<commit_message>
Product Backlog & User story
</commit_message>
<xml_diff>
--- a/SummonS2_Tugas2.docx
+++ b/SummonS2_Tugas2.docx
@@ -2349,7 +2349,6 @@
                 <w:b/>
                 <w:bCs/>
               </w:rPr>
-              <w:lastRenderedPageBreak/>
               <w:t>Sprint Planning</w:t>
             </w:r>
           </w:p>
@@ -2505,6 +2504,7 @@
               <w:rPr>
                 <w:rFonts w:ascii="Times New Roman" w:hAnsi="Times New Roman" w:cs="Times New Roman"/>
               </w:rPr>
+              <w:lastRenderedPageBreak/>
               <w:t>3</w:t>
             </w:r>
           </w:p>
@@ -3722,7 +3722,6 @@
           <w:rFonts w:ascii="Times New Roman" w:hAnsi="Times New Roman" w:cs="Times New Roman"/>
           <w:noProof/>
         </w:rPr>
-        <w:lastRenderedPageBreak/>
         <w:drawing>
           <wp:inline distT="0" distB="0" distL="0" distR="0" wp14:anchorId="5351F654" wp14:editId="0A63D148">
             <wp:extent cx="3480619" cy="3313712"/>
@@ -3771,6 +3770,7 @@
           <w:rFonts w:ascii="Times New Roman" w:hAnsi="Times New Roman" w:cs="Times New Roman"/>
           <w:noProof/>
         </w:rPr>
+        <w:lastRenderedPageBreak/>
         <w:drawing>
           <wp:inline distT="0" distB="0" distL="0" distR="0" wp14:anchorId="326065B0" wp14:editId="3729E30F">
             <wp:extent cx="3482541" cy="3334871"/>
@@ -3807,6 +3807,111 @@
           </wp:inline>
         </w:drawing>
       </w:r>
+    </w:p>
+    <w:p>
+      <w:pPr>
+        <w:rPr>
+          <w:rFonts w:ascii="Times New Roman" w:hAnsi="Times New Roman" w:cs="Times New Roman"/>
+        </w:rPr>
+      </w:pPr>
+    </w:p>
+    <w:p>
+      <w:pPr>
+        <w:rPr>
+          <w:rFonts w:ascii="Times New Roman" w:hAnsi="Times New Roman" w:cs="Times New Roman"/>
+        </w:rPr>
+      </w:pPr>
+    </w:p>
+    <w:p>
+      <w:pPr>
+        <w:rPr>
+          <w:rFonts w:ascii="Times New Roman" w:hAnsi="Times New Roman" w:cs="Times New Roman"/>
+        </w:rPr>
+      </w:pPr>
+    </w:p>
+    <w:p>
+      <w:pPr>
+        <w:rPr>
+          <w:rFonts w:ascii="Times New Roman" w:hAnsi="Times New Roman" w:cs="Times New Roman"/>
+        </w:rPr>
+      </w:pPr>
+    </w:p>
+    <w:p>
+      <w:pPr>
+        <w:rPr>
+          <w:rFonts w:ascii="Times New Roman" w:hAnsi="Times New Roman" w:cs="Times New Roman"/>
+        </w:rPr>
+      </w:pPr>
+    </w:p>
+    <w:p>
+      <w:pPr>
+        <w:rPr>
+          <w:rFonts w:ascii="Times New Roman" w:hAnsi="Times New Roman" w:cs="Times New Roman"/>
+        </w:rPr>
+      </w:pPr>
+    </w:p>
+    <w:p>
+      <w:pPr>
+        <w:rPr>
+          <w:rFonts w:ascii="Times New Roman" w:hAnsi="Times New Roman" w:cs="Times New Roman"/>
+        </w:rPr>
+      </w:pPr>
+    </w:p>
+    <w:p>
+      <w:pPr>
+        <w:rPr>
+          <w:rFonts w:ascii="Times New Roman" w:hAnsi="Times New Roman" w:cs="Times New Roman"/>
+        </w:rPr>
+      </w:pPr>
+    </w:p>
+    <w:p>
+      <w:pPr>
+        <w:rPr>
+          <w:rFonts w:ascii="Times New Roman" w:hAnsi="Times New Roman" w:cs="Times New Roman"/>
+        </w:rPr>
+      </w:pPr>
+    </w:p>
+    <w:p>
+      <w:pPr>
+        <w:rPr>
+          <w:rFonts w:ascii="Times New Roman" w:hAnsi="Times New Roman" w:cs="Times New Roman"/>
+        </w:rPr>
+      </w:pPr>
+    </w:p>
+    <w:p>
+      <w:pPr>
+        <w:rPr>
+          <w:rFonts w:ascii="Times New Roman" w:hAnsi="Times New Roman" w:cs="Times New Roman"/>
+        </w:rPr>
+      </w:pPr>
+    </w:p>
+    <w:p>
+      <w:pPr>
+        <w:rPr>
+          <w:rFonts w:ascii="Times New Roman" w:hAnsi="Times New Roman" w:cs="Times New Roman"/>
+        </w:rPr>
+      </w:pPr>
+    </w:p>
+    <w:p>
+      <w:pPr>
+        <w:rPr>
+          <w:rFonts w:ascii="Times New Roman" w:hAnsi="Times New Roman" w:cs="Times New Roman"/>
+        </w:rPr>
+      </w:pPr>
+    </w:p>
+    <w:p>
+      <w:pPr>
+        <w:rPr>
+          <w:rFonts w:ascii="Times New Roman" w:hAnsi="Times New Roman" w:cs="Times New Roman"/>
+        </w:rPr>
+      </w:pPr>
+    </w:p>
+    <w:p>
+      <w:pPr>
+        <w:rPr>
+          <w:rFonts w:ascii="Times New Roman" w:hAnsi="Times New Roman" w:cs="Times New Roman"/>
+        </w:rPr>
+      </w:pPr>
     </w:p>
     <w:p>
       <w:pPr>
@@ -3980,6 +4085,4046 @@
           <w:szCs w:val="24"/>
         </w:rPr>
         <w:t>Topik Pengerjaan : Ordering Online Food</w:t>
+      </w:r>
+    </w:p>
+    <w:p>
+      <w:pPr>
+        <w:rPr>
+          <w:rFonts w:ascii="Times New Roman" w:hAnsi="Times New Roman" w:cs="Times New Roman"/>
+          <w:sz w:val="24"/>
+          <w:szCs w:val="24"/>
+        </w:rPr>
+      </w:pPr>
+    </w:p>
+    <w:p>
+      <w:pPr>
+        <w:pStyle w:val="Heading1"/>
+        <w:ind w:left="0"/>
+        <w:rPr>
+          <w:lang w:val="ms-MY"/>
+        </w:rPr>
+      </w:pPr>
+      <w:r>
+        <w:rPr>
+          <w:lang w:val="ms-MY"/>
+        </w:rPr>
+        <w:t>Tabel Product Backlog &amp; User Story</w:t>
+      </w:r>
+    </w:p>
+    <w:tbl>
+      <w:tblPr>
+        <w:tblW w:w="10025" w:type="dxa"/>
+        <w:tblInd w:w="230" w:type="dxa"/>
+        <w:tblBorders>
+          <w:top w:val="single" w:sz="4" w:space="0" w:color="000000"/>
+          <w:left w:val="single" w:sz="4" w:space="0" w:color="000000"/>
+          <w:bottom w:val="single" w:sz="4" w:space="0" w:color="000000"/>
+          <w:right w:val="single" w:sz="4" w:space="0" w:color="000000"/>
+          <w:insideH w:val="single" w:sz="4" w:space="0" w:color="000000"/>
+          <w:insideV w:val="single" w:sz="4" w:space="0" w:color="000000"/>
+        </w:tblBorders>
+        <w:tblLayout w:type="fixed"/>
+        <w:tblCellMar>
+          <w:left w:w="0" w:type="dxa"/>
+          <w:right w:w="0" w:type="dxa"/>
+        </w:tblCellMar>
+        <w:tblLook w:val="01E0" w:firstRow="1" w:lastRow="1" w:firstColumn="1" w:lastColumn="1" w:noHBand="0" w:noVBand="0"/>
+      </w:tblPr>
+      <w:tblGrid>
+        <w:gridCol w:w="1335"/>
+        <w:gridCol w:w="1335"/>
+        <w:gridCol w:w="1336"/>
+        <w:gridCol w:w="2149"/>
+        <w:gridCol w:w="2250"/>
+        <w:gridCol w:w="810"/>
+        <w:gridCol w:w="810"/>
+      </w:tblGrid>
+      <w:tr>
+        <w:trPr>
+          <w:trHeight w:val="195"/>
+        </w:trPr>
+        <w:tc>
+          <w:tcPr>
+            <w:tcW w:w="10025" w:type="dxa"/>
+            <w:gridSpan w:val="7"/>
+            <w:shd w:val="clear" w:color="auto" w:fill="92D050"/>
+          </w:tcPr>
+          <w:p>
+            <w:pPr>
+              <w:pStyle w:val="TableParagraph"/>
+              <w:spacing w:line="175" w:lineRule="exact"/>
+              <w:ind w:left="3542" w:right="3531"/>
+              <w:rPr>
+                <w:b/>
+                <w:sz w:val="16"/>
+              </w:rPr>
+            </w:pPr>
+            <w:r>
+              <w:rPr>
+                <w:b/>
+                <w:sz w:val="16"/>
+              </w:rPr>
+              <w:t>Product Backlog &amp; User Story</w:t>
+            </w:r>
+          </w:p>
+        </w:tc>
+      </w:tr>
+      <w:tr>
+        <w:trPr>
+          <w:trHeight w:val="195"/>
+        </w:trPr>
+        <w:tc>
+          <w:tcPr>
+            <w:tcW w:w="1335" w:type="dxa"/>
+          </w:tcPr>
+          <w:p>
+            <w:pPr>
+              <w:pStyle w:val="TableParagraph"/>
+              <w:spacing w:line="175" w:lineRule="exact"/>
+              <w:ind w:right="583"/>
+              <w:jc w:val="right"/>
+              <w:rPr>
+                <w:b/>
+                <w:sz w:val="16"/>
+              </w:rPr>
+            </w:pPr>
+            <w:r>
+              <w:rPr>
+                <w:b/>
+                <w:sz w:val="16"/>
+              </w:rPr>
+              <w:t>ID</w:t>
+            </w:r>
+          </w:p>
+        </w:tc>
+        <w:tc>
+          <w:tcPr>
+            <w:tcW w:w="1335" w:type="dxa"/>
+          </w:tcPr>
+          <w:p>
+            <w:pPr>
+              <w:pStyle w:val="TableParagraph"/>
+              <w:spacing w:line="175" w:lineRule="exact"/>
+              <w:ind w:left="133" w:right="124"/>
+              <w:rPr>
+                <w:b/>
+                <w:sz w:val="16"/>
+              </w:rPr>
+            </w:pPr>
+            <w:r>
+              <w:rPr>
+                <w:b/>
+                <w:sz w:val="16"/>
+              </w:rPr>
+              <w:t>Epic</w:t>
+            </w:r>
+          </w:p>
+        </w:tc>
+        <w:tc>
+          <w:tcPr>
+            <w:tcW w:w="1336" w:type="dxa"/>
+          </w:tcPr>
+          <w:p>
+            <w:pPr>
+              <w:pStyle w:val="TableParagraph"/>
+              <w:spacing w:line="175" w:lineRule="exact"/>
+              <w:ind w:left="90" w:right="81"/>
+              <w:rPr>
+                <w:b/>
+                <w:sz w:val="16"/>
+              </w:rPr>
+            </w:pPr>
+            <w:r>
+              <w:rPr>
+                <w:b/>
+                <w:sz w:val="16"/>
+              </w:rPr>
+              <w:t>Sebagai …</w:t>
+            </w:r>
+          </w:p>
+        </w:tc>
+        <w:tc>
+          <w:tcPr>
+            <w:tcW w:w="2149" w:type="dxa"/>
+          </w:tcPr>
+          <w:p>
+            <w:pPr>
+              <w:pStyle w:val="TableParagraph"/>
+              <w:spacing w:line="175" w:lineRule="exact"/>
+              <w:ind w:left="91" w:right="81"/>
+              <w:rPr>
+                <w:b/>
+                <w:sz w:val="16"/>
+              </w:rPr>
+            </w:pPr>
+            <w:r>
+              <w:rPr>
+                <w:b/>
+                <w:sz w:val="16"/>
+              </w:rPr>
+              <w:t>Saya ingin …</w:t>
+            </w:r>
+          </w:p>
+        </w:tc>
+        <w:tc>
+          <w:tcPr>
+            <w:tcW w:w="2250" w:type="dxa"/>
+          </w:tcPr>
+          <w:p>
+            <w:pPr>
+              <w:pStyle w:val="TableParagraph"/>
+              <w:spacing w:line="175" w:lineRule="exact"/>
+              <w:ind w:left="439"/>
+              <w:jc w:val="left"/>
+              <w:rPr>
+                <w:b/>
+                <w:sz w:val="16"/>
+              </w:rPr>
+            </w:pPr>
+            <w:r>
+              <w:rPr>
+                <w:b/>
+                <w:sz w:val="16"/>
+              </w:rPr>
+              <w:t>Agar …</w:t>
+            </w:r>
+          </w:p>
+        </w:tc>
+        <w:tc>
+          <w:tcPr>
+            <w:tcW w:w="810" w:type="dxa"/>
+          </w:tcPr>
+          <w:p>
+            <w:pPr>
+              <w:pStyle w:val="TableParagraph"/>
+              <w:spacing w:line="175" w:lineRule="exact"/>
+              <w:ind w:left="90" w:right="81"/>
+              <w:rPr>
+                <w:b/>
+                <w:sz w:val="16"/>
+              </w:rPr>
+            </w:pPr>
+            <w:r>
+              <w:rPr>
+                <w:b/>
+                <w:sz w:val="16"/>
+              </w:rPr>
+              <w:t>Prioritas</w:t>
+            </w:r>
+          </w:p>
+        </w:tc>
+        <w:tc>
+          <w:tcPr>
+            <w:tcW w:w="810" w:type="dxa"/>
+          </w:tcPr>
+          <w:p>
+            <w:pPr>
+              <w:pStyle w:val="TableParagraph"/>
+              <w:spacing w:line="175" w:lineRule="exact"/>
+              <w:ind w:left="88" w:right="81"/>
+              <w:rPr>
+                <w:b/>
+                <w:sz w:val="16"/>
+              </w:rPr>
+            </w:pPr>
+            <w:r>
+              <w:rPr>
+                <w:b/>
+                <w:sz w:val="16"/>
+              </w:rPr>
+              <w:t>Estimasi</w:t>
+            </w:r>
+          </w:p>
+        </w:tc>
+      </w:tr>
+      <w:tr>
+        <w:trPr>
+          <w:trHeight w:val="586"/>
+        </w:trPr>
+        <w:tc>
+          <w:tcPr>
+            <w:tcW w:w="1335" w:type="dxa"/>
+          </w:tcPr>
+          <w:p>
+            <w:pPr>
+              <w:pStyle w:val="TableParagraph"/>
+              <w:spacing w:before="9"/>
+              <w:jc w:val="left"/>
+              <w:rPr>
+                <w:rFonts w:ascii="Times New Roman"/>
+                <w:b/>
+                <w:sz w:val="16"/>
+              </w:rPr>
+            </w:pPr>
+          </w:p>
+          <w:p>
+            <w:pPr>
+              <w:pStyle w:val="TableParagraph"/>
+              <w:ind w:right="531"/>
+              <w:jc w:val="right"/>
+              <w:rPr>
+                <w:sz w:val="16"/>
+              </w:rPr>
+            </w:pPr>
+            <w:r>
+              <w:rPr>
+                <w:sz w:val="16"/>
+              </w:rPr>
+              <w:t>111</w:t>
+            </w:r>
+          </w:p>
+        </w:tc>
+        <w:tc>
+          <w:tcPr>
+            <w:tcW w:w="1335" w:type="dxa"/>
+          </w:tcPr>
+          <w:p>
+            <w:pPr>
+              <w:pStyle w:val="TableParagraph"/>
+              <w:spacing w:before="9"/>
+              <w:jc w:val="left"/>
+              <w:rPr>
+                <w:rFonts w:ascii="Times New Roman"/>
+                <w:b/>
+                <w:sz w:val="16"/>
+              </w:rPr>
+            </w:pPr>
+          </w:p>
+          <w:p>
+            <w:pPr>
+              <w:pStyle w:val="TableParagraph"/>
+              <w:ind w:left="132" w:right="124"/>
+              <w:jc w:val="left"/>
+              <w:rPr>
+                <w:sz w:val="16"/>
+              </w:rPr>
+            </w:pPr>
+            <w:r>
+              <w:rPr>
+                <w:sz w:val="16"/>
+              </w:rPr>
+              <w:t>Registrasi</w:t>
+            </w:r>
+          </w:p>
+        </w:tc>
+        <w:tc>
+          <w:tcPr>
+            <w:tcW w:w="1336" w:type="dxa"/>
+          </w:tcPr>
+          <w:p>
+            <w:pPr>
+              <w:pStyle w:val="TableParagraph"/>
+              <w:spacing w:before="9"/>
+              <w:jc w:val="left"/>
+              <w:rPr>
+                <w:rFonts w:ascii="Times New Roman"/>
+                <w:b/>
+                <w:sz w:val="16"/>
+              </w:rPr>
+            </w:pPr>
+          </w:p>
+          <w:p>
+            <w:pPr>
+              <w:pStyle w:val="TableParagraph"/>
+              <w:ind w:left="91" w:right="81"/>
+              <w:jc w:val="left"/>
+              <w:rPr>
+                <w:sz w:val="16"/>
+              </w:rPr>
+            </w:pPr>
+            <w:r>
+              <w:rPr>
+                <w:sz w:val="16"/>
+              </w:rPr>
+              <w:t>Pembeli</w:t>
+            </w:r>
+          </w:p>
+        </w:tc>
+        <w:tc>
+          <w:tcPr>
+            <w:tcW w:w="2149" w:type="dxa"/>
+          </w:tcPr>
+          <w:p>
+            <w:pPr>
+              <w:pStyle w:val="TableParagraph"/>
+              <w:spacing w:before="97"/>
+              <w:ind w:left="510" w:hanging="245"/>
+              <w:rPr>
+                <w:sz w:val="16"/>
+              </w:rPr>
+            </w:pPr>
+            <w:r>
+              <w:rPr>
+                <w:sz w:val="16"/>
+              </w:rPr>
+              <w:t>Meregistrasi akun</w:t>
+            </w:r>
+          </w:p>
+        </w:tc>
+        <w:tc>
+          <w:tcPr>
+            <w:tcW w:w="2250" w:type="dxa"/>
+          </w:tcPr>
+          <w:p>
+            <w:pPr>
+              <w:pStyle w:val="TableParagraph"/>
+              <w:ind w:left="89" w:right="81"/>
+              <w:rPr>
+                <w:sz w:val="16"/>
+              </w:rPr>
+            </w:pPr>
+            <w:r>
+              <w:rPr>
+                <w:sz w:val="16"/>
+              </w:rPr>
+              <w:t>Bisa berbelanja dengan akun</w:t>
+            </w:r>
+          </w:p>
+          <w:p>
+            <w:pPr>
+              <w:pStyle w:val="TableParagraph"/>
+              <w:spacing w:line="176" w:lineRule="exact"/>
+              <w:ind w:left="90" w:right="81"/>
+              <w:rPr>
+                <w:sz w:val="16"/>
+              </w:rPr>
+            </w:pPr>
+            <w:r>
+              <w:rPr>
+                <w:sz w:val="16"/>
+              </w:rPr>
+              <w:t>pribadi</w:t>
+            </w:r>
+          </w:p>
+        </w:tc>
+        <w:tc>
+          <w:tcPr>
+            <w:tcW w:w="810" w:type="dxa"/>
+            <w:shd w:val="clear" w:color="auto" w:fill="FF9999"/>
+          </w:tcPr>
+          <w:p>
+            <w:pPr>
+              <w:pStyle w:val="TableParagraph"/>
+              <w:spacing w:before="9"/>
+              <w:jc w:val="left"/>
+              <w:rPr>
+                <w:rFonts w:ascii="Times New Roman"/>
+                <w:b/>
+                <w:sz w:val="16"/>
+              </w:rPr>
+            </w:pPr>
+          </w:p>
+          <w:p>
+            <w:pPr>
+              <w:pStyle w:val="TableParagraph"/>
+              <w:ind w:left="90" w:right="81"/>
+              <w:rPr>
+                <w:sz w:val="16"/>
+              </w:rPr>
+            </w:pPr>
+            <w:r>
+              <w:rPr>
+                <w:sz w:val="16"/>
+              </w:rPr>
+              <w:t>HIGH</w:t>
+            </w:r>
+          </w:p>
+        </w:tc>
+        <w:tc>
+          <w:tcPr>
+            <w:tcW w:w="810" w:type="dxa"/>
+          </w:tcPr>
+          <w:p>
+            <w:pPr>
+              <w:pStyle w:val="TableParagraph"/>
+              <w:spacing w:before="9"/>
+              <w:jc w:val="left"/>
+              <w:rPr>
+                <w:rFonts w:ascii="Times New Roman"/>
+                <w:b/>
+                <w:sz w:val="16"/>
+              </w:rPr>
+            </w:pPr>
+          </w:p>
+          <w:p>
+            <w:pPr>
+              <w:pStyle w:val="TableParagraph"/>
+              <w:ind w:left="6"/>
+              <w:rPr>
+                <w:sz w:val="16"/>
+              </w:rPr>
+            </w:pPr>
+            <w:r>
+              <w:rPr>
+                <w:sz w:val="16"/>
+              </w:rPr>
+              <w:t>5</w:t>
+            </w:r>
+          </w:p>
+        </w:tc>
+      </w:tr>
+      <w:tr>
+        <w:trPr>
+          <w:trHeight w:val="781"/>
+        </w:trPr>
+        <w:tc>
+          <w:tcPr>
+            <w:tcW w:w="1335" w:type="dxa"/>
+          </w:tcPr>
+          <w:p>
+            <w:pPr>
+              <w:pStyle w:val="TableParagraph"/>
+              <w:jc w:val="left"/>
+              <w:rPr>
+                <w:rFonts w:ascii="Times New Roman"/>
+                <w:b/>
+                <w:sz w:val="16"/>
+              </w:rPr>
+            </w:pPr>
+          </w:p>
+          <w:p>
+            <w:pPr>
+              <w:pStyle w:val="TableParagraph"/>
+              <w:spacing w:before="107"/>
+              <w:ind w:right="531"/>
+              <w:jc w:val="right"/>
+              <w:rPr>
+                <w:sz w:val="16"/>
+              </w:rPr>
+            </w:pPr>
+            <w:r>
+              <w:rPr>
+                <w:sz w:val="16"/>
+              </w:rPr>
+              <w:t>222</w:t>
+            </w:r>
+          </w:p>
+        </w:tc>
+        <w:tc>
+          <w:tcPr>
+            <w:tcW w:w="1335" w:type="dxa"/>
+          </w:tcPr>
+          <w:p>
+            <w:pPr>
+              <w:pStyle w:val="TableParagraph"/>
+              <w:jc w:val="left"/>
+              <w:rPr>
+                <w:rFonts w:ascii="Times New Roman"/>
+                <w:b/>
+                <w:sz w:val="16"/>
+              </w:rPr>
+            </w:pPr>
+          </w:p>
+          <w:p>
+            <w:pPr>
+              <w:pStyle w:val="TableParagraph"/>
+              <w:spacing w:before="107"/>
+              <w:ind w:left="134" w:right="124"/>
+              <w:jc w:val="left"/>
+              <w:rPr>
+                <w:sz w:val="16"/>
+              </w:rPr>
+            </w:pPr>
+            <w:r>
+              <w:rPr>
+                <w:sz w:val="16"/>
+              </w:rPr>
+              <w:t>Login</w:t>
+            </w:r>
+          </w:p>
+        </w:tc>
+        <w:tc>
+          <w:tcPr>
+            <w:tcW w:w="1336" w:type="dxa"/>
+          </w:tcPr>
+          <w:p>
+            <w:pPr>
+              <w:pStyle w:val="TableParagraph"/>
+              <w:jc w:val="left"/>
+              <w:rPr>
+                <w:rFonts w:ascii="Times New Roman"/>
+                <w:b/>
+                <w:sz w:val="16"/>
+              </w:rPr>
+            </w:pPr>
+          </w:p>
+          <w:p>
+            <w:pPr>
+              <w:pStyle w:val="TableParagraph"/>
+              <w:spacing w:before="107"/>
+              <w:ind w:left="91" w:right="81"/>
+              <w:jc w:val="left"/>
+              <w:rPr>
+                <w:sz w:val="16"/>
+              </w:rPr>
+            </w:pPr>
+            <w:r>
+              <w:rPr>
+                <w:sz w:val="16"/>
+              </w:rPr>
+              <w:t>Pembeli</w:t>
+            </w:r>
+          </w:p>
+        </w:tc>
+        <w:tc>
+          <w:tcPr>
+            <w:tcW w:w="2149" w:type="dxa"/>
+          </w:tcPr>
+          <w:p>
+            <w:pPr>
+              <w:pStyle w:val="TableParagraph"/>
+              <w:jc w:val="left"/>
+              <w:rPr>
+                <w:rFonts w:ascii="Times New Roman"/>
+                <w:b/>
+                <w:sz w:val="16"/>
+              </w:rPr>
+            </w:pPr>
+          </w:p>
+          <w:p>
+            <w:pPr>
+              <w:pStyle w:val="TableParagraph"/>
+              <w:spacing w:before="107"/>
+              <w:ind w:left="88" w:right="81"/>
+              <w:rPr>
+                <w:sz w:val="16"/>
+              </w:rPr>
+            </w:pPr>
+            <w:r>
+              <w:rPr>
+                <w:sz w:val="16"/>
+              </w:rPr>
+              <w:t>Login ke aplikasi</w:t>
+            </w:r>
+          </w:p>
+        </w:tc>
+        <w:tc>
+          <w:tcPr>
+            <w:tcW w:w="2250" w:type="dxa"/>
+          </w:tcPr>
+          <w:p>
+            <w:pPr>
+              <w:pStyle w:val="TableParagraph"/>
+              <w:spacing w:before="1"/>
+              <w:ind w:left="163" w:right="154" w:hanging="1"/>
+              <w:rPr>
+                <w:sz w:val="16"/>
+              </w:rPr>
+            </w:pPr>
+            <w:r>
+              <w:rPr>
+                <w:sz w:val="16"/>
+              </w:rPr>
+              <w:t>Bisa berbelanja dengan saldo yang saya</w:t>
+            </w:r>
+            <w:r>
+              <w:rPr>
+                <w:spacing w:val="-4"/>
+                <w:sz w:val="16"/>
+              </w:rPr>
+              <w:t xml:space="preserve"> miliki</w:t>
+            </w:r>
+          </w:p>
+          <w:p>
+            <w:pPr>
+              <w:pStyle w:val="TableParagraph"/>
+              <w:spacing w:line="174" w:lineRule="exact"/>
+              <w:ind w:left="89" w:right="81"/>
+              <w:rPr>
+                <w:sz w:val="16"/>
+              </w:rPr>
+            </w:pPr>
+            <w:r>
+              <w:rPr>
+                <w:sz w:val="16"/>
+              </w:rPr>
+              <w:t>di akun saya</w:t>
+            </w:r>
+          </w:p>
+        </w:tc>
+        <w:tc>
+          <w:tcPr>
+            <w:tcW w:w="810" w:type="dxa"/>
+            <w:shd w:val="clear" w:color="auto" w:fill="FF9999"/>
+          </w:tcPr>
+          <w:p>
+            <w:pPr>
+              <w:pStyle w:val="TableParagraph"/>
+              <w:jc w:val="left"/>
+              <w:rPr>
+                <w:rFonts w:ascii="Times New Roman"/>
+                <w:b/>
+                <w:sz w:val="16"/>
+              </w:rPr>
+            </w:pPr>
+          </w:p>
+          <w:p>
+            <w:pPr>
+              <w:pStyle w:val="TableParagraph"/>
+              <w:spacing w:before="107"/>
+              <w:ind w:left="90" w:right="81"/>
+              <w:rPr>
+                <w:sz w:val="16"/>
+              </w:rPr>
+            </w:pPr>
+            <w:r>
+              <w:rPr>
+                <w:sz w:val="16"/>
+              </w:rPr>
+              <w:t>HIGH</w:t>
+            </w:r>
+          </w:p>
+        </w:tc>
+        <w:tc>
+          <w:tcPr>
+            <w:tcW w:w="810" w:type="dxa"/>
+          </w:tcPr>
+          <w:p>
+            <w:pPr>
+              <w:pStyle w:val="TableParagraph"/>
+              <w:jc w:val="left"/>
+              <w:rPr>
+                <w:rFonts w:ascii="Times New Roman"/>
+                <w:b/>
+                <w:sz w:val="16"/>
+              </w:rPr>
+            </w:pPr>
+          </w:p>
+          <w:p>
+            <w:pPr>
+              <w:pStyle w:val="TableParagraph"/>
+              <w:spacing w:before="107"/>
+              <w:ind w:left="6"/>
+              <w:rPr>
+                <w:sz w:val="16"/>
+              </w:rPr>
+            </w:pPr>
+            <w:r>
+              <w:rPr>
+                <w:sz w:val="16"/>
+              </w:rPr>
+              <w:t>5</w:t>
+            </w:r>
+          </w:p>
+        </w:tc>
+      </w:tr>
+      <w:tr>
+        <w:trPr>
+          <w:trHeight w:val="585"/>
+        </w:trPr>
+        <w:tc>
+          <w:tcPr>
+            <w:tcW w:w="1335" w:type="dxa"/>
+          </w:tcPr>
+          <w:p>
+            <w:pPr>
+              <w:pStyle w:val="TableParagraph"/>
+              <w:spacing w:before="9"/>
+              <w:jc w:val="left"/>
+              <w:rPr>
+                <w:rFonts w:ascii="Times New Roman"/>
+                <w:b/>
+                <w:sz w:val="16"/>
+              </w:rPr>
+            </w:pPr>
+          </w:p>
+          <w:p>
+            <w:pPr>
+              <w:pStyle w:val="TableParagraph"/>
+              <w:spacing w:before="1"/>
+              <w:ind w:right="531"/>
+              <w:jc w:val="right"/>
+              <w:rPr>
+                <w:sz w:val="16"/>
+              </w:rPr>
+            </w:pPr>
+            <w:r>
+              <w:rPr>
+                <w:sz w:val="16"/>
+              </w:rPr>
+              <w:t>333</w:t>
+            </w:r>
+          </w:p>
+        </w:tc>
+        <w:tc>
+          <w:tcPr>
+            <w:tcW w:w="1335" w:type="dxa"/>
+          </w:tcPr>
+          <w:p>
+            <w:pPr>
+              <w:pStyle w:val="TableParagraph"/>
+              <w:spacing w:before="9"/>
+              <w:jc w:val="left"/>
+              <w:rPr>
+                <w:rFonts w:ascii="Times New Roman"/>
+                <w:b/>
+                <w:sz w:val="16"/>
+              </w:rPr>
+            </w:pPr>
+          </w:p>
+          <w:p>
+            <w:pPr>
+              <w:pStyle w:val="TableParagraph"/>
+              <w:spacing w:before="1"/>
+              <w:ind w:left="134" w:right="122"/>
+              <w:jc w:val="left"/>
+              <w:rPr>
+                <w:sz w:val="16"/>
+              </w:rPr>
+            </w:pPr>
+            <w:r>
+              <w:rPr>
+                <w:sz w:val="16"/>
+              </w:rPr>
+              <w:t>Lupa Password</w:t>
+            </w:r>
+          </w:p>
+        </w:tc>
+        <w:tc>
+          <w:tcPr>
+            <w:tcW w:w="1336" w:type="dxa"/>
+          </w:tcPr>
+          <w:p>
+            <w:pPr>
+              <w:pStyle w:val="TableParagraph"/>
+              <w:spacing w:before="9"/>
+              <w:jc w:val="left"/>
+              <w:rPr>
+                <w:rFonts w:ascii="Times New Roman"/>
+                <w:b/>
+                <w:sz w:val="16"/>
+              </w:rPr>
+            </w:pPr>
+          </w:p>
+          <w:p>
+            <w:pPr>
+              <w:pStyle w:val="TableParagraph"/>
+              <w:spacing w:before="1"/>
+              <w:ind w:left="91" w:right="81"/>
+              <w:jc w:val="left"/>
+              <w:rPr>
+                <w:sz w:val="16"/>
+              </w:rPr>
+            </w:pPr>
+            <w:r>
+              <w:rPr>
+                <w:sz w:val="16"/>
+              </w:rPr>
+              <w:t>Pembeli</w:t>
+            </w:r>
+          </w:p>
+        </w:tc>
+        <w:tc>
+          <w:tcPr>
+            <w:tcW w:w="2149" w:type="dxa"/>
+          </w:tcPr>
+          <w:p>
+            <w:pPr>
+              <w:pStyle w:val="TableParagraph"/>
+              <w:ind w:left="229" w:right="215" w:hanging="2"/>
+              <w:rPr>
+                <w:sz w:val="16"/>
+              </w:rPr>
+            </w:pPr>
+            <w:r>
+              <w:rPr>
+                <w:sz w:val="16"/>
+              </w:rPr>
+              <w:t xml:space="preserve">Mengganti password </w:t>
+            </w:r>
+            <w:r>
+              <w:rPr>
+                <w:spacing w:val="-4"/>
+                <w:sz w:val="16"/>
+              </w:rPr>
+              <w:t>jika</w:t>
+            </w:r>
+          </w:p>
+          <w:p>
+            <w:pPr>
+              <w:pStyle w:val="TableParagraph"/>
+              <w:spacing w:line="175" w:lineRule="exact"/>
+              <w:ind w:left="90" w:right="81"/>
+              <w:rPr>
+                <w:sz w:val="16"/>
+              </w:rPr>
+            </w:pPr>
+            <w:r>
+              <w:rPr>
+                <w:sz w:val="16"/>
+              </w:rPr>
+              <w:t>lupa</w:t>
+            </w:r>
+          </w:p>
+        </w:tc>
+        <w:tc>
+          <w:tcPr>
+            <w:tcW w:w="2250" w:type="dxa"/>
+          </w:tcPr>
+          <w:p>
+            <w:pPr>
+              <w:pStyle w:val="TableParagraph"/>
+              <w:ind w:left="92" w:right="78"/>
+              <w:rPr>
+                <w:sz w:val="16"/>
+              </w:rPr>
+            </w:pPr>
+            <w:r>
+              <w:rPr>
+                <w:sz w:val="16"/>
+              </w:rPr>
+              <w:t>Dapat masuk ke aplikasinya</w:t>
+            </w:r>
+          </w:p>
+          <w:p>
+            <w:pPr>
+              <w:pStyle w:val="TableParagraph"/>
+              <w:spacing w:line="175" w:lineRule="exact"/>
+              <w:ind w:left="90" w:right="81"/>
+              <w:rPr>
+                <w:sz w:val="16"/>
+              </w:rPr>
+            </w:pPr>
+            <w:r>
+              <w:rPr>
+                <w:sz w:val="16"/>
+              </w:rPr>
+              <w:t>kembali</w:t>
+            </w:r>
+          </w:p>
+        </w:tc>
+        <w:tc>
+          <w:tcPr>
+            <w:tcW w:w="810" w:type="dxa"/>
+            <w:shd w:val="clear" w:color="auto" w:fill="C5DFB3"/>
+          </w:tcPr>
+          <w:p>
+            <w:pPr>
+              <w:pStyle w:val="TableParagraph"/>
+              <w:spacing w:before="9"/>
+              <w:jc w:val="left"/>
+              <w:rPr>
+                <w:rFonts w:ascii="Times New Roman"/>
+                <w:b/>
+                <w:sz w:val="16"/>
+              </w:rPr>
+            </w:pPr>
+          </w:p>
+          <w:p>
+            <w:pPr>
+              <w:pStyle w:val="TableParagraph"/>
+              <w:spacing w:before="1"/>
+              <w:ind w:left="90" w:right="81"/>
+              <w:rPr>
+                <w:sz w:val="16"/>
+              </w:rPr>
+            </w:pPr>
+            <w:r>
+              <w:rPr>
+                <w:sz w:val="16"/>
+              </w:rPr>
+              <w:t>LOW</w:t>
+            </w:r>
+          </w:p>
+        </w:tc>
+        <w:tc>
+          <w:tcPr>
+            <w:tcW w:w="810" w:type="dxa"/>
+          </w:tcPr>
+          <w:p>
+            <w:pPr>
+              <w:pStyle w:val="TableParagraph"/>
+              <w:spacing w:before="9"/>
+              <w:jc w:val="left"/>
+              <w:rPr>
+                <w:rFonts w:ascii="Times New Roman"/>
+                <w:b/>
+                <w:sz w:val="16"/>
+              </w:rPr>
+            </w:pPr>
+          </w:p>
+          <w:p>
+            <w:pPr>
+              <w:pStyle w:val="TableParagraph"/>
+              <w:spacing w:before="1"/>
+              <w:ind w:left="6"/>
+              <w:rPr>
+                <w:sz w:val="16"/>
+              </w:rPr>
+            </w:pPr>
+            <w:r>
+              <w:rPr>
+                <w:sz w:val="16"/>
+              </w:rPr>
+              <w:t>3</w:t>
+            </w:r>
+          </w:p>
+        </w:tc>
+      </w:tr>
+      <w:tr>
+        <w:trPr>
+          <w:trHeight w:val="782"/>
+        </w:trPr>
+        <w:tc>
+          <w:tcPr>
+            <w:tcW w:w="1335" w:type="dxa"/>
+          </w:tcPr>
+          <w:p>
+            <w:pPr>
+              <w:pStyle w:val="TableParagraph"/>
+              <w:jc w:val="left"/>
+              <w:rPr>
+                <w:rFonts w:ascii="Times New Roman"/>
+                <w:b/>
+                <w:sz w:val="16"/>
+              </w:rPr>
+            </w:pPr>
+          </w:p>
+          <w:p>
+            <w:pPr>
+              <w:pStyle w:val="TableParagraph"/>
+              <w:spacing w:before="107"/>
+              <w:ind w:right="531"/>
+              <w:jc w:val="right"/>
+              <w:rPr>
+                <w:sz w:val="16"/>
+              </w:rPr>
+            </w:pPr>
+            <w:r>
+              <w:rPr>
+                <w:sz w:val="16"/>
+              </w:rPr>
+              <w:t>444</w:t>
+            </w:r>
+          </w:p>
+        </w:tc>
+        <w:tc>
+          <w:tcPr>
+            <w:tcW w:w="1335" w:type="dxa"/>
+            <w:vMerge w:val="restart"/>
+          </w:tcPr>
+          <w:p>
+            <w:pPr>
+              <w:pStyle w:val="TableParagraph"/>
+              <w:jc w:val="left"/>
+              <w:rPr>
+                <w:rFonts w:ascii="Times New Roman"/>
+                <w:b/>
+                <w:sz w:val="16"/>
+              </w:rPr>
+            </w:pPr>
+          </w:p>
+          <w:p>
+            <w:pPr>
+              <w:pStyle w:val="TableParagraph"/>
+              <w:jc w:val="left"/>
+              <w:rPr>
+                <w:rFonts w:ascii="Times New Roman"/>
+                <w:b/>
+                <w:sz w:val="16"/>
+              </w:rPr>
+            </w:pPr>
+          </w:p>
+          <w:p>
+            <w:pPr>
+              <w:pStyle w:val="TableParagraph"/>
+              <w:spacing w:before="2"/>
+              <w:jc w:val="left"/>
+              <w:rPr>
+                <w:rFonts w:ascii="Times New Roman"/>
+                <w:b/>
+                <w:sz w:val="19"/>
+              </w:rPr>
+            </w:pPr>
+          </w:p>
+          <w:p>
+            <w:pPr>
+              <w:pStyle w:val="TableParagraph"/>
+              <w:ind w:left="152"/>
+              <w:jc w:val="left"/>
+              <w:rPr>
+                <w:sz w:val="16"/>
+              </w:rPr>
+            </w:pPr>
+            <w:r>
+              <w:rPr>
+                <w:sz w:val="16"/>
+              </w:rPr>
+              <w:t>Menu Makanan</w:t>
+            </w:r>
+          </w:p>
+        </w:tc>
+        <w:tc>
+          <w:tcPr>
+            <w:tcW w:w="1336" w:type="dxa"/>
+          </w:tcPr>
+          <w:p>
+            <w:pPr>
+              <w:pStyle w:val="TableParagraph"/>
+              <w:spacing w:before="11"/>
+              <w:jc w:val="left"/>
+              <w:rPr>
+                <w:rFonts w:ascii="Times New Roman"/>
+                <w:b/>
+                <w:sz w:val="16"/>
+              </w:rPr>
+            </w:pPr>
+          </w:p>
+          <w:p>
+            <w:pPr>
+              <w:pStyle w:val="TableParagraph"/>
+              <w:ind w:left="91" w:right="81"/>
+              <w:jc w:val="left"/>
+              <w:rPr>
+                <w:sz w:val="16"/>
+              </w:rPr>
+            </w:pPr>
+            <w:r>
+              <w:rPr>
+                <w:sz w:val="16"/>
+              </w:rPr>
+              <w:t>Penjual</w:t>
+            </w:r>
+          </w:p>
+        </w:tc>
+        <w:tc>
+          <w:tcPr>
+            <w:tcW w:w="2149" w:type="dxa"/>
+            <w:vMerge w:val="restart"/>
+          </w:tcPr>
+          <w:p>
+            <w:pPr>
+              <w:pStyle w:val="TableParagraph"/>
+              <w:jc w:val="left"/>
+              <w:rPr>
+                <w:rFonts w:ascii="Times New Roman"/>
+                <w:b/>
+                <w:sz w:val="16"/>
+              </w:rPr>
+            </w:pPr>
+          </w:p>
+          <w:p>
+            <w:pPr>
+              <w:pStyle w:val="TableParagraph"/>
+              <w:spacing w:before="125"/>
+              <w:ind w:right="131"/>
+              <w:jc w:val="left"/>
+              <w:rPr>
+                <w:rFonts w:ascii="Times New Roman"/>
+                <w:b/>
+                <w:sz w:val="16"/>
+              </w:rPr>
+            </w:pPr>
+          </w:p>
+          <w:p>
+            <w:pPr>
+              <w:pStyle w:val="TableParagraph"/>
+              <w:spacing w:before="125"/>
+              <w:ind w:right="131"/>
+              <w:rPr>
+                <w:sz w:val="16"/>
+              </w:rPr>
+            </w:pPr>
+            <w:r>
+              <w:rPr>
+                <w:sz w:val="16"/>
+              </w:rPr>
+              <w:t>Dapat melihat menu makanan</w:t>
+            </w:r>
+          </w:p>
+        </w:tc>
+        <w:tc>
+          <w:tcPr>
+            <w:tcW w:w="2250" w:type="dxa"/>
+          </w:tcPr>
+          <w:p>
+            <w:pPr>
+              <w:pStyle w:val="TableParagraph"/>
+              <w:ind w:left="208" w:right="198" w:hanging="2"/>
+              <w:rPr>
+                <w:sz w:val="16"/>
+              </w:rPr>
+            </w:pPr>
+            <w:r>
+              <w:rPr>
+                <w:sz w:val="16"/>
+              </w:rPr>
+              <w:t xml:space="preserve">Melihat makanan apa saja yang </w:t>
+            </w:r>
+            <w:r>
+              <w:rPr>
+                <w:spacing w:val="-5"/>
+                <w:sz w:val="16"/>
+              </w:rPr>
+              <w:t>saya</w:t>
+            </w:r>
+          </w:p>
+          <w:p>
+            <w:pPr>
+              <w:pStyle w:val="TableParagraph"/>
+              <w:spacing w:line="177" w:lineRule="exact"/>
+              <w:ind w:left="90" w:right="81"/>
+              <w:rPr>
+                <w:sz w:val="16"/>
+              </w:rPr>
+            </w:pPr>
+            <w:r>
+              <w:rPr>
+                <w:sz w:val="16"/>
+              </w:rPr>
+              <w:t>jual</w:t>
+            </w:r>
+          </w:p>
+        </w:tc>
+        <w:tc>
+          <w:tcPr>
+            <w:tcW w:w="810" w:type="dxa"/>
+            <w:shd w:val="clear" w:color="auto" w:fill="FF9999"/>
+          </w:tcPr>
+          <w:p>
+            <w:pPr>
+              <w:pStyle w:val="TableParagraph"/>
+              <w:jc w:val="left"/>
+              <w:rPr>
+                <w:rFonts w:ascii="Times New Roman"/>
+                <w:b/>
+                <w:sz w:val="16"/>
+              </w:rPr>
+            </w:pPr>
+          </w:p>
+          <w:p>
+            <w:pPr>
+              <w:pStyle w:val="TableParagraph"/>
+              <w:spacing w:before="107"/>
+              <w:ind w:left="90" w:right="81"/>
+              <w:rPr>
+                <w:sz w:val="16"/>
+              </w:rPr>
+            </w:pPr>
+            <w:r>
+              <w:rPr>
+                <w:sz w:val="16"/>
+              </w:rPr>
+              <w:t>HIGH</w:t>
+            </w:r>
+          </w:p>
+        </w:tc>
+        <w:tc>
+          <w:tcPr>
+            <w:tcW w:w="810" w:type="dxa"/>
+          </w:tcPr>
+          <w:p>
+            <w:pPr>
+              <w:pStyle w:val="TableParagraph"/>
+              <w:jc w:val="left"/>
+              <w:rPr>
+                <w:rFonts w:ascii="Times New Roman"/>
+                <w:b/>
+                <w:sz w:val="16"/>
+              </w:rPr>
+            </w:pPr>
+          </w:p>
+          <w:p>
+            <w:pPr>
+              <w:pStyle w:val="TableParagraph"/>
+              <w:spacing w:before="107"/>
+              <w:ind w:left="92" w:right="81"/>
+              <w:rPr>
+                <w:sz w:val="16"/>
+              </w:rPr>
+            </w:pPr>
+            <w:r>
+              <w:rPr>
+                <w:sz w:val="16"/>
+              </w:rPr>
+              <w:t>13</w:t>
+            </w:r>
+          </w:p>
+        </w:tc>
+      </w:tr>
+      <w:tr>
+        <w:trPr>
+          <w:trHeight w:val="586"/>
+        </w:trPr>
+        <w:tc>
+          <w:tcPr>
+            <w:tcW w:w="1335" w:type="dxa"/>
+          </w:tcPr>
+          <w:p>
+            <w:pPr>
+              <w:pStyle w:val="TableParagraph"/>
+              <w:spacing w:before="9"/>
+              <w:jc w:val="left"/>
+              <w:rPr>
+                <w:rFonts w:ascii="Times New Roman"/>
+                <w:b/>
+                <w:sz w:val="16"/>
+              </w:rPr>
+            </w:pPr>
+          </w:p>
+          <w:p>
+            <w:pPr>
+              <w:pStyle w:val="TableParagraph"/>
+              <w:ind w:right="531"/>
+              <w:jc w:val="right"/>
+              <w:rPr>
+                <w:sz w:val="16"/>
+              </w:rPr>
+            </w:pPr>
+            <w:r>
+              <w:rPr>
+                <w:sz w:val="16"/>
+              </w:rPr>
+              <w:t>555</w:t>
+            </w:r>
+          </w:p>
+        </w:tc>
+        <w:tc>
+          <w:tcPr>
+            <w:tcW w:w="1335" w:type="dxa"/>
+            <w:vMerge/>
+            <w:tcBorders>
+              <w:top w:val="nil"/>
+            </w:tcBorders>
+          </w:tcPr>
+          <w:p>
+            <w:pPr>
+              <w:rPr>
+                <w:sz w:val="2"/>
+                <w:szCs w:val="2"/>
+              </w:rPr>
+            </w:pPr>
+          </w:p>
+        </w:tc>
+        <w:tc>
+          <w:tcPr>
+            <w:tcW w:w="1336" w:type="dxa"/>
+          </w:tcPr>
+          <w:p>
+            <w:pPr>
+              <w:pStyle w:val="TableParagraph"/>
+              <w:spacing w:before="9"/>
+              <w:jc w:val="left"/>
+              <w:rPr>
+                <w:rFonts w:ascii="Times New Roman"/>
+                <w:b/>
+                <w:sz w:val="16"/>
+              </w:rPr>
+            </w:pPr>
+          </w:p>
+          <w:p>
+            <w:pPr>
+              <w:pStyle w:val="TableParagraph"/>
+              <w:ind w:left="91" w:right="81"/>
+              <w:jc w:val="left"/>
+              <w:rPr>
+                <w:sz w:val="16"/>
+              </w:rPr>
+            </w:pPr>
+            <w:r>
+              <w:rPr>
+                <w:sz w:val="16"/>
+              </w:rPr>
+              <w:t>Pembeli</w:t>
+            </w:r>
+          </w:p>
+        </w:tc>
+        <w:tc>
+          <w:tcPr>
+            <w:tcW w:w="2149" w:type="dxa"/>
+            <w:vMerge/>
+            <w:tcBorders>
+              <w:top w:val="nil"/>
+            </w:tcBorders>
+          </w:tcPr>
+          <w:p>
+            <w:pPr>
+              <w:rPr>
+                <w:sz w:val="2"/>
+                <w:szCs w:val="2"/>
+              </w:rPr>
+            </w:pPr>
+          </w:p>
+        </w:tc>
+        <w:tc>
+          <w:tcPr>
+            <w:tcW w:w="2250" w:type="dxa"/>
+          </w:tcPr>
+          <w:p>
+            <w:pPr>
+              <w:pStyle w:val="TableParagraph"/>
+              <w:ind w:left="134" w:right="123" w:hanging="3"/>
+              <w:rPr>
+                <w:sz w:val="16"/>
+              </w:rPr>
+            </w:pPr>
+            <w:r>
+              <w:rPr>
+                <w:sz w:val="16"/>
+              </w:rPr>
+              <w:t>Dapat memilih pesanan dengan</w:t>
+            </w:r>
+          </w:p>
+          <w:p>
+            <w:pPr>
+              <w:pStyle w:val="TableParagraph"/>
+              <w:spacing w:line="176" w:lineRule="exact"/>
+              <w:ind w:left="92" w:right="81"/>
+              <w:rPr>
+                <w:sz w:val="16"/>
+              </w:rPr>
+            </w:pPr>
+            <w:r>
+              <w:rPr>
+                <w:sz w:val="16"/>
+              </w:rPr>
+              <w:t>mudah</w:t>
+            </w:r>
+          </w:p>
+        </w:tc>
+        <w:tc>
+          <w:tcPr>
+            <w:tcW w:w="810" w:type="dxa"/>
+            <w:shd w:val="clear" w:color="auto" w:fill="FF9999"/>
+          </w:tcPr>
+          <w:p>
+            <w:pPr>
+              <w:pStyle w:val="TableParagraph"/>
+              <w:spacing w:before="9"/>
+              <w:jc w:val="left"/>
+              <w:rPr>
+                <w:rFonts w:ascii="Times New Roman"/>
+                <w:b/>
+                <w:sz w:val="16"/>
+              </w:rPr>
+            </w:pPr>
+          </w:p>
+          <w:p>
+            <w:pPr>
+              <w:pStyle w:val="TableParagraph"/>
+              <w:ind w:left="90" w:right="81"/>
+              <w:rPr>
+                <w:sz w:val="16"/>
+              </w:rPr>
+            </w:pPr>
+            <w:r>
+              <w:rPr>
+                <w:sz w:val="16"/>
+              </w:rPr>
+              <w:t>HIGH</w:t>
+            </w:r>
+          </w:p>
+        </w:tc>
+        <w:tc>
+          <w:tcPr>
+            <w:tcW w:w="810" w:type="dxa"/>
+          </w:tcPr>
+          <w:p>
+            <w:pPr>
+              <w:pStyle w:val="TableParagraph"/>
+              <w:spacing w:before="9"/>
+              <w:jc w:val="left"/>
+              <w:rPr>
+                <w:rFonts w:ascii="Times New Roman"/>
+                <w:b/>
+                <w:sz w:val="16"/>
+              </w:rPr>
+            </w:pPr>
+          </w:p>
+          <w:p>
+            <w:pPr>
+              <w:pStyle w:val="TableParagraph"/>
+              <w:ind w:left="92" w:right="81"/>
+              <w:rPr>
+                <w:sz w:val="16"/>
+              </w:rPr>
+            </w:pPr>
+            <w:r>
+              <w:rPr>
+                <w:sz w:val="16"/>
+              </w:rPr>
+              <w:t>13</w:t>
+            </w:r>
+          </w:p>
+        </w:tc>
+      </w:tr>
+      <w:tr>
+        <w:trPr>
+          <w:trHeight w:val="975"/>
+        </w:trPr>
+        <w:tc>
+          <w:tcPr>
+            <w:tcW w:w="1335" w:type="dxa"/>
+          </w:tcPr>
+          <w:p>
+            <w:pPr>
+              <w:pStyle w:val="TableParagraph"/>
+              <w:jc w:val="left"/>
+              <w:rPr>
+                <w:rFonts w:ascii="Times New Roman"/>
+                <w:b/>
+                <w:sz w:val="16"/>
+              </w:rPr>
+            </w:pPr>
+          </w:p>
+          <w:p>
+            <w:pPr>
+              <w:pStyle w:val="TableParagraph"/>
+              <w:spacing w:before="9"/>
+              <w:jc w:val="left"/>
+              <w:rPr>
+                <w:rFonts w:ascii="Times New Roman"/>
+                <w:b/>
+                <w:sz w:val="17"/>
+              </w:rPr>
+            </w:pPr>
+          </w:p>
+          <w:p>
+            <w:pPr>
+              <w:pStyle w:val="TableParagraph"/>
+              <w:ind w:right="531"/>
+              <w:jc w:val="right"/>
+              <w:rPr>
+                <w:sz w:val="16"/>
+              </w:rPr>
+            </w:pPr>
+            <w:r>
+              <w:rPr>
+                <w:sz w:val="16"/>
+              </w:rPr>
+              <w:t>666</w:t>
+            </w:r>
+          </w:p>
+        </w:tc>
+        <w:tc>
+          <w:tcPr>
+            <w:tcW w:w="1335" w:type="dxa"/>
+          </w:tcPr>
+          <w:p>
+            <w:pPr>
+              <w:pStyle w:val="TableParagraph"/>
+              <w:jc w:val="left"/>
+              <w:rPr>
+                <w:rFonts w:ascii="Times New Roman"/>
+                <w:b/>
+                <w:sz w:val="16"/>
+              </w:rPr>
+            </w:pPr>
+          </w:p>
+          <w:p>
+            <w:pPr>
+              <w:pStyle w:val="TableParagraph"/>
+              <w:spacing w:before="9"/>
+              <w:jc w:val="left"/>
+              <w:rPr>
+                <w:rFonts w:ascii="Times New Roman"/>
+                <w:b/>
+                <w:sz w:val="17"/>
+              </w:rPr>
+            </w:pPr>
+          </w:p>
+          <w:p>
+            <w:pPr>
+              <w:pStyle w:val="TableParagraph"/>
+              <w:ind w:left="132" w:right="124"/>
+              <w:jc w:val="left"/>
+              <w:rPr>
+                <w:sz w:val="16"/>
+              </w:rPr>
+            </w:pPr>
+            <w:r>
+              <w:rPr>
+                <w:sz w:val="16"/>
+              </w:rPr>
+              <w:t>Profil</w:t>
+            </w:r>
+          </w:p>
+        </w:tc>
+        <w:tc>
+          <w:tcPr>
+            <w:tcW w:w="1336" w:type="dxa"/>
+          </w:tcPr>
+          <w:p>
+            <w:pPr>
+              <w:pStyle w:val="TableParagraph"/>
+              <w:jc w:val="left"/>
+              <w:rPr>
+                <w:rFonts w:ascii="Times New Roman"/>
+                <w:b/>
+                <w:sz w:val="16"/>
+              </w:rPr>
+            </w:pPr>
+          </w:p>
+          <w:p>
+            <w:pPr>
+              <w:pStyle w:val="TableParagraph"/>
+              <w:spacing w:before="9"/>
+              <w:jc w:val="left"/>
+              <w:rPr>
+                <w:rFonts w:ascii="Times New Roman"/>
+                <w:b/>
+                <w:sz w:val="17"/>
+              </w:rPr>
+            </w:pPr>
+          </w:p>
+          <w:p>
+            <w:pPr>
+              <w:pStyle w:val="TableParagraph"/>
+              <w:ind w:left="91" w:right="81"/>
+              <w:jc w:val="left"/>
+              <w:rPr>
+                <w:sz w:val="16"/>
+              </w:rPr>
+            </w:pPr>
+            <w:r>
+              <w:rPr>
+                <w:sz w:val="16"/>
+              </w:rPr>
+              <w:t>Pembeli</w:t>
+            </w:r>
+          </w:p>
+        </w:tc>
+        <w:tc>
+          <w:tcPr>
+            <w:tcW w:w="2149" w:type="dxa"/>
+          </w:tcPr>
+          <w:p>
+            <w:pPr>
+              <w:pStyle w:val="TableParagraph"/>
+              <w:jc w:val="left"/>
+              <w:rPr>
+                <w:rFonts w:ascii="Times New Roman"/>
+                <w:b/>
+                <w:sz w:val="16"/>
+              </w:rPr>
+            </w:pPr>
+          </w:p>
+          <w:p>
+            <w:pPr>
+              <w:pStyle w:val="TableParagraph"/>
+              <w:spacing w:before="106"/>
+              <w:ind w:right="178"/>
+              <w:rPr>
+                <w:sz w:val="16"/>
+              </w:rPr>
+            </w:pPr>
+            <w:r>
+              <w:rPr>
+                <w:sz w:val="16"/>
+              </w:rPr>
+              <w:t>Dapat melihat profil</w:t>
+            </w:r>
+          </w:p>
+        </w:tc>
+        <w:tc>
+          <w:tcPr>
+            <w:tcW w:w="2250" w:type="dxa"/>
+          </w:tcPr>
+          <w:p>
+            <w:pPr>
+              <w:pStyle w:val="TableParagraph"/>
+              <w:ind w:left="182" w:right="171" w:hanging="2"/>
+              <w:rPr>
+                <w:sz w:val="16"/>
+              </w:rPr>
+            </w:pPr>
+            <w:r>
+              <w:rPr>
+                <w:sz w:val="16"/>
+              </w:rPr>
+              <w:t>Tahu sedang menggunakan akun siapa dan sisa saldo saya berapa</w:t>
+            </w:r>
+          </w:p>
+        </w:tc>
+        <w:tc>
+          <w:tcPr>
+            <w:tcW w:w="810" w:type="dxa"/>
+            <w:shd w:val="clear" w:color="auto" w:fill="FFE499"/>
+          </w:tcPr>
+          <w:p>
+            <w:pPr>
+              <w:pStyle w:val="TableParagraph"/>
+              <w:jc w:val="left"/>
+              <w:rPr>
+                <w:rFonts w:ascii="Times New Roman"/>
+                <w:b/>
+                <w:sz w:val="16"/>
+              </w:rPr>
+            </w:pPr>
+          </w:p>
+          <w:p>
+            <w:pPr>
+              <w:pStyle w:val="TableParagraph"/>
+              <w:spacing w:before="9"/>
+              <w:jc w:val="left"/>
+              <w:rPr>
+                <w:rFonts w:ascii="Times New Roman"/>
+                <w:b/>
+                <w:sz w:val="17"/>
+              </w:rPr>
+            </w:pPr>
+          </w:p>
+          <w:p>
+            <w:pPr>
+              <w:pStyle w:val="TableParagraph"/>
+              <w:ind w:left="91" w:right="81"/>
+              <w:rPr>
+                <w:sz w:val="16"/>
+              </w:rPr>
+            </w:pPr>
+            <w:r>
+              <w:rPr>
+                <w:sz w:val="16"/>
+              </w:rPr>
+              <w:t>MEDIUM</w:t>
+            </w:r>
+          </w:p>
+        </w:tc>
+        <w:tc>
+          <w:tcPr>
+            <w:tcW w:w="810" w:type="dxa"/>
+          </w:tcPr>
+          <w:p>
+            <w:pPr>
+              <w:pStyle w:val="TableParagraph"/>
+              <w:jc w:val="left"/>
+              <w:rPr>
+                <w:rFonts w:ascii="Times New Roman"/>
+                <w:b/>
+                <w:sz w:val="16"/>
+              </w:rPr>
+            </w:pPr>
+          </w:p>
+          <w:p>
+            <w:pPr>
+              <w:pStyle w:val="TableParagraph"/>
+              <w:spacing w:before="9"/>
+              <w:jc w:val="left"/>
+              <w:rPr>
+                <w:rFonts w:ascii="Times New Roman"/>
+                <w:b/>
+                <w:sz w:val="17"/>
+              </w:rPr>
+            </w:pPr>
+          </w:p>
+          <w:p>
+            <w:pPr>
+              <w:pStyle w:val="TableParagraph"/>
+              <w:ind w:left="6"/>
+              <w:rPr>
+                <w:sz w:val="16"/>
+              </w:rPr>
+            </w:pPr>
+            <w:r>
+              <w:rPr>
+                <w:sz w:val="16"/>
+              </w:rPr>
+              <w:t>8</w:t>
+            </w:r>
+          </w:p>
+        </w:tc>
+      </w:tr>
+      <w:tr>
+        <w:trPr>
+          <w:trHeight w:val="585"/>
+        </w:trPr>
+        <w:tc>
+          <w:tcPr>
+            <w:tcW w:w="1335" w:type="dxa"/>
+          </w:tcPr>
+          <w:p>
+            <w:pPr>
+              <w:pStyle w:val="TableParagraph"/>
+              <w:spacing w:before="8"/>
+              <w:jc w:val="left"/>
+              <w:rPr>
+                <w:rFonts w:ascii="Times New Roman"/>
+                <w:b/>
+                <w:sz w:val="16"/>
+              </w:rPr>
+            </w:pPr>
+          </w:p>
+          <w:p>
+            <w:pPr>
+              <w:pStyle w:val="TableParagraph"/>
+              <w:ind w:right="531"/>
+              <w:jc w:val="right"/>
+              <w:rPr>
+                <w:sz w:val="16"/>
+              </w:rPr>
+            </w:pPr>
+            <w:r>
+              <w:rPr>
+                <w:sz w:val="16"/>
+              </w:rPr>
+              <w:t>777</w:t>
+            </w:r>
+          </w:p>
+        </w:tc>
+        <w:tc>
+          <w:tcPr>
+            <w:tcW w:w="1335" w:type="dxa"/>
+          </w:tcPr>
+          <w:p>
+            <w:pPr>
+              <w:pStyle w:val="TableParagraph"/>
+              <w:spacing w:before="8"/>
+              <w:jc w:val="left"/>
+              <w:rPr>
+                <w:rFonts w:ascii="Times New Roman"/>
+                <w:b/>
+                <w:sz w:val="16"/>
+              </w:rPr>
+            </w:pPr>
+          </w:p>
+          <w:p>
+            <w:pPr>
+              <w:pStyle w:val="TableParagraph"/>
+              <w:ind w:left="134" w:right="124"/>
+              <w:jc w:val="left"/>
+              <w:rPr>
+                <w:sz w:val="16"/>
+              </w:rPr>
+            </w:pPr>
+            <w:r>
+              <w:rPr>
+                <w:sz w:val="16"/>
+              </w:rPr>
+              <w:t>Detail Makanan</w:t>
+            </w:r>
+          </w:p>
+        </w:tc>
+        <w:tc>
+          <w:tcPr>
+            <w:tcW w:w="1336" w:type="dxa"/>
+          </w:tcPr>
+          <w:p>
+            <w:pPr>
+              <w:pStyle w:val="TableParagraph"/>
+              <w:spacing w:before="8"/>
+              <w:jc w:val="left"/>
+              <w:rPr>
+                <w:rFonts w:ascii="Times New Roman"/>
+                <w:b/>
+                <w:sz w:val="16"/>
+              </w:rPr>
+            </w:pPr>
+          </w:p>
+          <w:p>
+            <w:pPr>
+              <w:pStyle w:val="TableParagraph"/>
+              <w:ind w:left="91" w:right="81"/>
+              <w:jc w:val="left"/>
+              <w:rPr>
+                <w:sz w:val="16"/>
+              </w:rPr>
+            </w:pPr>
+            <w:r>
+              <w:rPr>
+                <w:sz w:val="16"/>
+              </w:rPr>
+              <w:t>Pembeli</w:t>
+            </w:r>
+          </w:p>
+        </w:tc>
+        <w:tc>
+          <w:tcPr>
+            <w:tcW w:w="2149" w:type="dxa"/>
+          </w:tcPr>
+          <w:p>
+            <w:pPr>
+              <w:pStyle w:val="TableParagraph"/>
+              <w:spacing w:before="96"/>
+              <w:rPr>
+                <w:sz w:val="16"/>
+              </w:rPr>
+            </w:pPr>
+            <w:r>
+              <w:rPr>
+                <w:sz w:val="16"/>
+              </w:rPr>
+              <w:t>Dapat melihat detail makanan</w:t>
+            </w:r>
+          </w:p>
+        </w:tc>
+        <w:tc>
+          <w:tcPr>
+            <w:tcW w:w="2250" w:type="dxa"/>
+          </w:tcPr>
+          <w:p>
+            <w:pPr>
+              <w:pStyle w:val="TableParagraph"/>
+              <w:ind w:left="304" w:right="177" w:hanging="96"/>
+              <w:rPr>
+                <w:sz w:val="16"/>
+              </w:rPr>
+            </w:pPr>
+            <w:r>
+              <w:rPr>
+                <w:sz w:val="16"/>
+              </w:rPr>
+              <w:t>Dapat melihat rincian dan</w:t>
+            </w:r>
+          </w:p>
+          <w:p>
+            <w:pPr>
+              <w:pStyle w:val="TableParagraph"/>
+              <w:spacing w:line="175" w:lineRule="exact"/>
+              <w:ind w:left="170"/>
+              <w:rPr>
+                <w:sz w:val="16"/>
+              </w:rPr>
+            </w:pPr>
+            <w:r>
+              <w:rPr>
+                <w:sz w:val="16"/>
+              </w:rPr>
+              <w:t>harga makanan</w:t>
+            </w:r>
+          </w:p>
+        </w:tc>
+        <w:tc>
+          <w:tcPr>
+            <w:tcW w:w="810" w:type="dxa"/>
+            <w:shd w:val="clear" w:color="auto" w:fill="FF9999"/>
+          </w:tcPr>
+          <w:p>
+            <w:pPr>
+              <w:pStyle w:val="TableParagraph"/>
+              <w:spacing w:before="8"/>
+              <w:jc w:val="left"/>
+              <w:rPr>
+                <w:rFonts w:ascii="Times New Roman"/>
+                <w:b/>
+                <w:sz w:val="16"/>
+              </w:rPr>
+            </w:pPr>
+          </w:p>
+          <w:p>
+            <w:pPr>
+              <w:pStyle w:val="TableParagraph"/>
+              <w:ind w:left="90" w:right="81"/>
+              <w:rPr>
+                <w:sz w:val="16"/>
+              </w:rPr>
+            </w:pPr>
+            <w:r>
+              <w:rPr>
+                <w:sz w:val="16"/>
+              </w:rPr>
+              <w:t>HIGH</w:t>
+            </w:r>
+          </w:p>
+        </w:tc>
+        <w:tc>
+          <w:tcPr>
+            <w:tcW w:w="810" w:type="dxa"/>
+          </w:tcPr>
+          <w:p>
+            <w:pPr>
+              <w:pStyle w:val="TableParagraph"/>
+              <w:spacing w:before="8"/>
+              <w:jc w:val="left"/>
+              <w:rPr>
+                <w:rFonts w:ascii="Times New Roman"/>
+                <w:b/>
+                <w:sz w:val="16"/>
+              </w:rPr>
+            </w:pPr>
+          </w:p>
+          <w:p>
+            <w:pPr>
+              <w:pStyle w:val="TableParagraph"/>
+              <w:ind w:left="6"/>
+              <w:rPr>
+                <w:sz w:val="16"/>
+              </w:rPr>
+            </w:pPr>
+            <w:r>
+              <w:rPr>
+                <w:sz w:val="16"/>
+              </w:rPr>
+              <w:t>5</w:t>
+            </w:r>
+          </w:p>
+        </w:tc>
+      </w:tr>
+      <w:tr>
+        <w:trPr>
+          <w:trHeight w:val="389"/>
+        </w:trPr>
+        <w:tc>
+          <w:tcPr>
+            <w:tcW w:w="1335" w:type="dxa"/>
+          </w:tcPr>
+          <w:p>
+            <w:pPr>
+              <w:pStyle w:val="TableParagraph"/>
+              <w:spacing w:before="96"/>
+              <w:ind w:right="531"/>
+              <w:jc w:val="right"/>
+              <w:rPr>
+                <w:sz w:val="16"/>
+              </w:rPr>
+            </w:pPr>
+            <w:r>
+              <w:rPr>
+                <w:sz w:val="16"/>
+              </w:rPr>
+              <w:t>888</w:t>
+            </w:r>
+          </w:p>
+        </w:tc>
+        <w:tc>
+          <w:tcPr>
+            <w:tcW w:w="1335" w:type="dxa"/>
+          </w:tcPr>
+          <w:p>
+            <w:pPr>
+              <w:pStyle w:val="TableParagraph"/>
+              <w:spacing w:line="195" w:lineRule="exact"/>
+              <w:ind w:left="131" w:right="124"/>
+              <w:jc w:val="left"/>
+              <w:rPr>
+                <w:sz w:val="16"/>
+              </w:rPr>
+            </w:pPr>
+            <w:r>
+              <w:rPr>
+                <w:sz w:val="16"/>
+              </w:rPr>
+              <w:t>Floating Action</w:t>
+            </w:r>
+          </w:p>
+          <w:p>
+            <w:pPr>
+              <w:pStyle w:val="TableParagraph"/>
+              <w:spacing w:line="174" w:lineRule="exact"/>
+              <w:ind w:left="134" w:right="124"/>
+              <w:jc w:val="left"/>
+              <w:rPr>
+                <w:sz w:val="16"/>
+              </w:rPr>
+            </w:pPr>
+            <w:r>
+              <w:rPr>
+                <w:sz w:val="16"/>
+              </w:rPr>
+              <w:t>Button</w:t>
+            </w:r>
+          </w:p>
+        </w:tc>
+        <w:tc>
+          <w:tcPr>
+            <w:tcW w:w="1336" w:type="dxa"/>
+          </w:tcPr>
+          <w:p>
+            <w:pPr>
+              <w:pStyle w:val="TableParagraph"/>
+              <w:spacing w:before="96"/>
+              <w:ind w:left="91" w:right="81"/>
+              <w:jc w:val="left"/>
+              <w:rPr>
+                <w:sz w:val="16"/>
+              </w:rPr>
+            </w:pPr>
+            <w:r>
+              <w:rPr>
+                <w:sz w:val="16"/>
+              </w:rPr>
+              <w:t>Pembeli</w:t>
+            </w:r>
+          </w:p>
+        </w:tc>
+        <w:tc>
+          <w:tcPr>
+            <w:tcW w:w="2149" w:type="dxa"/>
+          </w:tcPr>
+          <w:p>
+            <w:pPr>
+              <w:pStyle w:val="TableParagraph"/>
+              <w:spacing w:line="195" w:lineRule="exact"/>
+              <w:ind w:left="90" w:right="81"/>
+              <w:rPr>
+                <w:sz w:val="16"/>
+              </w:rPr>
+            </w:pPr>
+            <w:r>
+              <w:rPr>
+                <w:sz w:val="16"/>
+              </w:rPr>
+              <w:t>Menekan</w:t>
+            </w:r>
+          </w:p>
+          <w:p>
+            <w:pPr>
+              <w:pStyle w:val="TableParagraph"/>
+              <w:spacing w:line="174" w:lineRule="exact"/>
+              <w:ind w:left="88" w:right="81"/>
+              <w:rPr>
+                <w:sz w:val="16"/>
+              </w:rPr>
+            </w:pPr>
+            <w:r>
+              <w:rPr>
+                <w:sz w:val="16"/>
+              </w:rPr>
+              <w:t>floating action button</w:t>
+            </w:r>
+          </w:p>
+        </w:tc>
+        <w:tc>
+          <w:tcPr>
+            <w:tcW w:w="2250" w:type="dxa"/>
+          </w:tcPr>
+          <w:p>
+            <w:pPr>
+              <w:pStyle w:val="TableParagraph"/>
+              <w:spacing w:line="195" w:lineRule="exact"/>
+              <w:ind w:left="92" w:right="81"/>
+              <w:rPr>
+                <w:sz w:val="16"/>
+              </w:rPr>
+            </w:pPr>
+            <w:r>
+              <w:rPr>
+                <w:sz w:val="16"/>
+              </w:rPr>
+              <w:t>Dapat menuju ke</w:t>
+            </w:r>
+          </w:p>
+          <w:p>
+            <w:pPr>
+              <w:pStyle w:val="TableParagraph"/>
+              <w:spacing w:line="174" w:lineRule="exact"/>
+              <w:ind w:left="90" w:right="81"/>
+              <w:rPr>
+                <w:sz w:val="16"/>
+              </w:rPr>
+            </w:pPr>
+            <w:r>
+              <w:rPr>
+                <w:sz w:val="16"/>
+              </w:rPr>
+              <w:t>halaman cart</w:t>
+            </w:r>
+          </w:p>
+        </w:tc>
+        <w:tc>
+          <w:tcPr>
+            <w:tcW w:w="810" w:type="dxa"/>
+            <w:shd w:val="clear" w:color="auto" w:fill="FFE499"/>
+          </w:tcPr>
+          <w:p>
+            <w:pPr>
+              <w:pStyle w:val="TableParagraph"/>
+              <w:spacing w:before="96"/>
+              <w:ind w:left="91" w:right="81"/>
+              <w:rPr>
+                <w:sz w:val="16"/>
+              </w:rPr>
+            </w:pPr>
+            <w:r>
+              <w:rPr>
+                <w:sz w:val="16"/>
+              </w:rPr>
+              <w:t>MEDIUM</w:t>
+            </w:r>
+          </w:p>
+        </w:tc>
+        <w:tc>
+          <w:tcPr>
+            <w:tcW w:w="810" w:type="dxa"/>
+          </w:tcPr>
+          <w:p>
+            <w:pPr>
+              <w:pStyle w:val="TableParagraph"/>
+              <w:spacing w:before="96"/>
+              <w:ind w:left="6"/>
+              <w:rPr>
+                <w:sz w:val="16"/>
+              </w:rPr>
+            </w:pPr>
+            <w:r>
+              <w:rPr>
+                <w:sz w:val="16"/>
+              </w:rPr>
+              <w:t>8</w:t>
+            </w:r>
+          </w:p>
+        </w:tc>
+      </w:tr>
+      <w:tr>
+        <w:trPr>
+          <w:trHeight w:val="389"/>
+        </w:trPr>
+        <w:tc>
+          <w:tcPr>
+            <w:tcW w:w="1335" w:type="dxa"/>
+          </w:tcPr>
+          <w:p>
+            <w:pPr>
+              <w:pStyle w:val="TableParagraph"/>
+              <w:ind w:right="531"/>
+              <w:jc w:val="right"/>
+              <w:rPr>
+                <w:sz w:val="16"/>
+              </w:rPr>
+            </w:pPr>
+            <w:r>
+              <w:rPr>
+                <w:sz w:val="16"/>
+              </w:rPr>
+              <w:t>999</w:t>
+            </w:r>
+          </w:p>
+        </w:tc>
+        <w:tc>
+          <w:tcPr>
+            <w:tcW w:w="1335" w:type="dxa"/>
+          </w:tcPr>
+          <w:p>
+            <w:pPr>
+              <w:pStyle w:val="TableParagraph"/>
+              <w:spacing w:line="195" w:lineRule="exact"/>
+              <w:ind w:left="131" w:right="124"/>
+              <w:jc w:val="left"/>
+              <w:rPr>
+                <w:sz w:val="16"/>
+              </w:rPr>
+            </w:pPr>
+            <w:r>
+              <w:rPr>
+                <w:sz w:val="16"/>
+              </w:rPr>
+              <w:t>Cart</w:t>
+            </w:r>
+          </w:p>
+        </w:tc>
+        <w:tc>
+          <w:tcPr>
+            <w:tcW w:w="1336" w:type="dxa"/>
+          </w:tcPr>
+          <w:p>
+            <w:pPr>
+              <w:pStyle w:val="TableParagraph"/>
+              <w:ind w:left="91" w:right="81"/>
+              <w:jc w:val="left"/>
+              <w:rPr>
+                <w:sz w:val="16"/>
+              </w:rPr>
+            </w:pPr>
+            <w:r>
+              <w:rPr>
+                <w:sz w:val="16"/>
+              </w:rPr>
+              <w:t>Pembeli</w:t>
+            </w:r>
+          </w:p>
+        </w:tc>
+        <w:tc>
+          <w:tcPr>
+            <w:tcW w:w="2149" w:type="dxa"/>
+          </w:tcPr>
+          <w:p>
+            <w:pPr>
+              <w:pStyle w:val="TableParagraph"/>
+              <w:spacing w:line="195" w:lineRule="exact"/>
+              <w:ind w:left="90" w:right="81"/>
+              <w:rPr>
+                <w:sz w:val="16"/>
+              </w:rPr>
+            </w:pPr>
+            <w:r>
+              <w:rPr>
+                <w:sz w:val="16"/>
+              </w:rPr>
+              <w:t>Melihat keranjang belanja saya</w:t>
+            </w:r>
+          </w:p>
+        </w:tc>
+        <w:tc>
+          <w:tcPr>
+            <w:tcW w:w="2250" w:type="dxa"/>
+          </w:tcPr>
+          <w:p>
+            <w:pPr>
+              <w:pStyle w:val="TableParagraph"/>
+              <w:spacing w:line="195" w:lineRule="exact"/>
+              <w:ind w:left="92" w:right="81"/>
+              <w:rPr>
+                <w:sz w:val="16"/>
+              </w:rPr>
+            </w:pPr>
+            <w:r>
+              <w:rPr>
+                <w:sz w:val="16"/>
+              </w:rPr>
+              <w:t>Dapat melihat makanan yang telah saya tambahkan ke dalam keranjang</w:t>
+            </w:r>
+          </w:p>
+        </w:tc>
+        <w:tc>
+          <w:tcPr>
+            <w:tcW w:w="810" w:type="dxa"/>
+            <w:shd w:val="clear" w:color="auto" w:fill="FF9999"/>
+          </w:tcPr>
+          <w:p>
+            <w:pPr>
+              <w:pStyle w:val="TableParagraph"/>
+              <w:ind w:left="91" w:right="81"/>
+              <w:rPr>
+                <w:sz w:val="16"/>
+              </w:rPr>
+            </w:pPr>
+            <w:r>
+              <w:rPr>
+                <w:sz w:val="16"/>
+              </w:rPr>
+              <w:t>HIGH</w:t>
+            </w:r>
+          </w:p>
+        </w:tc>
+        <w:tc>
+          <w:tcPr>
+            <w:tcW w:w="810" w:type="dxa"/>
+          </w:tcPr>
+          <w:p>
+            <w:pPr>
+              <w:pStyle w:val="TableParagraph"/>
+              <w:ind w:left="6"/>
+              <w:rPr>
+                <w:sz w:val="16"/>
+              </w:rPr>
+            </w:pPr>
+            <w:r>
+              <w:rPr>
+                <w:sz w:val="16"/>
+              </w:rPr>
+              <w:t>8</w:t>
+            </w:r>
+          </w:p>
+        </w:tc>
+      </w:tr>
+      <w:tr>
+        <w:trPr>
+          <w:trHeight w:val="389"/>
+        </w:trPr>
+        <w:tc>
+          <w:tcPr>
+            <w:tcW w:w="1335" w:type="dxa"/>
+          </w:tcPr>
+          <w:p>
+            <w:pPr>
+              <w:pStyle w:val="TableParagraph"/>
+              <w:ind w:right="531"/>
+              <w:jc w:val="right"/>
+              <w:rPr>
+                <w:sz w:val="16"/>
+              </w:rPr>
+            </w:pPr>
+            <w:r>
+              <w:rPr>
+                <w:sz w:val="16"/>
+              </w:rPr>
+              <w:t>1010</w:t>
+            </w:r>
+          </w:p>
+        </w:tc>
+        <w:tc>
+          <w:tcPr>
+            <w:tcW w:w="1335" w:type="dxa"/>
+          </w:tcPr>
+          <w:p>
+            <w:pPr>
+              <w:pStyle w:val="TableParagraph"/>
+              <w:spacing w:line="195" w:lineRule="exact"/>
+              <w:ind w:left="131" w:right="124"/>
+              <w:jc w:val="left"/>
+              <w:rPr>
+                <w:sz w:val="16"/>
+              </w:rPr>
+            </w:pPr>
+            <w:r>
+              <w:rPr>
+                <w:sz w:val="16"/>
+              </w:rPr>
+              <w:t>Delivery Information</w:t>
+            </w:r>
+          </w:p>
+        </w:tc>
+        <w:tc>
+          <w:tcPr>
+            <w:tcW w:w="1336" w:type="dxa"/>
+          </w:tcPr>
+          <w:p>
+            <w:pPr>
+              <w:pStyle w:val="TableParagraph"/>
+              <w:ind w:left="91" w:right="81"/>
+              <w:jc w:val="left"/>
+              <w:rPr>
+                <w:sz w:val="16"/>
+              </w:rPr>
+            </w:pPr>
+            <w:r>
+              <w:rPr>
+                <w:sz w:val="16"/>
+              </w:rPr>
+              <w:t>Pembeli</w:t>
+            </w:r>
+          </w:p>
+        </w:tc>
+        <w:tc>
+          <w:tcPr>
+            <w:tcW w:w="2149" w:type="dxa"/>
+          </w:tcPr>
+          <w:p>
+            <w:pPr>
+              <w:pStyle w:val="TableParagraph"/>
+              <w:spacing w:line="195" w:lineRule="exact"/>
+              <w:ind w:left="90" w:right="81"/>
+              <w:rPr>
+                <w:sz w:val="16"/>
+              </w:rPr>
+            </w:pPr>
+            <w:r>
+              <w:rPr>
+                <w:sz w:val="16"/>
+              </w:rPr>
+              <w:t>Mengisi informasi kontak dan lokasi saya</w:t>
+            </w:r>
+          </w:p>
+        </w:tc>
+        <w:tc>
+          <w:tcPr>
+            <w:tcW w:w="2250" w:type="dxa"/>
+          </w:tcPr>
+          <w:p>
+            <w:pPr>
+              <w:pStyle w:val="TableParagraph"/>
+              <w:spacing w:line="195" w:lineRule="exact"/>
+              <w:ind w:left="92" w:right="81"/>
+              <w:rPr>
+                <w:sz w:val="16"/>
+              </w:rPr>
+            </w:pPr>
+            <w:r>
+              <w:rPr>
+                <w:sz w:val="16"/>
+              </w:rPr>
+              <w:t>Makanan yang saya beli dapat diantarkan ke lokasi saya</w:t>
+            </w:r>
+          </w:p>
+        </w:tc>
+        <w:tc>
+          <w:tcPr>
+            <w:tcW w:w="810" w:type="dxa"/>
+            <w:shd w:val="clear" w:color="auto" w:fill="FF9999"/>
+          </w:tcPr>
+          <w:p>
+            <w:pPr>
+              <w:pStyle w:val="TableParagraph"/>
+              <w:ind w:left="91" w:right="81"/>
+              <w:rPr>
+                <w:sz w:val="16"/>
+              </w:rPr>
+            </w:pPr>
+            <w:r>
+              <w:rPr>
+                <w:sz w:val="16"/>
+              </w:rPr>
+              <w:t>HIGH</w:t>
+            </w:r>
+          </w:p>
+        </w:tc>
+        <w:tc>
+          <w:tcPr>
+            <w:tcW w:w="810" w:type="dxa"/>
+          </w:tcPr>
+          <w:p>
+            <w:pPr>
+              <w:pStyle w:val="TableParagraph"/>
+              <w:ind w:left="6"/>
+              <w:rPr>
+                <w:sz w:val="16"/>
+              </w:rPr>
+            </w:pPr>
+            <w:r>
+              <w:rPr>
+                <w:sz w:val="16"/>
+              </w:rPr>
+              <w:t>5</w:t>
+            </w:r>
+          </w:p>
+        </w:tc>
+      </w:tr>
+      <w:tr>
+        <w:trPr>
+          <w:trHeight w:val="527"/>
+        </w:trPr>
+        <w:tc>
+          <w:tcPr>
+            <w:tcW w:w="1335" w:type="dxa"/>
+          </w:tcPr>
+          <w:p>
+            <w:pPr>
+              <w:pStyle w:val="TableParagraph"/>
+              <w:ind w:right="531"/>
+              <w:jc w:val="right"/>
+              <w:rPr>
+                <w:sz w:val="16"/>
+              </w:rPr>
+            </w:pPr>
+            <w:r>
+              <w:rPr>
+                <w:sz w:val="16"/>
+              </w:rPr>
+              <w:t>1111</w:t>
+            </w:r>
+          </w:p>
+        </w:tc>
+        <w:tc>
+          <w:tcPr>
+            <w:tcW w:w="1335" w:type="dxa"/>
+          </w:tcPr>
+          <w:p>
+            <w:pPr>
+              <w:pStyle w:val="TableParagraph"/>
+              <w:spacing w:line="195" w:lineRule="exact"/>
+              <w:ind w:left="131" w:right="124"/>
+              <w:jc w:val="left"/>
+              <w:rPr>
+                <w:sz w:val="16"/>
+              </w:rPr>
+            </w:pPr>
+            <w:r>
+              <w:rPr>
+                <w:sz w:val="16"/>
+              </w:rPr>
+              <w:t>Fitur Notifikasi Purchase</w:t>
+            </w:r>
+          </w:p>
+        </w:tc>
+        <w:tc>
+          <w:tcPr>
+            <w:tcW w:w="1336" w:type="dxa"/>
+          </w:tcPr>
+          <w:p>
+            <w:pPr>
+              <w:pStyle w:val="TableParagraph"/>
+              <w:ind w:left="91" w:right="81"/>
+              <w:jc w:val="left"/>
+              <w:rPr>
+                <w:sz w:val="16"/>
+              </w:rPr>
+            </w:pPr>
+            <w:r>
+              <w:rPr>
+                <w:sz w:val="16"/>
+              </w:rPr>
+              <w:t>Penjual</w:t>
+            </w:r>
+          </w:p>
+        </w:tc>
+        <w:tc>
+          <w:tcPr>
+            <w:tcW w:w="2149" w:type="dxa"/>
+          </w:tcPr>
+          <w:p>
+            <w:pPr>
+              <w:pStyle w:val="TableParagraph"/>
+              <w:spacing w:line="195" w:lineRule="exact"/>
+              <w:ind w:left="90" w:right="81"/>
+              <w:rPr>
+                <w:sz w:val="16"/>
+              </w:rPr>
+            </w:pPr>
+            <w:r>
+              <w:rPr>
+                <w:sz w:val="16"/>
+              </w:rPr>
+              <w:t>Mengetahui jika ada pembeli yang memesan makanan saya</w:t>
+            </w:r>
+          </w:p>
+        </w:tc>
+        <w:tc>
+          <w:tcPr>
+            <w:tcW w:w="2250" w:type="dxa"/>
+          </w:tcPr>
+          <w:p>
+            <w:pPr>
+              <w:pStyle w:val="TableParagraph"/>
+              <w:spacing w:line="195" w:lineRule="exact"/>
+              <w:ind w:left="92" w:right="81"/>
+              <w:rPr>
+                <w:sz w:val="16"/>
+              </w:rPr>
+            </w:pPr>
+            <w:r>
+              <w:rPr>
+                <w:sz w:val="16"/>
+              </w:rPr>
+              <w:t>Dapat mempersiapkan pesanan yang dibeli</w:t>
+            </w:r>
+          </w:p>
+        </w:tc>
+        <w:tc>
+          <w:tcPr>
+            <w:tcW w:w="810" w:type="dxa"/>
+            <w:shd w:val="clear" w:color="auto" w:fill="C5E0B3" w:themeFill="accent6" w:themeFillTint="66"/>
+          </w:tcPr>
+          <w:p>
+            <w:pPr>
+              <w:pStyle w:val="TableParagraph"/>
+              <w:ind w:left="91" w:right="81"/>
+              <w:rPr>
+                <w:sz w:val="16"/>
+              </w:rPr>
+            </w:pPr>
+            <w:r>
+              <w:rPr>
+                <w:sz w:val="16"/>
+              </w:rPr>
+              <w:t>LOW</w:t>
+            </w:r>
+          </w:p>
+        </w:tc>
+        <w:tc>
+          <w:tcPr>
+            <w:tcW w:w="810" w:type="dxa"/>
+          </w:tcPr>
+          <w:p>
+            <w:pPr>
+              <w:pStyle w:val="TableParagraph"/>
+              <w:ind w:left="6"/>
+              <w:rPr>
+                <w:sz w:val="16"/>
+              </w:rPr>
+            </w:pPr>
+            <w:r>
+              <w:rPr>
+                <w:sz w:val="16"/>
+              </w:rPr>
+              <w:t>5</w:t>
+            </w:r>
+          </w:p>
+        </w:tc>
+      </w:tr>
+      <w:tr>
+        <w:trPr>
+          <w:trHeight w:val="527"/>
+        </w:trPr>
+        <w:tc>
+          <w:tcPr>
+            <w:tcW w:w="1335" w:type="dxa"/>
+          </w:tcPr>
+          <w:p>
+            <w:pPr>
+              <w:pStyle w:val="TableParagraph"/>
+              <w:ind w:right="531"/>
+              <w:jc w:val="right"/>
+              <w:rPr>
+                <w:sz w:val="16"/>
+              </w:rPr>
+            </w:pPr>
+            <w:r>
+              <w:rPr>
+                <w:sz w:val="16"/>
+              </w:rPr>
+              <w:t>1212</w:t>
+            </w:r>
+          </w:p>
+        </w:tc>
+        <w:tc>
+          <w:tcPr>
+            <w:tcW w:w="1335" w:type="dxa"/>
+          </w:tcPr>
+          <w:p>
+            <w:pPr>
+              <w:pStyle w:val="TableParagraph"/>
+              <w:spacing w:line="195" w:lineRule="exact"/>
+              <w:ind w:left="131" w:right="124"/>
+              <w:jc w:val="left"/>
+              <w:rPr>
+                <w:sz w:val="16"/>
+              </w:rPr>
+            </w:pPr>
+            <w:r>
+              <w:rPr>
+                <w:sz w:val="16"/>
+              </w:rPr>
+              <w:t>Verifikasi Diri</w:t>
+            </w:r>
+          </w:p>
+        </w:tc>
+        <w:tc>
+          <w:tcPr>
+            <w:tcW w:w="1336" w:type="dxa"/>
+          </w:tcPr>
+          <w:p>
+            <w:pPr>
+              <w:pStyle w:val="TableParagraph"/>
+              <w:ind w:left="91" w:right="81"/>
+              <w:jc w:val="left"/>
+              <w:rPr>
+                <w:sz w:val="16"/>
+              </w:rPr>
+            </w:pPr>
+            <w:r>
+              <w:rPr>
+                <w:sz w:val="16"/>
+              </w:rPr>
+              <w:t>Pembeli</w:t>
+            </w:r>
+          </w:p>
+        </w:tc>
+        <w:tc>
+          <w:tcPr>
+            <w:tcW w:w="2149" w:type="dxa"/>
+          </w:tcPr>
+          <w:p>
+            <w:pPr>
+              <w:pStyle w:val="TableParagraph"/>
+              <w:spacing w:line="195" w:lineRule="exact"/>
+              <w:ind w:left="90" w:right="81"/>
+              <w:rPr>
+                <w:sz w:val="16"/>
+              </w:rPr>
+            </w:pPr>
+            <w:r>
+              <w:rPr>
+                <w:sz w:val="16"/>
+              </w:rPr>
+              <w:t>Menekan tombol centang di I’m not robot</w:t>
+            </w:r>
+          </w:p>
+        </w:tc>
+        <w:tc>
+          <w:tcPr>
+            <w:tcW w:w="2250" w:type="dxa"/>
+          </w:tcPr>
+          <w:p>
+            <w:pPr>
+              <w:pStyle w:val="TableParagraph"/>
+              <w:spacing w:line="195" w:lineRule="exact"/>
+              <w:ind w:left="92" w:right="81"/>
+              <w:rPr>
+                <w:sz w:val="16"/>
+              </w:rPr>
+            </w:pPr>
+            <w:r>
+              <w:rPr>
+                <w:sz w:val="16"/>
+              </w:rPr>
+              <w:t>Dapat mengverifikasi diri bahwa saya bukan robot</w:t>
+            </w:r>
+          </w:p>
+        </w:tc>
+        <w:tc>
+          <w:tcPr>
+            <w:tcW w:w="810" w:type="dxa"/>
+            <w:shd w:val="clear" w:color="auto" w:fill="FFE599" w:themeFill="accent4" w:themeFillTint="66"/>
+          </w:tcPr>
+          <w:p>
+            <w:pPr>
+              <w:pStyle w:val="TableParagraph"/>
+              <w:ind w:left="91" w:right="81"/>
+              <w:rPr>
+                <w:sz w:val="16"/>
+              </w:rPr>
+            </w:pPr>
+            <w:r>
+              <w:rPr>
+                <w:sz w:val="16"/>
+              </w:rPr>
+              <w:t>MEDIUM</w:t>
+            </w:r>
+          </w:p>
+        </w:tc>
+        <w:tc>
+          <w:tcPr>
+            <w:tcW w:w="810" w:type="dxa"/>
+          </w:tcPr>
+          <w:p>
+            <w:pPr>
+              <w:pStyle w:val="TableParagraph"/>
+              <w:ind w:left="6"/>
+              <w:rPr>
+                <w:sz w:val="16"/>
+              </w:rPr>
+            </w:pPr>
+            <w:r>
+              <w:rPr>
+                <w:sz w:val="16"/>
+              </w:rPr>
+              <w:t>8</w:t>
+            </w:r>
+          </w:p>
+        </w:tc>
+      </w:tr>
+      <w:tr>
+        <w:trPr>
+          <w:trHeight w:val="527"/>
+        </w:trPr>
+        <w:tc>
+          <w:tcPr>
+            <w:tcW w:w="1335" w:type="dxa"/>
+          </w:tcPr>
+          <w:p>
+            <w:pPr>
+              <w:pStyle w:val="TableParagraph"/>
+              <w:ind w:right="531"/>
+              <w:jc w:val="right"/>
+              <w:rPr>
+                <w:sz w:val="16"/>
+              </w:rPr>
+            </w:pPr>
+            <w:r>
+              <w:rPr>
+                <w:sz w:val="16"/>
+              </w:rPr>
+              <w:t>1313</w:t>
+            </w:r>
+          </w:p>
+        </w:tc>
+        <w:tc>
+          <w:tcPr>
+            <w:tcW w:w="1335" w:type="dxa"/>
+          </w:tcPr>
+          <w:p>
+            <w:pPr>
+              <w:pStyle w:val="TableParagraph"/>
+              <w:spacing w:line="195" w:lineRule="exact"/>
+              <w:ind w:left="131" w:right="124"/>
+              <w:jc w:val="left"/>
+              <w:rPr>
+                <w:sz w:val="16"/>
+              </w:rPr>
+            </w:pPr>
+            <w:r>
+              <w:rPr>
+                <w:sz w:val="16"/>
+              </w:rPr>
+              <w:t>Setelan Bahasa</w:t>
+            </w:r>
+          </w:p>
+        </w:tc>
+        <w:tc>
+          <w:tcPr>
+            <w:tcW w:w="1336" w:type="dxa"/>
+          </w:tcPr>
+          <w:p>
+            <w:pPr>
+              <w:pStyle w:val="TableParagraph"/>
+              <w:ind w:left="91" w:right="81"/>
+              <w:jc w:val="left"/>
+              <w:rPr>
+                <w:sz w:val="16"/>
+              </w:rPr>
+            </w:pPr>
+            <w:r>
+              <w:rPr>
+                <w:sz w:val="16"/>
+              </w:rPr>
+              <w:t>Pembeli</w:t>
+            </w:r>
+          </w:p>
+        </w:tc>
+        <w:tc>
+          <w:tcPr>
+            <w:tcW w:w="2149" w:type="dxa"/>
+          </w:tcPr>
+          <w:p>
+            <w:pPr>
+              <w:pStyle w:val="TableParagraph"/>
+              <w:spacing w:line="195" w:lineRule="exact"/>
+              <w:ind w:left="90" w:right="81"/>
+              <w:rPr>
+                <w:sz w:val="16"/>
+              </w:rPr>
+            </w:pPr>
+            <w:r>
+              <w:rPr>
+                <w:sz w:val="16"/>
+              </w:rPr>
+              <w:t>Mengganti setelan bahasa</w:t>
+            </w:r>
+          </w:p>
+        </w:tc>
+        <w:tc>
+          <w:tcPr>
+            <w:tcW w:w="2250" w:type="dxa"/>
+          </w:tcPr>
+          <w:p>
+            <w:pPr>
+              <w:pStyle w:val="TableParagraph"/>
+              <w:spacing w:line="195" w:lineRule="exact"/>
+              <w:ind w:left="92" w:right="81"/>
+              <w:rPr>
+                <w:sz w:val="16"/>
+              </w:rPr>
+            </w:pPr>
+            <w:r>
+              <w:rPr>
+                <w:sz w:val="16"/>
+              </w:rPr>
+              <w:t>Bahasa pada aplikasi sesuai dengan yang saya inginkan</w:t>
+            </w:r>
+          </w:p>
+        </w:tc>
+        <w:tc>
+          <w:tcPr>
+            <w:tcW w:w="810" w:type="dxa"/>
+            <w:shd w:val="clear" w:color="auto" w:fill="FFE599" w:themeFill="accent4" w:themeFillTint="66"/>
+          </w:tcPr>
+          <w:p>
+            <w:pPr>
+              <w:pStyle w:val="TableParagraph"/>
+              <w:ind w:left="91" w:right="81"/>
+              <w:rPr>
+                <w:sz w:val="16"/>
+              </w:rPr>
+            </w:pPr>
+            <w:r>
+              <w:rPr>
+                <w:sz w:val="16"/>
+              </w:rPr>
+              <w:t>MEDIUM</w:t>
+            </w:r>
+          </w:p>
+        </w:tc>
+        <w:tc>
+          <w:tcPr>
+            <w:tcW w:w="810" w:type="dxa"/>
+          </w:tcPr>
+          <w:p>
+            <w:pPr>
+              <w:pStyle w:val="TableParagraph"/>
+              <w:ind w:left="6"/>
+              <w:rPr>
+                <w:sz w:val="16"/>
+              </w:rPr>
+            </w:pPr>
+            <w:r>
+              <w:rPr>
+                <w:sz w:val="16"/>
+              </w:rPr>
+              <w:t>5</w:t>
+            </w:r>
+          </w:p>
+        </w:tc>
+      </w:tr>
+      <w:tr>
+        <w:trPr>
+          <w:trHeight w:val="527"/>
+        </w:trPr>
+        <w:tc>
+          <w:tcPr>
+            <w:tcW w:w="1335" w:type="dxa"/>
+          </w:tcPr>
+          <w:p>
+            <w:pPr>
+              <w:pStyle w:val="TableParagraph"/>
+              <w:ind w:right="531"/>
+              <w:jc w:val="right"/>
+              <w:rPr>
+                <w:sz w:val="16"/>
+              </w:rPr>
+            </w:pPr>
+            <w:r>
+              <w:rPr>
+                <w:sz w:val="16"/>
+              </w:rPr>
+              <w:t>1414</w:t>
+            </w:r>
+          </w:p>
+        </w:tc>
+        <w:tc>
+          <w:tcPr>
+            <w:tcW w:w="1335" w:type="dxa"/>
+          </w:tcPr>
+          <w:p>
+            <w:pPr>
+              <w:pStyle w:val="TableParagraph"/>
+              <w:spacing w:line="195" w:lineRule="exact"/>
+              <w:ind w:left="131" w:right="124"/>
+              <w:jc w:val="left"/>
+              <w:rPr>
+                <w:sz w:val="16"/>
+              </w:rPr>
+            </w:pPr>
+            <w:r>
+              <w:rPr>
+                <w:sz w:val="16"/>
+              </w:rPr>
+              <w:t>Saran dan Kritik</w:t>
+            </w:r>
+          </w:p>
+        </w:tc>
+        <w:tc>
+          <w:tcPr>
+            <w:tcW w:w="1336" w:type="dxa"/>
+          </w:tcPr>
+          <w:p>
+            <w:pPr>
+              <w:pStyle w:val="TableParagraph"/>
+              <w:ind w:left="91" w:right="81"/>
+              <w:jc w:val="left"/>
+              <w:rPr>
+                <w:sz w:val="16"/>
+              </w:rPr>
+            </w:pPr>
+            <w:r>
+              <w:rPr>
+                <w:sz w:val="16"/>
+              </w:rPr>
+              <w:t>Pembeli</w:t>
+            </w:r>
+          </w:p>
+        </w:tc>
+        <w:tc>
+          <w:tcPr>
+            <w:tcW w:w="2149" w:type="dxa"/>
+          </w:tcPr>
+          <w:p>
+            <w:pPr>
+              <w:pStyle w:val="TableParagraph"/>
+              <w:spacing w:line="195" w:lineRule="exact"/>
+              <w:ind w:left="90" w:right="81"/>
+              <w:rPr>
+                <w:sz w:val="16"/>
+              </w:rPr>
+            </w:pPr>
+            <w:r>
+              <w:rPr>
+                <w:sz w:val="16"/>
+              </w:rPr>
+              <w:t>Memberikan saran dan kritik</w:t>
+            </w:r>
+          </w:p>
+        </w:tc>
+        <w:tc>
+          <w:tcPr>
+            <w:tcW w:w="2250" w:type="dxa"/>
+          </w:tcPr>
+          <w:p>
+            <w:pPr>
+              <w:pStyle w:val="TableParagraph"/>
+              <w:spacing w:line="195" w:lineRule="exact"/>
+              <w:ind w:left="92" w:right="81"/>
+              <w:rPr>
+                <w:sz w:val="16"/>
+              </w:rPr>
+            </w:pPr>
+            <w:r>
+              <w:rPr>
+                <w:sz w:val="16"/>
+              </w:rPr>
+              <w:t>Aplikasi dapat dievaluasi menjadi lebih baik</w:t>
+            </w:r>
+          </w:p>
+        </w:tc>
+        <w:tc>
+          <w:tcPr>
+            <w:tcW w:w="810" w:type="dxa"/>
+            <w:shd w:val="clear" w:color="auto" w:fill="C5E0B3" w:themeFill="accent6" w:themeFillTint="66"/>
+          </w:tcPr>
+          <w:p>
+            <w:pPr>
+              <w:pStyle w:val="TableParagraph"/>
+              <w:ind w:left="91" w:right="81"/>
+              <w:rPr>
+                <w:sz w:val="16"/>
+              </w:rPr>
+            </w:pPr>
+            <w:r>
+              <w:rPr>
+                <w:sz w:val="16"/>
+              </w:rPr>
+              <w:t>LOW</w:t>
+            </w:r>
+          </w:p>
+        </w:tc>
+        <w:tc>
+          <w:tcPr>
+            <w:tcW w:w="810" w:type="dxa"/>
+          </w:tcPr>
+          <w:p>
+            <w:pPr>
+              <w:pStyle w:val="TableParagraph"/>
+              <w:ind w:left="6"/>
+              <w:rPr>
+                <w:sz w:val="16"/>
+              </w:rPr>
+            </w:pPr>
+            <w:r>
+              <w:rPr>
+                <w:sz w:val="16"/>
+              </w:rPr>
+              <w:t>3</w:t>
+            </w:r>
+          </w:p>
+        </w:tc>
+      </w:tr>
+      <w:tr>
+        <w:trPr>
+          <w:trHeight w:val="527"/>
+        </w:trPr>
+        <w:tc>
+          <w:tcPr>
+            <w:tcW w:w="1335" w:type="dxa"/>
+          </w:tcPr>
+          <w:p>
+            <w:pPr>
+              <w:pStyle w:val="TableParagraph"/>
+              <w:ind w:right="531"/>
+              <w:jc w:val="right"/>
+              <w:rPr>
+                <w:sz w:val="16"/>
+              </w:rPr>
+            </w:pPr>
+            <w:r>
+              <w:rPr>
+                <w:sz w:val="16"/>
+              </w:rPr>
+              <w:t>1515</w:t>
+            </w:r>
+          </w:p>
+        </w:tc>
+        <w:tc>
+          <w:tcPr>
+            <w:tcW w:w="1335" w:type="dxa"/>
+          </w:tcPr>
+          <w:p>
+            <w:pPr>
+              <w:pStyle w:val="TableParagraph"/>
+              <w:spacing w:line="195" w:lineRule="exact"/>
+              <w:ind w:left="131" w:right="124"/>
+              <w:jc w:val="left"/>
+              <w:rPr>
+                <w:sz w:val="16"/>
+              </w:rPr>
+            </w:pPr>
+            <w:r>
+              <w:rPr>
+                <w:sz w:val="16"/>
+              </w:rPr>
+              <w:t>Pusat Bantuan</w:t>
+            </w:r>
+          </w:p>
+        </w:tc>
+        <w:tc>
+          <w:tcPr>
+            <w:tcW w:w="1336" w:type="dxa"/>
+          </w:tcPr>
+          <w:p>
+            <w:pPr>
+              <w:pStyle w:val="TableParagraph"/>
+              <w:ind w:left="91" w:right="81"/>
+              <w:jc w:val="left"/>
+              <w:rPr>
+                <w:sz w:val="16"/>
+              </w:rPr>
+            </w:pPr>
+            <w:r>
+              <w:rPr>
+                <w:sz w:val="16"/>
+              </w:rPr>
+              <w:t>Pembeli</w:t>
+            </w:r>
+          </w:p>
+        </w:tc>
+        <w:tc>
+          <w:tcPr>
+            <w:tcW w:w="2149" w:type="dxa"/>
+          </w:tcPr>
+          <w:p>
+            <w:pPr>
+              <w:pStyle w:val="TableParagraph"/>
+              <w:spacing w:line="195" w:lineRule="exact"/>
+              <w:ind w:left="90" w:right="81"/>
+              <w:rPr>
+                <w:sz w:val="16"/>
+              </w:rPr>
+            </w:pPr>
+            <w:r>
+              <w:rPr>
+                <w:sz w:val="16"/>
+              </w:rPr>
+              <w:t>Melihat pusat bantuan</w:t>
+            </w:r>
+          </w:p>
+        </w:tc>
+        <w:tc>
+          <w:tcPr>
+            <w:tcW w:w="2250" w:type="dxa"/>
+          </w:tcPr>
+          <w:p>
+            <w:pPr>
+              <w:pStyle w:val="TableParagraph"/>
+              <w:spacing w:line="195" w:lineRule="exact"/>
+              <w:ind w:left="92" w:right="81"/>
+              <w:rPr>
+                <w:sz w:val="16"/>
+              </w:rPr>
+            </w:pPr>
+            <w:r>
+              <w:rPr>
+                <w:sz w:val="16"/>
+              </w:rPr>
+              <w:t>Dapat menemukan jawaban atas kebutuhan yang saya perlukan pada aplikasi</w:t>
+            </w:r>
+          </w:p>
+        </w:tc>
+        <w:tc>
+          <w:tcPr>
+            <w:tcW w:w="810" w:type="dxa"/>
+            <w:shd w:val="clear" w:color="auto" w:fill="C5E0B3" w:themeFill="accent6" w:themeFillTint="66"/>
+          </w:tcPr>
+          <w:p>
+            <w:pPr>
+              <w:pStyle w:val="TableParagraph"/>
+              <w:ind w:left="91" w:right="81"/>
+              <w:rPr>
+                <w:sz w:val="16"/>
+              </w:rPr>
+            </w:pPr>
+            <w:r>
+              <w:rPr>
+                <w:sz w:val="16"/>
+              </w:rPr>
+              <w:t>LOW</w:t>
+            </w:r>
+          </w:p>
+        </w:tc>
+        <w:tc>
+          <w:tcPr>
+            <w:tcW w:w="810" w:type="dxa"/>
+          </w:tcPr>
+          <w:p>
+            <w:pPr>
+              <w:pStyle w:val="TableParagraph"/>
+              <w:ind w:left="6"/>
+              <w:rPr>
+                <w:sz w:val="16"/>
+              </w:rPr>
+            </w:pPr>
+            <w:r>
+              <w:rPr>
+                <w:sz w:val="16"/>
+              </w:rPr>
+              <w:t>3</w:t>
+            </w:r>
+          </w:p>
+        </w:tc>
+      </w:tr>
+      <w:tr>
+        <w:trPr>
+          <w:trHeight w:val="527"/>
+        </w:trPr>
+        <w:tc>
+          <w:tcPr>
+            <w:tcW w:w="1335" w:type="dxa"/>
+          </w:tcPr>
+          <w:p>
+            <w:pPr>
+              <w:pStyle w:val="TableParagraph"/>
+              <w:ind w:right="531"/>
+              <w:jc w:val="right"/>
+              <w:rPr>
+                <w:sz w:val="16"/>
+              </w:rPr>
+            </w:pPr>
+            <w:r>
+              <w:rPr>
+                <w:sz w:val="16"/>
+              </w:rPr>
+              <w:t>1616</w:t>
+            </w:r>
+          </w:p>
+        </w:tc>
+        <w:tc>
+          <w:tcPr>
+            <w:tcW w:w="1335" w:type="dxa"/>
+          </w:tcPr>
+          <w:p>
+            <w:pPr>
+              <w:pStyle w:val="TableParagraph"/>
+              <w:spacing w:line="195" w:lineRule="exact"/>
+              <w:ind w:left="131" w:right="124"/>
+              <w:jc w:val="left"/>
+              <w:rPr>
+                <w:sz w:val="16"/>
+              </w:rPr>
+            </w:pPr>
+            <w:r>
+              <w:rPr>
+                <w:sz w:val="16"/>
+              </w:rPr>
+              <w:t>Saldo</w:t>
+            </w:r>
+          </w:p>
+        </w:tc>
+        <w:tc>
+          <w:tcPr>
+            <w:tcW w:w="1336" w:type="dxa"/>
+          </w:tcPr>
+          <w:p>
+            <w:pPr>
+              <w:pStyle w:val="TableParagraph"/>
+              <w:ind w:left="91" w:right="81"/>
+              <w:jc w:val="left"/>
+              <w:rPr>
+                <w:sz w:val="16"/>
+              </w:rPr>
+            </w:pPr>
+            <w:r>
+              <w:rPr>
+                <w:sz w:val="16"/>
+              </w:rPr>
+              <w:t>Pembeli</w:t>
+            </w:r>
+          </w:p>
+        </w:tc>
+        <w:tc>
+          <w:tcPr>
+            <w:tcW w:w="2149" w:type="dxa"/>
+          </w:tcPr>
+          <w:p>
+            <w:pPr>
+              <w:pStyle w:val="TableParagraph"/>
+              <w:spacing w:line="195" w:lineRule="exact"/>
+              <w:ind w:left="90" w:right="81"/>
+              <w:rPr>
+                <w:sz w:val="16"/>
+              </w:rPr>
+            </w:pPr>
+            <w:r>
+              <w:rPr>
+                <w:sz w:val="16"/>
+              </w:rPr>
+              <w:t>Melihat jumlah saldo saya</w:t>
+            </w:r>
+          </w:p>
+        </w:tc>
+        <w:tc>
+          <w:tcPr>
+            <w:tcW w:w="2250" w:type="dxa"/>
+          </w:tcPr>
+          <w:p>
+            <w:pPr>
+              <w:pStyle w:val="TableParagraph"/>
+              <w:spacing w:line="195" w:lineRule="exact"/>
+              <w:ind w:left="92" w:right="81"/>
+              <w:rPr>
+                <w:sz w:val="16"/>
+              </w:rPr>
+            </w:pPr>
+            <w:r>
+              <w:rPr>
+                <w:sz w:val="16"/>
+              </w:rPr>
+              <w:t>Dapat mengetahui jumlah saldo yang dimiliki</w:t>
+            </w:r>
+          </w:p>
+        </w:tc>
+        <w:tc>
+          <w:tcPr>
+            <w:tcW w:w="810" w:type="dxa"/>
+            <w:shd w:val="clear" w:color="auto" w:fill="FF9999"/>
+          </w:tcPr>
+          <w:p>
+            <w:pPr>
+              <w:pStyle w:val="TableParagraph"/>
+              <w:ind w:left="91" w:right="81"/>
+              <w:rPr>
+                <w:sz w:val="16"/>
+              </w:rPr>
+            </w:pPr>
+            <w:r>
+              <w:rPr>
+                <w:sz w:val="16"/>
+              </w:rPr>
+              <w:t>HIGH</w:t>
+            </w:r>
+          </w:p>
+        </w:tc>
+        <w:tc>
+          <w:tcPr>
+            <w:tcW w:w="810" w:type="dxa"/>
+          </w:tcPr>
+          <w:p>
+            <w:pPr>
+              <w:pStyle w:val="TableParagraph"/>
+              <w:ind w:left="6"/>
+              <w:rPr>
+                <w:sz w:val="16"/>
+              </w:rPr>
+            </w:pPr>
+            <w:r>
+              <w:rPr>
+                <w:sz w:val="16"/>
+              </w:rPr>
+              <w:t>8</w:t>
+            </w:r>
+          </w:p>
+        </w:tc>
+      </w:tr>
+      <w:tr>
+        <w:trPr>
+          <w:trHeight w:val="527"/>
+        </w:trPr>
+        <w:tc>
+          <w:tcPr>
+            <w:tcW w:w="1335" w:type="dxa"/>
+          </w:tcPr>
+          <w:p>
+            <w:pPr>
+              <w:pStyle w:val="TableParagraph"/>
+              <w:ind w:right="531"/>
+              <w:jc w:val="right"/>
+              <w:rPr>
+                <w:sz w:val="16"/>
+              </w:rPr>
+            </w:pPr>
+            <w:r>
+              <w:rPr>
+                <w:sz w:val="16"/>
+              </w:rPr>
+              <w:lastRenderedPageBreak/>
+              <w:t>1717</w:t>
+            </w:r>
+          </w:p>
+        </w:tc>
+        <w:tc>
+          <w:tcPr>
+            <w:tcW w:w="1335" w:type="dxa"/>
+          </w:tcPr>
+          <w:p>
+            <w:pPr>
+              <w:pStyle w:val="TableParagraph"/>
+              <w:spacing w:line="195" w:lineRule="exact"/>
+              <w:ind w:left="131" w:right="124"/>
+              <w:jc w:val="left"/>
+              <w:rPr>
+                <w:sz w:val="16"/>
+              </w:rPr>
+            </w:pPr>
+            <w:r>
+              <w:rPr>
+                <w:sz w:val="16"/>
+              </w:rPr>
+              <w:t>Saved Address</w:t>
+            </w:r>
+          </w:p>
+        </w:tc>
+        <w:tc>
+          <w:tcPr>
+            <w:tcW w:w="1336" w:type="dxa"/>
+          </w:tcPr>
+          <w:p>
+            <w:pPr>
+              <w:pStyle w:val="TableParagraph"/>
+              <w:ind w:left="91" w:right="81"/>
+              <w:jc w:val="left"/>
+              <w:rPr>
+                <w:sz w:val="16"/>
+              </w:rPr>
+            </w:pPr>
+            <w:r>
+              <w:rPr>
+                <w:sz w:val="16"/>
+              </w:rPr>
+              <w:t>Pembeli</w:t>
+            </w:r>
+          </w:p>
+        </w:tc>
+        <w:tc>
+          <w:tcPr>
+            <w:tcW w:w="2149" w:type="dxa"/>
+          </w:tcPr>
+          <w:p>
+            <w:pPr>
+              <w:pStyle w:val="TableParagraph"/>
+              <w:spacing w:line="195" w:lineRule="exact"/>
+              <w:ind w:left="90" w:right="81"/>
+              <w:rPr>
+                <w:sz w:val="16"/>
+              </w:rPr>
+            </w:pPr>
+            <w:r>
+              <w:rPr>
+                <w:sz w:val="16"/>
+              </w:rPr>
+              <w:t>Menyimpan alamat saya</w:t>
+            </w:r>
+          </w:p>
+        </w:tc>
+        <w:tc>
+          <w:tcPr>
+            <w:tcW w:w="2250" w:type="dxa"/>
+          </w:tcPr>
+          <w:p>
+            <w:pPr>
+              <w:pStyle w:val="TableParagraph"/>
+              <w:spacing w:line="195" w:lineRule="exact"/>
+              <w:ind w:left="92" w:right="81"/>
+              <w:rPr>
+                <w:sz w:val="16"/>
+              </w:rPr>
+            </w:pPr>
+            <w:r>
+              <w:rPr>
+                <w:sz w:val="16"/>
+              </w:rPr>
+              <w:t>Dapat memilih alamat dengan mudah</w:t>
+            </w:r>
+          </w:p>
+        </w:tc>
+        <w:tc>
+          <w:tcPr>
+            <w:tcW w:w="810" w:type="dxa"/>
+            <w:shd w:val="clear" w:color="auto" w:fill="FF9999"/>
+          </w:tcPr>
+          <w:p>
+            <w:pPr>
+              <w:pStyle w:val="TableParagraph"/>
+              <w:ind w:left="91" w:right="81"/>
+              <w:rPr>
+                <w:sz w:val="16"/>
+              </w:rPr>
+            </w:pPr>
+            <w:r>
+              <w:rPr>
+                <w:sz w:val="16"/>
+              </w:rPr>
+              <w:t>HIGH</w:t>
+            </w:r>
+          </w:p>
+        </w:tc>
+        <w:tc>
+          <w:tcPr>
+            <w:tcW w:w="810" w:type="dxa"/>
+          </w:tcPr>
+          <w:p>
+            <w:pPr>
+              <w:pStyle w:val="TableParagraph"/>
+              <w:ind w:left="6"/>
+              <w:rPr>
+                <w:sz w:val="16"/>
+              </w:rPr>
+            </w:pPr>
+            <w:r>
+              <w:rPr>
+                <w:sz w:val="16"/>
+              </w:rPr>
+              <w:t>8</w:t>
+            </w:r>
+          </w:p>
+        </w:tc>
+      </w:tr>
+      <w:tr>
+        <w:trPr>
+          <w:trHeight w:val="527"/>
+        </w:trPr>
+        <w:tc>
+          <w:tcPr>
+            <w:tcW w:w="1335" w:type="dxa"/>
+          </w:tcPr>
+          <w:p>
+            <w:pPr>
+              <w:pStyle w:val="TableParagraph"/>
+              <w:ind w:right="531"/>
+              <w:jc w:val="right"/>
+              <w:rPr>
+                <w:sz w:val="16"/>
+              </w:rPr>
+            </w:pPr>
+            <w:r>
+              <w:rPr>
+                <w:sz w:val="16"/>
+              </w:rPr>
+              <w:t>1818</w:t>
+            </w:r>
+          </w:p>
+        </w:tc>
+        <w:tc>
+          <w:tcPr>
+            <w:tcW w:w="1335" w:type="dxa"/>
+          </w:tcPr>
+          <w:p>
+            <w:pPr>
+              <w:pStyle w:val="TableParagraph"/>
+              <w:spacing w:line="195" w:lineRule="exact"/>
+              <w:ind w:left="131" w:right="124"/>
+              <w:jc w:val="left"/>
+              <w:rPr>
+                <w:sz w:val="16"/>
+              </w:rPr>
+            </w:pPr>
+            <w:r>
+              <w:rPr>
+                <w:sz w:val="16"/>
+              </w:rPr>
+              <w:t>Riwayat Pemesanan</w:t>
+            </w:r>
+          </w:p>
+        </w:tc>
+        <w:tc>
+          <w:tcPr>
+            <w:tcW w:w="1336" w:type="dxa"/>
+          </w:tcPr>
+          <w:p>
+            <w:pPr>
+              <w:pStyle w:val="TableParagraph"/>
+              <w:ind w:left="91" w:right="81"/>
+              <w:jc w:val="left"/>
+              <w:rPr>
+                <w:sz w:val="16"/>
+              </w:rPr>
+            </w:pPr>
+            <w:r>
+              <w:rPr>
+                <w:sz w:val="16"/>
+              </w:rPr>
+              <w:t>Pembeli</w:t>
+            </w:r>
+          </w:p>
+        </w:tc>
+        <w:tc>
+          <w:tcPr>
+            <w:tcW w:w="2149" w:type="dxa"/>
+          </w:tcPr>
+          <w:p>
+            <w:pPr>
+              <w:pStyle w:val="TableParagraph"/>
+              <w:spacing w:line="195" w:lineRule="exact"/>
+              <w:ind w:left="90" w:right="81"/>
+              <w:rPr>
+                <w:sz w:val="16"/>
+              </w:rPr>
+            </w:pPr>
+            <w:r>
+              <w:rPr>
+                <w:sz w:val="16"/>
+              </w:rPr>
+              <w:t>Melihat riwayat pemesanan saya</w:t>
+            </w:r>
+          </w:p>
+        </w:tc>
+        <w:tc>
+          <w:tcPr>
+            <w:tcW w:w="2250" w:type="dxa"/>
+          </w:tcPr>
+          <w:p>
+            <w:pPr>
+              <w:pStyle w:val="TableParagraph"/>
+              <w:spacing w:line="195" w:lineRule="exact"/>
+              <w:ind w:left="92" w:right="81"/>
+              <w:rPr>
+                <w:sz w:val="16"/>
+              </w:rPr>
+            </w:pPr>
+            <w:r>
+              <w:rPr>
+                <w:sz w:val="16"/>
+              </w:rPr>
+              <w:t>Dapat mengetahui apa saja yang pernah saya pesan</w:t>
+            </w:r>
+          </w:p>
+        </w:tc>
+        <w:tc>
+          <w:tcPr>
+            <w:tcW w:w="810" w:type="dxa"/>
+            <w:shd w:val="clear" w:color="auto" w:fill="FF9999"/>
+          </w:tcPr>
+          <w:p>
+            <w:pPr>
+              <w:pStyle w:val="TableParagraph"/>
+              <w:ind w:left="91" w:right="81"/>
+              <w:rPr>
+                <w:sz w:val="16"/>
+              </w:rPr>
+            </w:pPr>
+            <w:r>
+              <w:rPr>
+                <w:sz w:val="16"/>
+              </w:rPr>
+              <w:t>HIGH</w:t>
+            </w:r>
+          </w:p>
+        </w:tc>
+        <w:tc>
+          <w:tcPr>
+            <w:tcW w:w="810" w:type="dxa"/>
+          </w:tcPr>
+          <w:p>
+            <w:pPr>
+              <w:pStyle w:val="TableParagraph"/>
+              <w:ind w:left="6"/>
+              <w:rPr>
+                <w:sz w:val="16"/>
+              </w:rPr>
+            </w:pPr>
+            <w:r>
+              <w:rPr>
+                <w:sz w:val="16"/>
+              </w:rPr>
+              <w:t>13</w:t>
+            </w:r>
+          </w:p>
+        </w:tc>
+      </w:tr>
+      <w:tr>
+        <w:trPr>
+          <w:trHeight w:val="527"/>
+        </w:trPr>
+        <w:tc>
+          <w:tcPr>
+            <w:tcW w:w="1335" w:type="dxa"/>
+          </w:tcPr>
+          <w:p>
+            <w:pPr>
+              <w:pStyle w:val="TableParagraph"/>
+              <w:ind w:right="531"/>
+              <w:jc w:val="right"/>
+              <w:rPr>
+                <w:sz w:val="16"/>
+              </w:rPr>
+            </w:pPr>
+            <w:r>
+              <w:rPr>
+                <w:sz w:val="16"/>
+              </w:rPr>
+              <w:t>1919</w:t>
+            </w:r>
+          </w:p>
+        </w:tc>
+        <w:tc>
+          <w:tcPr>
+            <w:tcW w:w="1335" w:type="dxa"/>
+          </w:tcPr>
+          <w:p>
+            <w:pPr>
+              <w:pStyle w:val="TableParagraph"/>
+              <w:spacing w:line="195" w:lineRule="exact"/>
+              <w:ind w:left="131" w:right="124"/>
+              <w:jc w:val="left"/>
+              <w:rPr>
+                <w:sz w:val="16"/>
+              </w:rPr>
+            </w:pPr>
+            <w:r>
+              <w:rPr>
+                <w:sz w:val="16"/>
+              </w:rPr>
+              <w:t>Pengeditan Profil</w:t>
+            </w:r>
+          </w:p>
+        </w:tc>
+        <w:tc>
+          <w:tcPr>
+            <w:tcW w:w="1336" w:type="dxa"/>
+          </w:tcPr>
+          <w:p>
+            <w:pPr>
+              <w:pStyle w:val="TableParagraph"/>
+              <w:ind w:left="91" w:right="81"/>
+              <w:jc w:val="left"/>
+              <w:rPr>
+                <w:sz w:val="16"/>
+              </w:rPr>
+            </w:pPr>
+            <w:r>
+              <w:rPr>
+                <w:sz w:val="16"/>
+              </w:rPr>
+              <w:t>Pembeli</w:t>
+            </w:r>
+          </w:p>
+        </w:tc>
+        <w:tc>
+          <w:tcPr>
+            <w:tcW w:w="2149" w:type="dxa"/>
+          </w:tcPr>
+          <w:p>
+            <w:pPr>
+              <w:pStyle w:val="TableParagraph"/>
+              <w:spacing w:line="195" w:lineRule="exact"/>
+              <w:ind w:left="90" w:right="81"/>
+              <w:rPr>
+                <w:sz w:val="16"/>
+              </w:rPr>
+            </w:pPr>
+            <w:r>
+              <w:rPr>
+                <w:sz w:val="16"/>
+              </w:rPr>
+              <w:t>Mengedit profil saya</w:t>
+            </w:r>
+          </w:p>
+        </w:tc>
+        <w:tc>
+          <w:tcPr>
+            <w:tcW w:w="2250" w:type="dxa"/>
+          </w:tcPr>
+          <w:p>
+            <w:pPr>
+              <w:pStyle w:val="TableParagraph"/>
+              <w:spacing w:line="195" w:lineRule="exact"/>
+              <w:ind w:left="92" w:right="81"/>
+              <w:rPr>
+                <w:sz w:val="16"/>
+              </w:rPr>
+            </w:pPr>
+            <w:r>
+              <w:rPr>
+                <w:sz w:val="16"/>
+              </w:rPr>
+              <w:t>Dapat mengubah data pribadi saya yang telah berubah</w:t>
+            </w:r>
+          </w:p>
+        </w:tc>
+        <w:tc>
+          <w:tcPr>
+            <w:tcW w:w="810" w:type="dxa"/>
+            <w:shd w:val="clear" w:color="auto" w:fill="FFE599" w:themeFill="accent4" w:themeFillTint="66"/>
+          </w:tcPr>
+          <w:p>
+            <w:pPr>
+              <w:pStyle w:val="TableParagraph"/>
+              <w:ind w:left="91" w:right="81"/>
+              <w:rPr>
+                <w:sz w:val="16"/>
+              </w:rPr>
+            </w:pPr>
+            <w:r>
+              <w:rPr>
+                <w:sz w:val="16"/>
+              </w:rPr>
+              <w:t>MEDIUM</w:t>
+            </w:r>
+          </w:p>
+        </w:tc>
+        <w:tc>
+          <w:tcPr>
+            <w:tcW w:w="810" w:type="dxa"/>
+          </w:tcPr>
+          <w:p>
+            <w:pPr>
+              <w:pStyle w:val="TableParagraph"/>
+              <w:ind w:left="6"/>
+              <w:rPr>
+                <w:sz w:val="16"/>
+              </w:rPr>
+            </w:pPr>
+            <w:r>
+              <w:rPr>
+                <w:sz w:val="16"/>
+              </w:rPr>
+              <w:t>5</w:t>
+            </w:r>
+          </w:p>
+        </w:tc>
+      </w:tr>
+      <w:tr>
+        <w:trPr>
+          <w:trHeight w:val="527"/>
+        </w:trPr>
+        <w:tc>
+          <w:tcPr>
+            <w:tcW w:w="1335" w:type="dxa"/>
+          </w:tcPr>
+          <w:p>
+            <w:pPr>
+              <w:pStyle w:val="TableParagraph"/>
+              <w:ind w:right="531"/>
+              <w:jc w:val="right"/>
+              <w:rPr>
+                <w:sz w:val="16"/>
+              </w:rPr>
+            </w:pPr>
+            <w:r>
+              <w:rPr>
+                <w:sz w:val="16"/>
+              </w:rPr>
+              <w:t>2020</w:t>
+            </w:r>
+          </w:p>
+        </w:tc>
+        <w:tc>
+          <w:tcPr>
+            <w:tcW w:w="1335" w:type="dxa"/>
+          </w:tcPr>
+          <w:p>
+            <w:pPr>
+              <w:pStyle w:val="TableParagraph"/>
+              <w:spacing w:line="195" w:lineRule="exact"/>
+              <w:ind w:left="131" w:right="124"/>
+              <w:jc w:val="left"/>
+              <w:rPr>
+                <w:sz w:val="16"/>
+              </w:rPr>
+            </w:pPr>
+            <w:r>
+              <w:rPr>
+                <w:sz w:val="16"/>
+              </w:rPr>
+              <w:t>About Us</w:t>
+            </w:r>
+          </w:p>
+        </w:tc>
+        <w:tc>
+          <w:tcPr>
+            <w:tcW w:w="1336" w:type="dxa"/>
+          </w:tcPr>
+          <w:p>
+            <w:pPr>
+              <w:pStyle w:val="TableParagraph"/>
+              <w:ind w:left="91" w:right="81"/>
+              <w:jc w:val="left"/>
+              <w:rPr>
+                <w:sz w:val="16"/>
+              </w:rPr>
+            </w:pPr>
+            <w:r>
+              <w:rPr>
+                <w:sz w:val="16"/>
+              </w:rPr>
+              <w:t>Penjual</w:t>
+            </w:r>
+          </w:p>
+        </w:tc>
+        <w:tc>
+          <w:tcPr>
+            <w:tcW w:w="2149" w:type="dxa"/>
+          </w:tcPr>
+          <w:p>
+            <w:pPr>
+              <w:pStyle w:val="TableParagraph"/>
+              <w:spacing w:line="195" w:lineRule="exact"/>
+              <w:ind w:left="90" w:right="81"/>
+              <w:rPr>
+                <w:sz w:val="16"/>
+              </w:rPr>
+            </w:pPr>
+            <w:r>
+              <w:rPr>
+                <w:sz w:val="16"/>
+              </w:rPr>
+              <w:t>Memperkenalkan aplikasi kepada pembeli</w:t>
+            </w:r>
+          </w:p>
+        </w:tc>
+        <w:tc>
+          <w:tcPr>
+            <w:tcW w:w="2250" w:type="dxa"/>
+          </w:tcPr>
+          <w:p>
+            <w:pPr>
+              <w:pStyle w:val="TableParagraph"/>
+              <w:spacing w:line="195" w:lineRule="exact"/>
+              <w:ind w:left="92" w:right="81"/>
+              <w:rPr>
+                <w:sz w:val="16"/>
+              </w:rPr>
+            </w:pPr>
+            <w:r>
+              <w:rPr>
+                <w:sz w:val="16"/>
+              </w:rPr>
+              <w:t>Pembeli dapat mengetahui informasi aplikasi tersebut</w:t>
+            </w:r>
+          </w:p>
+        </w:tc>
+        <w:tc>
+          <w:tcPr>
+            <w:tcW w:w="810" w:type="dxa"/>
+            <w:shd w:val="clear" w:color="auto" w:fill="C5E0B3" w:themeFill="accent6" w:themeFillTint="66"/>
+          </w:tcPr>
+          <w:p>
+            <w:pPr>
+              <w:pStyle w:val="TableParagraph"/>
+              <w:ind w:left="91" w:right="81"/>
+              <w:rPr>
+                <w:sz w:val="16"/>
+              </w:rPr>
+            </w:pPr>
+            <w:r>
+              <w:rPr>
+                <w:sz w:val="16"/>
+              </w:rPr>
+              <w:t>LOW</w:t>
+            </w:r>
+          </w:p>
+        </w:tc>
+        <w:tc>
+          <w:tcPr>
+            <w:tcW w:w="810" w:type="dxa"/>
+          </w:tcPr>
+          <w:p>
+            <w:pPr>
+              <w:pStyle w:val="TableParagraph"/>
+              <w:ind w:left="6"/>
+              <w:rPr>
+                <w:sz w:val="16"/>
+              </w:rPr>
+            </w:pPr>
+            <w:r>
+              <w:rPr>
+                <w:sz w:val="16"/>
+              </w:rPr>
+              <w:t>3</w:t>
+            </w:r>
+          </w:p>
+        </w:tc>
+      </w:tr>
+    </w:tbl>
+    <w:p>
+      <w:pPr>
+        <w:rPr>
+          <w:sz w:val="16"/>
+        </w:rPr>
+      </w:pPr>
+    </w:p>
+    <w:p>
+      <w:pPr>
+        <w:rPr>
+          <w:sz w:val="16"/>
+        </w:rPr>
+      </w:pPr>
+    </w:p>
+    <w:p>
+      <w:pPr>
+        <w:tabs>
+          <w:tab w:val="left" w:pos="1758"/>
+        </w:tabs>
+        <w:rPr>
+          <w:rFonts w:ascii="Times New Roman" w:hAnsi="Times New Roman" w:cs="Times New Roman"/>
+          <w:sz w:val="24"/>
+          <w:szCs w:val="36"/>
+        </w:rPr>
+      </w:pPr>
+    </w:p>
+    <w:p>
+      <w:pPr>
+        <w:tabs>
+          <w:tab w:val="left" w:pos="1758"/>
+        </w:tabs>
+        <w:rPr>
+          <w:sz w:val="16"/>
+        </w:rPr>
+        <w:sectPr>
+          <w:pgSz w:w="12240" w:h="15840"/>
+          <w:pgMar w:top="1380" w:right="1220" w:bottom="280" w:left="1220" w:header="720" w:footer="720" w:gutter="0"/>
+          <w:cols w:space="720"/>
+        </w:sectPr>
+      </w:pPr>
+      <w:r>
+        <w:rPr>
+          <w:sz w:val="16"/>
+        </w:rPr>
+        <w:tab/>
       </w:r>
     </w:p>
     <w:p>
@@ -4593,6 +8738,31 @@
     <w:name w:val="Normal"/>
     <w:qFormat/>
   </w:style>
+  <w:style w:type="paragraph" w:styleId="Heading1">
+    <w:name w:val="heading 1"/>
+    <w:basedOn w:val="Normal"/>
+    <w:link w:val="Heading1Char"/>
+    <w:uiPriority w:val="9"/>
+    <w:qFormat/>
+    <w:rsid w:val="00E1094E"/>
+    <w:pPr>
+      <w:widowControl w:val="0"/>
+      <w:autoSpaceDE w:val="0"/>
+      <w:autoSpaceDN w:val="0"/>
+      <w:spacing w:after="0" w:line="240" w:lineRule="auto"/>
+      <w:ind w:left="220"/>
+      <w:outlineLvl w:val="0"/>
+    </w:pPr>
+    <w:rPr>
+      <w:rFonts w:ascii="Times New Roman" w:eastAsia="Times New Roman" w:hAnsi="Times New Roman" w:cs="Times New Roman"/>
+      <w:b/>
+      <w:bCs/>
+      <w:kern w:val="0"/>
+      <w:sz w:val="28"/>
+      <w:szCs w:val="28"/>
+      <w14:ligatures w14:val="none"/>
+    </w:rPr>
+  </w:style>
   <w:style w:type="character" w:default="1" w:styleId="DefaultParagraphFont">
     <w:name w:val="Default Paragraph Font"/>
     <w:uiPriority w:val="1"/>
@@ -4649,6 +8819,41 @@
         <w:insideV w:val="single" w:sz="4" w:space="0" w:color="auto"/>
       </w:tblBorders>
     </w:tblPr>
+  </w:style>
+  <w:style w:type="character" w:customStyle="1" w:styleId="Heading1Char">
+    <w:name w:val="Heading 1 Char"/>
+    <w:basedOn w:val="DefaultParagraphFont"/>
+    <w:link w:val="Heading1"/>
+    <w:uiPriority w:val="9"/>
+    <w:rsid w:val="00E1094E"/>
+    <w:rPr>
+      <w:rFonts w:ascii="Times New Roman" w:eastAsia="Times New Roman" w:hAnsi="Times New Roman" w:cs="Times New Roman"/>
+      <w:b/>
+      <w:bCs/>
+      <w:kern w:val="0"/>
+      <w:sz w:val="28"/>
+      <w:szCs w:val="28"/>
+      <w14:ligatures w14:val="none"/>
+    </w:rPr>
+  </w:style>
+  <w:style w:type="paragraph" w:customStyle="1" w:styleId="TableParagraph">
+    <w:name w:val="Table Paragraph"/>
+    <w:basedOn w:val="Normal"/>
+    <w:uiPriority w:val="1"/>
+    <w:qFormat/>
+    <w:rsid w:val="00E1094E"/>
+    <w:pPr>
+      <w:widowControl w:val="0"/>
+      <w:autoSpaceDE w:val="0"/>
+      <w:autoSpaceDN w:val="0"/>
+      <w:spacing w:after="0" w:line="240" w:lineRule="auto"/>
+      <w:jc w:val="center"/>
+    </w:pPr>
+    <w:rPr>
+      <w:rFonts w:ascii="Carlito" w:eastAsia="Carlito" w:hAnsi="Carlito" w:cs="Carlito"/>
+      <w:kern w:val="0"/>
+      <w14:ligatures w14:val="none"/>
+    </w:rPr>
   </w:style>
 </w:styles>
 </file>

</xml_diff>

<commit_message>
Laporan Hasil Sprint Review
</commit_message>
<xml_diff>
--- a/SummonS2_Tugas2.docx
+++ b/SummonS2_Tugas2.docx
@@ -2704,12 +2704,6 @@
             <w:insideH w:val="single" w:color="auto" w:sz="4" w:space="0"/>
             <w:insideV w:val="single" w:color="auto" w:sz="4" w:space="0"/>
           </w:tblBorders>
-          <w:tblCellMar>
-            <w:top w:w="0" w:type="dxa"/>
-            <w:left w:w="108" w:type="dxa"/>
-            <w:bottom w:w="0" w:type="dxa"/>
-            <w:right w:w="108" w:type="dxa"/>
-          </w:tblCellMar>
         </w:tblPrEx>
         <w:tc>
           <w:tcPr>
@@ -2789,12 +2783,6 @@
             <w:insideH w:val="single" w:color="auto" w:sz="4" w:space="0"/>
             <w:insideV w:val="single" w:color="auto" w:sz="4" w:space="0"/>
           </w:tblBorders>
-          <w:tblCellMar>
-            <w:top w:w="0" w:type="dxa"/>
-            <w:left w:w="108" w:type="dxa"/>
-            <w:bottom w:w="0" w:type="dxa"/>
-            <w:right w:w="108" w:type="dxa"/>
-          </w:tblCellMar>
         </w:tblPrEx>
         <w:tc>
           <w:tcPr>
@@ -2966,12 +2954,6 @@
             <w:insideH w:val="single" w:color="auto" w:sz="4" w:space="0"/>
             <w:insideV w:val="single" w:color="auto" w:sz="4" w:space="0"/>
           </w:tblBorders>
-          <w:tblCellMar>
-            <w:top w:w="0" w:type="dxa"/>
-            <w:left w:w="108" w:type="dxa"/>
-            <w:bottom w:w="0" w:type="dxa"/>
-            <w:right w:w="108" w:type="dxa"/>
-          </w:tblCellMar>
         </w:tblPrEx>
         <w:tc>
           <w:tcPr>
@@ -3011,6 +2993,59 @@
                 <w:rFonts w:ascii="Times New Roman" w:hAnsi="Times New Roman" w:cs="Times New Roman"/>
               </w:rPr>
               <w:t>Penjual dapat melihat menu makanan yang dia jual</w:t>
+            </w:r>
+          </w:p>
+        </w:tc>
+      </w:tr>
+      <w:tr>
+        <w:tblPrEx>
+          <w:tblBorders>
+            <w:top w:val="single" w:color="auto" w:sz="4" w:space="0"/>
+            <w:left w:val="single" w:color="auto" w:sz="4" w:space="0"/>
+            <w:bottom w:val="single" w:color="auto" w:sz="4" w:space="0"/>
+            <w:right w:val="single" w:color="auto" w:sz="4" w:space="0"/>
+            <w:insideH w:val="single" w:color="auto" w:sz="4" w:space="0"/>
+            <w:insideV w:val="single" w:color="auto" w:sz="4" w:space="0"/>
+          </w:tblBorders>
+        </w:tblPrEx>
+        <w:tc>
+          <w:tcPr>
+            <w:tcW w:w="2065" w:type="dxa"/>
+            <w:vAlign w:val="center"/>
+          </w:tcPr>
+          <w:p>
+            <w:pPr>
+              <w:spacing w:after="0" w:line="240" w:lineRule="auto"/>
+              <w:jc w:val="center"/>
+              <w:rPr>
+                <w:rFonts w:ascii="Times New Roman" w:hAnsi="Times New Roman" w:cs="Times New Roman"/>
+              </w:rPr>
+            </w:pPr>
+            <w:r>
+              <w:rPr>
+                <w:rFonts w:ascii="Times New Roman" w:hAnsi="Times New Roman" w:cs="Times New Roman"/>
+              </w:rPr>
+              <w:t>5</w:t>
+            </w:r>
+          </w:p>
+        </w:tc>
+        <w:tc>
+          <w:tcPr>
+            <w:tcW w:w="7285" w:type="dxa"/>
+            <w:vAlign w:val="center"/>
+          </w:tcPr>
+          <w:p>
+            <w:pPr>
+              <w:spacing w:after="0" w:line="240" w:lineRule="auto"/>
+              <w:rPr>
+                <w:rFonts w:ascii="Times New Roman" w:hAnsi="Times New Roman" w:cs="Times New Roman"/>
+              </w:rPr>
+            </w:pPr>
+            <w:r>
+              <w:rPr>
+                <w:rFonts w:ascii="Times New Roman" w:hAnsi="Times New Roman" w:cs="Times New Roman"/>
+              </w:rPr>
+              <w:t>Pembeli dapat melihat menu makanan yang tersedia</w:t>
             </w:r>
           </w:p>
         </w:tc>
@@ -3049,7 +3084,7 @@
               <w:rPr>
                 <w:rFonts w:ascii="Times New Roman" w:hAnsi="Times New Roman" w:cs="Times New Roman"/>
               </w:rPr>
-              <w:t>5</w:t>
+              <w:t>6</w:t>
             </w:r>
           </w:p>
         </w:tc>
@@ -3069,7 +3104,60 @@
               <w:rPr>
                 <w:rFonts w:ascii="Times New Roman" w:hAnsi="Times New Roman" w:cs="Times New Roman"/>
               </w:rPr>
-              <w:t>Pembeli dapat melihat menu makanan yang tersedia</w:t>
+              <w:t>Pembeli dapat melihat profil / data diri pembeli</w:t>
+            </w:r>
+          </w:p>
+        </w:tc>
+      </w:tr>
+      <w:tr>
+        <w:tblPrEx>
+          <w:tblBorders>
+            <w:top w:val="single" w:color="auto" w:sz="4" w:space="0"/>
+            <w:left w:val="single" w:color="auto" w:sz="4" w:space="0"/>
+            <w:bottom w:val="single" w:color="auto" w:sz="4" w:space="0"/>
+            <w:right w:val="single" w:color="auto" w:sz="4" w:space="0"/>
+            <w:insideH w:val="single" w:color="auto" w:sz="4" w:space="0"/>
+            <w:insideV w:val="single" w:color="auto" w:sz="4" w:space="0"/>
+          </w:tblBorders>
+        </w:tblPrEx>
+        <w:tc>
+          <w:tcPr>
+            <w:tcW w:w="2065" w:type="dxa"/>
+            <w:vAlign w:val="center"/>
+          </w:tcPr>
+          <w:p>
+            <w:pPr>
+              <w:spacing w:after="0" w:line="240" w:lineRule="auto"/>
+              <w:jc w:val="center"/>
+              <w:rPr>
+                <w:rFonts w:ascii="Times New Roman" w:hAnsi="Times New Roman" w:cs="Times New Roman"/>
+              </w:rPr>
+            </w:pPr>
+            <w:r>
+              <w:rPr>
+                <w:rFonts w:ascii="Times New Roman" w:hAnsi="Times New Roman" w:cs="Times New Roman"/>
+              </w:rPr>
+              <w:t>7</w:t>
+            </w:r>
+          </w:p>
+        </w:tc>
+        <w:tc>
+          <w:tcPr>
+            <w:tcW w:w="7285" w:type="dxa"/>
+            <w:vAlign w:val="center"/>
+          </w:tcPr>
+          <w:p>
+            <w:pPr>
+              <w:spacing w:after="0" w:line="240" w:lineRule="auto"/>
+              <w:rPr>
+                <w:rFonts w:ascii="Times New Roman" w:hAnsi="Times New Roman" w:cs="Times New Roman"/>
+              </w:rPr>
+            </w:pPr>
+            <w:r>
+              <w:rPr>
+                <w:rFonts w:ascii="Times New Roman" w:hAnsi="Times New Roman" w:cs="Times New Roman"/>
+              </w:rPr>
+              <w:t>Pembeli dapat melihat detail makanan jika menekan makanannya</w:t>
             </w:r>
           </w:p>
         </w:tc>
@@ -3093,7 +3181,8 @@
         </w:tblPrEx>
         <w:tc>
           <w:tcPr>
-            <w:tcW w:w="2065" w:type="dxa"/>
+            <w:tcW w:w="9350" w:type="dxa"/>
+            <w:gridSpan w:val="2"/>
             <w:vAlign w:val="center"/>
           </w:tcPr>
           <w:p>
@@ -3104,32 +3193,6 @@
                 <w:rFonts w:ascii="Times New Roman" w:hAnsi="Times New Roman" w:cs="Times New Roman"/>
               </w:rPr>
             </w:pPr>
-            <w:r>
-              <w:rPr>
-                <w:rFonts w:ascii="Times New Roman" w:hAnsi="Times New Roman" w:cs="Times New Roman"/>
-              </w:rPr>
-              <w:t>6</w:t>
-            </w:r>
-          </w:p>
-        </w:tc>
-        <w:tc>
-          <w:tcPr>
-            <w:tcW w:w="7285" w:type="dxa"/>
-            <w:vAlign w:val="center"/>
-          </w:tcPr>
-          <w:p>
-            <w:pPr>
-              <w:spacing w:after="0" w:line="240" w:lineRule="auto"/>
-              <w:rPr>
-                <w:rFonts w:ascii="Times New Roman" w:hAnsi="Times New Roman" w:cs="Times New Roman"/>
-              </w:rPr>
-            </w:pPr>
-            <w:r>
-              <w:rPr>
-                <w:rFonts w:ascii="Times New Roman" w:hAnsi="Times New Roman" w:cs="Times New Roman"/>
-              </w:rPr>
-              <w:t>Pembeli dapat melihat profil / data diri pembeli</w:t>
-            </w:r>
           </w:p>
         </w:tc>
       </w:tr>
@@ -3152,6 +3215,40 @@
         </w:tblPrEx>
         <w:tc>
           <w:tcPr>
+            <w:tcW w:w="9350" w:type="dxa"/>
+            <w:gridSpan w:val="2"/>
+            <w:vAlign w:val="center"/>
+          </w:tcPr>
+          <w:p>
+            <w:pPr>
+              <w:spacing w:after="0" w:line="240" w:lineRule="auto"/>
+              <w:jc w:val="center"/>
+              <w:rPr>
+                <w:rFonts w:ascii="Times New Roman" w:hAnsi="Times New Roman" w:cs="Times New Roman"/>
+              </w:rPr>
+            </w:pPr>
+            <w:r>
+              <w:rPr>
+                <w:rFonts w:ascii="Times New Roman" w:hAnsi="Times New Roman" w:cs="Times New Roman"/>
+              </w:rPr>
+              <w:t>Sprint Backlog :</w:t>
+            </w:r>
+          </w:p>
+        </w:tc>
+      </w:tr>
+      <w:tr>
+        <w:tblPrEx>
+          <w:tblBorders>
+            <w:top w:val="single" w:color="auto" w:sz="4" w:space="0"/>
+            <w:left w:val="single" w:color="auto" w:sz="4" w:space="0"/>
+            <w:bottom w:val="single" w:color="auto" w:sz="4" w:space="0"/>
+            <w:right w:val="single" w:color="auto" w:sz="4" w:space="0"/>
+            <w:insideH w:val="single" w:color="auto" w:sz="4" w:space="0"/>
+            <w:insideV w:val="single" w:color="auto" w:sz="4" w:space="0"/>
+          </w:tblBorders>
+        </w:tblPrEx>
+        <w:tc>
+          <w:tcPr>
             <w:tcW w:w="2065" w:type="dxa"/>
             <w:vAlign w:val="center"/>
           </w:tcPr>
@@ -3167,7 +3264,7 @@
               <w:rPr>
                 <w:rFonts w:ascii="Times New Roman" w:hAnsi="Times New Roman" w:cs="Times New Roman"/>
               </w:rPr>
-              <w:t>7</w:t>
+              <w:t>ID</w:t>
             </w:r>
           </w:p>
         </w:tc>
@@ -3187,7 +3284,7 @@
               <w:rPr>
                 <w:rFonts w:ascii="Times New Roman" w:hAnsi="Times New Roman" w:cs="Times New Roman"/>
               </w:rPr>
-              <w:t>Pembeli dapat melihat detail makanan jika menekan makanannya</w:t>
+              <w:t>Backlog Items :</w:t>
             </w:r>
           </w:p>
         </w:tc>
@@ -3211,8 +3308,7 @@
         </w:tblPrEx>
         <w:tc>
           <w:tcPr>
-            <w:tcW w:w="9350" w:type="dxa"/>
-            <w:gridSpan w:val="2"/>
+            <w:tcW w:w="2065" w:type="dxa"/>
             <w:vAlign w:val="center"/>
           </w:tcPr>
           <w:p>
@@ -3223,6 +3319,34 @@
                 <w:rFonts w:ascii="Times New Roman" w:hAnsi="Times New Roman" w:cs="Times New Roman"/>
               </w:rPr>
             </w:pPr>
+            <w:r>
+              <w:rPr>
+                <w:rFonts w:ascii="Times New Roman" w:hAnsi="Times New Roman" w:cs="Times New Roman"/>
+              </w:rPr>
+              <w:t>111</w:t>
+            </w:r>
+          </w:p>
+        </w:tc>
+        <w:tc>
+          <w:tcPr>
+            <w:tcW w:w="7285" w:type="dxa"/>
+            <w:vAlign w:val="center"/>
+          </w:tcPr>
+          <w:p>
+            <w:pPr>
+              <w:spacing w:after="0" w:line="240" w:lineRule="auto"/>
+              <w:rPr>
+                <w:rFonts w:ascii="Times New Roman" w:hAnsi="Times New Roman" w:cs="Times New Roman"/>
+              </w:rPr>
+            </w:pPr>
+            <w:r>
+              <w:rPr>
+                <w:rFonts w:ascii="Times New Roman" w:hAnsi="Times New Roman" w:cs="Times New Roman"/>
+                <w:color w:val="000000"/>
+                <w:shd w:val="clear" w:color="auto" w:fill="FFFFFF"/>
+              </w:rPr>
+              <w:t>(5)Sebagai Pembeli saya ingin bisa meregistrasi akun agar bisa berbelanja dengan akun pribadi</w:t>
+            </w:r>
           </w:p>
         </w:tc>
       </w:tr>
@@ -3245,8 +3369,7 @@
         </w:tblPrEx>
         <w:tc>
           <w:tcPr>
-            <w:tcW w:w="9350" w:type="dxa"/>
-            <w:gridSpan w:val="2"/>
+            <w:tcW w:w="2065" w:type="dxa"/>
             <w:vAlign w:val="center"/>
           </w:tcPr>
           <w:p>
@@ -3261,7 +3384,84 @@
               <w:rPr>
                 <w:rFonts w:ascii="Times New Roman" w:hAnsi="Times New Roman" w:cs="Times New Roman"/>
               </w:rPr>
-              <w:t>Sprint Backlog :</w:t>
+              <w:t>222</w:t>
+            </w:r>
+          </w:p>
+        </w:tc>
+        <w:tc>
+          <w:tcPr>
+            <w:tcW w:w="7285" w:type="dxa"/>
+            <w:vAlign w:val="center"/>
+          </w:tcPr>
+          <w:p>
+            <w:pPr>
+              <w:spacing w:after="0" w:line="240" w:lineRule="auto"/>
+              <w:rPr>
+                <w:rFonts w:ascii="Times New Roman" w:hAnsi="Times New Roman" w:cs="Times New Roman"/>
+              </w:rPr>
+            </w:pPr>
+            <w:r>
+              <w:rPr>
+                <w:rFonts w:ascii="Times New Roman" w:hAnsi="Times New Roman" w:cs="Times New Roman"/>
+                <w:color w:val="000000"/>
+                <w:shd w:val="clear" w:color="auto" w:fill="FFFFFF"/>
+              </w:rPr>
+              <w:t>(5)Sebagai Pembeli saya ingin bisa login ke aplikasi agar bisa berbelanja dengan saldo yang saya miliki di akun saya</w:t>
+            </w:r>
+          </w:p>
+        </w:tc>
+      </w:tr>
+      <w:tr>
+        <w:tblPrEx>
+          <w:tblBorders>
+            <w:top w:val="single" w:color="auto" w:sz="4" w:space="0"/>
+            <w:left w:val="single" w:color="auto" w:sz="4" w:space="0"/>
+            <w:bottom w:val="single" w:color="auto" w:sz="4" w:space="0"/>
+            <w:right w:val="single" w:color="auto" w:sz="4" w:space="0"/>
+            <w:insideH w:val="single" w:color="auto" w:sz="4" w:space="0"/>
+            <w:insideV w:val="single" w:color="auto" w:sz="4" w:space="0"/>
+          </w:tblBorders>
+        </w:tblPrEx>
+        <w:tc>
+          <w:tcPr>
+            <w:tcW w:w="2065" w:type="dxa"/>
+            <w:vAlign w:val="center"/>
+          </w:tcPr>
+          <w:p>
+            <w:pPr>
+              <w:spacing w:after="0" w:line="240" w:lineRule="auto"/>
+              <w:jc w:val="center"/>
+              <w:rPr>
+                <w:rFonts w:ascii="Times New Roman" w:hAnsi="Times New Roman" w:cs="Times New Roman"/>
+              </w:rPr>
+            </w:pPr>
+            <w:r>
+              <w:rPr>
+                <w:rFonts w:ascii="Times New Roman" w:hAnsi="Times New Roman" w:cs="Times New Roman"/>
+              </w:rPr>
+              <w:t>333</w:t>
+            </w:r>
+          </w:p>
+        </w:tc>
+        <w:tc>
+          <w:tcPr>
+            <w:tcW w:w="7285" w:type="dxa"/>
+            <w:vAlign w:val="center"/>
+          </w:tcPr>
+          <w:p>
+            <w:pPr>
+              <w:spacing w:after="0" w:line="240" w:lineRule="auto"/>
+              <w:rPr>
+                <w:rFonts w:ascii="Times New Roman" w:hAnsi="Times New Roman" w:cs="Times New Roman"/>
+              </w:rPr>
+            </w:pPr>
+            <w:r>
+              <w:rPr>
+                <w:rFonts w:ascii="Times New Roman" w:hAnsi="Times New Roman" w:cs="Times New Roman"/>
+                <w:color w:val="000000"/>
+                <w:shd w:val="clear" w:color="auto" w:fill="FFFFFF"/>
+              </w:rPr>
+              <w:t>(3)Sebagai Pembeli saya ingin mengganti password jika lupa agar dapat masuk ke aplikasi kembali</w:t>
             </w:r>
           </w:p>
         </w:tc>
@@ -3300,7 +3500,7 @@
               <w:rPr>
                 <w:rFonts w:ascii="Times New Roman" w:hAnsi="Times New Roman" w:cs="Times New Roman"/>
               </w:rPr>
-              <w:t>ID</w:t>
+              <w:t>444</w:t>
             </w:r>
           </w:p>
         </w:tc>
@@ -3319,8 +3519,10 @@
             <w:r>
               <w:rPr>
                 <w:rFonts w:ascii="Times New Roman" w:hAnsi="Times New Roman" w:cs="Times New Roman"/>
-              </w:rPr>
-              <w:t>Backlog Items :</w:t>
+                <w:color w:val="000000"/>
+                <w:shd w:val="clear" w:color="auto" w:fill="FFFFFF"/>
+              </w:rPr>
+              <w:t>(13)Sebagai Penjual saya ingin dapat melihat menu makanan agar mengetahui makanan apa yang saya jual</w:t>
             </w:r>
           </w:p>
         </w:tc>
@@ -3359,7 +3561,7 @@
               <w:rPr>
                 <w:rFonts w:ascii="Times New Roman" w:hAnsi="Times New Roman" w:cs="Times New Roman"/>
               </w:rPr>
-              <w:t>111</w:t>
+              <w:t>555</w:t>
             </w:r>
           </w:p>
         </w:tc>
@@ -3381,7 +3583,7 @@
                 <w:color w:val="000000"/>
                 <w:shd w:val="clear" w:color="auto" w:fill="FFFFFF"/>
               </w:rPr>
-              <w:t>(5)Sebagai Pembeli saya ingin bisa meregistrasi akun agar bisa berbelanja dengan akun pribadi</w:t>
+              <w:t>(13)Sebagai Pembeli saya ingin dapat melihat menu makanan agar dapat memilih pesanan</w:t>
             </w:r>
           </w:p>
         </w:tc>
@@ -3420,7 +3622,7 @@
               <w:rPr>
                 <w:rFonts w:ascii="Times New Roman" w:hAnsi="Times New Roman" w:cs="Times New Roman"/>
               </w:rPr>
-              <w:t>222</w:t>
+              <w:t>666</w:t>
             </w:r>
           </w:p>
         </w:tc>
@@ -3442,7 +3644,7 @@
                 <w:color w:val="000000"/>
                 <w:shd w:val="clear" w:color="auto" w:fill="FFFFFF"/>
               </w:rPr>
-              <w:t>(5)Sebagai Pembeli saya ingin bisa login ke aplikasi agar bisa berbelanja dengan saldo yang saya miliki di akun saya</w:t>
+              <w:t>(5)Sebagai Pembeli saya ingin dapat melihat profil agar tahu sedang menggunakan akun siapa dan sisa saldo</w:t>
             </w:r>
           </w:p>
         </w:tc>
@@ -3481,7 +3683,7 @@
               <w:rPr>
                 <w:rFonts w:ascii="Times New Roman" w:hAnsi="Times New Roman" w:cs="Times New Roman"/>
               </w:rPr>
-              <w:t>333</w:t>
+              <w:t>777</w:t>
             </w:r>
           </w:p>
         </w:tc>
@@ -3503,7 +3705,7 @@
                 <w:color w:val="000000"/>
                 <w:shd w:val="clear" w:color="auto" w:fill="FFFFFF"/>
               </w:rPr>
-              <w:t>(3)Sebagai Pembeli saya ingin mengganti password jika lupa agar dapat masuk ke aplikasi kembali</w:t>
+              <w:t>(8)Sebagai Pembeli saya ingin dapat melihat detail makanan agar dapat melihat rincian dan harga makanan</w:t>
             </w:r>
           </w:p>
         </w:tc>
@@ -3527,45 +3729,16 @@
         </w:tblPrEx>
         <w:tc>
           <w:tcPr>
-            <w:tcW w:w="2065" w:type="dxa"/>
-            <w:vAlign w:val="center"/>
-          </w:tcPr>
-          <w:p>
-            <w:pPr>
-              <w:spacing w:after="0" w:line="240" w:lineRule="auto"/>
-              <w:jc w:val="center"/>
-              <w:rPr>
-                <w:rFonts w:ascii="Times New Roman" w:hAnsi="Times New Roman" w:cs="Times New Roman"/>
-              </w:rPr>
-            </w:pPr>
-            <w:r>
-              <w:rPr>
-                <w:rFonts w:ascii="Times New Roman" w:hAnsi="Times New Roman" w:cs="Times New Roman"/>
-              </w:rPr>
-              <w:t>444</w:t>
-            </w:r>
-          </w:p>
-        </w:tc>
-        <w:tc>
-          <w:tcPr>
-            <w:tcW w:w="7285" w:type="dxa"/>
-            <w:vAlign w:val="center"/>
-          </w:tcPr>
-          <w:p>
-            <w:pPr>
-              <w:spacing w:after="0" w:line="240" w:lineRule="auto"/>
-              <w:rPr>
-                <w:rFonts w:ascii="Times New Roman" w:hAnsi="Times New Roman" w:cs="Times New Roman"/>
-              </w:rPr>
-            </w:pPr>
-            <w:r>
-              <w:rPr>
-                <w:rFonts w:ascii="Times New Roman" w:hAnsi="Times New Roman" w:cs="Times New Roman"/>
-                <w:color w:val="000000"/>
-                <w:shd w:val="clear" w:color="auto" w:fill="FFFFFF"/>
-              </w:rPr>
-              <w:t>(13)Sebagai Penjual saya ingin dapat melihat menu makanan agar mengetahui makanan apa yang saya jual</w:t>
-            </w:r>
+            <w:tcW w:w="9350" w:type="dxa"/>
+            <w:gridSpan w:val="2"/>
+          </w:tcPr>
+          <w:p>
+            <w:pPr>
+              <w:spacing w:after="0" w:line="240" w:lineRule="auto"/>
+              <w:rPr>
+                <w:rFonts w:ascii="Times New Roman" w:hAnsi="Times New Roman" w:cs="Times New Roman"/>
+              </w:rPr>
+            </w:pPr>
           </w:p>
         </w:tc>
       </w:tr>
@@ -3588,7 +3761,9 @@
         </w:tblPrEx>
         <w:tc>
           <w:tcPr>
-            <w:tcW w:w="2065" w:type="dxa"/>
+            <w:tcW w:w="9350" w:type="dxa"/>
+            <w:gridSpan w:val="2"/>
+            <w:shd w:val="clear" w:color="auto" w:fill="92D050"/>
             <w:vAlign w:val="center"/>
           </w:tcPr>
           <w:p>
@@ -3597,35 +3772,55 @@
               <w:jc w:val="center"/>
               <w:rPr>
                 <w:rFonts w:ascii="Times New Roman" w:hAnsi="Times New Roman" w:cs="Times New Roman"/>
-              </w:rPr>
-            </w:pPr>
-            <w:r>
-              <w:rPr>
-                <w:rFonts w:ascii="Times New Roman" w:hAnsi="Times New Roman" w:cs="Times New Roman"/>
-              </w:rPr>
-              <w:t>555</w:t>
-            </w:r>
-          </w:p>
-        </w:tc>
-        <w:tc>
-          <w:tcPr>
-            <w:tcW w:w="7285" w:type="dxa"/>
+                <w:b/>
+                <w:bCs/>
+              </w:rPr>
+            </w:pPr>
+            <w:r>
+              <w:rPr>
+                <w:rFonts w:ascii="Times New Roman" w:hAnsi="Times New Roman" w:cs="Times New Roman"/>
+                <w:b/>
+                <w:bCs/>
+              </w:rPr>
+              <w:t>Sprint 2</w:t>
+            </w:r>
+          </w:p>
+        </w:tc>
+      </w:tr>
+      <w:tr>
+        <w:tblPrEx>
+          <w:tblBorders>
+            <w:top w:val="single" w:color="auto" w:sz="4" w:space="0"/>
+            <w:left w:val="single" w:color="auto" w:sz="4" w:space="0"/>
+            <w:bottom w:val="single" w:color="auto" w:sz="4" w:space="0"/>
+            <w:right w:val="single" w:color="auto" w:sz="4" w:space="0"/>
+            <w:insideH w:val="single" w:color="auto" w:sz="4" w:space="0"/>
+            <w:insideV w:val="single" w:color="auto" w:sz="4" w:space="0"/>
+          </w:tblBorders>
+        </w:tblPrEx>
+        <w:tc>
+          <w:tcPr>
+            <w:tcW w:w="9350" w:type="dxa"/>
+            <w:gridSpan w:val="2"/>
             <w:vAlign w:val="center"/>
           </w:tcPr>
           <w:p>
             <w:pPr>
               <w:spacing w:after="0" w:line="240" w:lineRule="auto"/>
-              <w:rPr>
-                <w:rFonts w:ascii="Times New Roman" w:hAnsi="Times New Roman" w:cs="Times New Roman"/>
-              </w:rPr>
-            </w:pPr>
-            <w:r>
-              <w:rPr>
-                <w:rFonts w:ascii="Times New Roman" w:hAnsi="Times New Roman" w:cs="Times New Roman"/>
-                <w:color w:val="000000"/>
-                <w:shd w:val="clear" w:color="auto" w:fill="FFFFFF"/>
-              </w:rPr>
-              <w:t>(13)Sebagai Pembeli saya ingin dapat melihat menu makanan agar dapat memilih pesanan</w:t>
+              <w:jc w:val="center"/>
+              <w:rPr>
+                <w:rFonts w:ascii="Times New Roman" w:hAnsi="Times New Roman" w:cs="Times New Roman"/>
+                <w:b/>
+                <w:bCs/>
+              </w:rPr>
+            </w:pPr>
+            <w:r>
+              <w:rPr>
+                <w:rFonts w:ascii="Times New Roman" w:hAnsi="Times New Roman" w:cs="Times New Roman"/>
+                <w:b/>
+                <w:bCs/>
+              </w:rPr>
+              <w:t>Sprint Goals :</w:t>
             </w:r>
           </w:p>
         </w:tc>
@@ -3664,14 +3859,13 @@
               <w:rPr>
                 <w:rFonts w:ascii="Times New Roman" w:hAnsi="Times New Roman" w:cs="Times New Roman"/>
               </w:rPr>
-              <w:t>666</w:t>
+              <w:t>8</w:t>
             </w:r>
           </w:p>
         </w:tc>
         <w:tc>
           <w:tcPr>
             <w:tcW w:w="7285" w:type="dxa"/>
-            <w:vAlign w:val="center"/>
           </w:tcPr>
           <w:p>
             <w:pPr>
@@ -3686,7 +3880,7 @@
                 <w:color w:val="000000"/>
                 <w:shd w:val="clear" w:color="auto" w:fill="FFFFFF"/>
               </w:rPr>
-              <w:t>(5)Sebagai Pembeli saya ingin dapat melihat profil agar tahu sedang menggunakan akun siapa dan sisa saldo</w:t>
+              <w:t>Pembeli dapat menekan floating action button</w:t>
             </w:r>
           </w:p>
         </w:tc>
@@ -3725,14 +3919,13 @@
               <w:rPr>
                 <w:rFonts w:ascii="Times New Roman" w:hAnsi="Times New Roman" w:cs="Times New Roman"/>
               </w:rPr>
-              <w:t>777</w:t>
+              <w:t>9</w:t>
             </w:r>
           </w:p>
         </w:tc>
         <w:tc>
           <w:tcPr>
             <w:tcW w:w="7285" w:type="dxa"/>
-            <w:vAlign w:val="center"/>
           </w:tcPr>
           <w:p>
             <w:pPr>
@@ -3747,7 +3940,62 @@
                 <w:color w:val="000000"/>
                 <w:shd w:val="clear" w:color="auto" w:fill="FFFFFF"/>
               </w:rPr>
-              <w:t>(8)Sebagai Pembeli saya ingin dapat melihat detail makanan agar dapat melihat rincian dan harga makanan</w:t>
+              <w:t>Pembeli dapat melihat keranjang belanjanya</w:t>
+            </w:r>
+          </w:p>
+        </w:tc>
+      </w:tr>
+      <w:tr>
+        <w:tblPrEx>
+          <w:tblBorders>
+            <w:top w:val="single" w:color="auto" w:sz="4" w:space="0"/>
+            <w:left w:val="single" w:color="auto" w:sz="4" w:space="0"/>
+            <w:bottom w:val="single" w:color="auto" w:sz="4" w:space="0"/>
+            <w:right w:val="single" w:color="auto" w:sz="4" w:space="0"/>
+            <w:insideH w:val="single" w:color="auto" w:sz="4" w:space="0"/>
+            <w:insideV w:val="single" w:color="auto" w:sz="4" w:space="0"/>
+          </w:tblBorders>
+        </w:tblPrEx>
+        <w:tc>
+          <w:tcPr>
+            <w:tcW w:w="2065" w:type="dxa"/>
+            <w:vAlign w:val="center"/>
+          </w:tcPr>
+          <w:p>
+            <w:pPr>
+              <w:spacing w:after="0" w:line="240" w:lineRule="auto"/>
+              <w:jc w:val="center"/>
+              <w:rPr>
+                <w:rFonts w:ascii="Times New Roman" w:hAnsi="Times New Roman" w:cs="Times New Roman"/>
+              </w:rPr>
+            </w:pPr>
+            <w:r>
+              <w:rPr>
+                <w:rFonts w:ascii="Times New Roman" w:hAnsi="Times New Roman" w:cs="Times New Roman"/>
+              </w:rPr>
+              <w:t>10</w:t>
+            </w:r>
+          </w:p>
+        </w:tc>
+        <w:tc>
+          <w:tcPr>
+            <w:tcW w:w="7285" w:type="dxa"/>
+          </w:tcPr>
+          <w:p>
+            <w:pPr>
+              <w:spacing w:after="0" w:line="240" w:lineRule="auto"/>
+              <w:jc w:val="both"/>
+              <w:rPr>
+                <w:rFonts w:ascii="Times New Roman" w:hAnsi="Times New Roman" w:cs="Times New Roman"/>
+              </w:rPr>
+            </w:pPr>
+            <w:r>
+              <w:rPr>
+                <w:rFonts w:ascii="Times New Roman" w:hAnsi="Times New Roman" w:cs="Times New Roman"/>
+                <w:color w:val="000000"/>
+                <w:shd w:val="clear" w:color="auto" w:fill="FFFFFF"/>
+              </w:rPr>
+              <w:t>Pembeli dapat mengisi informasi kontak dan lokasinya</w:t>
             </w:r>
           </w:p>
         </w:tc>
@@ -3771,16 +4019,44 @@
         </w:tblPrEx>
         <w:tc>
           <w:tcPr>
-            <w:tcW w:w="9350" w:type="dxa"/>
-            <w:gridSpan w:val="2"/>
-          </w:tcPr>
-          <w:p>
-            <w:pPr>
-              <w:spacing w:after="0" w:line="240" w:lineRule="auto"/>
-              <w:rPr>
-                <w:rFonts w:ascii="Times New Roman" w:hAnsi="Times New Roman" w:cs="Times New Roman"/>
-              </w:rPr>
-            </w:pPr>
+            <w:tcW w:w="2065" w:type="dxa"/>
+            <w:vAlign w:val="center"/>
+          </w:tcPr>
+          <w:p>
+            <w:pPr>
+              <w:spacing w:after="0" w:line="240" w:lineRule="auto"/>
+              <w:jc w:val="center"/>
+              <w:rPr>
+                <w:rFonts w:ascii="Times New Roman" w:hAnsi="Times New Roman" w:cs="Times New Roman"/>
+              </w:rPr>
+            </w:pPr>
+            <w:r>
+              <w:rPr>
+                <w:rFonts w:ascii="Times New Roman" w:hAnsi="Times New Roman" w:cs="Times New Roman"/>
+              </w:rPr>
+              <w:t>11</w:t>
+            </w:r>
+          </w:p>
+        </w:tc>
+        <w:tc>
+          <w:tcPr>
+            <w:tcW w:w="7285" w:type="dxa"/>
+          </w:tcPr>
+          <w:p>
+            <w:pPr>
+              <w:spacing w:after="0" w:line="240" w:lineRule="auto"/>
+              <w:rPr>
+                <w:rFonts w:ascii="Times New Roman" w:hAnsi="Times New Roman" w:cs="Times New Roman"/>
+              </w:rPr>
+            </w:pPr>
+            <w:r>
+              <w:rPr>
+                <w:rFonts w:ascii="Times New Roman" w:hAnsi="Times New Roman" w:cs="Times New Roman"/>
+                <w:color w:val="000000"/>
+                <w:shd w:val="clear" w:color="auto" w:fill="FFFFFF"/>
+              </w:rPr>
+              <w:t>Penjual dapat mengetahui jika ada pembeli yang memesan makanannya</w:t>
+            </w:r>
           </w:p>
         </w:tc>
       </w:tr>
@@ -3805,7 +4081,6 @@
           <w:tcPr>
             <w:tcW w:w="9350" w:type="dxa"/>
             <w:gridSpan w:val="2"/>
-            <w:shd w:val="clear" w:color="auto" w:fill="92D050"/>
             <w:vAlign w:val="center"/>
           </w:tcPr>
           <w:p>
@@ -3814,17 +4089,41 @@
               <w:jc w:val="center"/>
               <w:rPr>
                 <w:rFonts w:ascii="Times New Roman" w:hAnsi="Times New Roman" w:cs="Times New Roman"/>
-                <w:b/>
-                <w:bCs/>
-              </w:rPr>
-            </w:pPr>
-            <w:r>
-              <w:rPr>
-                <w:rFonts w:ascii="Times New Roman" w:hAnsi="Times New Roman" w:cs="Times New Roman"/>
-                <w:b/>
-                <w:bCs/>
-              </w:rPr>
-              <w:t>Sprint 2</w:t>
+              </w:rPr>
+            </w:pPr>
+          </w:p>
+        </w:tc>
+      </w:tr>
+      <w:tr>
+        <w:tblPrEx>
+          <w:tblBorders>
+            <w:top w:val="single" w:color="auto" w:sz="4" w:space="0"/>
+            <w:left w:val="single" w:color="auto" w:sz="4" w:space="0"/>
+            <w:bottom w:val="single" w:color="auto" w:sz="4" w:space="0"/>
+            <w:right w:val="single" w:color="auto" w:sz="4" w:space="0"/>
+            <w:insideH w:val="single" w:color="auto" w:sz="4" w:space="0"/>
+            <w:insideV w:val="single" w:color="auto" w:sz="4" w:space="0"/>
+          </w:tblBorders>
+        </w:tblPrEx>
+        <w:tc>
+          <w:tcPr>
+            <w:tcW w:w="9350" w:type="dxa"/>
+            <w:gridSpan w:val="2"/>
+            <w:vAlign w:val="center"/>
+          </w:tcPr>
+          <w:p>
+            <w:pPr>
+              <w:spacing w:after="0" w:line="240" w:lineRule="auto"/>
+              <w:jc w:val="center"/>
+              <w:rPr>
+                <w:rFonts w:ascii="Times New Roman" w:hAnsi="Times New Roman" w:cs="Times New Roman"/>
+              </w:rPr>
+            </w:pPr>
+            <w:r>
+              <w:rPr>
+                <w:rFonts w:ascii="Times New Roman" w:hAnsi="Times New Roman" w:cs="Times New Roman"/>
+              </w:rPr>
+              <w:t>Sprint Backlog :</w:t>
             </w:r>
           </w:p>
         </w:tc>
@@ -3848,8 +4147,7 @@
         </w:tblPrEx>
         <w:tc>
           <w:tcPr>
-            <w:tcW w:w="9350" w:type="dxa"/>
-            <w:gridSpan w:val="2"/>
+            <w:tcW w:w="2065" w:type="dxa"/>
             <w:vAlign w:val="center"/>
           </w:tcPr>
           <w:p>
@@ -3858,17 +4156,32 @@
               <w:jc w:val="center"/>
               <w:rPr>
                 <w:rFonts w:ascii="Times New Roman" w:hAnsi="Times New Roman" w:cs="Times New Roman"/>
-                <w:b/>
-                <w:bCs/>
-              </w:rPr>
-            </w:pPr>
-            <w:r>
-              <w:rPr>
-                <w:rFonts w:ascii="Times New Roman" w:hAnsi="Times New Roman" w:cs="Times New Roman"/>
-                <w:b/>
-                <w:bCs/>
-              </w:rPr>
-              <w:t>Sprint Goals :</w:t>
+              </w:rPr>
+            </w:pPr>
+            <w:r>
+              <w:rPr>
+                <w:rFonts w:ascii="Times New Roman" w:hAnsi="Times New Roman" w:cs="Times New Roman"/>
+              </w:rPr>
+              <w:t>ID</w:t>
+            </w:r>
+          </w:p>
+        </w:tc>
+        <w:tc>
+          <w:tcPr>
+            <w:tcW w:w="7285" w:type="dxa"/>
+          </w:tcPr>
+          <w:p>
+            <w:pPr>
+              <w:spacing w:after="0" w:line="240" w:lineRule="auto"/>
+              <w:rPr>
+                <w:rFonts w:ascii="Times New Roman" w:hAnsi="Times New Roman" w:cs="Times New Roman"/>
+              </w:rPr>
+            </w:pPr>
+            <w:r>
+              <w:rPr>
+                <w:rFonts w:ascii="Times New Roman" w:hAnsi="Times New Roman" w:cs="Times New Roman"/>
+              </w:rPr>
+              <w:t>Backlog Items:</w:t>
             </w:r>
           </w:p>
         </w:tc>
@@ -3907,7 +4220,7 @@
               <w:rPr>
                 <w:rFonts w:ascii="Times New Roman" w:hAnsi="Times New Roman" w:cs="Times New Roman"/>
               </w:rPr>
-              <w:t>8</w:t>
+              <w:t>888</w:t>
             </w:r>
           </w:p>
         </w:tc>
@@ -3928,7 +4241,7 @@
                 <w:color w:val="000000"/>
                 <w:shd w:val="clear" w:color="auto" w:fill="FFFFFF"/>
               </w:rPr>
-              <w:t>Pembeli dapat menekan floating action button</w:t>
+              <w:t>(8)Sebagai Pembeli saya ingin menekan floating action button agar bisa menuju ke halaman cart</w:t>
             </w:r>
           </w:p>
         </w:tc>
@@ -3967,7 +4280,7 @@
               <w:rPr>
                 <w:rFonts w:ascii="Times New Roman" w:hAnsi="Times New Roman" w:cs="Times New Roman"/>
               </w:rPr>
-              <w:t>9</w:t>
+              <w:t>999</w:t>
             </w:r>
           </w:p>
         </w:tc>
@@ -3988,7 +4301,7 @@
                 <w:color w:val="000000"/>
                 <w:shd w:val="clear" w:color="auto" w:fill="FFFFFF"/>
               </w:rPr>
-              <w:t>Pembeli dapat melihat keranjang belanjanya</w:t>
+              <w:t>(8)Sebagai Pembeli saya ingin melihat keranjang belanja saya agar dapat melihat makanan yang telah saya tambahkan ke dalam keranjang</w:t>
             </w:r>
           </w:p>
         </w:tc>
@@ -4003,385 +4316,6 @@
             <w:insideH w:val="single" w:color="auto" w:sz="4" w:space="0"/>
             <w:insideV w:val="single" w:color="auto" w:sz="4" w:space="0"/>
           </w:tblBorders>
-          <w:tblCellMar>
-            <w:top w:w="0" w:type="dxa"/>
-            <w:left w:w="108" w:type="dxa"/>
-            <w:bottom w:w="0" w:type="dxa"/>
-            <w:right w:w="108" w:type="dxa"/>
-          </w:tblCellMar>
-        </w:tblPrEx>
-        <w:tc>
-          <w:tcPr>
-            <w:tcW w:w="2065" w:type="dxa"/>
-            <w:vAlign w:val="center"/>
-          </w:tcPr>
-          <w:p>
-            <w:pPr>
-              <w:spacing w:after="0" w:line="240" w:lineRule="auto"/>
-              <w:jc w:val="center"/>
-              <w:rPr>
-                <w:rFonts w:ascii="Times New Roman" w:hAnsi="Times New Roman" w:cs="Times New Roman"/>
-              </w:rPr>
-            </w:pPr>
-            <w:r>
-              <w:rPr>
-                <w:rFonts w:ascii="Times New Roman" w:hAnsi="Times New Roman" w:cs="Times New Roman"/>
-              </w:rPr>
-              <w:t>10</w:t>
-            </w:r>
-          </w:p>
-        </w:tc>
-        <w:tc>
-          <w:tcPr>
-            <w:tcW w:w="7285" w:type="dxa"/>
-          </w:tcPr>
-          <w:p>
-            <w:pPr>
-              <w:spacing w:after="0" w:line="240" w:lineRule="auto"/>
-              <w:jc w:val="both"/>
-              <w:rPr>
-                <w:rFonts w:ascii="Times New Roman" w:hAnsi="Times New Roman" w:cs="Times New Roman"/>
-              </w:rPr>
-            </w:pPr>
-            <w:r>
-              <w:rPr>
-                <w:rFonts w:ascii="Times New Roman" w:hAnsi="Times New Roman" w:cs="Times New Roman"/>
-                <w:color w:val="000000"/>
-                <w:shd w:val="clear" w:color="auto" w:fill="FFFFFF"/>
-              </w:rPr>
-              <w:t>Pembeli dapat mengisi informasi kontak dan lokasinya</w:t>
-            </w:r>
-          </w:p>
-        </w:tc>
-      </w:tr>
-      <w:tr>
-        <w:tblPrEx>
-          <w:tblBorders>
-            <w:top w:val="single" w:color="auto" w:sz="4" w:space="0"/>
-            <w:left w:val="single" w:color="auto" w:sz="4" w:space="0"/>
-            <w:bottom w:val="single" w:color="auto" w:sz="4" w:space="0"/>
-            <w:right w:val="single" w:color="auto" w:sz="4" w:space="0"/>
-            <w:insideH w:val="single" w:color="auto" w:sz="4" w:space="0"/>
-            <w:insideV w:val="single" w:color="auto" w:sz="4" w:space="0"/>
-          </w:tblBorders>
-          <w:tblCellMar>
-            <w:top w:w="0" w:type="dxa"/>
-            <w:left w:w="108" w:type="dxa"/>
-            <w:bottom w:w="0" w:type="dxa"/>
-            <w:right w:w="108" w:type="dxa"/>
-          </w:tblCellMar>
-        </w:tblPrEx>
-        <w:tc>
-          <w:tcPr>
-            <w:tcW w:w="2065" w:type="dxa"/>
-            <w:vAlign w:val="center"/>
-          </w:tcPr>
-          <w:p>
-            <w:pPr>
-              <w:spacing w:after="0" w:line="240" w:lineRule="auto"/>
-              <w:jc w:val="center"/>
-              <w:rPr>
-                <w:rFonts w:ascii="Times New Roman" w:hAnsi="Times New Roman" w:cs="Times New Roman"/>
-              </w:rPr>
-            </w:pPr>
-            <w:r>
-              <w:rPr>
-                <w:rFonts w:ascii="Times New Roman" w:hAnsi="Times New Roman" w:cs="Times New Roman"/>
-              </w:rPr>
-              <w:t>11</w:t>
-            </w:r>
-          </w:p>
-        </w:tc>
-        <w:tc>
-          <w:tcPr>
-            <w:tcW w:w="7285" w:type="dxa"/>
-          </w:tcPr>
-          <w:p>
-            <w:pPr>
-              <w:spacing w:after="0" w:line="240" w:lineRule="auto"/>
-              <w:rPr>
-                <w:rFonts w:ascii="Times New Roman" w:hAnsi="Times New Roman" w:cs="Times New Roman"/>
-              </w:rPr>
-            </w:pPr>
-            <w:r>
-              <w:rPr>
-                <w:rFonts w:ascii="Times New Roman" w:hAnsi="Times New Roman" w:cs="Times New Roman"/>
-                <w:color w:val="000000"/>
-                <w:shd w:val="clear" w:color="auto" w:fill="FFFFFF"/>
-              </w:rPr>
-              <w:t>Penjual dapat mengetahui jika ada pembeli yang memesan makanannya</w:t>
-            </w:r>
-          </w:p>
-        </w:tc>
-      </w:tr>
-      <w:tr>
-        <w:tblPrEx>
-          <w:tblBorders>
-            <w:top w:val="single" w:color="auto" w:sz="4" w:space="0"/>
-            <w:left w:val="single" w:color="auto" w:sz="4" w:space="0"/>
-            <w:bottom w:val="single" w:color="auto" w:sz="4" w:space="0"/>
-            <w:right w:val="single" w:color="auto" w:sz="4" w:space="0"/>
-            <w:insideH w:val="single" w:color="auto" w:sz="4" w:space="0"/>
-            <w:insideV w:val="single" w:color="auto" w:sz="4" w:space="0"/>
-          </w:tblBorders>
-          <w:tblCellMar>
-            <w:top w:w="0" w:type="dxa"/>
-            <w:left w:w="108" w:type="dxa"/>
-            <w:bottom w:w="0" w:type="dxa"/>
-            <w:right w:w="108" w:type="dxa"/>
-          </w:tblCellMar>
-        </w:tblPrEx>
-        <w:tc>
-          <w:tcPr>
-            <w:tcW w:w="9350" w:type="dxa"/>
-            <w:gridSpan w:val="2"/>
-            <w:vAlign w:val="center"/>
-          </w:tcPr>
-          <w:p>
-            <w:pPr>
-              <w:spacing w:after="0" w:line="240" w:lineRule="auto"/>
-              <w:jc w:val="center"/>
-              <w:rPr>
-                <w:rFonts w:ascii="Times New Roman" w:hAnsi="Times New Roman" w:cs="Times New Roman"/>
-              </w:rPr>
-            </w:pPr>
-          </w:p>
-        </w:tc>
-      </w:tr>
-      <w:tr>
-        <w:tblPrEx>
-          <w:tblBorders>
-            <w:top w:val="single" w:color="auto" w:sz="4" w:space="0"/>
-            <w:left w:val="single" w:color="auto" w:sz="4" w:space="0"/>
-            <w:bottom w:val="single" w:color="auto" w:sz="4" w:space="0"/>
-            <w:right w:val="single" w:color="auto" w:sz="4" w:space="0"/>
-            <w:insideH w:val="single" w:color="auto" w:sz="4" w:space="0"/>
-            <w:insideV w:val="single" w:color="auto" w:sz="4" w:space="0"/>
-          </w:tblBorders>
-          <w:tblCellMar>
-            <w:top w:w="0" w:type="dxa"/>
-            <w:left w:w="108" w:type="dxa"/>
-            <w:bottom w:w="0" w:type="dxa"/>
-            <w:right w:w="108" w:type="dxa"/>
-          </w:tblCellMar>
-        </w:tblPrEx>
-        <w:tc>
-          <w:tcPr>
-            <w:tcW w:w="9350" w:type="dxa"/>
-            <w:gridSpan w:val="2"/>
-            <w:vAlign w:val="center"/>
-          </w:tcPr>
-          <w:p>
-            <w:pPr>
-              <w:spacing w:after="0" w:line="240" w:lineRule="auto"/>
-              <w:jc w:val="center"/>
-              <w:rPr>
-                <w:rFonts w:ascii="Times New Roman" w:hAnsi="Times New Roman" w:cs="Times New Roman"/>
-              </w:rPr>
-            </w:pPr>
-            <w:r>
-              <w:rPr>
-                <w:rFonts w:ascii="Times New Roman" w:hAnsi="Times New Roman" w:cs="Times New Roman"/>
-              </w:rPr>
-              <w:t>Sprint Backlog :</w:t>
-            </w:r>
-          </w:p>
-        </w:tc>
-      </w:tr>
-      <w:tr>
-        <w:tblPrEx>
-          <w:tblBorders>
-            <w:top w:val="single" w:color="auto" w:sz="4" w:space="0"/>
-            <w:left w:val="single" w:color="auto" w:sz="4" w:space="0"/>
-            <w:bottom w:val="single" w:color="auto" w:sz="4" w:space="0"/>
-            <w:right w:val="single" w:color="auto" w:sz="4" w:space="0"/>
-            <w:insideH w:val="single" w:color="auto" w:sz="4" w:space="0"/>
-            <w:insideV w:val="single" w:color="auto" w:sz="4" w:space="0"/>
-          </w:tblBorders>
-          <w:tblCellMar>
-            <w:top w:w="0" w:type="dxa"/>
-            <w:left w:w="108" w:type="dxa"/>
-            <w:bottom w:w="0" w:type="dxa"/>
-            <w:right w:w="108" w:type="dxa"/>
-          </w:tblCellMar>
-        </w:tblPrEx>
-        <w:tc>
-          <w:tcPr>
-            <w:tcW w:w="2065" w:type="dxa"/>
-            <w:vAlign w:val="center"/>
-          </w:tcPr>
-          <w:p>
-            <w:pPr>
-              <w:spacing w:after="0" w:line="240" w:lineRule="auto"/>
-              <w:jc w:val="center"/>
-              <w:rPr>
-                <w:rFonts w:ascii="Times New Roman" w:hAnsi="Times New Roman" w:cs="Times New Roman"/>
-              </w:rPr>
-            </w:pPr>
-            <w:r>
-              <w:rPr>
-                <w:rFonts w:ascii="Times New Roman" w:hAnsi="Times New Roman" w:cs="Times New Roman"/>
-              </w:rPr>
-              <w:t>ID</w:t>
-            </w:r>
-          </w:p>
-        </w:tc>
-        <w:tc>
-          <w:tcPr>
-            <w:tcW w:w="7285" w:type="dxa"/>
-          </w:tcPr>
-          <w:p>
-            <w:pPr>
-              <w:spacing w:after="0" w:line="240" w:lineRule="auto"/>
-              <w:rPr>
-                <w:rFonts w:ascii="Times New Roman" w:hAnsi="Times New Roman" w:cs="Times New Roman"/>
-              </w:rPr>
-            </w:pPr>
-            <w:r>
-              <w:rPr>
-                <w:rFonts w:ascii="Times New Roman" w:hAnsi="Times New Roman" w:cs="Times New Roman"/>
-              </w:rPr>
-              <w:t>Backlog Items:</w:t>
-            </w:r>
-          </w:p>
-        </w:tc>
-      </w:tr>
-      <w:tr>
-        <w:tblPrEx>
-          <w:tblBorders>
-            <w:top w:val="single" w:color="auto" w:sz="4" w:space="0"/>
-            <w:left w:val="single" w:color="auto" w:sz="4" w:space="0"/>
-            <w:bottom w:val="single" w:color="auto" w:sz="4" w:space="0"/>
-            <w:right w:val="single" w:color="auto" w:sz="4" w:space="0"/>
-            <w:insideH w:val="single" w:color="auto" w:sz="4" w:space="0"/>
-            <w:insideV w:val="single" w:color="auto" w:sz="4" w:space="0"/>
-          </w:tblBorders>
-          <w:tblCellMar>
-            <w:top w:w="0" w:type="dxa"/>
-            <w:left w:w="108" w:type="dxa"/>
-            <w:bottom w:w="0" w:type="dxa"/>
-            <w:right w:w="108" w:type="dxa"/>
-          </w:tblCellMar>
-        </w:tblPrEx>
-        <w:tc>
-          <w:tcPr>
-            <w:tcW w:w="2065" w:type="dxa"/>
-            <w:vAlign w:val="center"/>
-          </w:tcPr>
-          <w:p>
-            <w:pPr>
-              <w:spacing w:after="0" w:line="240" w:lineRule="auto"/>
-              <w:jc w:val="center"/>
-              <w:rPr>
-                <w:rFonts w:ascii="Times New Roman" w:hAnsi="Times New Roman" w:cs="Times New Roman"/>
-              </w:rPr>
-            </w:pPr>
-            <w:r>
-              <w:rPr>
-                <w:rFonts w:ascii="Times New Roman" w:hAnsi="Times New Roman" w:cs="Times New Roman"/>
-              </w:rPr>
-              <w:t>888</w:t>
-            </w:r>
-          </w:p>
-        </w:tc>
-        <w:tc>
-          <w:tcPr>
-            <w:tcW w:w="7285" w:type="dxa"/>
-          </w:tcPr>
-          <w:p>
-            <w:pPr>
-              <w:spacing w:after="0" w:line="240" w:lineRule="auto"/>
-              <w:rPr>
-                <w:rFonts w:ascii="Times New Roman" w:hAnsi="Times New Roman" w:cs="Times New Roman"/>
-              </w:rPr>
-            </w:pPr>
-            <w:r>
-              <w:rPr>
-                <w:rFonts w:ascii="Times New Roman" w:hAnsi="Times New Roman" w:cs="Times New Roman"/>
-                <w:color w:val="000000"/>
-                <w:shd w:val="clear" w:color="auto" w:fill="FFFFFF"/>
-              </w:rPr>
-              <w:t>(8)Sebagai Pembeli saya ingin menekan floating action button agar bisa menuju ke halaman cart</w:t>
-            </w:r>
-          </w:p>
-        </w:tc>
-      </w:tr>
-      <w:tr>
-        <w:tblPrEx>
-          <w:tblBorders>
-            <w:top w:val="single" w:color="auto" w:sz="4" w:space="0"/>
-            <w:left w:val="single" w:color="auto" w:sz="4" w:space="0"/>
-            <w:bottom w:val="single" w:color="auto" w:sz="4" w:space="0"/>
-            <w:right w:val="single" w:color="auto" w:sz="4" w:space="0"/>
-            <w:insideH w:val="single" w:color="auto" w:sz="4" w:space="0"/>
-            <w:insideV w:val="single" w:color="auto" w:sz="4" w:space="0"/>
-          </w:tblBorders>
-          <w:tblCellMar>
-            <w:top w:w="0" w:type="dxa"/>
-            <w:left w:w="108" w:type="dxa"/>
-            <w:bottom w:w="0" w:type="dxa"/>
-            <w:right w:w="108" w:type="dxa"/>
-          </w:tblCellMar>
-        </w:tblPrEx>
-        <w:tc>
-          <w:tcPr>
-            <w:tcW w:w="2065" w:type="dxa"/>
-            <w:vAlign w:val="center"/>
-          </w:tcPr>
-          <w:p>
-            <w:pPr>
-              <w:spacing w:after="0" w:line="240" w:lineRule="auto"/>
-              <w:jc w:val="center"/>
-              <w:rPr>
-                <w:rFonts w:ascii="Times New Roman" w:hAnsi="Times New Roman" w:cs="Times New Roman"/>
-              </w:rPr>
-            </w:pPr>
-            <w:r>
-              <w:rPr>
-                <w:rFonts w:ascii="Times New Roman" w:hAnsi="Times New Roman" w:cs="Times New Roman"/>
-              </w:rPr>
-              <w:t>999</w:t>
-            </w:r>
-          </w:p>
-        </w:tc>
-        <w:tc>
-          <w:tcPr>
-            <w:tcW w:w="7285" w:type="dxa"/>
-          </w:tcPr>
-          <w:p>
-            <w:pPr>
-              <w:spacing w:after="0" w:line="240" w:lineRule="auto"/>
-              <w:rPr>
-                <w:rFonts w:ascii="Times New Roman" w:hAnsi="Times New Roman" w:cs="Times New Roman"/>
-              </w:rPr>
-            </w:pPr>
-            <w:r>
-              <w:rPr>
-                <w:rFonts w:ascii="Times New Roman" w:hAnsi="Times New Roman" w:cs="Times New Roman"/>
-                <w:color w:val="000000"/>
-                <w:shd w:val="clear" w:color="auto" w:fill="FFFFFF"/>
-              </w:rPr>
-              <w:t>(8)Sebagai Pembeli saya ingin melihat keranjang belanja saya agar dapat melihat makanan yang telah saya tambahkan ke dalam keranjang</w:t>
-            </w:r>
-          </w:p>
-        </w:tc>
-      </w:tr>
-      <w:tr>
-        <w:tblPrEx>
-          <w:tblBorders>
-            <w:top w:val="single" w:color="auto" w:sz="4" w:space="0"/>
-            <w:left w:val="single" w:color="auto" w:sz="4" w:space="0"/>
-            <w:bottom w:val="single" w:color="auto" w:sz="4" w:space="0"/>
-            <w:right w:val="single" w:color="auto" w:sz="4" w:space="0"/>
-            <w:insideH w:val="single" w:color="auto" w:sz="4" w:space="0"/>
-            <w:insideV w:val="single" w:color="auto" w:sz="4" w:space="0"/>
-          </w:tblBorders>
-          <w:tblCellMar>
-            <w:top w:w="0" w:type="dxa"/>
-            <w:left w:w="108" w:type="dxa"/>
-            <w:bottom w:w="0" w:type="dxa"/>
-            <w:right w:w="108" w:type="dxa"/>
-          </w:tblCellMar>
         </w:tblPrEx>
         <w:tc>
           <w:tcPr>
@@ -16465,6 +16399,3131 @@
       <w:pPr>
         <w:rPr>
           <w:rFonts w:ascii="Times New Roman" w:hAnsi="Times New Roman" w:cs="Times New Roman"/>
+          <w:sz w:val="24"/>
+          <w:szCs w:val="24"/>
+        </w:rPr>
+      </w:pPr>
+    </w:p>
+    <w:p>
+      <w:pPr>
+        <w:rPr>
+          <w:rFonts w:ascii="Times New Roman" w:hAnsi="Times New Roman" w:cs="Times New Roman"/>
+          <w:b/>
+          <w:bCs/>
+          <w:sz w:val="28"/>
+          <w:szCs w:val="28"/>
+        </w:rPr>
+      </w:pPr>
+    </w:p>
+    <w:p>
+      <w:pPr>
+        <w:rPr>
+          <w:rFonts w:ascii="Times New Roman" w:hAnsi="Times New Roman" w:cs="Times New Roman"/>
+          <w:b/>
+          <w:bCs/>
+          <w:sz w:val="28"/>
+          <w:szCs w:val="28"/>
+        </w:rPr>
+      </w:pPr>
+    </w:p>
+    <w:p>
+      <w:pPr>
+        <w:rPr>
+          <w:rFonts w:ascii="Times New Roman" w:hAnsi="Times New Roman" w:cs="Times New Roman"/>
+          <w:b/>
+          <w:sz w:val="28"/>
+          <w:szCs w:val="28"/>
+          <w:lang w:val="ms-MY"/>
+        </w:rPr>
+      </w:pPr>
+      <w:r>
+        <w:rPr>
+          <w:rFonts w:ascii="Times New Roman" w:hAnsi="Times New Roman" w:cs="Times New Roman"/>
+          <w:b/>
+          <w:sz w:val="28"/>
+          <w:szCs w:val="28"/>
+          <w:lang w:val="ms-MY"/>
+        </w:rPr>
+        <w:t>Laporan Hasil Sprint Review</w:t>
+      </w:r>
+    </w:p>
+    <w:tbl>
+      <w:tblPr>
+        <w:tblStyle w:val="4"/>
+        <w:tblW w:w="9350" w:type="dxa"/>
+        <w:tblInd w:w="117" w:type="dxa"/>
+        <w:tblBorders>
+          <w:top w:val="single" w:color="000000" w:sz="4" w:space="0"/>
+          <w:left w:val="single" w:color="000000" w:sz="4" w:space="0"/>
+          <w:bottom w:val="single" w:color="000000" w:sz="4" w:space="0"/>
+          <w:right w:val="single" w:color="000000" w:sz="4" w:space="0"/>
+          <w:insideH w:val="single" w:color="000000" w:sz="4" w:space="0"/>
+          <w:insideV w:val="single" w:color="000000" w:sz="4" w:space="0"/>
+        </w:tblBorders>
+        <w:tblLayout w:type="fixed"/>
+        <w:tblCellMar>
+          <w:top w:w="0" w:type="dxa"/>
+          <w:left w:w="0" w:type="dxa"/>
+          <w:bottom w:w="0" w:type="dxa"/>
+          <w:right w:w="0" w:type="dxa"/>
+        </w:tblCellMar>
+      </w:tblPr>
+      <w:tblGrid>
+        <w:gridCol w:w="4673"/>
+        <w:gridCol w:w="2126"/>
+        <w:gridCol w:w="2551"/>
+      </w:tblGrid>
+      <w:tr>
+        <w:tblPrEx>
+          <w:tblBorders>
+            <w:top w:val="single" w:color="000000" w:sz="4" w:space="0"/>
+            <w:left w:val="single" w:color="000000" w:sz="4" w:space="0"/>
+            <w:bottom w:val="single" w:color="000000" w:sz="4" w:space="0"/>
+            <w:right w:val="single" w:color="000000" w:sz="4" w:space="0"/>
+            <w:insideH w:val="single" w:color="000000" w:sz="4" w:space="0"/>
+            <w:insideV w:val="single" w:color="000000" w:sz="4" w:space="0"/>
+          </w:tblBorders>
+          <w:tblCellMar>
+            <w:top w:w="0" w:type="dxa"/>
+            <w:left w:w="0" w:type="dxa"/>
+            <w:bottom w:w="0" w:type="dxa"/>
+            <w:right w:w="0" w:type="dxa"/>
+          </w:tblCellMar>
+        </w:tblPrEx>
+        <w:trPr>
+          <w:trHeight w:val="290" w:hRule="atLeast"/>
+        </w:trPr>
+        <w:tc>
+          <w:tcPr>
+            <w:tcW w:w="9350" w:type="dxa"/>
+            <w:gridSpan w:val="3"/>
+            <w:tcBorders>
+              <w:top w:val="single" w:color="000000" w:sz="4" w:space="0"/>
+              <w:left w:val="single" w:color="000000" w:sz="4" w:space="0"/>
+              <w:bottom w:val="single" w:color="000000" w:sz="4" w:space="0"/>
+              <w:right w:val="single" w:color="000000" w:sz="4" w:space="0"/>
+            </w:tcBorders>
+            <w:shd w:val="clear" w:color="auto" w:fill="92D050"/>
+          </w:tcPr>
+          <w:p>
+            <w:pPr>
+              <w:pStyle w:val="9"/>
+              <w:spacing w:before="9" w:line="260" w:lineRule="exact"/>
+              <w:ind w:left="3542" w:right="3531"/>
+              <w:rPr>
+                <w:rFonts w:ascii="Times New Roman" w:hAnsi="Times New Roman" w:cs="Times New Roman"/>
+                <w:b/>
+                <w:sz w:val="24"/>
+                <w:szCs w:val="24"/>
+                <w:lang w:val="ms-MY"/>
+              </w:rPr>
+            </w:pPr>
+            <w:r>
+              <w:rPr>
+                <w:rFonts w:ascii="Times New Roman" w:hAnsi="Times New Roman" w:cs="Times New Roman"/>
+                <w:b/>
+                <w:sz w:val="24"/>
+                <w:szCs w:val="24"/>
+                <w:lang w:val="ms-MY"/>
+              </w:rPr>
+              <w:t>Sprint Review</w:t>
+            </w:r>
+          </w:p>
+        </w:tc>
+      </w:tr>
+      <w:tr>
+        <w:tblPrEx>
+          <w:tblBorders>
+            <w:top w:val="single" w:color="000000" w:sz="4" w:space="0"/>
+            <w:left w:val="single" w:color="000000" w:sz="4" w:space="0"/>
+            <w:bottom w:val="single" w:color="000000" w:sz="4" w:space="0"/>
+            <w:right w:val="single" w:color="000000" w:sz="4" w:space="0"/>
+            <w:insideH w:val="single" w:color="000000" w:sz="4" w:space="0"/>
+            <w:insideV w:val="single" w:color="000000" w:sz="4" w:space="0"/>
+          </w:tblBorders>
+          <w:tblCellMar>
+            <w:top w:w="0" w:type="dxa"/>
+            <w:left w:w="0" w:type="dxa"/>
+            <w:bottom w:w="0" w:type="dxa"/>
+            <w:right w:w="0" w:type="dxa"/>
+          </w:tblCellMar>
+        </w:tblPrEx>
+        <w:trPr>
+          <w:trHeight w:val="290" w:hRule="atLeast"/>
+        </w:trPr>
+        <w:tc>
+          <w:tcPr>
+            <w:tcW w:w="9350" w:type="dxa"/>
+            <w:gridSpan w:val="3"/>
+            <w:tcBorders>
+              <w:top w:val="single" w:color="000000" w:sz="4" w:space="0"/>
+              <w:left w:val="single" w:color="000000" w:sz="4" w:space="0"/>
+              <w:bottom w:val="single" w:color="000000" w:sz="4" w:space="0"/>
+              <w:right w:val="single" w:color="000000" w:sz="4" w:space="0"/>
+            </w:tcBorders>
+            <w:shd w:val="clear" w:color="auto" w:fill="A8D08D" w:themeFill="accent6" w:themeFillTint="99"/>
+          </w:tcPr>
+          <w:p>
+            <w:pPr>
+              <w:pStyle w:val="9"/>
+              <w:spacing w:before="9" w:line="260" w:lineRule="exact"/>
+              <w:ind w:left="3542" w:right="3533"/>
+              <w:rPr>
+                <w:rFonts w:ascii="Times New Roman" w:hAnsi="Times New Roman" w:cs="Times New Roman"/>
+                <w:b/>
+                <w:sz w:val="24"/>
+                <w:szCs w:val="24"/>
+                <w:lang w:val="ms-MY"/>
+              </w:rPr>
+            </w:pPr>
+            <w:r>
+              <w:rPr>
+                <w:rFonts w:ascii="Times New Roman" w:hAnsi="Times New Roman" w:cs="Times New Roman"/>
+                <w:b/>
+                <w:sz w:val="24"/>
+                <w:szCs w:val="24"/>
+                <w:lang w:val="ms-MY"/>
+              </w:rPr>
+              <w:t>Sprint 1</w:t>
+            </w:r>
+          </w:p>
+        </w:tc>
+      </w:tr>
+      <w:tr>
+        <w:tblPrEx>
+          <w:tblBorders>
+            <w:top w:val="single" w:color="000000" w:sz="4" w:space="0"/>
+            <w:left w:val="single" w:color="000000" w:sz="4" w:space="0"/>
+            <w:bottom w:val="single" w:color="000000" w:sz="4" w:space="0"/>
+            <w:right w:val="single" w:color="000000" w:sz="4" w:space="0"/>
+            <w:insideH w:val="single" w:color="000000" w:sz="4" w:space="0"/>
+            <w:insideV w:val="single" w:color="000000" w:sz="4" w:space="0"/>
+          </w:tblBorders>
+          <w:tblCellMar>
+            <w:top w:w="0" w:type="dxa"/>
+            <w:left w:w="0" w:type="dxa"/>
+            <w:bottom w:w="0" w:type="dxa"/>
+            <w:right w:w="0" w:type="dxa"/>
+          </w:tblCellMar>
+        </w:tblPrEx>
+        <w:trPr>
+          <w:trHeight w:val="290" w:hRule="atLeast"/>
+        </w:trPr>
+        <w:tc>
+          <w:tcPr>
+            <w:tcW w:w="4673" w:type="dxa"/>
+            <w:tcBorders>
+              <w:top w:val="single" w:color="000000" w:sz="4" w:space="0"/>
+              <w:left w:val="single" w:color="000000" w:sz="4" w:space="0"/>
+              <w:bottom w:val="single" w:color="000000" w:sz="4" w:space="0"/>
+              <w:right w:val="single" w:color="000000" w:sz="4" w:space="0"/>
+            </w:tcBorders>
+            <w:shd w:val="clear" w:color="auto" w:fill="E2EFD9" w:themeFill="accent6" w:themeFillTint="33"/>
+          </w:tcPr>
+          <w:p>
+            <w:pPr>
+              <w:pStyle w:val="9"/>
+              <w:spacing w:before="9" w:line="260" w:lineRule="exact"/>
+              <w:ind w:left="525" w:right="516"/>
+              <w:rPr>
+                <w:rFonts w:ascii="Times New Roman" w:hAnsi="Times New Roman" w:cs="Times New Roman"/>
+                <w:b/>
+                <w:sz w:val="24"/>
+                <w:szCs w:val="24"/>
+                <w:lang w:val="ms-MY"/>
+              </w:rPr>
+            </w:pPr>
+            <w:r>
+              <w:rPr>
+                <w:rFonts w:ascii="Times New Roman" w:hAnsi="Times New Roman" w:cs="Times New Roman"/>
+                <w:b/>
+                <w:sz w:val="24"/>
+                <w:szCs w:val="24"/>
+                <w:lang w:val="ms-MY"/>
+              </w:rPr>
+              <w:t>Completed Task</w:t>
+            </w:r>
+          </w:p>
+        </w:tc>
+        <w:tc>
+          <w:tcPr>
+            <w:tcW w:w="2126" w:type="dxa"/>
+            <w:tcBorders>
+              <w:top w:val="single" w:color="000000" w:sz="4" w:space="0"/>
+              <w:left w:val="single" w:color="000000" w:sz="4" w:space="0"/>
+              <w:bottom w:val="single" w:color="000000" w:sz="4" w:space="0"/>
+              <w:right w:val="single" w:color="000000" w:sz="4" w:space="0"/>
+            </w:tcBorders>
+            <w:shd w:val="clear" w:color="auto" w:fill="E2EFD9" w:themeFill="accent6" w:themeFillTint="33"/>
+          </w:tcPr>
+          <w:p>
+            <w:pPr>
+              <w:pStyle w:val="9"/>
+              <w:spacing w:before="9" w:line="260" w:lineRule="exact"/>
+              <w:ind w:left="265"/>
+              <w:jc w:val="left"/>
+              <w:rPr>
+                <w:rFonts w:ascii="Times New Roman" w:hAnsi="Times New Roman" w:cs="Times New Roman"/>
+                <w:b/>
+                <w:sz w:val="24"/>
+                <w:szCs w:val="24"/>
+                <w:lang w:val="ms-MY"/>
+              </w:rPr>
+            </w:pPr>
+            <w:r>
+              <w:rPr>
+                <w:rFonts w:ascii="Times New Roman" w:hAnsi="Times New Roman" w:cs="Times New Roman"/>
+                <w:b/>
+                <w:sz w:val="24"/>
+                <w:szCs w:val="24"/>
+                <w:lang w:val="ms-MY"/>
+              </w:rPr>
+              <w:t>Incompleted Task</w:t>
+            </w:r>
+          </w:p>
+        </w:tc>
+        <w:tc>
+          <w:tcPr>
+            <w:tcW w:w="2551" w:type="dxa"/>
+            <w:tcBorders>
+              <w:top w:val="single" w:color="000000" w:sz="4" w:space="0"/>
+              <w:left w:val="single" w:color="000000" w:sz="4" w:space="0"/>
+              <w:bottom w:val="single" w:color="000000" w:sz="4" w:space="0"/>
+              <w:right w:val="single" w:color="000000" w:sz="4" w:space="0"/>
+            </w:tcBorders>
+            <w:shd w:val="clear" w:color="auto" w:fill="E2EFD9" w:themeFill="accent6" w:themeFillTint="33"/>
+          </w:tcPr>
+          <w:p>
+            <w:pPr>
+              <w:pStyle w:val="9"/>
+              <w:spacing w:before="9" w:line="260" w:lineRule="exact"/>
+              <w:ind w:left="208" w:right="199"/>
+              <w:rPr>
+                <w:rFonts w:ascii="Times New Roman" w:hAnsi="Times New Roman" w:cs="Times New Roman"/>
+                <w:b/>
+                <w:sz w:val="24"/>
+                <w:szCs w:val="24"/>
+                <w:lang w:val="ms-MY"/>
+              </w:rPr>
+            </w:pPr>
+            <w:r>
+              <w:rPr>
+                <w:rFonts w:ascii="Times New Roman" w:hAnsi="Times New Roman" w:cs="Times New Roman"/>
+                <w:b/>
+                <w:sz w:val="24"/>
+                <w:szCs w:val="24"/>
+                <w:lang w:val="ms-MY"/>
+              </w:rPr>
+              <w:t>What's Next</w:t>
+            </w:r>
+          </w:p>
+        </w:tc>
+      </w:tr>
+      <w:tr>
+        <w:tblPrEx>
+          <w:tblBorders>
+            <w:top w:val="single" w:color="000000" w:sz="4" w:space="0"/>
+            <w:left w:val="single" w:color="000000" w:sz="4" w:space="0"/>
+            <w:bottom w:val="single" w:color="000000" w:sz="4" w:space="0"/>
+            <w:right w:val="single" w:color="000000" w:sz="4" w:space="0"/>
+            <w:insideH w:val="single" w:color="000000" w:sz="4" w:space="0"/>
+            <w:insideV w:val="single" w:color="000000" w:sz="4" w:space="0"/>
+          </w:tblBorders>
+          <w:tblCellMar>
+            <w:top w:w="0" w:type="dxa"/>
+            <w:left w:w="0" w:type="dxa"/>
+            <w:bottom w:w="0" w:type="dxa"/>
+            <w:right w:w="0" w:type="dxa"/>
+          </w:tblCellMar>
+        </w:tblPrEx>
+        <w:trPr>
+          <w:trHeight w:val="269" w:hRule="atLeast"/>
+        </w:trPr>
+        <w:tc>
+          <w:tcPr>
+            <w:tcW w:w="4673" w:type="dxa"/>
+            <w:tcBorders>
+              <w:top w:val="single" w:color="000000" w:sz="4" w:space="0"/>
+              <w:left w:val="single" w:color="000000" w:sz="4" w:space="0"/>
+              <w:bottom w:val="single" w:color="000000" w:sz="4" w:space="0"/>
+              <w:right w:val="single" w:color="000000" w:sz="4" w:space="0"/>
+            </w:tcBorders>
+          </w:tcPr>
+          <w:p>
+            <w:pPr>
+              <w:pStyle w:val="9"/>
+              <w:spacing w:line="249" w:lineRule="exact"/>
+              <w:ind w:left="526" w:right="516"/>
+              <w:rPr>
+                <w:rFonts w:ascii="Times New Roman" w:hAnsi="Times New Roman" w:cs="Times New Roman"/>
+                <w:sz w:val="24"/>
+                <w:szCs w:val="24"/>
+                <w:lang w:val="ms-MY"/>
+              </w:rPr>
+            </w:pPr>
+            <w:r>
+              <w:rPr>
+                <w:rFonts w:ascii="Times New Roman" w:hAnsi="Times New Roman" w:cs="Times New Roman"/>
+                <w:sz w:val="24"/>
+                <w:szCs w:val="24"/>
+                <w:lang w:val="ms-MY"/>
+              </w:rPr>
+              <w:t>Membuat halaman login</w:t>
+            </w:r>
+          </w:p>
+        </w:tc>
+        <w:tc>
+          <w:tcPr>
+            <w:tcW w:w="2126" w:type="dxa"/>
+            <w:tcBorders>
+              <w:top w:val="single" w:color="000000" w:sz="4" w:space="0"/>
+              <w:left w:val="single" w:color="000000" w:sz="4" w:space="0"/>
+              <w:bottom w:val="single" w:color="000000" w:sz="4" w:space="0"/>
+              <w:right w:val="single" w:color="000000" w:sz="4" w:space="0"/>
+            </w:tcBorders>
+          </w:tcPr>
+          <w:p>
+            <w:pPr>
+              <w:pStyle w:val="9"/>
+              <w:jc w:val="left"/>
+              <w:rPr>
+                <w:rFonts w:ascii="Times New Roman" w:hAnsi="Times New Roman" w:cs="Times New Roman"/>
+                <w:sz w:val="24"/>
+                <w:szCs w:val="24"/>
+                <w:lang w:val="ms-MY"/>
+              </w:rPr>
+            </w:pPr>
+          </w:p>
+        </w:tc>
+        <w:tc>
+          <w:tcPr>
+            <w:tcW w:w="2551" w:type="dxa"/>
+            <w:tcBorders>
+              <w:top w:val="single" w:color="000000" w:sz="4" w:space="0"/>
+              <w:left w:val="single" w:color="000000" w:sz="4" w:space="0"/>
+              <w:bottom w:val="single" w:color="000000" w:sz="4" w:space="0"/>
+              <w:right w:val="single" w:color="000000" w:sz="4" w:space="0"/>
+            </w:tcBorders>
+          </w:tcPr>
+          <w:p>
+            <w:pPr>
+              <w:pStyle w:val="9"/>
+              <w:spacing w:line="249" w:lineRule="exact"/>
+              <w:ind w:left="208" w:right="199"/>
+              <w:rPr>
+                <w:rFonts w:ascii="Times New Roman" w:hAnsi="Times New Roman" w:cs="Times New Roman"/>
+                <w:sz w:val="24"/>
+                <w:szCs w:val="24"/>
+                <w:lang w:val="ms-MY"/>
+              </w:rPr>
+            </w:pPr>
+            <w:r>
+              <w:rPr>
+                <w:rFonts w:ascii="Times New Roman" w:hAnsi="Times New Roman" w:cs="Times New Roman"/>
+                <w:sz w:val="24"/>
+                <w:szCs w:val="24"/>
+                <w:lang w:val="ms-MY"/>
+              </w:rPr>
+              <w:t>Sprint 2 : Sprint Goals 1</w:t>
+            </w:r>
+          </w:p>
+        </w:tc>
+      </w:tr>
+      <w:tr>
+        <w:tblPrEx>
+          <w:tblBorders>
+            <w:top w:val="single" w:color="000000" w:sz="4" w:space="0"/>
+            <w:left w:val="single" w:color="000000" w:sz="4" w:space="0"/>
+            <w:bottom w:val="single" w:color="000000" w:sz="4" w:space="0"/>
+            <w:right w:val="single" w:color="000000" w:sz="4" w:space="0"/>
+            <w:insideH w:val="single" w:color="000000" w:sz="4" w:space="0"/>
+            <w:insideV w:val="single" w:color="000000" w:sz="4" w:space="0"/>
+          </w:tblBorders>
+          <w:tblCellMar>
+            <w:top w:w="0" w:type="dxa"/>
+            <w:left w:w="0" w:type="dxa"/>
+            <w:bottom w:w="0" w:type="dxa"/>
+            <w:right w:w="0" w:type="dxa"/>
+          </w:tblCellMar>
+        </w:tblPrEx>
+        <w:trPr>
+          <w:trHeight w:val="290" w:hRule="atLeast"/>
+        </w:trPr>
+        <w:tc>
+          <w:tcPr>
+            <w:tcW w:w="4673" w:type="dxa"/>
+            <w:tcBorders>
+              <w:top w:val="single" w:color="000000" w:sz="4" w:space="0"/>
+              <w:left w:val="single" w:color="000000" w:sz="4" w:space="0"/>
+              <w:bottom w:val="single" w:color="000000" w:sz="4" w:space="0"/>
+              <w:right w:val="single" w:color="000000" w:sz="4" w:space="0"/>
+            </w:tcBorders>
+          </w:tcPr>
+          <w:p>
+            <w:pPr>
+              <w:pStyle w:val="9"/>
+              <w:spacing w:before="9" w:line="261" w:lineRule="exact"/>
+              <w:ind w:left="525" w:right="516"/>
+              <w:rPr>
+                <w:rFonts w:ascii="Times New Roman" w:hAnsi="Times New Roman" w:cs="Times New Roman"/>
+                <w:sz w:val="24"/>
+                <w:szCs w:val="24"/>
+                <w:lang w:val="ms-MY"/>
+              </w:rPr>
+            </w:pPr>
+            <w:r>
+              <w:rPr>
+                <w:rFonts w:ascii="Times New Roman" w:hAnsi="Times New Roman" w:cs="Times New Roman"/>
+                <w:sz w:val="24"/>
+                <w:szCs w:val="24"/>
+                <w:lang w:val="ms-MY"/>
+              </w:rPr>
+              <w:t>Membuat halaman register</w:t>
+            </w:r>
+          </w:p>
+        </w:tc>
+        <w:tc>
+          <w:tcPr>
+            <w:tcW w:w="2126" w:type="dxa"/>
+            <w:tcBorders>
+              <w:top w:val="single" w:color="000000" w:sz="4" w:space="0"/>
+              <w:left w:val="single" w:color="000000" w:sz="4" w:space="0"/>
+              <w:bottom w:val="single" w:color="000000" w:sz="4" w:space="0"/>
+              <w:right w:val="single" w:color="000000" w:sz="4" w:space="0"/>
+            </w:tcBorders>
+          </w:tcPr>
+          <w:p>
+            <w:pPr>
+              <w:pStyle w:val="9"/>
+              <w:jc w:val="left"/>
+              <w:rPr>
+                <w:rFonts w:ascii="Times New Roman" w:hAnsi="Times New Roman" w:cs="Times New Roman"/>
+                <w:sz w:val="24"/>
+                <w:szCs w:val="24"/>
+                <w:lang w:val="ms-MY"/>
+              </w:rPr>
+            </w:pPr>
+          </w:p>
+        </w:tc>
+        <w:tc>
+          <w:tcPr>
+            <w:tcW w:w="2551" w:type="dxa"/>
+            <w:tcBorders>
+              <w:top w:val="single" w:color="000000" w:sz="4" w:space="0"/>
+              <w:left w:val="single" w:color="000000" w:sz="4" w:space="0"/>
+              <w:bottom w:val="single" w:color="000000" w:sz="4" w:space="0"/>
+              <w:right w:val="single" w:color="000000" w:sz="4" w:space="0"/>
+            </w:tcBorders>
+          </w:tcPr>
+          <w:p>
+            <w:pPr>
+              <w:pStyle w:val="9"/>
+              <w:jc w:val="left"/>
+              <w:rPr>
+                <w:rFonts w:ascii="Times New Roman" w:hAnsi="Times New Roman" w:cs="Times New Roman"/>
+                <w:sz w:val="24"/>
+                <w:szCs w:val="24"/>
+                <w:lang w:val="ms-MY"/>
+              </w:rPr>
+            </w:pPr>
+          </w:p>
+        </w:tc>
+      </w:tr>
+      <w:tr>
+        <w:tblPrEx>
+          <w:tblBorders>
+            <w:top w:val="single" w:color="000000" w:sz="4" w:space="0"/>
+            <w:left w:val="single" w:color="000000" w:sz="4" w:space="0"/>
+            <w:bottom w:val="single" w:color="000000" w:sz="4" w:space="0"/>
+            <w:right w:val="single" w:color="000000" w:sz="4" w:space="0"/>
+            <w:insideH w:val="single" w:color="000000" w:sz="4" w:space="0"/>
+            <w:insideV w:val="single" w:color="000000" w:sz="4" w:space="0"/>
+          </w:tblBorders>
+          <w:tblCellMar>
+            <w:top w:w="0" w:type="dxa"/>
+            <w:left w:w="0" w:type="dxa"/>
+            <w:bottom w:w="0" w:type="dxa"/>
+            <w:right w:w="0" w:type="dxa"/>
+          </w:tblCellMar>
+        </w:tblPrEx>
+        <w:trPr>
+          <w:trHeight w:val="290" w:hRule="atLeast"/>
+        </w:trPr>
+        <w:tc>
+          <w:tcPr>
+            <w:tcW w:w="4673" w:type="dxa"/>
+            <w:tcBorders>
+              <w:top w:val="single" w:color="000000" w:sz="4" w:space="0"/>
+              <w:left w:val="single" w:color="000000" w:sz="4" w:space="0"/>
+              <w:bottom w:val="single" w:color="000000" w:sz="4" w:space="0"/>
+              <w:right w:val="single" w:color="000000" w:sz="4" w:space="0"/>
+            </w:tcBorders>
+          </w:tcPr>
+          <w:p>
+            <w:pPr>
+              <w:pStyle w:val="9"/>
+              <w:spacing w:before="9" w:line="261" w:lineRule="exact"/>
+              <w:ind w:left="524" w:right="516"/>
+              <w:rPr>
+                <w:rFonts w:ascii="Times New Roman" w:hAnsi="Times New Roman" w:cs="Times New Roman"/>
+                <w:sz w:val="24"/>
+                <w:szCs w:val="24"/>
+                <w:lang w:val="ms-MY"/>
+              </w:rPr>
+            </w:pPr>
+            <w:r>
+              <w:rPr>
+                <w:rFonts w:ascii="Times New Roman" w:hAnsi="Times New Roman" w:cs="Times New Roman"/>
+                <w:sz w:val="24"/>
+                <w:szCs w:val="24"/>
+                <w:lang w:val="ms-MY"/>
+              </w:rPr>
+              <w:t>Membuat halaman search account</w:t>
+            </w:r>
+          </w:p>
+        </w:tc>
+        <w:tc>
+          <w:tcPr>
+            <w:tcW w:w="2126" w:type="dxa"/>
+            <w:tcBorders>
+              <w:top w:val="single" w:color="000000" w:sz="4" w:space="0"/>
+              <w:left w:val="single" w:color="000000" w:sz="4" w:space="0"/>
+              <w:bottom w:val="single" w:color="000000" w:sz="4" w:space="0"/>
+              <w:right w:val="single" w:color="000000" w:sz="4" w:space="0"/>
+            </w:tcBorders>
+          </w:tcPr>
+          <w:p>
+            <w:pPr>
+              <w:pStyle w:val="9"/>
+              <w:jc w:val="left"/>
+              <w:rPr>
+                <w:rFonts w:ascii="Times New Roman" w:hAnsi="Times New Roman" w:cs="Times New Roman"/>
+                <w:sz w:val="24"/>
+                <w:szCs w:val="24"/>
+                <w:lang w:val="ms-MY"/>
+              </w:rPr>
+            </w:pPr>
+          </w:p>
+        </w:tc>
+        <w:tc>
+          <w:tcPr>
+            <w:tcW w:w="2551" w:type="dxa"/>
+            <w:tcBorders>
+              <w:top w:val="single" w:color="000000" w:sz="4" w:space="0"/>
+              <w:left w:val="single" w:color="000000" w:sz="4" w:space="0"/>
+              <w:bottom w:val="single" w:color="000000" w:sz="4" w:space="0"/>
+              <w:right w:val="single" w:color="000000" w:sz="4" w:space="0"/>
+            </w:tcBorders>
+          </w:tcPr>
+          <w:p>
+            <w:pPr>
+              <w:pStyle w:val="9"/>
+              <w:jc w:val="left"/>
+              <w:rPr>
+                <w:rFonts w:ascii="Times New Roman" w:hAnsi="Times New Roman" w:cs="Times New Roman"/>
+                <w:sz w:val="24"/>
+                <w:szCs w:val="24"/>
+                <w:lang w:val="ms-MY"/>
+              </w:rPr>
+            </w:pPr>
+          </w:p>
+        </w:tc>
+      </w:tr>
+      <w:tr>
+        <w:tblPrEx>
+          <w:tblBorders>
+            <w:top w:val="single" w:color="000000" w:sz="4" w:space="0"/>
+            <w:left w:val="single" w:color="000000" w:sz="4" w:space="0"/>
+            <w:bottom w:val="single" w:color="000000" w:sz="4" w:space="0"/>
+            <w:right w:val="single" w:color="000000" w:sz="4" w:space="0"/>
+            <w:insideH w:val="single" w:color="000000" w:sz="4" w:space="0"/>
+            <w:insideV w:val="single" w:color="000000" w:sz="4" w:space="0"/>
+          </w:tblBorders>
+          <w:tblCellMar>
+            <w:top w:w="0" w:type="dxa"/>
+            <w:left w:w="0" w:type="dxa"/>
+            <w:bottom w:w="0" w:type="dxa"/>
+            <w:right w:w="0" w:type="dxa"/>
+          </w:tblCellMar>
+        </w:tblPrEx>
+        <w:trPr>
+          <w:trHeight w:val="290" w:hRule="atLeast"/>
+        </w:trPr>
+        <w:tc>
+          <w:tcPr>
+            <w:tcW w:w="4673" w:type="dxa"/>
+            <w:tcBorders>
+              <w:top w:val="single" w:color="000000" w:sz="4" w:space="0"/>
+              <w:left w:val="single" w:color="000000" w:sz="4" w:space="0"/>
+              <w:bottom w:val="single" w:color="000000" w:sz="4" w:space="0"/>
+              <w:right w:val="single" w:color="000000" w:sz="4" w:space="0"/>
+            </w:tcBorders>
+          </w:tcPr>
+          <w:p>
+            <w:pPr>
+              <w:pStyle w:val="9"/>
+              <w:spacing w:before="9" w:line="261" w:lineRule="exact"/>
+              <w:ind w:left="526" w:right="516"/>
+              <w:rPr>
+                <w:rFonts w:ascii="Times New Roman" w:hAnsi="Times New Roman" w:cs="Times New Roman"/>
+                <w:sz w:val="24"/>
+                <w:szCs w:val="24"/>
+                <w:lang w:val="ms-MY"/>
+              </w:rPr>
+            </w:pPr>
+            <w:r>
+              <w:rPr>
+                <w:rFonts w:ascii="Times New Roman" w:hAnsi="Times New Roman" w:cs="Times New Roman"/>
+                <w:sz w:val="24"/>
+                <w:szCs w:val="24"/>
+                <w:lang w:val="ms-MY"/>
+              </w:rPr>
+              <w:t>Membuat halaman verification</w:t>
+            </w:r>
+          </w:p>
+        </w:tc>
+        <w:tc>
+          <w:tcPr>
+            <w:tcW w:w="2126" w:type="dxa"/>
+            <w:tcBorders>
+              <w:top w:val="single" w:color="000000" w:sz="4" w:space="0"/>
+              <w:left w:val="single" w:color="000000" w:sz="4" w:space="0"/>
+              <w:bottom w:val="single" w:color="000000" w:sz="4" w:space="0"/>
+              <w:right w:val="single" w:color="000000" w:sz="4" w:space="0"/>
+            </w:tcBorders>
+          </w:tcPr>
+          <w:p>
+            <w:pPr>
+              <w:pStyle w:val="9"/>
+              <w:jc w:val="left"/>
+              <w:rPr>
+                <w:rFonts w:ascii="Times New Roman" w:hAnsi="Times New Roman" w:cs="Times New Roman"/>
+                <w:sz w:val="24"/>
+                <w:szCs w:val="24"/>
+                <w:lang w:val="ms-MY"/>
+              </w:rPr>
+            </w:pPr>
+          </w:p>
+        </w:tc>
+        <w:tc>
+          <w:tcPr>
+            <w:tcW w:w="2551" w:type="dxa"/>
+            <w:tcBorders>
+              <w:top w:val="single" w:color="000000" w:sz="4" w:space="0"/>
+              <w:left w:val="single" w:color="000000" w:sz="4" w:space="0"/>
+              <w:bottom w:val="single" w:color="000000" w:sz="4" w:space="0"/>
+              <w:right w:val="single" w:color="000000" w:sz="4" w:space="0"/>
+            </w:tcBorders>
+          </w:tcPr>
+          <w:p>
+            <w:pPr>
+              <w:pStyle w:val="9"/>
+              <w:jc w:val="left"/>
+              <w:rPr>
+                <w:rFonts w:ascii="Times New Roman" w:hAnsi="Times New Roman" w:cs="Times New Roman"/>
+                <w:sz w:val="24"/>
+                <w:szCs w:val="24"/>
+                <w:lang w:val="ms-MY"/>
+              </w:rPr>
+            </w:pPr>
+          </w:p>
+        </w:tc>
+      </w:tr>
+      <w:tr>
+        <w:tblPrEx>
+          <w:tblBorders>
+            <w:top w:val="single" w:color="000000" w:sz="4" w:space="0"/>
+            <w:left w:val="single" w:color="000000" w:sz="4" w:space="0"/>
+            <w:bottom w:val="single" w:color="000000" w:sz="4" w:space="0"/>
+            <w:right w:val="single" w:color="000000" w:sz="4" w:space="0"/>
+            <w:insideH w:val="single" w:color="000000" w:sz="4" w:space="0"/>
+            <w:insideV w:val="single" w:color="000000" w:sz="4" w:space="0"/>
+          </w:tblBorders>
+          <w:tblCellMar>
+            <w:top w:w="0" w:type="dxa"/>
+            <w:left w:w="0" w:type="dxa"/>
+            <w:bottom w:w="0" w:type="dxa"/>
+            <w:right w:w="0" w:type="dxa"/>
+          </w:tblCellMar>
+        </w:tblPrEx>
+        <w:trPr>
+          <w:trHeight w:val="290" w:hRule="atLeast"/>
+        </w:trPr>
+        <w:tc>
+          <w:tcPr>
+            <w:tcW w:w="4673" w:type="dxa"/>
+            <w:tcBorders>
+              <w:top w:val="single" w:color="000000" w:sz="4" w:space="0"/>
+              <w:left w:val="single" w:color="000000" w:sz="4" w:space="0"/>
+              <w:bottom w:val="single" w:color="000000" w:sz="4" w:space="0"/>
+              <w:right w:val="single" w:color="000000" w:sz="4" w:space="0"/>
+            </w:tcBorders>
+          </w:tcPr>
+          <w:p>
+            <w:pPr>
+              <w:pStyle w:val="9"/>
+              <w:spacing w:before="9" w:line="261" w:lineRule="exact"/>
+              <w:ind w:left="526" w:right="516"/>
+              <w:rPr>
+                <w:rFonts w:ascii="Times New Roman" w:hAnsi="Times New Roman" w:cs="Times New Roman"/>
+                <w:sz w:val="24"/>
+                <w:szCs w:val="24"/>
+                <w:lang w:val="ms-MY"/>
+              </w:rPr>
+            </w:pPr>
+            <w:r>
+              <w:rPr>
+                <w:rFonts w:ascii="Times New Roman" w:hAnsi="Times New Roman" w:cs="Times New Roman"/>
+                <w:sz w:val="24"/>
+                <w:szCs w:val="24"/>
+                <w:lang w:val="ms-MY"/>
+              </w:rPr>
+              <w:t>Membuat halaman change password</w:t>
+            </w:r>
+          </w:p>
+        </w:tc>
+        <w:tc>
+          <w:tcPr>
+            <w:tcW w:w="2126" w:type="dxa"/>
+            <w:tcBorders>
+              <w:top w:val="single" w:color="000000" w:sz="4" w:space="0"/>
+              <w:left w:val="single" w:color="000000" w:sz="4" w:space="0"/>
+              <w:bottom w:val="single" w:color="000000" w:sz="4" w:space="0"/>
+              <w:right w:val="single" w:color="000000" w:sz="4" w:space="0"/>
+            </w:tcBorders>
+          </w:tcPr>
+          <w:p>
+            <w:pPr>
+              <w:pStyle w:val="9"/>
+              <w:jc w:val="left"/>
+              <w:rPr>
+                <w:rFonts w:ascii="Times New Roman" w:hAnsi="Times New Roman" w:cs="Times New Roman"/>
+                <w:sz w:val="24"/>
+                <w:szCs w:val="24"/>
+                <w:lang w:val="ms-MY"/>
+              </w:rPr>
+            </w:pPr>
+          </w:p>
+        </w:tc>
+        <w:tc>
+          <w:tcPr>
+            <w:tcW w:w="2551" w:type="dxa"/>
+            <w:tcBorders>
+              <w:top w:val="single" w:color="000000" w:sz="4" w:space="0"/>
+              <w:left w:val="single" w:color="000000" w:sz="4" w:space="0"/>
+              <w:bottom w:val="single" w:color="000000" w:sz="4" w:space="0"/>
+              <w:right w:val="single" w:color="000000" w:sz="4" w:space="0"/>
+            </w:tcBorders>
+          </w:tcPr>
+          <w:p>
+            <w:pPr>
+              <w:pStyle w:val="9"/>
+              <w:jc w:val="left"/>
+              <w:rPr>
+                <w:rFonts w:ascii="Times New Roman" w:hAnsi="Times New Roman" w:cs="Times New Roman"/>
+                <w:sz w:val="24"/>
+                <w:szCs w:val="24"/>
+                <w:lang w:val="ms-MY"/>
+              </w:rPr>
+            </w:pPr>
+          </w:p>
+        </w:tc>
+      </w:tr>
+      <w:tr>
+        <w:tblPrEx>
+          <w:tblBorders>
+            <w:top w:val="single" w:color="000000" w:sz="4" w:space="0"/>
+            <w:left w:val="single" w:color="000000" w:sz="4" w:space="0"/>
+            <w:bottom w:val="single" w:color="000000" w:sz="4" w:space="0"/>
+            <w:right w:val="single" w:color="000000" w:sz="4" w:space="0"/>
+            <w:insideH w:val="single" w:color="000000" w:sz="4" w:space="0"/>
+            <w:insideV w:val="single" w:color="000000" w:sz="4" w:space="0"/>
+          </w:tblBorders>
+          <w:tblCellMar>
+            <w:top w:w="0" w:type="dxa"/>
+            <w:left w:w="0" w:type="dxa"/>
+            <w:bottom w:w="0" w:type="dxa"/>
+            <w:right w:w="0" w:type="dxa"/>
+          </w:tblCellMar>
+        </w:tblPrEx>
+        <w:trPr>
+          <w:trHeight w:val="290" w:hRule="atLeast"/>
+        </w:trPr>
+        <w:tc>
+          <w:tcPr>
+            <w:tcW w:w="4673" w:type="dxa"/>
+            <w:tcBorders>
+              <w:top w:val="single" w:color="000000" w:sz="4" w:space="0"/>
+              <w:left w:val="single" w:color="000000" w:sz="4" w:space="0"/>
+              <w:bottom w:val="single" w:color="000000" w:sz="4" w:space="0"/>
+              <w:right w:val="single" w:color="000000" w:sz="4" w:space="0"/>
+            </w:tcBorders>
+          </w:tcPr>
+          <w:p>
+            <w:pPr>
+              <w:pStyle w:val="9"/>
+              <w:spacing w:before="9" w:line="261" w:lineRule="exact"/>
+              <w:ind w:left="523" w:right="516"/>
+              <w:rPr>
+                <w:rFonts w:ascii="Times New Roman" w:hAnsi="Times New Roman" w:cs="Times New Roman"/>
+                <w:sz w:val="24"/>
+                <w:szCs w:val="24"/>
+                <w:lang w:val="ms-MY"/>
+              </w:rPr>
+            </w:pPr>
+            <w:r>
+              <w:rPr>
+                <w:rFonts w:ascii="Times New Roman" w:hAnsi="Times New Roman" w:cs="Times New Roman"/>
+                <w:sz w:val="24"/>
+                <w:szCs w:val="24"/>
+                <w:lang w:val="ms-MY"/>
+              </w:rPr>
+              <w:t>Membuat halaman menu</w:t>
+            </w:r>
+          </w:p>
+        </w:tc>
+        <w:tc>
+          <w:tcPr>
+            <w:tcW w:w="2126" w:type="dxa"/>
+            <w:tcBorders>
+              <w:top w:val="single" w:color="000000" w:sz="4" w:space="0"/>
+              <w:left w:val="single" w:color="000000" w:sz="4" w:space="0"/>
+              <w:bottom w:val="single" w:color="000000" w:sz="4" w:space="0"/>
+              <w:right w:val="single" w:color="000000" w:sz="4" w:space="0"/>
+            </w:tcBorders>
+          </w:tcPr>
+          <w:p>
+            <w:pPr>
+              <w:pStyle w:val="9"/>
+              <w:jc w:val="left"/>
+              <w:rPr>
+                <w:rFonts w:ascii="Times New Roman" w:hAnsi="Times New Roman" w:cs="Times New Roman"/>
+                <w:sz w:val="24"/>
+                <w:szCs w:val="24"/>
+                <w:lang w:val="ms-MY"/>
+              </w:rPr>
+            </w:pPr>
+          </w:p>
+        </w:tc>
+        <w:tc>
+          <w:tcPr>
+            <w:tcW w:w="2551" w:type="dxa"/>
+            <w:tcBorders>
+              <w:top w:val="single" w:color="000000" w:sz="4" w:space="0"/>
+              <w:left w:val="single" w:color="000000" w:sz="4" w:space="0"/>
+              <w:bottom w:val="single" w:color="000000" w:sz="4" w:space="0"/>
+              <w:right w:val="single" w:color="000000" w:sz="4" w:space="0"/>
+            </w:tcBorders>
+          </w:tcPr>
+          <w:p>
+            <w:pPr>
+              <w:pStyle w:val="9"/>
+              <w:jc w:val="left"/>
+              <w:rPr>
+                <w:rFonts w:ascii="Times New Roman" w:hAnsi="Times New Roman" w:cs="Times New Roman"/>
+                <w:sz w:val="24"/>
+                <w:szCs w:val="24"/>
+                <w:lang w:val="ms-MY"/>
+              </w:rPr>
+            </w:pPr>
+          </w:p>
+        </w:tc>
+      </w:tr>
+      <w:tr>
+        <w:tblPrEx>
+          <w:tblBorders>
+            <w:top w:val="single" w:color="000000" w:sz="4" w:space="0"/>
+            <w:left w:val="single" w:color="000000" w:sz="4" w:space="0"/>
+            <w:bottom w:val="single" w:color="000000" w:sz="4" w:space="0"/>
+            <w:right w:val="single" w:color="000000" w:sz="4" w:space="0"/>
+            <w:insideH w:val="single" w:color="000000" w:sz="4" w:space="0"/>
+            <w:insideV w:val="single" w:color="000000" w:sz="4" w:space="0"/>
+          </w:tblBorders>
+          <w:tblCellMar>
+            <w:top w:w="0" w:type="dxa"/>
+            <w:left w:w="0" w:type="dxa"/>
+            <w:bottom w:w="0" w:type="dxa"/>
+            <w:right w:w="0" w:type="dxa"/>
+          </w:tblCellMar>
+        </w:tblPrEx>
+        <w:trPr>
+          <w:trHeight w:val="290" w:hRule="atLeast"/>
+        </w:trPr>
+        <w:tc>
+          <w:tcPr>
+            <w:tcW w:w="4673" w:type="dxa"/>
+            <w:tcBorders>
+              <w:top w:val="single" w:color="000000" w:sz="4" w:space="0"/>
+              <w:left w:val="single" w:color="000000" w:sz="4" w:space="0"/>
+              <w:bottom w:val="single" w:color="000000" w:sz="4" w:space="0"/>
+              <w:right w:val="single" w:color="000000" w:sz="4" w:space="0"/>
+            </w:tcBorders>
+          </w:tcPr>
+          <w:p>
+            <w:pPr>
+              <w:pStyle w:val="9"/>
+              <w:spacing w:before="9" w:line="261" w:lineRule="exact"/>
+              <w:ind w:left="525" w:right="516"/>
+              <w:rPr>
+                <w:rFonts w:ascii="Times New Roman" w:hAnsi="Times New Roman" w:cs="Times New Roman"/>
+                <w:sz w:val="24"/>
+                <w:szCs w:val="24"/>
+                <w:lang w:val="ms-MY"/>
+              </w:rPr>
+            </w:pPr>
+            <w:r>
+              <w:rPr>
+                <w:rFonts w:ascii="Times New Roman" w:hAnsi="Times New Roman" w:cs="Times New Roman"/>
+                <w:sz w:val="24"/>
+                <w:szCs w:val="24"/>
+                <w:lang w:val="ms-MY"/>
+              </w:rPr>
+              <w:t>Membuat halaman profil</w:t>
+            </w:r>
+          </w:p>
+        </w:tc>
+        <w:tc>
+          <w:tcPr>
+            <w:tcW w:w="2126" w:type="dxa"/>
+            <w:tcBorders>
+              <w:top w:val="single" w:color="000000" w:sz="4" w:space="0"/>
+              <w:left w:val="single" w:color="000000" w:sz="4" w:space="0"/>
+              <w:bottom w:val="single" w:color="000000" w:sz="4" w:space="0"/>
+              <w:right w:val="single" w:color="000000" w:sz="4" w:space="0"/>
+            </w:tcBorders>
+          </w:tcPr>
+          <w:p>
+            <w:pPr>
+              <w:pStyle w:val="9"/>
+              <w:jc w:val="left"/>
+              <w:rPr>
+                <w:rFonts w:ascii="Times New Roman" w:hAnsi="Times New Roman" w:cs="Times New Roman"/>
+                <w:sz w:val="24"/>
+                <w:szCs w:val="24"/>
+                <w:lang w:val="ms-MY"/>
+              </w:rPr>
+            </w:pPr>
+          </w:p>
+        </w:tc>
+        <w:tc>
+          <w:tcPr>
+            <w:tcW w:w="2551" w:type="dxa"/>
+            <w:tcBorders>
+              <w:top w:val="single" w:color="000000" w:sz="4" w:space="0"/>
+              <w:left w:val="single" w:color="000000" w:sz="4" w:space="0"/>
+              <w:bottom w:val="single" w:color="000000" w:sz="4" w:space="0"/>
+              <w:right w:val="single" w:color="000000" w:sz="4" w:space="0"/>
+            </w:tcBorders>
+          </w:tcPr>
+          <w:p>
+            <w:pPr>
+              <w:pStyle w:val="9"/>
+              <w:jc w:val="left"/>
+              <w:rPr>
+                <w:rFonts w:ascii="Times New Roman" w:hAnsi="Times New Roman" w:cs="Times New Roman"/>
+                <w:sz w:val="24"/>
+                <w:szCs w:val="24"/>
+                <w:lang w:val="ms-MY"/>
+              </w:rPr>
+            </w:pPr>
+          </w:p>
+        </w:tc>
+      </w:tr>
+      <w:tr>
+        <w:tblPrEx>
+          <w:tblBorders>
+            <w:top w:val="single" w:color="000000" w:sz="4" w:space="0"/>
+            <w:left w:val="single" w:color="000000" w:sz="4" w:space="0"/>
+            <w:bottom w:val="single" w:color="000000" w:sz="4" w:space="0"/>
+            <w:right w:val="single" w:color="000000" w:sz="4" w:space="0"/>
+            <w:insideH w:val="single" w:color="000000" w:sz="4" w:space="0"/>
+            <w:insideV w:val="single" w:color="000000" w:sz="4" w:space="0"/>
+          </w:tblBorders>
+          <w:tblCellMar>
+            <w:top w:w="0" w:type="dxa"/>
+            <w:left w:w="0" w:type="dxa"/>
+            <w:bottom w:w="0" w:type="dxa"/>
+            <w:right w:w="0" w:type="dxa"/>
+          </w:tblCellMar>
+        </w:tblPrEx>
+        <w:trPr>
+          <w:trHeight w:val="290" w:hRule="atLeast"/>
+        </w:trPr>
+        <w:tc>
+          <w:tcPr>
+            <w:tcW w:w="4673" w:type="dxa"/>
+            <w:tcBorders>
+              <w:top w:val="single" w:color="000000" w:sz="4" w:space="0"/>
+              <w:left w:val="single" w:color="000000" w:sz="4" w:space="0"/>
+              <w:bottom w:val="single" w:color="000000" w:sz="4" w:space="0"/>
+              <w:right w:val="single" w:color="000000" w:sz="4" w:space="0"/>
+            </w:tcBorders>
+          </w:tcPr>
+          <w:p>
+            <w:pPr>
+              <w:pStyle w:val="9"/>
+              <w:spacing w:before="9" w:line="261" w:lineRule="exact"/>
+              <w:ind w:left="523" w:right="516"/>
+              <w:rPr>
+                <w:rFonts w:ascii="Times New Roman" w:hAnsi="Times New Roman" w:cs="Times New Roman"/>
+                <w:sz w:val="24"/>
+                <w:szCs w:val="24"/>
+                <w:lang w:val="ms-MY"/>
+              </w:rPr>
+            </w:pPr>
+            <w:r>
+              <w:rPr>
+                <w:rFonts w:ascii="Times New Roman" w:hAnsi="Times New Roman" w:cs="Times New Roman"/>
+                <w:sz w:val="24"/>
+                <w:szCs w:val="24"/>
+                <w:lang w:val="ms-MY"/>
+              </w:rPr>
+              <w:t>Membuat halaman detail menu</w:t>
+            </w:r>
+          </w:p>
+        </w:tc>
+        <w:tc>
+          <w:tcPr>
+            <w:tcW w:w="2126" w:type="dxa"/>
+            <w:tcBorders>
+              <w:top w:val="single" w:color="000000" w:sz="4" w:space="0"/>
+              <w:left w:val="single" w:color="000000" w:sz="4" w:space="0"/>
+              <w:bottom w:val="single" w:color="000000" w:sz="4" w:space="0"/>
+              <w:right w:val="single" w:color="000000" w:sz="4" w:space="0"/>
+            </w:tcBorders>
+          </w:tcPr>
+          <w:p>
+            <w:pPr>
+              <w:pStyle w:val="9"/>
+              <w:jc w:val="left"/>
+              <w:rPr>
+                <w:rFonts w:ascii="Times New Roman" w:hAnsi="Times New Roman" w:cs="Times New Roman"/>
+                <w:sz w:val="24"/>
+                <w:szCs w:val="24"/>
+                <w:lang w:val="ms-MY"/>
+              </w:rPr>
+            </w:pPr>
+          </w:p>
+        </w:tc>
+        <w:tc>
+          <w:tcPr>
+            <w:tcW w:w="2551" w:type="dxa"/>
+            <w:tcBorders>
+              <w:top w:val="single" w:color="000000" w:sz="4" w:space="0"/>
+              <w:left w:val="single" w:color="000000" w:sz="4" w:space="0"/>
+              <w:bottom w:val="single" w:color="000000" w:sz="4" w:space="0"/>
+              <w:right w:val="single" w:color="000000" w:sz="4" w:space="0"/>
+            </w:tcBorders>
+          </w:tcPr>
+          <w:p>
+            <w:pPr>
+              <w:pStyle w:val="9"/>
+              <w:jc w:val="left"/>
+              <w:rPr>
+                <w:rFonts w:ascii="Times New Roman" w:hAnsi="Times New Roman" w:cs="Times New Roman"/>
+                <w:sz w:val="24"/>
+                <w:szCs w:val="24"/>
+                <w:lang w:val="ms-MY"/>
+              </w:rPr>
+            </w:pPr>
+          </w:p>
+        </w:tc>
+      </w:tr>
+      <w:tr>
+        <w:tblPrEx>
+          <w:tblBorders>
+            <w:top w:val="single" w:color="000000" w:sz="4" w:space="0"/>
+            <w:left w:val="single" w:color="000000" w:sz="4" w:space="0"/>
+            <w:bottom w:val="single" w:color="000000" w:sz="4" w:space="0"/>
+            <w:right w:val="single" w:color="000000" w:sz="4" w:space="0"/>
+            <w:insideH w:val="single" w:color="000000" w:sz="4" w:space="0"/>
+            <w:insideV w:val="single" w:color="000000" w:sz="4" w:space="0"/>
+          </w:tblBorders>
+          <w:tblCellMar>
+            <w:top w:w="0" w:type="dxa"/>
+            <w:left w:w="0" w:type="dxa"/>
+            <w:bottom w:w="0" w:type="dxa"/>
+            <w:right w:w="0" w:type="dxa"/>
+          </w:tblCellMar>
+        </w:tblPrEx>
+        <w:trPr>
+          <w:trHeight w:val="290" w:hRule="atLeast"/>
+        </w:trPr>
+        <w:tc>
+          <w:tcPr>
+            <w:tcW w:w="9350" w:type="dxa"/>
+            <w:gridSpan w:val="3"/>
+            <w:tcBorders>
+              <w:top w:val="single" w:color="000000" w:sz="4" w:space="0"/>
+              <w:left w:val="single" w:color="000000" w:sz="4" w:space="0"/>
+              <w:bottom w:val="single" w:color="000000" w:sz="4" w:space="0"/>
+              <w:right w:val="single" w:color="000000" w:sz="4" w:space="0"/>
+            </w:tcBorders>
+          </w:tcPr>
+          <w:p>
+            <w:pPr>
+              <w:pStyle w:val="9"/>
+              <w:jc w:val="left"/>
+              <w:rPr>
+                <w:rFonts w:ascii="Times New Roman" w:hAnsi="Times New Roman" w:cs="Times New Roman"/>
+                <w:sz w:val="24"/>
+                <w:szCs w:val="24"/>
+                <w:lang w:val="ms-MY"/>
+              </w:rPr>
+            </w:pPr>
+          </w:p>
+        </w:tc>
+      </w:tr>
+      <w:tr>
+        <w:tblPrEx>
+          <w:tblBorders>
+            <w:top w:val="single" w:color="000000" w:sz="4" w:space="0"/>
+            <w:left w:val="single" w:color="000000" w:sz="4" w:space="0"/>
+            <w:bottom w:val="single" w:color="000000" w:sz="4" w:space="0"/>
+            <w:right w:val="single" w:color="000000" w:sz="4" w:space="0"/>
+            <w:insideH w:val="single" w:color="000000" w:sz="4" w:space="0"/>
+            <w:insideV w:val="single" w:color="000000" w:sz="4" w:space="0"/>
+          </w:tblBorders>
+          <w:tblCellMar>
+            <w:top w:w="0" w:type="dxa"/>
+            <w:left w:w="0" w:type="dxa"/>
+            <w:bottom w:w="0" w:type="dxa"/>
+            <w:right w:w="0" w:type="dxa"/>
+          </w:tblCellMar>
+        </w:tblPrEx>
+        <w:trPr>
+          <w:trHeight w:val="290" w:hRule="atLeast"/>
+        </w:trPr>
+        <w:tc>
+          <w:tcPr>
+            <w:tcW w:w="9350" w:type="dxa"/>
+            <w:gridSpan w:val="3"/>
+            <w:tcBorders>
+              <w:top w:val="single" w:color="000000" w:sz="4" w:space="0"/>
+              <w:left w:val="single" w:color="000000" w:sz="4" w:space="0"/>
+              <w:bottom w:val="single" w:color="000000" w:sz="4" w:space="0"/>
+              <w:right w:val="single" w:color="000000" w:sz="4" w:space="0"/>
+            </w:tcBorders>
+            <w:shd w:val="clear" w:color="auto" w:fill="A8D08D" w:themeFill="accent6" w:themeFillTint="99"/>
+          </w:tcPr>
+          <w:p>
+            <w:pPr>
+              <w:pStyle w:val="9"/>
+              <w:spacing w:before="9" w:line="261" w:lineRule="exact"/>
+              <w:ind w:left="3542" w:right="3533"/>
+              <w:rPr>
+                <w:rFonts w:ascii="Times New Roman" w:hAnsi="Times New Roman" w:cs="Times New Roman"/>
+                <w:b/>
+                <w:sz w:val="24"/>
+                <w:szCs w:val="24"/>
+                <w:lang w:val="ms-MY"/>
+              </w:rPr>
+            </w:pPr>
+            <w:r>
+              <w:rPr>
+                <w:rFonts w:ascii="Times New Roman" w:hAnsi="Times New Roman" w:cs="Times New Roman"/>
+                <w:b/>
+                <w:sz w:val="24"/>
+                <w:szCs w:val="24"/>
+                <w:lang w:val="ms-MY"/>
+              </w:rPr>
+              <w:t>Sprint 2</w:t>
+            </w:r>
+          </w:p>
+        </w:tc>
+      </w:tr>
+      <w:tr>
+        <w:tblPrEx>
+          <w:tblBorders>
+            <w:top w:val="single" w:color="000000" w:sz="4" w:space="0"/>
+            <w:left w:val="single" w:color="000000" w:sz="4" w:space="0"/>
+            <w:bottom w:val="single" w:color="000000" w:sz="4" w:space="0"/>
+            <w:right w:val="single" w:color="000000" w:sz="4" w:space="0"/>
+            <w:insideH w:val="single" w:color="000000" w:sz="4" w:space="0"/>
+            <w:insideV w:val="single" w:color="000000" w:sz="4" w:space="0"/>
+          </w:tblBorders>
+          <w:tblCellMar>
+            <w:top w:w="0" w:type="dxa"/>
+            <w:left w:w="0" w:type="dxa"/>
+            <w:bottom w:w="0" w:type="dxa"/>
+            <w:right w:w="0" w:type="dxa"/>
+          </w:tblCellMar>
+        </w:tblPrEx>
+        <w:trPr>
+          <w:trHeight w:val="289" w:hRule="atLeast"/>
+        </w:trPr>
+        <w:tc>
+          <w:tcPr>
+            <w:tcW w:w="4673" w:type="dxa"/>
+            <w:tcBorders>
+              <w:top w:val="single" w:color="000000" w:sz="4" w:space="0"/>
+              <w:left w:val="single" w:color="000000" w:sz="4" w:space="0"/>
+              <w:bottom w:val="single" w:color="000000" w:sz="4" w:space="0"/>
+              <w:right w:val="single" w:color="000000" w:sz="4" w:space="0"/>
+            </w:tcBorders>
+            <w:shd w:val="clear" w:color="auto" w:fill="E2EFD9" w:themeFill="accent6" w:themeFillTint="33"/>
+          </w:tcPr>
+          <w:p>
+            <w:pPr>
+              <w:pStyle w:val="9"/>
+              <w:spacing w:before="9" w:line="261" w:lineRule="exact"/>
+              <w:ind w:left="525" w:right="516"/>
+              <w:rPr>
+                <w:rFonts w:ascii="Times New Roman" w:hAnsi="Times New Roman" w:cs="Times New Roman"/>
+                <w:b/>
+                <w:sz w:val="24"/>
+                <w:szCs w:val="24"/>
+                <w:lang w:val="ms-MY"/>
+              </w:rPr>
+            </w:pPr>
+            <w:r>
+              <w:rPr>
+                <w:rFonts w:ascii="Times New Roman" w:hAnsi="Times New Roman" w:cs="Times New Roman"/>
+                <w:b/>
+                <w:sz w:val="24"/>
+                <w:szCs w:val="24"/>
+                <w:lang w:val="ms-MY"/>
+              </w:rPr>
+              <w:t>Completed Task</w:t>
+            </w:r>
+          </w:p>
+        </w:tc>
+        <w:tc>
+          <w:tcPr>
+            <w:tcW w:w="2126" w:type="dxa"/>
+            <w:tcBorders>
+              <w:top w:val="single" w:color="000000" w:sz="4" w:space="0"/>
+              <w:left w:val="single" w:color="000000" w:sz="4" w:space="0"/>
+              <w:bottom w:val="single" w:color="000000" w:sz="4" w:space="0"/>
+              <w:right w:val="single" w:color="000000" w:sz="4" w:space="0"/>
+            </w:tcBorders>
+            <w:shd w:val="clear" w:color="auto" w:fill="E2EFD9" w:themeFill="accent6" w:themeFillTint="33"/>
+          </w:tcPr>
+          <w:p>
+            <w:pPr>
+              <w:pStyle w:val="9"/>
+              <w:spacing w:before="9" w:line="261" w:lineRule="exact"/>
+              <w:ind w:left="265"/>
+              <w:jc w:val="left"/>
+              <w:rPr>
+                <w:rFonts w:ascii="Times New Roman" w:hAnsi="Times New Roman" w:cs="Times New Roman"/>
+                <w:b/>
+                <w:sz w:val="24"/>
+                <w:szCs w:val="24"/>
+                <w:lang w:val="ms-MY"/>
+              </w:rPr>
+            </w:pPr>
+            <w:r>
+              <w:rPr>
+                <w:rFonts w:ascii="Times New Roman" w:hAnsi="Times New Roman" w:cs="Times New Roman"/>
+                <w:b/>
+                <w:sz w:val="24"/>
+                <w:szCs w:val="24"/>
+                <w:lang w:val="ms-MY"/>
+              </w:rPr>
+              <w:t>Incompleted Task</w:t>
+            </w:r>
+          </w:p>
+        </w:tc>
+        <w:tc>
+          <w:tcPr>
+            <w:tcW w:w="2551" w:type="dxa"/>
+            <w:tcBorders>
+              <w:top w:val="single" w:color="000000" w:sz="4" w:space="0"/>
+              <w:left w:val="single" w:color="000000" w:sz="4" w:space="0"/>
+              <w:bottom w:val="single" w:color="000000" w:sz="4" w:space="0"/>
+              <w:right w:val="single" w:color="000000" w:sz="4" w:space="0"/>
+            </w:tcBorders>
+            <w:shd w:val="clear" w:color="auto" w:fill="E2EFD9" w:themeFill="accent6" w:themeFillTint="33"/>
+          </w:tcPr>
+          <w:p>
+            <w:pPr>
+              <w:pStyle w:val="9"/>
+              <w:spacing w:before="9" w:line="261" w:lineRule="exact"/>
+              <w:ind w:left="208" w:right="199"/>
+              <w:rPr>
+                <w:rFonts w:ascii="Times New Roman" w:hAnsi="Times New Roman" w:cs="Times New Roman"/>
+                <w:b/>
+                <w:sz w:val="24"/>
+                <w:szCs w:val="24"/>
+                <w:lang w:val="ms-MY"/>
+              </w:rPr>
+            </w:pPr>
+            <w:r>
+              <w:rPr>
+                <w:rFonts w:ascii="Times New Roman" w:hAnsi="Times New Roman" w:cs="Times New Roman"/>
+                <w:b/>
+                <w:sz w:val="24"/>
+                <w:szCs w:val="24"/>
+                <w:lang w:val="ms-MY"/>
+              </w:rPr>
+              <w:t>What's Next</w:t>
+            </w:r>
+          </w:p>
+        </w:tc>
+      </w:tr>
+      <w:tr>
+        <w:tblPrEx>
+          <w:tblBorders>
+            <w:top w:val="single" w:color="000000" w:sz="4" w:space="0"/>
+            <w:left w:val="single" w:color="000000" w:sz="4" w:space="0"/>
+            <w:bottom w:val="single" w:color="000000" w:sz="4" w:space="0"/>
+            <w:right w:val="single" w:color="000000" w:sz="4" w:space="0"/>
+            <w:insideH w:val="single" w:color="000000" w:sz="4" w:space="0"/>
+            <w:insideV w:val="single" w:color="000000" w:sz="4" w:space="0"/>
+          </w:tblBorders>
+          <w:tblCellMar>
+            <w:top w:w="0" w:type="dxa"/>
+            <w:left w:w="0" w:type="dxa"/>
+            <w:bottom w:w="0" w:type="dxa"/>
+            <w:right w:w="0" w:type="dxa"/>
+          </w:tblCellMar>
+        </w:tblPrEx>
+        <w:trPr>
+          <w:trHeight w:val="300" w:hRule="atLeast"/>
+        </w:trPr>
+        <w:tc>
+          <w:tcPr>
+            <w:tcW w:w="4673" w:type="dxa"/>
+            <w:tcBorders>
+              <w:top w:val="single" w:color="000000" w:sz="4" w:space="0"/>
+              <w:left w:val="single" w:color="000000" w:sz="4" w:space="0"/>
+              <w:bottom w:val="single" w:color="000000" w:sz="4" w:space="0"/>
+              <w:right w:val="single" w:color="000000" w:sz="4" w:space="0"/>
+            </w:tcBorders>
+          </w:tcPr>
+          <w:p>
+            <w:pPr>
+              <w:pStyle w:val="9"/>
+              <w:spacing w:before="14" w:line="266" w:lineRule="exact"/>
+              <w:ind w:left="526" w:right="516"/>
+              <w:rPr>
+                <w:rFonts w:ascii="Times New Roman" w:hAnsi="Times New Roman" w:cs="Times New Roman"/>
+                <w:sz w:val="24"/>
+                <w:szCs w:val="24"/>
+                <w:lang w:val="ms-MY"/>
+              </w:rPr>
+            </w:pPr>
+            <w:r>
+              <w:rPr>
+                <w:rFonts w:ascii="Times New Roman" w:hAnsi="Times New Roman" w:cs="Times New Roman"/>
+                <w:sz w:val="24"/>
+                <w:szCs w:val="24"/>
+                <w:lang w:val="ms-MY"/>
+              </w:rPr>
+              <w:t>Membuat Floating Action Button</w:t>
+            </w:r>
+          </w:p>
+        </w:tc>
+        <w:tc>
+          <w:tcPr>
+            <w:tcW w:w="2126" w:type="dxa"/>
+            <w:tcBorders>
+              <w:top w:val="single" w:color="000000" w:sz="4" w:space="0"/>
+              <w:left w:val="single" w:color="000000" w:sz="4" w:space="0"/>
+              <w:bottom w:val="single" w:color="000000" w:sz="4" w:space="0"/>
+              <w:right w:val="single" w:color="000000" w:sz="4" w:space="0"/>
+            </w:tcBorders>
+          </w:tcPr>
+          <w:p>
+            <w:pPr>
+              <w:pStyle w:val="9"/>
+              <w:jc w:val="left"/>
+              <w:rPr>
+                <w:rFonts w:ascii="Times New Roman" w:hAnsi="Times New Roman" w:cs="Times New Roman"/>
+                <w:sz w:val="24"/>
+                <w:szCs w:val="24"/>
+                <w:lang w:val="ms-MY"/>
+              </w:rPr>
+            </w:pPr>
+          </w:p>
+        </w:tc>
+        <w:tc>
+          <w:tcPr>
+            <w:tcW w:w="2551" w:type="dxa"/>
+            <w:tcBorders>
+              <w:top w:val="single" w:color="000000" w:sz="4" w:space="0"/>
+              <w:left w:val="single" w:color="000000" w:sz="4" w:space="0"/>
+              <w:bottom w:val="single" w:color="000000" w:sz="4" w:space="0"/>
+              <w:right w:val="single" w:color="000000" w:sz="4" w:space="0"/>
+            </w:tcBorders>
+          </w:tcPr>
+          <w:p>
+            <w:pPr>
+              <w:pStyle w:val="9"/>
+              <w:spacing w:before="14" w:line="266" w:lineRule="exact"/>
+              <w:ind w:left="208" w:right="199"/>
+              <w:rPr>
+                <w:rFonts w:ascii="Times New Roman" w:hAnsi="Times New Roman" w:cs="Times New Roman"/>
+                <w:sz w:val="24"/>
+                <w:szCs w:val="24"/>
+                <w:lang w:val="ms-MY"/>
+              </w:rPr>
+            </w:pPr>
+            <w:r>
+              <w:rPr>
+                <w:rFonts w:ascii="Times New Roman" w:hAnsi="Times New Roman" w:cs="Times New Roman"/>
+                <w:sz w:val="24"/>
+                <w:szCs w:val="24"/>
+                <w:lang w:val="ms-MY"/>
+              </w:rPr>
+              <w:t>Sprint 3 : Sprint Goals 1</w:t>
+            </w:r>
+          </w:p>
+        </w:tc>
+      </w:tr>
+      <w:tr>
+        <w:tblPrEx>
+          <w:tblBorders>
+            <w:top w:val="single" w:color="000000" w:sz="4" w:space="0"/>
+            <w:left w:val="single" w:color="000000" w:sz="4" w:space="0"/>
+            <w:bottom w:val="single" w:color="000000" w:sz="4" w:space="0"/>
+            <w:right w:val="single" w:color="000000" w:sz="4" w:space="0"/>
+            <w:insideH w:val="single" w:color="000000" w:sz="4" w:space="0"/>
+            <w:insideV w:val="single" w:color="000000" w:sz="4" w:space="0"/>
+          </w:tblBorders>
+          <w:tblCellMar>
+            <w:top w:w="0" w:type="dxa"/>
+            <w:left w:w="0" w:type="dxa"/>
+            <w:bottom w:w="0" w:type="dxa"/>
+            <w:right w:w="0" w:type="dxa"/>
+          </w:tblCellMar>
+        </w:tblPrEx>
+        <w:trPr>
+          <w:trHeight w:val="290" w:hRule="atLeast"/>
+        </w:trPr>
+        <w:tc>
+          <w:tcPr>
+            <w:tcW w:w="4673" w:type="dxa"/>
+            <w:tcBorders>
+              <w:top w:val="single" w:color="000000" w:sz="4" w:space="0"/>
+              <w:left w:val="single" w:color="000000" w:sz="4" w:space="0"/>
+              <w:bottom w:val="single" w:color="000000" w:sz="4" w:space="0"/>
+              <w:right w:val="single" w:color="000000" w:sz="4" w:space="0"/>
+            </w:tcBorders>
+          </w:tcPr>
+          <w:p>
+            <w:pPr>
+              <w:pStyle w:val="9"/>
+              <w:spacing w:before="8" w:line="261" w:lineRule="exact"/>
+              <w:ind w:left="525" w:right="516"/>
+              <w:rPr>
+                <w:rFonts w:ascii="Times New Roman" w:hAnsi="Times New Roman" w:cs="Times New Roman"/>
+                <w:sz w:val="24"/>
+                <w:szCs w:val="24"/>
+                <w:lang w:val="ms-MY"/>
+              </w:rPr>
+            </w:pPr>
+            <w:r>
+              <w:rPr>
+                <w:rFonts w:ascii="Times New Roman" w:hAnsi="Times New Roman" w:cs="Times New Roman"/>
+                <w:sz w:val="24"/>
+                <w:szCs w:val="24"/>
+                <w:lang w:val="ms-MY"/>
+              </w:rPr>
+              <w:t>Membuat Bottom Navigation Bar</w:t>
+            </w:r>
+          </w:p>
+        </w:tc>
+        <w:tc>
+          <w:tcPr>
+            <w:tcW w:w="2126" w:type="dxa"/>
+            <w:tcBorders>
+              <w:top w:val="single" w:color="000000" w:sz="4" w:space="0"/>
+              <w:left w:val="single" w:color="000000" w:sz="4" w:space="0"/>
+              <w:bottom w:val="single" w:color="000000" w:sz="4" w:space="0"/>
+              <w:right w:val="single" w:color="000000" w:sz="4" w:space="0"/>
+            </w:tcBorders>
+          </w:tcPr>
+          <w:p>
+            <w:pPr>
+              <w:pStyle w:val="9"/>
+              <w:jc w:val="left"/>
+              <w:rPr>
+                <w:rFonts w:ascii="Times New Roman" w:hAnsi="Times New Roman" w:cs="Times New Roman"/>
+                <w:sz w:val="24"/>
+                <w:szCs w:val="24"/>
+                <w:lang w:val="ms-MY"/>
+              </w:rPr>
+            </w:pPr>
+          </w:p>
+        </w:tc>
+        <w:tc>
+          <w:tcPr>
+            <w:tcW w:w="2551" w:type="dxa"/>
+            <w:tcBorders>
+              <w:top w:val="single" w:color="000000" w:sz="4" w:space="0"/>
+              <w:left w:val="single" w:color="000000" w:sz="4" w:space="0"/>
+              <w:bottom w:val="single" w:color="000000" w:sz="4" w:space="0"/>
+              <w:right w:val="single" w:color="000000" w:sz="4" w:space="0"/>
+            </w:tcBorders>
+          </w:tcPr>
+          <w:p>
+            <w:pPr>
+              <w:pStyle w:val="9"/>
+              <w:jc w:val="left"/>
+              <w:rPr>
+                <w:rFonts w:ascii="Times New Roman" w:hAnsi="Times New Roman" w:cs="Times New Roman"/>
+                <w:sz w:val="24"/>
+                <w:szCs w:val="24"/>
+                <w:lang w:val="ms-MY"/>
+              </w:rPr>
+            </w:pPr>
+          </w:p>
+        </w:tc>
+      </w:tr>
+      <w:tr>
+        <w:tblPrEx>
+          <w:tblBorders>
+            <w:top w:val="single" w:color="000000" w:sz="4" w:space="0"/>
+            <w:left w:val="single" w:color="000000" w:sz="4" w:space="0"/>
+            <w:bottom w:val="single" w:color="000000" w:sz="4" w:space="0"/>
+            <w:right w:val="single" w:color="000000" w:sz="4" w:space="0"/>
+            <w:insideH w:val="single" w:color="000000" w:sz="4" w:space="0"/>
+            <w:insideV w:val="single" w:color="000000" w:sz="4" w:space="0"/>
+          </w:tblBorders>
+          <w:tblCellMar>
+            <w:top w:w="0" w:type="dxa"/>
+            <w:left w:w="0" w:type="dxa"/>
+            <w:bottom w:w="0" w:type="dxa"/>
+            <w:right w:w="0" w:type="dxa"/>
+          </w:tblCellMar>
+        </w:tblPrEx>
+        <w:trPr>
+          <w:trHeight w:val="290" w:hRule="atLeast"/>
+        </w:trPr>
+        <w:tc>
+          <w:tcPr>
+            <w:tcW w:w="4673" w:type="dxa"/>
+            <w:tcBorders>
+              <w:top w:val="single" w:color="000000" w:sz="4" w:space="0"/>
+              <w:left w:val="single" w:color="000000" w:sz="4" w:space="0"/>
+              <w:bottom w:val="single" w:color="000000" w:sz="4" w:space="0"/>
+              <w:right w:val="single" w:color="000000" w:sz="4" w:space="0"/>
+            </w:tcBorders>
+          </w:tcPr>
+          <w:p>
+            <w:pPr>
+              <w:pStyle w:val="9"/>
+              <w:spacing w:before="8" w:line="261" w:lineRule="exact"/>
+              <w:ind w:left="526" w:right="515"/>
+              <w:rPr>
+                <w:rFonts w:ascii="Times New Roman" w:hAnsi="Times New Roman" w:cs="Times New Roman"/>
+                <w:sz w:val="24"/>
+                <w:szCs w:val="24"/>
+                <w:lang w:val="ms-MY"/>
+              </w:rPr>
+            </w:pPr>
+            <w:r>
+              <w:rPr>
+                <w:rFonts w:ascii="Times New Roman" w:hAnsi="Times New Roman" w:cs="Times New Roman"/>
+                <w:sz w:val="24"/>
+                <w:szCs w:val="24"/>
+                <w:lang w:val="ms-MY"/>
+              </w:rPr>
+              <w:t>Membuat halaman cart</w:t>
+            </w:r>
+          </w:p>
+        </w:tc>
+        <w:tc>
+          <w:tcPr>
+            <w:tcW w:w="2126" w:type="dxa"/>
+            <w:tcBorders>
+              <w:top w:val="single" w:color="000000" w:sz="4" w:space="0"/>
+              <w:left w:val="single" w:color="000000" w:sz="4" w:space="0"/>
+              <w:bottom w:val="single" w:color="000000" w:sz="4" w:space="0"/>
+              <w:right w:val="single" w:color="000000" w:sz="4" w:space="0"/>
+            </w:tcBorders>
+          </w:tcPr>
+          <w:p>
+            <w:pPr>
+              <w:pStyle w:val="9"/>
+              <w:jc w:val="left"/>
+              <w:rPr>
+                <w:rFonts w:ascii="Times New Roman" w:hAnsi="Times New Roman" w:cs="Times New Roman"/>
+                <w:sz w:val="24"/>
+                <w:szCs w:val="24"/>
+                <w:lang w:val="ms-MY"/>
+              </w:rPr>
+            </w:pPr>
+          </w:p>
+        </w:tc>
+        <w:tc>
+          <w:tcPr>
+            <w:tcW w:w="2551" w:type="dxa"/>
+            <w:tcBorders>
+              <w:top w:val="single" w:color="000000" w:sz="4" w:space="0"/>
+              <w:left w:val="single" w:color="000000" w:sz="4" w:space="0"/>
+              <w:bottom w:val="single" w:color="000000" w:sz="4" w:space="0"/>
+              <w:right w:val="single" w:color="000000" w:sz="4" w:space="0"/>
+            </w:tcBorders>
+          </w:tcPr>
+          <w:p>
+            <w:pPr>
+              <w:pStyle w:val="9"/>
+              <w:jc w:val="left"/>
+              <w:rPr>
+                <w:rFonts w:ascii="Times New Roman" w:hAnsi="Times New Roman" w:cs="Times New Roman"/>
+                <w:sz w:val="24"/>
+                <w:szCs w:val="24"/>
+                <w:lang w:val="ms-MY"/>
+              </w:rPr>
+            </w:pPr>
+          </w:p>
+        </w:tc>
+      </w:tr>
+      <w:tr>
+        <w:tblPrEx>
+          <w:tblBorders>
+            <w:top w:val="single" w:color="000000" w:sz="4" w:space="0"/>
+            <w:left w:val="single" w:color="000000" w:sz="4" w:space="0"/>
+            <w:bottom w:val="single" w:color="000000" w:sz="4" w:space="0"/>
+            <w:right w:val="single" w:color="000000" w:sz="4" w:space="0"/>
+            <w:insideH w:val="single" w:color="000000" w:sz="4" w:space="0"/>
+            <w:insideV w:val="single" w:color="000000" w:sz="4" w:space="0"/>
+          </w:tblBorders>
+          <w:tblCellMar>
+            <w:top w:w="0" w:type="dxa"/>
+            <w:left w:w="0" w:type="dxa"/>
+            <w:bottom w:w="0" w:type="dxa"/>
+            <w:right w:w="0" w:type="dxa"/>
+          </w:tblCellMar>
+        </w:tblPrEx>
+        <w:trPr>
+          <w:trHeight w:val="290" w:hRule="atLeast"/>
+        </w:trPr>
+        <w:tc>
+          <w:tcPr>
+            <w:tcW w:w="4673" w:type="dxa"/>
+            <w:tcBorders>
+              <w:top w:val="single" w:color="000000" w:sz="4" w:space="0"/>
+              <w:left w:val="single" w:color="000000" w:sz="4" w:space="0"/>
+              <w:bottom w:val="single" w:color="000000" w:sz="4" w:space="0"/>
+              <w:right w:val="single" w:color="000000" w:sz="4" w:space="0"/>
+            </w:tcBorders>
+          </w:tcPr>
+          <w:p>
+            <w:pPr>
+              <w:pStyle w:val="9"/>
+              <w:spacing w:before="8" w:line="261" w:lineRule="exact"/>
+              <w:ind w:left="526" w:right="516"/>
+              <w:rPr>
+                <w:rFonts w:ascii="Times New Roman" w:hAnsi="Times New Roman" w:cs="Times New Roman"/>
+                <w:sz w:val="24"/>
+                <w:szCs w:val="24"/>
+                <w:lang w:val="ms-MY"/>
+              </w:rPr>
+            </w:pPr>
+            <w:r>
+              <w:rPr>
+                <w:rFonts w:ascii="Times New Roman" w:hAnsi="Times New Roman" w:cs="Times New Roman"/>
+                <w:sz w:val="24"/>
+                <w:szCs w:val="24"/>
+                <w:lang w:val="ms-MY"/>
+              </w:rPr>
+              <w:t>Membuat halaman delivery information</w:t>
+            </w:r>
+          </w:p>
+        </w:tc>
+        <w:tc>
+          <w:tcPr>
+            <w:tcW w:w="2126" w:type="dxa"/>
+            <w:tcBorders>
+              <w:top w:val="single" w:color="000000" w:sz="4" w:space="0"/>
+              <w:left w:val="single" w:color="000000" w:sz="4" w:space="0"/>
+              <w:bottom w:val="single" w:color="000000" w:sz="4" w:space="0"/>
+              <w:right w:val="single" w:color="000000" w:sz="4" w:space="0"/>
+            </w:tcBorders>
+          </w:tcPr>
+          <w:p>
+            <w:pPr>
+              <w:pStyle w:val="9"/>
+              <w:jc w:val="left"/>
+              <w:rPr>
+                <w:rFonts w:ascii="Times New Roman" w:hAnsi="Times New Roman" w:cs="Times New Roman"/>
+                <w:sz w:val="24"/>
+                <w:szCs w:val="24"/>
+                <w:lang w:val="ms-MY"/>
+              </w:rPr>
+            </w:pPr>
+          </w:p>
+        </w:tc>
+        <w:tc>
+          <w:tcPr>
+            <w:tcW w:w="2551" w:type="dxa"/>
+            <w:tcBorders>
+              <w:top w:val="single" w:color="000000" w:sz="4" w:space="0"/>
+              <w:left w:val="single" w:color="000000" w:sz="4" w:space="0"/>
+              <w:bottom w:val="single" w:color="000000" w:sz="4" w:space="0"/>
+              <w:right w:val="single" w:color="000000" w:sz="4" w:space="0"/>
+            </w:tcBorders>
+          </w:tcPr>
+          <w:p>
+            <w:pPr>
+              <w:pStyle w:val="9"/>
+              <w:jc w:val="left"/>
+              <w:rPr>
+                <w:rFonts w:ascii="Times New Roman" w:hAnsi="Times New Roman" w:cs="Times New Roman"/>
+                <w:sz w:val="24"/>
+                <w:szCs w:val="24"/>
+                <w:lang w:val="ms-MY"/>
+              </w:rPr>
+            </w:pPr>
+          </w:p>
+        </w:tc>
+      </w:tr>
+      <w:tr>
+        <w:tblPrEx>
+          <w:tblBorders>
+            <w:top w:val="single" w:color="000000" w:sz="4" w:space="0"/>
+            <w:left w:val="single" w:color="000000" w:sz="4" w:space="0"/>
+            <w:bottom w:val="single" w:color="000000" w:sz="4" w:space="0"/>
+            <w:right w:val="single" w:color="000000" w:sz="4" w:space="0"/>
+            <w:insideH w:val="single" w:color="000000" w:sz="4" w:space="0"/>
+            <w:insideV w:val="single" w:color="000000" w:sz="4" w:space="0"/>
+          </w:tblBorders>
+          <w:tblCellMar>
+            <w:top w:w="0" w:type="dxa"/>
+            <w:left w:w="0" w:type="dxa"/>
+            <w:bottom w:w="0" w:type="dxa"/>
+            <w:right w:w="0" w:type="dxa"/>
+          </w:tblCellMar>
+        </w:tblPrEx>
+        <w:trPr>
+          <w:trHeight w:val="290" w:hRule="atLeast"/>
+        </w:trPr>
+        <w:tc>
+          <w:tcPr>
+            <w:tcW w:w="4673" w:type="dxa"/>
+            <w:tcBorders>
+              <w:top w:val="single" w:color="000000" w:sz="4" w:space="0"/>
+              <w:left w:val="single" w:color="000000" w:sz="4" w:space="0"/>
+              <w:bottom w:val="single" w:color="000000" w:sz="4" w:space="0"/>
+              <w:right w:val="single" w:color="000000" w:sz="4" w:space="0"/>
+            </w:tcBorders>
+          </w:tcPr>
+          <w:p>
+            <w:pPr>
+              <w:pStyle w:val="9"/>
+              <w:spacing w:before="8" w:line="261" w:lineRule="exact"/>
+              <w:ind w:left="524" w:right="516"/>
+              <w:rPr>
+                <w:rFonts w:ascii="Times New Roman" w:hAnsi="Times New Roman" w:cs="Times New Roman"/>
+                <w:sz w:val="24"/>
+                <w:szCs w:val="24"/>
+                <w:lang w:val="ms-MY"/>
+              </w:rPr>
+            </w:pPr>
+            <w:r>
+              <w:rPr>
+                <w:rFonts w:ascii="Times New Roman" w:hAnsi="Times New Roman" w:cs="Times New Roman"/>
+                <w:sz w:val="24"/>
+                <w:szCs w:val="24"/>
+                <w:lang w:val="ms-MY"/>
+              </w:rPr>
+              <w:t>Membuat halaman purchase</w:t>
+            </w:r>
+          </w:p>
+        </w:tc>
+        <w:tc>
+          <w:tcPr>
+            <w:tcW w:w="2126" w:type="dxa"/>
+            <w:tcBorders>
+              <w:top w:val="single" w:color="000000" w:sz="4" w:space="0"/>
+              <w:left w:val="single" w:color="000000" w:sz="4" w:space="0"/>
+              <w:bottom w:val="single" w:color="000000" w:sz="4" w:space="0"/>
+              <w:right w:val="single" w:color="000000" w:sz="4" w:space="0"/>
+            </w:tcBorders>
+          </w:tcPr>
+          <w:p>
+            <w:pPr>
+              <w:pStyle w:val="9"/>
+              <w:jc w:val="left"/>
+              <w:rPr>
+                <w:rFonts w:ascii="Times New Roman" w:hAnsi="Times New Roman" w:cs="Times New Roman"/>
+                <w:sz w:val="24"/>
+                <w:szCs w:val="24"/>
+                <w:lang w:val="ms-MY"/>
+              </w:rPr>
+            </w:pPr>
+          </w:p>
+        </w:tc>
+        <w:tc>
+          <w:tcPr>
+            <w:tcW w:w="2551" w:type="dxa"/>
+            <w:tcBorders>
+              <w:top w:val="single" w:color="000000" w:sz="4" w:space="0"/>
+              <w:left w:val="single" w:color="000000" w:sz="4" w:space="0"/>
+              <w:bottom w:val="single" w:color="000000" w:sz="4" w:space="0"/>
+              <w:right w:val="single" w:color="000000" w:sz="4" w:space="0"/>
+            </w:tcBorders>
+          </w:tcPr>
+          <w:p>
+            <w:pPr>
+              <w:pStyle w:val="9"/>
+              <w:jc w:val="left"/>
+              <w:rPr>
+                <w:rFonts w:ascii="Times New Roman" w:hAnsi="Times New Roman" w:cs="Times New Roman"/>
+                <w:sz w:val="24"/>
+                <w:szCs w:val="24"/>
+                <w:lang w:val="ms-MY"/>
+              </w:rPr>
+            </w:pPr>
+          </w:p>
+        </w:tc>
+      </w:tr>
+      <w:tr>
+        <w:tblPrEx>
+          <w:tblBorders>
+            <w:top w:val="single" w:color="000000" w:sz="4" w:space="0"/>
+            <w:left w:val="single" w:color="000000" w:sz="4" w:space="0"/>
+            <w:bottom w:val="single" w:color="000000" w:sz="4" w:space="0"/>
+            <w:right w:val="single" w:color="000000" w:sz="4" w:space="0"/>
+            <w:insideH w:val="single" w:color="000000" w:sz="4" w:space="0"/>
+            <w:insideV w:val="single" w:color="000000" w:sz="4" w:space="0"/>
+          </w:tblBorders>
+          <w:tblCellMar>
+            <w:top w:w="0" w:type="dxa"/>
+            <w:left w:w="0" w:type="dxa"/>
+            <w:bottom w:w="0" w:type="dxa"/>
+            <w:right w:w="0" w:type="dxa"/>
+          </w:tblCellMar>
+        </w:tblPrEx>
+        <w:trPr>
+          <w:trHeight w:val="290" w:hRule="atLeast"/>
+        </w:trPr>
+        <w:tc>
+          <w:tcPr>
+            <w:tcW w:w="4673" w:type="dxa"/>
+            <w:tcBorders>
+              <w:top w:val="single" w:color="000000" w:sz="4" w:space="0"/>
+              <w:left w:val="single" w:color="000000" w:sz="4" w:space="0"/>
+              <w:bottom w:val="single" w:color="000000" w:sz="4" w:space="0"/>
+              <w:right w:val="single" w:color="000000" w:sz="4" w:space="0"/>
+            </w:tcBorders>
+          </w:tcPr>
+          <w:p>
+            <w:pPr>
+              <w:pStyle w:val="9"/>
+              <w:spacing w:before="8" w:line="261" w:lineRule="exact"/>
+              <w:ind w:left="525" w:right="516"/>
+              <w:rPr>
+                <w:rFonts w:ascii="Times New Roman" w:hAnsi="Times New Roman" w:cs="Times New Roman"/>
+                <w:sz w:val="24"/>
+                <w:szCs w:val="24"/>
+                <w:lang w:val="ms-MY"/>
+              </w:rPr>
+            </w:pPr>
+            <w:r>
+              <w:rPr>
+                <w:rFonts w:ascii="Times New Roman" w:hAnsi="Times New Roman" w:cs="Times New Roman"/>
+                <w:sz w:val="24"/>
+                <w:szCs w:val="24"/>
+                <w:lang w:val="ms-MY"/>
+              </w:rPr>
+              <w:t>Membuat Prototype di Figma</w:t>
+            </w:r>
+          </w:p>
+        </w:tc>
+        <w:tc>
+          <w:tcPr>
+            <w:tcW w:w="2126" w:type="dxa"/>
+            <w:tcBorders>
+              <w:top w:val="single" w:color="000000" w:sz="4" w:space="0"/>
+              <w:left w:val="single" w:color="000000" w:sz="4" w:space="0"/>
+              <w:bottom w:val="single" w:color="000000" w:sz="4" w:space="0"/>
+              <w:right w:val="single" w:color="000000" w:sz="4" w:space="0"/>
+            </w:tcBorders>
+          </w:tcPr>
+          <w:p>
+            <w:pPr>
+              <w:pStyle w:val="9"/>
+              <w:jc w:val="left"/>
+              <w:rPr>
+                <w:rFonts w:ascii="Times New Roman" w:hAnsi="Times New Roman" w:cs="Times New Roman"/>
+                <w:sz w:val="24"/>
+                <w:szCs w:val="24"/>
+                <w:lang w:val="ms-MY"/>
+              </w:rPr>
+            </w:pPr>
+          </w:p>
+        </w:tc>
+        <w:tc>
+          <w:tcPr>
+            <w:tcW w:w="2551" w:type="dxa"/>
+            <w:tcBorders>
+              <w:top w:val="single" w:color="000000" w:sz="4" w:space="0"/>
+              <w:left w:val="single" w:color="000000" w:sz="4" w:space="0"/>
+              <w:bottom w:val="single" w:color="000000" w:sz="4" w:space="0"/>
+              <w:right w:val="single" w:color="000000" w:sz="4" w:space="0"/>
+            </w:tcBorders>
+          </w:tcPr>
+          <w:p>
+            <w:pPr>
+              <w:pStyle w:val="9"/>
+              <w:jc w:val="left"/>
+              <w:rPr>
+                <w:rFonts w:ascii="Times New Roman" w:hAnsi="Times New Roman" w:cs="Times New Roman"/>
+                <w:sz w:val="24"/>
+                <w:szCs w:val="24"/>
+                <w:lang w:val="ms-MY"/>
+              </w:rPr>
+            </w:pPr>
+          </w:p>
+        </w:tc>
+      </w:tr>
+      <w:tr>
+        <w:tblPrEx>
+          <w:tblBorders>
+            <w:top w:val="single" w:color="000000" w:sz="4" w:space="0"/>
+            <w:left w:val="single" w:color="000000" w:sz="4" w:space="0"/>
+            <w:bottom w:val="single" w:color="000000" w:sz="4" w:space="0"/>
+            <w:right w:val="single" w:color="000000" w:sz="4" w:space="0"/>
+            <w:insideH w:val="single" w:color="000000" w:sz="4" w:space="0"/>
+            <w:insideV w:val="single" w:color="000000" w:sz="4" w:space="0"/>
+          </w:tblBorders>
+          <w:tblCellMar>
+            <w:top w:w="0" w:type="dxa"/>
+            <w:left w:w="0" w:type="dxa"/>
+            <w:bottom w:w="0" w:type="dxa"/>
+            <w:right w:w="0" w:type="dxa"/>
+          </w:tblCellMar>
+        </w:tblPrEx>
+        <w:trPr>
+          <w:trHeight w:val="290" w:hRule="atLeast"/>
+        </w:trPr>
+        <w:tc>
+          <w:tcPr>
+            <w:tcW w:w="9350" w:type="dxa"/>
+            <w:gridSpan w:val="3"/>
+            <w:tcBorders>
+              <w:top w:val="single" w:color="000000" w:sz="4" w:space="0"/>
+              <w:left w:val="single" w:color="000000" w:sz="4" w:space="0"/>
+              <w:bottom w:val="single" w:color="000000" w:sz="4" w:space="0"/>
+              <w:right w:val="single" w:color="000000" w:sz="4" w:space="0"/>
+            </w:tcBorders>
+          </w:tcPr>
+          <w:p>
+            <w:pPr>
+              <w:pStyle w:val="9"/>
+              <w:jc w:val="left"/>
+              <w:rPr>
+                <w:rFonts w:ascii="Times New Roman" w:hAnsi="Times New Roman" w:cs="Times New Roman"/>
+                <w:sz w:val="24"/>
+                <w:szCs w:val="24"/>
+                <w:lang w:val="ms-MY"/>
+              </w:rPr>
+            </w:pPr>
+          </w:p>
+        </w:tc>
+      </w:tr>
+      <w:tr>
+        <w:tblPrEx>
+          <w:tblBorders>
+            <w:top w:val="single" w:color="000000" w:sz="4" w:space="0"/>
+            <w:left w:val="single" w:color="000000" w:sz="4" w:space="0"/>
+            <w:bottom w:val="single" w:color="000000" w:sz="4" w:space="0"/>
+            <w:right w:val="single" w:color="000000" w:sz="4" w:space="0"/>
+            <w:insideH w:val="single" w:color="000000" w:sz="4" w:space="0"/>
+            <w:insideV w:val="single" w:color="000000" w:sz="4" w:space="0"/>
+          </w:tblBorders>
+          <w:tblCellMar>
+            <w:top w:w="0" w:type="dxa"/>
+            <w:left w:w="0" w:type="dxa"/>
+            <w:bottom w:w="0" w:type="dxa"/>
+            <w:right w:w="0" w:type="dxa"/>
+          </w:tblCellMar>
+        </w:tblPrEx>
+        <w:trPr>
+          <w:trHeight w:val="290" w:hRule="atLeast"/>
+        </w:trPr>
+        <w:tc>
+          <w:tcPr>
+            <w:tcW w:w="9350" w:type="dxa"/>
+            <w:gridSpan w:val="3"/>
+            <w:tcBorders>
+              <w:top w:val="single" w:color="000000" w:sz="4" w:space="0"/>
+              <w:left w:val="single" w:color="000000" w:sz="4" w:space="0"/>
+              <w:bottom w:val="single" w:color="000000" w:sz="4" w:space="0"/>
+              <w:right w:val="single" w:color="000000" w:sz="4" w:space="0"/>
+            </w:tcBorders>
+            <w:shd w:val="clear" w:color="auto" w:fill="A8D08D" w:themeFill="accent6" w:themeFillTint="99"/>
+          </w:tcPr>
+          <w:p>
+            <w:pPr>
+              <w:pStyle w:val="9"/>
+              <w:rPr>
+                <w:rFonts w:ascii="Times New Roman" w:hAnsi="Times New Roman" w:cs="Times New Roman"/>
+                <w:b/>
+                <w:bCs/>
+                <w:sz w:val="24"/>
+                <w:szCs w:val="24"/>
+                <w:lang w:val="ms-MY"/>
+              </w:rPr>
+            </w:pPr>
+            <w:r>
+              <w:rPr>
+                <w:rFonts w:ascii="Times New Roman" w:hAnsi="Times New Roman" w:cs="Times New Roman"/>
+                <w:b/>
+                <w:bCs/>
+                <w:sz w:val="24"/>
+                <w:szCs w:val="24"/>
+                <w:lang w:val="ms-MY"/>
+              </w:rPr>
+              <w:t>Sprint 3</w:t>
+            </w:r>
+          </w:p>
+        </w:tc>
+      </w:tr>
+      <w:tr>
+        <w:tblPrEx>
+          <w:tblBorders>
+            <w:top w:val="single" w:color="000000" w:sz="4" w:space="0"/>
+            <w:left w:val="single" w:color="000000" w:sz="4" w:space="0"/>
+            <w:bottom w:val="single" w:color="000000" w:sz="4" w:space="0"/>
+            <w:right w:val="single" w:color="000000" w:sz="4" w:space="0"/>
+            <w:insideH w:val="single" w:color="000000" w:sz="4" w:space="0"/>
+            <w:insideV w:val="single" w:color="000000" w:sz="4" w:space="0"/>
+          </w:tblBorders>
+          <w:tblCellMar>
+            <w:top w:w="0" w:type="dxa"/>
+            <w:left w:w="0" w:type="dxa"/>
+            <w:bottom w:w="0" w:type="dxa"/>
+            <w:right w:w="0" w:type="dxa"/>
+          </w:tblCellMar>
+        </w:tblPrEx>
+        <w:trPr>
+          <w:trHeight w:val="290" w:hRule="atLeast"/>
+        </w:trPr>
+        <w:tc>
+          <w:tcPr>
+            <w:tcW w:w="4673" w:type="dxa"/>
+            <w:tcBorders>
+              <w:top w:val="single" w:color="000000" w:sz="4" w:space="0"/>
+              <w:left w:val="single" w:color="000000" w:sz="4" w:space="0"/>
+              <w:bottom w:val="single" w:color="000000" w:sz="4" w:space="0"/>
+              <w:right w:val="single" w:color="000000" w:sz="4" w:space="0"/>
+            </w:tcBorders>
+            <w:shd w:val="clear" w:color="auto" w:fill="E2EFD9" w:themeFill="accent6" w:themeFillTint="33"/>
+          </w:tcPr>
+          <w:p>
+            <w:pPr>
+              <w:pStyle w:val="9"/>
+              <w:spacing w:before="8" w:line="261" w:lineRule="exact"/>
+              <w:ind w:left="525" w:right="516"/>
+              <w:rPr>
+                <w:rFonts w:ascii="Times New Roman" w:hAnsi="Times New Roman" w:cs="Times New Roman"/>
+                <w:b/>
+                <w:bCs/>
+                <w:sz w:val="24"/>
+                <w:szCs w:val="24"/>
+                <w:lang w:val="ms-MY"/>
+              </w:rPr>
+            </w:pPr>
+            <w:r>
+              <w:rPr>
+                <w:rFonts w:ascii="Times New Roman" w:hAnsi="Times New Roman" w:cs="Times New Roman"/>
+                <w:b/>
+                <w:bCs/>
+                <w:sz w:val="24"/>
+                <w:szCs w:val="24"/>
+                <w:lang w:val="ms-MY"/>
+              </w:rPr>
+              <w:t>Completed Task</w:t>
+            </w:r>
+          </w:p>
+        </w:tc>
+        <w:tc>
+          <w:tcPr>
+            <w:tcW w:w="2126" w:type="dxa"/>
+            <w:tcBorders>
+              <w:top w:val="single" w:color="000000" w:sz="4" w:space="0"/>
+              <w:left w:val="single" w:color="000000" w:sz="4" w:space="0"/>
+              <w:bottom w:val="single" w:color="000000" w:sz="4" w:space="0"/>
+              <w:right w:val="single" w:color="000000" w:sz="4" w:space="0"/>
+            </w:tcBorders>
+            <w:shd w:val="clear" w:color="auto" w:fill="E2EFD9" w:themeFill="accent6" w:themeFillTint="33"/>
+          </w:tcPr>
+          <w:p>
+            <w:pPr>
+              <w:pStyle w:val="9"/>
+              <w:jc w:val="left"/>
+              <w:rPr>
+                <w:rFonts w:ascii="Times New Roman" w:hAnsi="Times New Roman" w:cs="Times New Roman"/>
+                <w:b/>
+                <w:bCs/>
+                <w:sz w:val="24"/>
+                <w:szCs w:val="24"/>
+                <w:lang w:val="ms-MY"/>
+              </w:rPr>
+            </w:pPr>
+            <w:r>
+              <w:rPr>
+                <w:rFonts w:ascii="Times New Roman" w:hAnsi="Times New Roman" w:cs="Times New Roman"/>
+                <w:b/>
+                <w:bCs/>
+                <w:sz w:val="24"/>
+                <w:szCs w:val="24"/>
+                <w:lang w:val="ms-MY"/>
+              </w:rPr>
+              <w:t>Incompleted Task</w:t>
+            </w:r>
+          </w:p>
+        </w:tc>
+        <w:tc>
+          <w:tcPr>
+            <w:tcW w:w="2551" w:type="dxa"/>
+            <w:tcBorders>
+              <w:top w:val="single" w:color="000000" w:sz="4" w:space="0"/>
+              <w:left w:val="single" w:color="000000" w:sz="4" w:space="0"/>
+              <w:bottom w:val="single" w:color="000000" w:sz="4" w:space="0"/>
+              <w:right w:val="single" w:color="000000" w:sz="4" w:space="0"/>
+            </w:tcBorders>
+            <w:shd w:val="clear" w:color="auto" w:fill="E2EFD9" w:themeFill="accent6" w:themeFillTint="33"/>
+          </w:tcPr>
+          <w:p>
+            <w:pPr>
+              <w:pStyle w:val="9"/>
+              <w:jc w:val="left"/>
+              <w:rPr>
+                <w:rFonts w:ascii="Times New Roman" w:hAnsi="Times New Roman" w:cs="Times New Roman"/>
+                <w:b/>
+                <w:bCs/>
+                <w:sz w:val="24"/>
+                <w:szCs w:val="24"/>
+                <w:lang w:val="ms-MY"/>
+              </w:rPr>
+            </w:pPr>
+            <w:r>
+              <w:rPr>
+                <w:rFonts w:ascii="Times New Roman" w:hAnsi="Times New Roman" w:cs="Times New Roman"/>
+                <w:b/>
+                <w:bCs/>
+                <w:sz w:val="24"/>
+                <w:szCs w:val="24"/>
+                <w:lang w:val="ms-MY"/>
+              </w:rPr>
+              <w:t>What’s Next</w:t>
+            </w:r>
+          </w:p>
+        </w:tc>
+      </w:tr>
+      <w:tr>
+        <w:tblPrEx>
+          <w:tblBorders>
+            <w:top w:val="single" w:color="000000" w:sz="4" w:space="0"/>
+            <w:left w:val="single" w:color="000000" w:sz="4" w:space="0"/>
+            <w:bottom w:val="single" w:color="000000" w:sz="4" w:space="0"/>
+            <w:right w:val="single" w:color="000000" w:sz="4" w:space="0"/>
+            <w:insideH w:val="single" w:color="000000" w:sz="4" w:space="0"/>
+            <w:insideV w:val="single" w:color="000000" w:sz="4" w:space="0"/>
+          </w:tblBorders>
+          <w:tblCellMar>
+            <w:top w:w="0" w:type="dxa"/>
+            <w:left w:w="0" w:type="dxa"/>
+            <w:bottom w:w="0" w:type="dxa"/>
+            <w:right w:w="0" w:type="dxa"/>
+          </w:tblCellMar>
+        </w:tblPrEx>
+        <w:trPr>
+          <w:trHeight w:val="290" w:hRule="atLeast"/>
+        </w:trPr>
+        <w:tc>
+          <w:tcPr>
+            <w:tcW w:w="4673" w:type="dxa"/>
+            <w:tcBorders>
+              <w:top w:val="single" w:color="000000" w:sz="4" w:space="0"/>
+              <w:left w:val="single" w:color="000000" w:sz="4" w:space="0"/>
+              <w:bottom w:val="single" w:color="000000" w:sz="4" w:space="0"/>
+              <w:right w:val="single" w:color="000000" w:sz="4" w:space="0"/>
+            </w:tcBorders>
+          </w:tcPr>
+          <w:p>
+            <w:pPr>
+              <w:pStyle w:val="9"/>
+              <w:spacing w:before="8" w:line="261" w:lineRule="exact"/>
+              <w:ind w:left="525" w:right="516"/>
+              <w:rPr>
+                <w:rFonts w:ascii="Times New Roman" w:hAnsi="Times New Roman" w:cs="Times New Roman"/>
+                <w:sz w:val="24"/>
+                <w:szCs w:val="24"/>
+                <w:lang w:val="ms-MY"/>
+              </w:rPr>
+            </w:pPr>
+            <w:r>
+              <w:rPr>
+                <w:rFonts w:ascii="Times New Roman" w:hAnsi="Times New Roman" w:cs="Times New Roman"/>
+                <w:sz w:val="24"/>
+                <w:szCs w:val="24"/>
+                <w:lang w:val="ms-MY"/>
+              </w:rPr>
+              <w:t>Membuat halaman pusat bantuan</w:t>
+            </w:r>
+          </w:p>
+        </w:tc>
+        <w:tc>
+          <w:tcPr>
+            <w:tcW w:w="2126" w:type="dxa"/>
+            <w:tcBorders>
+              <w:top w:val="single" w:color="000000" w:sz="4" w:space="0"/>
+              <w:left w:val="single" w:color="000000" w:sz="4" w:space="0"/>
+              <w:bottom w:val="single" w:color="000000" w:sz="4" w:space="0"/>
+              <w:right w:val="single" w:color="000000" w:sz="4" w:space="0"/>
+            </w:tcBorders>
+          </w:tcPr>
+          <w:p>
+            <w:pPr>
+              <w:pStyle w:val="9"/>
+              <w:jc w:val="left"/>
+              <w:rPr>
+                <w:rFonts w:ascii="Times New Roman" w:hAnsi="Times New Roman" w:cs="Times New Roman"/>
+                <w:sz w:val="24"/>
+                <w:szCs w:val="24"/>
+                <w:lang w:val="ms-MY"/>
+              </w:rPr>
+            </w:pPr>
+          </w:p>
+        </w:tc>
+        <w:tc>
+          <w:tcPr>
+            <w:tcW w:w="2551" w:type="dxa"/>
+            <w:tcBorders>
+              <w:top w:val="single" w:color="000000" w:sz="4" w:space="0"/>
+              <w:left w:val="single" w:color="000000" w:sz="4" w:space="0"/>
+              <w:bottom w:val="single" w:color="000000" w:sz="4" w:space="0"/>
+              <w:right w:val="single" w:color="000000" w:sz="4" w:space="0"/>
+            </w:tcBorders>
+          </w:tcPr>
+          <w:p>
+            <w:pPr>
+              <w:pStyle w:val="9"/>
+              <w:jc w:val="left"/>
+              <w:rPr>
+                <w:rFonts w:ascii="Times New Roman" w:hAnsi="Times New Roman" w:cs="Times New Roman"/>
+                <w:sz w:val="24"/>
+                <w:szCs w:val="24"/>
+                <w:lang w:val="ms-MY"/>
+              </w:rPr>
+            </w:pPr>
+            <w:r>
+              <w:rPr>
+                <w:rFonts w:ascii="Times New Roman" w:hAnsi="Times New Roman" w:cs="Times New Roman"/>
+                <w:sz w:val="24"/>
+                <w:szCs w:val="24"/>
+                <w:lang w:val="ms-MY"/>
+              </w:rPr>
+              <w:t>Done</w:t>
+            </w:r>
+          </w:p>
+        </w:tc>
+      </w:tr>
+      <w:tr>
+        <w:tblPrEx>
+          <w:tblBorders>
+            <w:top w:val="single" w:color="000000" w:sz="4" w:space="0"/>
+            <w:left w:val="single" w:color="000000" w:sz="4" w:space="0"/>
+            <w:bottom w:val="single" w:color="000000" w:sz="4" w:space="0"/>
+            <w:right w:val="single" w:color="000000" w:sz="4" w:space="0"/>
+            <w:insideH w:val="single" w:color="000000" w:sz="4" w:space="0"/>
+            <w:insideV w:val="single" w:color="000000" w:sz="4" w:space="0"/>
+          </w:tblBorders>
+          <w:tblCellMar>
+            <w:top w:w="0" w:type="dxa"/>
+            <w:left w:w="0" w:type="dxa"/>
+            <w:bottom w:w="0" w:type="dxa"/>
+            <w:right w:w="0" w:type="dxa"/>
+          </w:tblCellMar>
+        </w:tblPrEx>
+        <w:trPr>
+          <w:trHeight w:val="290" w:hRule="atLeast"/>
+        </w:trPr>
+        <w:tc>
+          <w:tcPr>
+            <w:tcW w:w="4673" w:type="dxa"/>
+            <w:tcBorders>
+              <w:top w:val="single" w:color="000000" w:sz="4" w:space="0"/>
+              <w:left w:val="single" w:color="000000" w:sz="4" w:space="0"/>
+              <w:bottom w:val="single" w:color="000000" w:sz="4" w:space="0"/>
+              <w:right w:val="single" w:color="000000" w:sz="4" w:space="0"/>
+            </w:tcBorders>
+          </w:tcPr>
+          <w:p>
+            <w:pPr>
+              <w:pStyle w:val="9"/>
+              <w:spacing w:before="8" w:line="261" w:lineRule="exact"/>
+              <w:ind w:left="525" w:right="516"/>
+              <w:rPr>
+                <w:rFonts w:ascii="Times New Roman" w:hAnsi="Times New Roman" w:cs="Times New Roman"/>
+                <w:sz w:val="24"/>
+                <w:szCs w:val="24"/>
+                <w:lang w:val="ms-MY"/>
+              </w:rPr>
+            </w:pPr>
+            <w:r>
+              <w:rPr>
+                <w:rFonts w:ascii="Times New Roman" w:hAnsi="Times New Roman" w:cs="Times New Roman"/>
+                <w:sz w:val="24"/>
+                <w:szCs w:val="24"/>
+                <w:lang w:val="ms-MY"/>
+              </w:rPr>
+              <w:t>Membuat halaman about us</w:t>
+            </w:r>
+          </w:p>
+        </w:tc>
+        <w:tc>
+          <w:tcPr>
+            <w:tcW w:w="2126" w:type="dxa"/>
+            <w:tcBorders>
+              <w:top w:val="single" w:color="000000" w:sz="4" w:space="0"/>
+              <w:left w:val="single" w:color="000000" w:sz="4" w:space="0"/>
+              <w:bottom w:val="single" w:color="000000" w:sz="4" w:space="0"/>
+              <w:right w:val="single" w:color="000000" w:sz="4" w:space="0"/>
+            </w:tcBorders>
+          </w:tcPr>
+          <w:p>
+            <w:pPr>
+              <w:pStyle w:val="9"/>
+              <w:jc w:val="left"/>
+              <w:rPr>
+                <w:rFonts w:ascii="Times New Roman" w:hAnsi="Times New Roman" w:cs="Times New Roman"/>
+                <w:sz w:val="24"/>
+                <w:szCs w:val="24"/>
+                <w:lang w:val="ms-MY"/>
+              </w:rPr>
+            </w:pPr>
+          </w:p>
+        </w:tc>
+        <w:tc>
+          <w:tcPr>
+            <w:tcW w:w="2551" w:type="dxa"/>
+            <w:tcBorders>
+              <w:top w:val="single" w:color="000000" w:sz="4" w:space="0"/>
+              <w:left w:val="single" w:color="000000" w:sz="4" w:space="0"/>
+              <w:bottom w:val="single" w:color="000000" w:sz="4" w:space="0"/>
+              <w:right w:val="single" w:color="000000" w:sz="4" w:space="0"/>
+            </w:tcBorders>
+          </w:tcPr>
+          <w:p>
+            <w:pPr>
+              <w:pStyle w:val="9"/>
+              <w:jc w:val="left"/>
+              <w:rPr>
+                <w:rFonts w:ascii="Times New Roman" w:hAnsi="Times New Roman" w:cs="Times New Roman"/>
+                <w:sz w:val="24"/>
+                <w:szCs w:val="24"/>
+                <w:lang w:val="ms-MY"/>
+              </w:rPr>
+            </w:pPr>
+          </w:p>
+        </w:tc>
+      </w:tr>
+      <w:tr>
+        <w:tblPrEx>
+          <w:tblBorders>
+            <w:top w:val="single" w:color="000000" w:sz="4" w:space="0"/>
+            <w:left w:val="single" w:color="000000" w:sz="4" w:space="0"/>
+            <w:bottom w:val="single" w:color="000000" w:sz="4" w:space="0"/>
+            <w:right w:val="single" w:color="000000" w:sz="4" w:space="0"/>
+            <w:insideH w:val="single" w:color="000000" w:sz="4" w:space="0"/>
+            <w:insideV w:val="single" w:color="000000" w:sz="4" w:space="0"/>
+          </w:tblBorders>
+          <w:tblCellMar>
+            <w:top w:w="0" w:type="dxa"/>
+            <w:left w:w="0" w:type="dxa"/>
+            <w:bottom w:w="0" w:type="dxa"/>
+            <w:right w:w="0" w:type="dxa"/>
+          </w:tblCellMar>
+        </w:tblPrEx>
+        <w:trPr>
+          <w:trHeight w:val="290" w:hRule="atLeast"/>
+        </w:trPr>
+        <w:tc>
+          <w:tcPr>
+            <w:tcW w:w="4673" w:type="dxa"/>
+            <w:tcBorders>
+              <w:top w:val="single" w:color="000000" w:sz="4" w:space="0"/>
+              <w:left w:val="single" w:color="000000" w:sz="4" w:space="0"/>
+              <w:bottom w:val="single" w:color="000000" w:sz="4" w:space="0"/>
+              <w:right w:val="single" w:color="000000" w:sz="4" w:space="0"/>
+            </w:tcBorders>
+          </w:tcPr>
+          <w:p>
+            <w:pPr>
+              <w:pStyle w:val="9"/>
+              <w:spacing w:before="8" w:line="261" w:lineRule="exact"/>
+              <w:ind w:left="525" w:right="516"/>
+              <w:rPr>
+                <w:rFonts w:ascii="Times New Roman" w:hAnsi="Times New Roman" w:cs="Times New Roman"/>
+                <w:sz w:val="24"/>
+                <w:szCs w:val="24"/>
+                <w:lang w:val="ms-MY"/>
+              </w:rPr>
+            </w:pPr>
+            <w:r>
+              <w:rPr>
+                <w:rFonts w:ascii="Times New Roman" w:hAnsi="Times New Roman" w:cs="Times New Roman"/>
+                <w:sz w:val="24"/>
+                <w:szCs w:val="24"/>
+                <w:lang w:val="ms-MY"/>
+              </w:rPr>
+              <w:t>Membuat halaman saldo</w:t>
+            </w:r>
+          </w:p>
+        </w:tc>
+        <w:tc>
+          <w:tcPr>
+            <w:tcW w:w="2126" w:type="dxa"/>
+            <w:tcBorders>
+              <w:top w:val="single" w:color="000000" w:sz="4" w:space="0"/>
+              <w:left w:val="single" w:color="000000" w:sz="4" w:space="0"/>
+              <w:bottom w:val="single" w:color="000000" w:sz="4" w:space="0"/>
+              <w:right w:val="single" w:color="000000" w:sz="4" w:space="0"/>
+            </w:tcBorders>
+          </w:tcPr>
+          <w:p>
+            <w:pPr>
+              <w:pStyle w:val="9"/>
+              <w:jc w:val="left"/>
+              <w:rPr>
+                <w:rFonts w:ascii="Times New Roman" w:hAnsi="Times New Roman" w:cs="Times New Roman"/>
+                <w:sz w:val="24"/>
+                <w:szCs w:val="24"/>
+                <w:lang w:val="ms-MY"/>
+              </w:rPr>
+            </w:pPr>
+          </w:p>
+        </w:tc>
+        <w:tc>
+          <w:tcPr>
+            <w:tcW w:w="2551" w:type="dxa"/>
+            <w:tcBorders>
+              <w:top w:val="single" w:color="000000" w:sz="4" w:space="0"/>
+              <w:left w:val="single" w:color="000000" w:sz="4" w:space="0"/>
+              <w:bottom w:val="single" w:color="000000" w:sz="4" w:space="0"/>
+              <w:right w:val="single" w:color="000000" w:sz="4" w:space="0"/>
+            </w:tcBorders>
+          </w:tcPr>
+          <w:p>
+            <w:pPr>
+              <w:pStyle w:val="9"/>
+              <w:jc w:val="left"/>
+              <w:rPr>
+                <w:rFonts w:ascii="Times New Roman" w:hAnsi="Times New Roman" w:cs="Times New Roman"/>
+                <w:sz w:val="24"/>
+                <w:szCs w:val="24"/>
+                <w:lang w:val="ms-MY"/>
+              </w:rPr>
+            </w:pPr>
+          </w:p>
+        </w:tc>
+      </w:tr>
+      <w:tr>
+        <w:tblPrEx>
+          <w:tblBorders>
+            <w:top w:val="single" w:color="000000" w:sz="4" w:space="0"/>
+            <w:left w:val="single" w:color="000000" w:sz="4" w:space="0"/>
+            <w:bottom w:val="single" w:color="000000" w:sz="4" w:space="0"/>
+            <w:right w:val="single" w:color="000000" w:sz="4" w:space="0"/>
+            <w:insideH w:val="single" w:color="000000" w:sz="4" w:space="0"/>
+            <w:insideV w:val="single" w:color="000000" w:sz="4" w:space="0"/>
+          </w:tblBorders>
+          <w:tblCellMar>
+            <w:top w:w="0" w:type="dxa"/>
+            <w:left w:w="0" w:type="dxa"/>
+            <w:bottom w:w="0" w:type="dxa"/>
+            <w:right w:w="0" w:type="dxa"/>
+          </w:tblCellMar>
+        </w:tblPrEx>
+        <w:trPr>
+          <w:trHeight w:val="290" w:hRule="atLeast"/>
+        </w:trPr>
+        <w:tc>
+          <w:tcPr>
+            <w:tcW w:w="4673" w:type="dxa"/>
+            <w:tcBorders>
+              <w:top w:val="single" w:color="000000" w:sz="4" w:space="0"/>
+              <w:left w:val="single" w:color="000000" w:sz="4" w:space="0"/>
+              <w:bottom w:val="single" w:color="000000" w:sz="4" w:space="0"/>
+              <w:right w:val="single" w:color="000000" w:sz="4" w:space="0"/>
+            </w:tcBorders>
+          </w:tcPr>
+          <w:p>
+            <w:pPr>
+              <w:pStyle w:val="9"/>
+              <w:spacing w:before="8" w:line="261" w:lineRule="exact"/>
+              <w:ind w:left="525" w:right="516"/>
+              <w:rPr>
+                <w:rFonts w:ascii="Times New Roman" w:hAnsi="Times New Roman" w:cs="Times New Roman"/>
+                <w:sz w:val="24"/>
+                <w:szCs w:val="24"/>
+                <w:lang w:val="ms-MY"/>
+              </w:rPr>
+            </w:pPr>
+            <w:r>
+              <w:rPr>
+                <w:rFonts w:ascii="Times New Roman" w:hAnsi="Times New Roman" w:cs="Times New Roman"/>
+                <w:sz w:val="24"/>
+                <w:szCs w:val="24"/>
+                <w:lang w:val="ms-MY"/>
+              </w:rPr>
+              <w:t>Membuat halaman riwayat pemesanan</w:t>
+            </w:r>
+          </w:p>
+        </w:tc>
+        <w:tc>
+          <w:tcPr>
+            <w:tcW w:w="2126" w:type="dxa"/>
+            <w:tcBorders>
+              <w:top w:val="single" w:color="000000" w:sz="4" w:space="0"/>
+              <w:left w:val="single" w:color="000000" w:sz="4" w:space="0"/>
+              <w:bottom w:val="single" w:color="000000" w:sz="4" w:space="0"/>
+              <w:right w:val="single" w:color="000000" w:sz="4" w:space="0"/>
+            </w:tcBorders>
+          </w:tcPr>
+          <w:p>
+            <w:pPr>
+              <w:pStyle w:val="9"/>
+              <w:jc w:val="left"/>
+              <w:rPr>
+                <w:rFonts w:ascii="Times New Roman" w:hAnsi="Times New Roman" w:cs="Times New Roman"/>
+                <w:sz w:val="24"/>
+                <w:szCs w:val="24"/>
+                <w:lang w:val="ms-MY"/>
+              </w:rPr>
+            </w:pPr>
+          </w:p>
+        </w:tc>
+        <w:tc>
+          <w:tcPr>
+            <w:tcW w:w="2551" w:type="dxa"/>
+            <w:tcBorders>
+              <w:top w:val="single" w:color="000000" w:sz="4" w:space="0"/>
+              <w:left w:val="single" w:color="000000" w:sz="4" w:space="0"/>
+              <w:bottom w:val="single" w:color="000000" w:sz="4" w:space="0"/>
+              <w:right w:val="single" w:color="000000" w:sz="4" w:space="0"/>
+            </w:tcBorders>
+          </w:tcPr>
+          <w:p>
+            <w:pPr>
+              <w:pStyle w:val="9"/>
+              <w:jc w:val="left"/>
+              <w:rPr>
+                <w:rFonts w:ascii="Times New Roman" w:hAnsi="Times New Roman" w:cs="Times New Roman"/>
+                <w:sz w:val="24"/>
+                <w:szCs w:val="24"/>
+                <w:lang w:val="ms-MY"/>
+              </w:rPr>
+            </w:pPr>
+          </w:p>
+        </w:tc>
+      </w:tr>
+      <w:tr>
+        <w:tblPrEx>
+          <w:tblBorders>
+            <w:top w:val="single" w:color="000000" w:sz="4" w:space="0"/>
+            <w:left w:val="single" w:color="000000" w:sz="4" w:space="0"/>
+            <w:bottom w:val="single" w:color="000000" w:sz="4" w:space="0"/>
+            <w:right w:val="single" w:color="000000" w:sz="4" w:space="0"/>
+            <w:insideH w:val="single" w:color="000000" w:sz="4" w:space="0"/>
+            <w:insideV w:val="single" w:color="000000" w:sz="4" w:space="0"/>
+          </w:tblBorders>
+          <w:tblCellMar>
+            <w:top w:w="0" w:type="dxa"/>
+            <w:left w:w="0" w:type="dxa"/>
+            <w:bottom w:w="0" w:type="dxa"/>
+            <w:right w:w="0" w:type="dxa"/>
+          </w:tblCellMar>
+        </w:tblPrEx>
+        <w:trPr>
+          <w:trHeight w:val="290" w:hRule="atLeast"/>
+        </w:trPr>
+        <w:tc>
+          <w:tcPr>
+            <w:tcW w:w="4673" w:type="dxa"/>
+            <w:tcBorders>
+              <w:top w:val="single" w:color="000000" w:sz="4" w:space="0"/>
+              <w:left w:val="single" w:color="000000" w:sz="4" w:space="0"/>
+              <w:bottom w:val="single" w:color="000000" w:sz="4" w:space="0"/>
+              <w:right w:val="single" w:color="000000" w:sz="4" w:space="0"/>
+            </w:tcBorders>
+          </w:tcPr>
+          <w:p>
+            <w:pPr>
+              <w:pStyle w:val="9"/>
+              <w:spacing w:before="8" w:line="261" w:lineRule="exact"/>
+              <w:ind w:left="525" w:right="516"/>
+              <w:rPr>
+                <w:rFonts w:ascii="Times New Roman" w:hAnsi="Times New Roman" w:cs="Times New Roman"/>
+                <w:sz w:val="24"/>
+                <w:szCs w:val="24"/>
+                <w:lang w:val="ms-MY"/>
+              </w:rPr>
+            </w:pPr>
+            <w:r>
+              <w:rPr>
+                <w:rFonts w:ascii="Times New Roman" w:hAnsi="Times New Roman" w:cs="Times New Roman"/>
+                <w:sz w:val="24"/>
+                <w:szCs w:val="24"/>
+                <w:lang w:val="ms-MY"/>
+              </w:rPr>
+              <w:t>Membuat halaman bahasa</w:t>
+            </w:r>
+          </w:p>
+        </w:tc>
+        <w:tc>
+          <w:tcPr>
+            <w:tcW w:w="2126" w:type="dxa"/>
+            <w:tcBorders>
+              <w:top w:val="single" w:color="000000" w:sz="4" w:space="0"/>
+              <w:left w:val="single" w:color="000000" w:sz="4" w:space="0"/>
+              <w:bottom w:val="single" w:color="000000" w:sz="4" w:space="0"/>
+              <w:right w:val="single" w:color="000000" w:sz="4" w:space="0"/>
+            </w:tcBorders>
+          </w:tcPr>
+          <w:p>
+            <w:pPr>
+              <w:pStyle w:val="9"/>
+              <w:jc w:val="left"/>
+              <w:rPr>
+                <w:rFonts w:ascii="Times New Roman" w:hAnsi="Times New Roman" w:cs="Times New Roman"/>
+                <w:sz w:val="24"/>
+                <w:szCs w:val="24"/>
+                <w:lang w:val="ms-MY"/>
+              </w:rPr>
+            </w:pPr>
+          </w:p>
+        </w:tc>
+        <w:tc>
+          <w:tcPr>
+            <w:tcW w:w="2551" w:type="dxa"/>
+            <w:tcBorders>
+              <w:top w:val="single" w:color="000000" w:sz="4" w:space="0"/>
+              <w:left w:val="single" w:color="000000" w:sz="4" w:space="0"/>
+              <w:bottom w:val="single" w:color="000000" w:sz="4" w:space="0"/>
+              <w:right w:val="single" w:color="000000" w:sz="4" w:space="0"/>
+            </w:tcBorders>
+          </w:tcPr>
+          <w:p>
+            <w:pPr>
+              <w:pStyle w:val="9"/>
+              <w:jc w:val="left"/>
+              <w:rPr>
+                <w:rFonts w:ascii="Times New Roman" w:hAnsi="Times New Roman" w:cs="Times New Roman"/>
+                <w:sz w:val="24"/>
+                <w:szCs w:val="24"/>
+                <w:lang w:val="ms-MY"/>
+              </w:rPr>
+            </w:pPr>
+          </w:p>
+        </w:tc>
+      </w:tr>
+      <w:tr>
+        <w:tblPrEx>
+          <w:tblBorders>
+            <w:top w:val="single" w:color="000000" w:sz="4" w:space="0"/>
+            <w:left w:val="single" w:color="000000" w:sz="4" w:space="0"/>
+            <w:bottom w:val="single" w:color="000000" w:sz="4" w:space="0"/>
+            <w:right w:val="single" w:color="000000" w:sz="4" w:space="0"/>
+            <w:insideH w:val="single" w:color="000000" w:sz="4" w:space="0"/>
+            <w:insideV w:val="single" w:color="000000" w:sz="4" w:space="0"/>
+          </w:tblBorders>
+          <w:tblCellMar>
+            <w:top w:w="0" w:type="dxa"/>
+            <w:left w:w="0" w:type="dxa"/>
+            <w:bottom w:w="0" w:type="dxa"/>
+            <w:right w:w="0" w:type="dxa"/>
+          </w:tblCellMar>
+        </w:tblPrEx>
+        <w:trPr>
+          <w:trHeight w:val="290" w:hRule="atLeast"/>
+        </w:trPr>
+        <w:tc>
+          <w:tcPr>
+            <w:tcW w:w="4673" w:type="dxa"/>
+            <w:tcBorders>
+              <w:top w:val="single" w:color="000000" w:sz="4" w:space="0"/>
+              <w:left w:val="single" w:color="000000" w:sz="4" w:space="0"/>
+              <w:bottom w:val="single" w:color="000000" w:sz="4" w:space="0"/>
+              <w:right w:val="single" w:color="000000" w:sz="4" w:space="0"/>
+            </w:tcBorders>
+          </w:tcPr>
+          <w:p>
+            <w:pPr>
+              <w:pStyle w:val="9"/>
+              <w:spacing w:before="8" w:line="261" w:lineRule="exact"/>
+              <w:ind w:left="525" w:right="516"/>
+              <w:rPr>
+                <w:rFonts w:ascii="Times New Roman" w:hAnsi="Times New Roman" w:cs="Times New Roman"/>
+                <w:sz w:val="24"/>
+                <w:szCs w:val="24"/>
+                <w:lang w:val="ms-MY"/>
+              </w:rPr>
+            </w:pPr>
+            <w:r>
+              <w:rPr>
+                <w:rFonts w:ascii="Times New Roman" w:hAnsi="Times New Roman" w:cs="Times New Roman"/>
+                <w:sz w:val="24"/>
+                <w:szCs w:val="24"/>
+                <w:lang w:val="ms-MY"/>
+              </w:rPr>
+              <w:t>Membuat halaman pengeditan profil</w:t>
+            </w:r>
+          </w:p>
+        </w:tc>
+        <w:tc>
+          <w:tcPr>
+            <w:tcW w:w="2126" w:type="dxa"/>
+            <w:tcBorders>
+              <w:top w:val="single" w:color="000000" w:sz="4" w:space="0"/>
+              <w:left w:val="single" w:color="000000" w:sz="4" w:space="0"/>
+              <w:bottom w:val="single" w:color="000000" w:sz="4" w:space="0"/>
+              <w:right w:val="single" w:color="000000" w:sz="4" w:space="0"/>
+            </w:tcBorders>
+          </w:tcPr>
+          <w:p>
+            <w:pPr>
+              <w:pStyle w:val="9"/>
+              <w:jc w:val="left"/>
+              <w:rPr>
+                <w:rFonts w:ascii="Times New Roman" w:hAnsi="Times New Roman" w:cs="Times New Roman"/>
+                <w:sz w:val="24"/>
+                <w:szCs w:val="24"/>
+                <w:lang w:val="ms-MY"/>
+              </w:rPr>
+            </w:pPr>
+          </w:p>
+        </w:tc>
+        <w:tc>
+          <w:tcPr>
+            <w:tcW w:w="2551" w:type="dxa"/>
+            <w:tcBorders>
+              <w:top w:val="single" w:color="000000" w:sz="4" w:space="0"/>
+              <w:left w:val="single" w:color="000000" w:sz="4" w:space="0"/>
+              <w:bottom w:val="single" w:color="000000" w:sz="4" w:space="0"/>
+              <w:right w:val="single" w:color="000000" w:sz="4" w:space="0"/>
+            </w:tcBorders>
+          </w:tcPr>
+          <w:p>
+            <w:pPr>
+              <w:pStyle w:val="9"/>
+              <w:jc w:val="left"/>
+              <w:rPr>
+                <w:rFonts w:ascii="Times New Roman" w:hAnsi="Times New Roman" w:cs="Times New Roman"/>
+                <w:sz w:val="24"/>
+                <w:szCs w:val="24"/>
+                <w:lang w:val="ms-MY"/>
+              </w:rPr>
+            </w:pPr>
+          </w:p>
+        </w:tc>
+      </w:tr>
+      <w:tr>
+        <w:tblPrEx>
+          <w:tblBorders>
+            <w:top w:val="single" w:color="000000" w:sz="4" w:space="0"/>
+            <w:left w:val="single" w:color="000000" w:sz="4" w:space="0"/>
+            <w:bottom w:val="single" w:color="000000" w:sz="4" w:space="0"/>
+            <w:right w:val="single" w:color="000000" w:sz="4" w:space="0"/>
+            <w:insideH w:val="single" w:color="000000" w:sz="4" w:space="0"/>
+            <w:insideV w:val="single" w:color="000000" w:sz="4" w:space="0"/>
+          </w:tblBorders>
+          <w:tblCellMar>
+            <w:top w:w="0" w:type="dxa"/>
+            <w:left w:w="0" w:type="dxa"/>
+            <w:bottom w:w="0" w:type="dxa"/>
+            <w:right w:w="0" w:type="dxa"/>
+          </w:tblCellMar>
+        </w:tblPrEx>
+        <w:trPr>
+          <w:trHeight w:val="290" w:hRule="atLeast"/>
+        </w:trPr>
+        <w:tc>
+          <w:tcPr>
+            <w:tcW w:w="4673" w:type="dxa"/>
+            <w:tcBorders>
+              <w:top w:val="single" w:color="000000" w:sz="4" w:space="0"/>
+              <w:left w:val="single" w:color="000000" w:sz="4" w:space="0"/>
+              <w:bottom w:val="single" w:color="000000" w:sz="4" w:space="0"/>
+              <w:right w:val="single" w:color="000000" w:sz="4" w:space="0"/>
+            </w:tcBorders>
+          </w:tcPr>
+          <w:p>
+            <w:pPr>
+              <w:pStyle w:val="9"/>
+              <w:spacing w:before="8" w:line="261" w:lineRule="exact"/>
+              <w:ind w:left="525" w:right="516"/>
+              <w:rPr>
+                <w:rFonts w:ascii="Times New Roman" w:hAnsi="Times New Roman" w:cs="Times New Roman"/>
+                <w:sz w:val="24"/>
+                <w:szCs w:val="24"/>
+                <w:lang w:val="ms-MY"/>
+              </w:rPr>
+            </w:pPr>
+            <w:r>
+              <w:rPr>
+                <w:rFonts w:ascii="Times New Roman" w:hAnsi="Times New Roman" w:cs="Times New Roman"/>
+                <w:sz w:val="24"/>
+                <w:szCs w:val="24"/>
+                <w:lang w:val="ms-MY"/>
+              </w:rPr>
+              <w:t>Membuat halaman contact us</w:t>
+            </w:r>
+          </w:p>
+        </w:tc>
+        <w:tc>
+          <w:tcPr>
+            <w:tcW w:w="2126" w:type="dxa"/>
+            <w:tcBorders>
+              <w:top w:val="single" w:color="000000" w:sz="4" w:space="0"/>
+              <w:left w:val="single" w:color="000000" w:sz="4" w:space="0"/>
+              <w:bottom w:val="single" w:color="000000" w:sz="4" w:space="0"/>
+              <w:right w:val="single" w:color="000000" w:sz="4" w:space="0"/>
+            </w:tcBorders>
+          </w:tcPr>
+          <w:p>
+            <w:pPr>
+              <w:pStyle w:val="9"/>
+              <w:jc w:val="left"/>
+              <w:rPr>
+                <w:rFonts w:ascii="Times New Roman" w:hAnsi="Times New Roman" w:cs="Times New Roman"/>
+                <w:sz w:val="24"/>
+                <w:szCs w:val="24"/>
+                <w:lang w:val="ms-MY"/>
+              </w:rPr>
+            </w:pPr>
+          </w:p>
+        </w:tc>
+        <w:tc>
+          <w:tcPr>
+            <w:tcW w:w="2551" w:type="dxa"/>
+            <w:tcBorders>
+              <w:top w:val="single" w:color="000000" w:sz="4" w:space="0"/>
+              <w:left w:val="single" w:color="000000" w:sz="4" w:space="0"/>
+              <w:bottom w:val="single" w:color="000000" w:sz="4" w:space="0"/>
+              <w:right w:val="single" w:color="000000" w:sz="4" w:space="0"/>
+            </w:tcBorders>
+          </w:tcPr>
+          <w:p>
+            <w:pPr>
+              <w:pStyle w:val="9"/>
+              <w:jc w:val="left"/>
+              <w:rPr>
+                <w:rFonts w:ascii="Times New Roman" w:hAnsi="Times New Roman" w:cs="Times New Roman"/>
+                <w:sz w:val="24"/>
+                <w:szCs w:val="24"/>
+                <w:lang w:val="ms-MY"/>
+              </w:rPr>
+            </w:pPr>
+          </w:p>
+        </w:tc>
+      </w:tr>
+      <w:tr>
+        <w:tblPrEx>
+          <w:tblBorders>
+            <w:top w:val="single" w:color="000000" w:sz="4" w:space="0"/>
+            <w:left w:val="single" w:color="000000" w:sz="4" w:space="0"/>
+            <w:bottom w:val="single" w:color="000000" w:sz="4" w:space="0"/>
+            <w:right w:val="single" w:color="000000" w:sz="4" w:space="0"/>
+            <w:insideH w:val="single" w:color="000000" w:sz="4" w:space="0"/>
+            <w:insideV w:val="single" w:color="000000" w:sz="4" w:space="0"/>
+          </w:tblBorders>
+          <w:tblCellMar>
+            <w:top w:w="0" w:type="dxa"/>
+            <w:left w:w="0" w:type="dxa"/>
+            <w:bottom w:w="0" w:type="dxa"/>
+            <w:right w:w="0" w:type="dxa"/>
+          </w:tblCellMar>
+        </w:tblPrEx>
+        <w:trPr>
+          <w:trHeight w:val="290" w:hRule="atLeast"/>
+        </w:trPr>
+        <w:tc>
+          <w:tcPr>
+            <w:tcW w:w="4673" w:type="dxa"/>
+            <w:tcBorders>
+              <w:top w:val="single" w:color="000000" w:sz="4" w:space="0"/>
+              <w:left w:val="single" w:color="000000" w:sz="4" w:space="0"/>
+              <w:bottom w:val="single" w:color="000000" w:sz="4" w:space="0"/>
+              <w:right w:val="single" w:color="000000" w:sz="4" w:space="0"/>
+            </w:tcBorders>
+          </w:tcPr>
+          <w:p>
+            <w:pPr>
+              <w:pStyle w:val="9"/>
+              <w:spacing w:before="8" w:line="261" w:lineRule="exact"/>
+              <w:ind w:left="525" w:right="516"/>
+              <w:rPr>
+                <w:rFonts w:ascii="Times New Roman" w:hAnsi="Times New Roman" w:cs="Times New Roman"/>
+                <w:sz w:val="24"/>
+                <w:szCs w:val="24"/>
+                <w:lang w:val="ms-MY"/>
+              </w:rPr>
+            </w:pPr>
+            <w:r>
+              <w:rPr>
+                <w:rFonts w:ascii="Times New Roman" w:hAnsi="Times New Roman" w:cs="Times New Roman"/>
+                <w:sz w:val="24"/>
+                <w:szCs w:val="24"/>
+                <w:lang w:val="ms-MY"/>
+              </w:rPr>
+              <w:t>Membuat halaman saved address</w:t>
+            </w:r>
+          </w:p>
+        </w:tc>
+        <w:tc>
+          <w:tcPr>
+            <w:tcW w:w="2126" w:type="dxa"/>
+            <w:tcBorders>
+              <w:top w:val="single" w:color="000000" w:sz="4" w:space="0"/>
+              <w:left w:val="single" w:color="000000" w:sz="4" w:space="0"/>
+              <w:bottom w:val="single" w:color="000000" w:sz="4" w:space="0"/>
+              <w:right w:val="single" w:color="000000" w:sz="4" w:space="0"/>
+            </w:tcBorders>
+          </w:tcPr>
+          <w:p>
+            <w:pPr>
+              <w:pStyle w:val="9"/>
+              <w:jc w:val="left"/>
+              <w:rPr>
+                <w:rFonts w:ascii="Times New Roman" w:hAnsi="Times New Roman" w:cs="Times New Roman"/>
+                <w:sz w:val="24"/>
+                <w:szCs w:val="24"/>
+                <w:lang w:val="ms-MY"/>
+              </w:rPr>
+            </w:pPr>
+          </w:p>
+        </w:tc>
+        <w:tc>
+          <w:tcPr>
+            <w:tcW w:w="2551" w:type="dxa"/>
+            <w:tcBorders>
+              <w:top w:val="single" w:color="000000" w:sz="4" w:space="0"/>
+              <w:left w:val="single" w:color="000000" w:sz="4" w:space="0"/>
+              <w:bottom w:val="single" w:color="000000" w:sz="4" w:space="0"/>
+              <w:right w:val="single" w:color="000000" w:sz="4" w:space="0"/>
+            </w:tcBorders>
+          </w:tcPr>
+          <w:p>
+            <w:pPr>
+              <w:pStyle w:val="9"/>
+              <w:jc w:val="left"/>
+              <w:rPr>
+                <w:rFonts w:ascii="Times New Roman" w:hAnsi="Times New Roman" w:cs="Times New Roman"/>
+                <w:sz w:val="24"/>
+                <w:szCs w:val="24"/>
+                <w:lang w:val="ms-MY"/>
+              </w:rPr>
+            </w:pPr>
+          </w:p>
+        </w:tc>
+      </w:tr>
+      <w:tr>
+        <w:tblPrEx>
+          <w:tblBorders>
+            <w:top w:val="single" w:color="000000" w:sz="4" w:space="0"/>
+            <w:left w:val="single" w:color="000000" w:sz="4" w:space="0"/>
+            <w:bottom w:val="single" w:color="000000" w:sz="4" w:space="0"/>
+            <w:right w:val="single" w:color="000000" w:sz="4" w:space="0"/>
+            <w:insideH w:val="single" w:color="000000" w:sz="4" w:space="0"/>
+            <w:insideV w:val="single" w:color="000000" w:sz="4" w:space="0"/>
+          </w:tblBorders>
+          <w:tblCellMar>
+            <w:top w:w="0" w:type="dxa"/>
+            <w:left w:w="0" w:type="dxa"/>
+            <w:bottom w:w="0" w:type="dxa"/>
+            <w:right w:w="0" w:type="dxa"/>
+          </w:tblCellMar>
+        </w:tblPrEx>
+        <w:trPr>
+          <w:trHeight w:val="290" w:hRule="atLeast"/>
+        </w:trPr>
+        <w:tc>
+          <w:tcPr>
+            <w:tcW w:w="4673" w:type="dxa"/>
+            <w:tcBorders>
+              <w:top w:val="single" w:color="000000" w:sz="4" w:space="0"/>
+              <w:left w:val="single" w:color="000000" w:sz="4" w:space="0"/>
+              <w:bottom w:val="single" w:color="000000" w:sz="4" w:space="0"/>
+              <w:right w:val="single" w:color="000000" w:sz="4" w:space="0"/>
+            </w:tcBorders>
+          </w:tcPr>
+          <w:p>
+            <w:pPr>
+              <w:pStyle w:val="9"/>
+              <w:spacing w:before="8" w:line="261" w:lineRule="exact"/>
+              <w:ind w:left="525" w:right="516"/>
+              <w:rPr>
+                <w:rFonts w:ascii="Times New Roman" w:hAnsi="Times New Roman" w:cs="Times New Roman"/>
+                <w:sz w:val="24"/>
+                <w:szCs w:val="24"/>
+                <w:lang w:val="ms-MY"/>
+              </w:rPr>
+            </w:pPr>
+            <w:r>
+              <w:rPr>
+                <w:rFonts w:ascii="Times New Roman" w:hAnsi="Times New Roman" w:cs="Times New Roman"/>
+                <w:sz w:val="24"/>
+                <w:szCs w:val="24"/>
+                <w:lang w:val="ms-MY"/>
+              </w:rPr>
+              <w:t>Membuat dark mode</w:t>
+            </w:r>
+          </w:p>
+        </w:tc>
+        <w:tc>
+          <w:tcPr>
+            <w:tcW w:w="2126" w:type="dxa"/>
+            <w:tcBorders>
+              <w:top w:val="single" w:color="000000" w:sz="4" w:space="0"/>
+              <w:left w:val="single" w:color="000000" w:sz="4" w:space="0"/>
+              <w:bottom w:val="single" w:color="000000" w:sz="4" w:space="0"/>
+              <w:right w:val="single" w:color="000000" w:sz="4" w:space="0"/>
+            </w:tcBorders>
+          </w:tcPr>
+          <w:p>
+            <w:pPr>
+              <w:pStyle w:val="9"/>
+              <w:jc w:val="left"/>
+              <w:rPr>
+                <w:rFonts w:ascii="Times New Roman" w:hAnsi="Times New Roman" w:cs="Times New Roman"/>
+                <w:sz w:val="24"/>
+                <w:szCs w:val="24"/>
+                <w:lang w:val="ms-MY"/>
+              </w:rPr>
+            </w:pPr>
+          </w:p>
+        </w:tc>
+        <w:tc>
+          <w:tcPr>
+            <w:tcW w:w="2551" w:type="dxa"/>
+            <w:tcBorders>
+              <w:top w:val="single" w:color="000000" w:sz="4" w:space="0"/>
+              <w:left w:val="single" w:color="000000" w:sz="4" w:space="0"/>
+              <w:bottom w:val="single" w:color="000000" w:sz="4" w:space="0"/>
+              <w:right w:val="single" w:color="000000" w:sz="4" w:space="0"/>
+            </w:tcBorders>
+          </w:tcPr>
+          <w:p>
+            <w:pPr>
+              <w:pStyle w:val="9"/>
+              <w:jc w:val="left"/>
+              <w:rPr>
+                <w:rFonts w:ascii="Times New Roman" w:hAnsi="Times New Roman" w:cs="Times New Roman"/>
+                <w:sz w:val="24"/>
+                <w:szCs w:val="24"/>
+                <w:lang w:val="ms-MY"/>
+              </w:rPr>
+            </w:pPr>
+          </w:p>
+        </w:tc>
+      </w:tr>
+    </w:tbl>
+    <w:p>
+      <w:pPr>
+        <w:pStyle w:val="2"/>
+        <w:spacing w:before="78"/>
+        <w:ind w:left="0"/>
+        <w:rPr>
           <w:sz w:val="24"/>
           <w:szCs w:val="24"/>
         </w:rPr>

</xml_diff>

<commit_message>
Laporan Hasil Sprint Retrospective
</commit_message>
<xml_diff>
--- a/SummonS2_Tugas2.docx
+++ b/SummonS2_Tugas2.docx
@@ -207,12 +207,6 @@
             <w:insideH w:val="single" w:color="auto" w:sz="4" w:space="0"/>
             <w:insideV w:val="single" w:color="auto" w:sz="4" w:space="0"/>
           </w:tblBorders>
-          <w:tblCellMar>
-            <w:top w:w="0" w:type="dxa"/>
-            <w:left w:w="108" w:type="dxa"/>
-            <w:bottom w:w="0" w:type="dxa"/>
-            <w:right w:w="108" w:type="dxa"/>
-          </w:tblCellMar>
         </w:tblPrEx>
         <w:trPr>
           <w:jc w:val="center"/>
@@ -1233,12 +1227,6 @@
             <w:insideH w:val="single" w:color="auto" w:sz="4" w:space="0"/>
             <w:insideV w:val="single" w:color="auto" w:sz="4" w:space="0"/>
           </w:tblBorders>
-          <w:tblCellMar>
-            <w:top w:w="0" w:type="dxa"/>
-            <w:left w:w="108" w:type="dxa"/>
-            <w:bottom w:w="0" w:type="dxa"/>
-            <w:right w:w="108" w:type="dxa"/>
-          </w:tblCellMar>
         </w:tblPrEx>
         <w:trPr>
           <w:jc w:val="center"/>
@@ -1810,12 +1798,6 @@
             <w:insideH w:val="single" w:color="auto" w:sz="4" w:space="0"/>
             <w:insideV w:val="single" w:color="auto" w:sz="4" w:space="0"/>
           </w:tblBorders>
-          <w:tblCellMar>
-            <w:top w:w="0" w:type="dxa"/>
-            <w:left w:w="108" w:type="dxa"/>
-            <w:bottom w:w="0" w:type="dxa"/>
-            <w:right w:w="108" w:type="dxa"/>
-          </w:tblCellMar>
         </w:tblPrEx>
         <w:trPr>
           <w:jc w:val="center"/>
@@ -2204,12 +2186,6 @@
             <w:insideH w:val="single" w:color="auto" w:sz="4" w:space="0"/>
             <w:insideV w:val="single" w:color="auto" w:sz="4" w:space="0"/>
           </w:tblBorders>
-          <w:tblCellMar>
-            <w:top w:w="0" w:type="dxa"/>
-            <w:left w:w="108" w:type="dxa"/>
-            <w:bottom w:w="0" w:type="dxa"/>
-            <w:right w:w="108" w:type="dxa"/>
-          </w:tblCellMar>
         </w:tblPrEx>
         <w:trPr>
           <w:jc w:val="center"/>
@@ -2704,6 +2680,12 @@
             <w:insideH w:val="single" w:color="auto" w:sz="4" w:space="0"/>
             <w:insideV w:val="single" w:color="auto" w:sz="4" w:space="0"/>
           </w:tblBorders>
+          <w:tblCellMar>
+            <w:top w:w="0" w:type="dxa"/>
+            <w:left w:w="108" w:type="dxa"/>
+            <w:bottom w:w="0" w:type="dxa"/>
+            <w:right w:w="108" w:type="dxa"/>
+          </w:tblCellMar>
         </w:tblPrEx>
         <w:tc>
           <w:tcPr>
@@ -2783,6 +2765,12 @@
             <w:insideH w:val="single" w:color="auto" w:sz="4" w:space="0"/>
             <w:insideV w:val="single" w:color="auto" w:sz="4" w:space="0"/>
           </w:tblBorders>
+          <w:tblCellMar>
+            <w:top w:w="0" w:type="dxa"/>
+            <w:left w:w="108" w:type="dxa"/>
+            <w:bottom w:w="0" w:type="dxa"/>
+            <w:right w:w="108" w:type="dxa"/>
+          </w:tblCellMar>
         </w:tblPrEx>
         <w:tc>
           <w:tcPr>
@@ -2954,6 +2942,12 @@
             <w:insideH w:val="single" w:color="auto" w:sz="4" w:space="0"/>
             <w:insideV w:val="single" w:color="auto" w:sz="4" w:space="0"/>
           </w:tblBorders>
+          <w:tblCellMar>
+            <w:top w:w="0" w:type="dxa"/>
+            <w:left w:w="108" w:type="dxa"/>
+            <w:bottom w:w="0" w:type="dxa"/>
+            <w:right w:w="108" w:type="dxa"/>
+          </w:tblCellMar>
         </w:tblPrEx>
         <w:tc>
           <w:tcPr>
@@ -2993,59 +2987,6 @@
                 <w:rFonts w:ascii="Times New Roman" w:hAnsi="Times New Roman" w:cs="Times New Roman"/>
               </w:rPr>
               <w:t>Penjual dapat melihat menu makanan yang dia jual</w:t>
-            </w:r>
-          </w:p>
-        </w:tc>
-      </w:tr>
-      <w:tr>
-        <w:tblPrEx>
-          <w:tblBorders>
-            <w:top w:val="single" w:color="auto" w:sz="4" w:space="0"/>
-            <w:left w:val="single" w:color="auto" w:sz="4" w:space="0"/>
-            <w:bottom w:val="single" w:color="auto" w:sz="4" w:space="0"/>
-            <w:right w:val="single" w:color="auto" w:sz="4" w:space="0"/>
-            <w:insideH w:val="single" w:color="auto" w:sz="4" w:space="0"/>
-            <w:insideV w:val="single" w:color="auto" w:sz="4" w:space="0"/>
-          </w:tblBorders>
-        </w:tblPrEx>
-        <w:tc>
-          <w:tcPr>
-            <w:tcW w:w="2065" w:type="dxa"/>
-            <w:vAlign w:val="center"/>
-          </w:tcPr>
-          <w:p>
-            <w:pPr>
-              <w:spacing w:after="0" w:line="240" w:lineRule="auto"/>
-              <w:jc w:val="center"/>
-              <w:rPr>
-                <w:rFonts w:ascii="Times New Roman" w:hAnsi="Times New Roman" w:cs="Times New Roman"/>
-              </w:rPr>
-            </w:pPr>
-            <w:r>
-              <w:rPr>
-                <w:rFonts w:ascii="Times New Roman" w:hAnsi="Times New Roman" w:cs="Times New Roman"/>
-              </w:rPr>
-              <w:t>5</w:t>
-            </w:r>
-          </w:p>
-        </w:tc>
-        <w:tc>
-          <w:tcPr>
-            <w:tcW w:w="7285" w:type="dxa"/>
-            <w:vAlign w:val="center"/>
-          </w:tcPr>
-          <w:p>
-            <w:pPr>
-              <w:spacing w:after="0" w:line="240" w:lineRule="auto"/>
-              <w:rPr>
-                <w:rFonts w:ascii="Times New Roman" w:hAnsi="Times New Roman" w:cs="Times New Roman"/>
-              </w:rPr>
-            </w:pPr>
-            <w:r>
-              <w:rPr>
-                <w:rFonts w:ascii="Times New Roman" w:hAnsi="Times New Roman" w:cs="Times New Roman"/>
-              </w:rPr>
-              <w:t>Pembeli dapat melihat menu makanan yang tersedia</w:t>
             </w:r>
           </w:p>
         </w:tc>
@@ -3084,7 +3025,7 @@
               <w:rPr>
                 <w:rFonts w:ascii="Times New Roman" w:hAnsi="Times New Roman" w:cs="Times New Roman"/>
               </w:rPr>
-              <w:t>6</w:t>
+              <w:t>5</w:t>
             </w:r>
           </w:p>
         </w:tc>
@@ -3104,60 +3045,7 @@
               <w:rPr>
                 <w:rFonts w:ascii="Times New Roman" w:hAnsi="Times New Roman" w:cs="Times New Roman"/>
               </w:rPr>
-              <w:t>Pembeli dapat melihat profil / data diri pembeli</w:t>
-            </w:r>
-          </w:p>
-        </w:tc>
-      </w:tr>
-      <w:tr>
-        <w:tblPrEx>
-          <w:tblBorders>
-            <w:top w:val="single" w:color="auto" w:sz="4" w:space="0"/>
-            <w:left w:val="single" w:color="auto" w:sz="4" w:space="0"/>
-            <w:bottom w:val="single" w:color="auto" w:sz="4" w:space="0"/>
-            <w:right w:val="single" w:color="auto" w:sz="4" w:space="0"/>
-            <w:insideH w:val="single" w:color="auto" w:sz="4" w:space="0"/>
-            <w:insideV w:val="single" w:color="auto" w:sz="4" w:space="0"/>
-          </w:tblBorders>
-        </w:tblPrEx>
-        <w:tc>
-          <w:tcPr>
-            <w:tcW w:w="2065" w:type="dxa"/>
-            <w:vAlign w:val="center"/>
-          </w:tcPr>
-          <w:p>
-            <w:pPr>
-              <w:spacing w:after="0" w:line="240" w:lineRule="auto"/>
-              <w:jc w:val="center"/>
-              <w:rPr>
-                <w:rFonts w:ascii="Times New Roman" w:hAnsi="Times New Roman" w:cs="Times New Roman"/>
-              </w:rPr>
-            </w:pPr>
-            <w:r>
-              <w:rPr>
-                <w:rFonts w:ascii="Times New Roman" w:hAnsi="Times New Roman" w:cs="Times New Roman"/>
-              </w:rPr>
-              <w:t>7</w:t>
-            </w:r>
-          </w:p>
-        </w:tc>
-        <w:tc>
-          <w:tcPr>
-            <w:tcW w:w="7285" w:type="dxa"/>
-            <w:vAlign w:val="center"/>
-          </w:tcPr>
-          <w:p>
-            <w:pPr>
-              <w:spacing w:after="0" w:line="240" w:lineRule="auto"/>
-              <w:rPr>
-                <w:rFonts w:ascii="Times New Roman" w:hAnsi="Times New Roman" w:cs="Times New Roman"/>
-              </w:rPr>
-            </w:pPr>
-            <w:r>
-              <w:rPr>
-                <w:rFonts w:ascii="Times New Roman" w:hAnsi="Times New Roman" w:cs="Times New Roman"/>
-              </w:rPr>
-              <w:t>Pembeli dapat melihat detail makanan jika menekan makanannya</w:t>
+              <w:t>Pembeli dapat melihat menu makanan yang tersedia</w:t>
             </w:r>
           </w:p>
         </w:tc>
@@ -3181,8 +3069,7 @@
         </w:tblPrEx>
         <w:tc>
           <w:tcPr>
-            <w:tcW w:w="9350" w:type="dxa"/>
-            <w:gridSpan w:val="2"/>
+            <w:tcW w:w="2065" w:type="dxa"/>
             <w:vAlign w:val="center"/>
           </w:tcPr>
           <w:p>
@@ -3193,6 +3080,32 @@
                 <w:rFonts w:ascii="Times New Roman" w:hAnsi="Times New Roman" w:cs="Times New Roman"/>
               </w:rPr>
             </w:pPr>
+            <w:r>
+              <w:rPr>
+                <w:rFonts w:ascii="Times New Roman" w:hAnsi="Times New Roman" w:cs="Times New Roman"/>
+              </w:rPr>
+              <w:t>6</w:t>
+            </w:r>
+          </w:p>
+        </w:tc>
+        <w:tc>
+          <w:tcPr>
+            <w:tcW w:w="7285" w:type="dxa"/>
+            <w:vAlign w:val="center"/>
+          </w:tcPr>
+          <w:p>
+            <w:pPr>
+              <w:spacing w:after="0" w:line="240" w:lineRule="auto"/>
+              <w:rPr>
+                <w:rFonts w:ascii="Times New Roman" w:hAnsi="Times New Roman" w:cs="Times New Roman"/>
+              </w:rPr>
+            </w:pPr>
+            <w:r>
+              <w:rPr>
+                <w:rFonts w:ascii="Times New Roman" w:hAnsi="Times New Roman" w:cs="Times New Roman"/>
+              </w:rPr>
+              <w:t>Pembeli dapat melihat profil / data diri pembeli</w:t>
+            </w:r>
           </w:p>
         </w:tc>
       </w:tr>
@@ -3215,40 +3128,6 @@
         </w:tblPrEx>
         <w:tc>
           <w:tcPr>
-            <w:tcW w:w="9350" w:type="dxa"/>
-            <w:gridSpan w:val="2"/>
-            <w:vAlign w:val="center"/>
-          </w:tcPr>
-          <w:p>
-            <w:pPr>
-              <w:spacing w:after="0" w:line="240" w:lineRule="auto"/>
-              <w:jc w:val="center"/>
-              <w:rPr>
-                <w:rFonts w:ascii="Times New Roman" w:hAnsi="Times New Roman" w:cs="Times New Roman"/>
-              </w:rPr>
-            </w:pPr>
-            <w:r>
-              <w:rPr>
-                <w:rFonts w:ascii="Times New Roman" w:hAnsi="Times New Roman" w:cs="Times New Roman"/>
-              </w:rPr>
-              <w:t>Sprint Backlog :</w:t>
-            </w:r>
-          </w:p>
-        </w:tc>
-      </w:tr>
-      <w:tr>
-        <w:tblPrEx>
-          <w:tblBorders>
-            <w:top w:val="single" w:color="auto" w:sz="4" w:space="0"/>
-            <w:left w:val="single" w:color="auto" w:sz="4" w:space="0"/>
-            <w:bottom w:val="single" w:color="auto" w:sz="4" w:space="0"/>
-            <w:right w:val="single" w:color="auto" w:sz="4" w:space="0"/>
-            <w:insideH w:val="single" w:color="auto" w:sz="4" w:space="0"/>
-            <w:insideV w:val="single" w:color="auto" w:sz="4" w:space="0"/>
-          </w:tblBorders>
-        </w:tblPrEx>
-        <w:tc>
-          <w:tcPr>
             <w:tcW w:w="2065" w:type="dxa"/>
             <w:vAlign w:val="center"/>
           </w:tcPr>
@@ -3264,7 +3143,7 @@
               <w:rPr>
                 <w:rFonts w:ascii="Times New Roman" w:hAnsi="Times New Roman" w:cs="Times New Roman"/>
               </w:rPr>
-              <w:t>ID</w:t>
+              <w:t>7</w:t>
             </w:r>
           </w:p>
         </w:tc>
@@ -3284,7 +3163,7 @@
               <w:rPr>
                 <w:rFonts w:ascii="Times New Roman" w:hAnsi="Times New Roman" w:cs="Times New Roman"/>
               </w:rPr>
-              <w:t>Backlog Items :</w:t>
+              <w:t>Pembeli dapat melihat detail makanan jika menekan makanannya</w:t>
             </w:r>
           </w:p>
         </w:tc>
@@ -3308,7 +3187,8 @@
         </w:tblPrEx>
         <w:tc>
           <w:tcPr>
-            <w:tcW w:w="2065" w:type="dxa"/>
+            <w:tcW w:w="9350" w:type="dxa"/>
+            <w:gridSpan w:val="2"/>
             <w:vAlign w:val="center"/>
           </w:tcPr>
           <w:p>
@@ -3319,34 +3199,6 @@
                 <w:rFonts w:ascii="Times New Roman" w:hAnsi="Times New Roman" w:cs="Times New Roman"/>
               </w:rPr>
             </w:pPr>
-            <w:r>
-              <w:rPr>
-                <w:rFonts w:ascii="Times New Roman" w:hAnsi="Times New Roman" w:cs="Times New Roman"/>
-              </w:rPr>
-              <w:t>111</w:t>
-            </w:r>
-          </w:p>
-        </w:tc>
-        <w:tc>
-          <w:tcPr>
-            <w:tcW w:w="7285" w:type="dxa"/>
-            <w:vAlign w:val="center"/>
-          </w:tcPr>
-          <w:p>
-            <w:pPr>
-              <w:spacing w:after="0" w:line="240" w:lineRule="auto"/>
-              <w:rPr>
-                <w:rFonts w:ascii="Times New Roman" w:hAnsi="Times New Roman" w:cs="Times New Roman"/>
-              </w:rPr>
-            </w:pPr>
-            <w:r>
-              <w:rPr>
-                <w:rFonts w:ascii="Times New Roman" w:hAnsi="Times New Roman" w:cs="Times New Roman"/>
-                <w:color w:val="000000"/>
-                <w:shd w:val="clear" w:color="auto" w:fill="FFFFFF"/>
-              </w:rPr>
-              <w:t>(5)Sebagai Pembeli saya ingin bisa meregistrasi akun agar bisa berbelanja dengan akun pribadi</w:t>
-            </w:r>
           </w:p>
         </w:tc>
       </w:tr>
@@ -3369,7 +3221,8 @@
         </w:tblPrEx>
         <w:tc>
           <w:tcPr>
-            <w:tcW w:w="2065" w:type="dxa"/>
+            <w:tcW w:w="9350" w:type="dxa"/>
+            <w:gridSpan w:val="2"/>
             <w:vAlign w:val="center"/>
           </w:tcPr>
           <w:p>
@@ -3384,84 +3237,7 @@
               <w:rPr>
                 <w:rFonts w:ascii="Times New Roman" w:hAnsi="Times New Roman" w:cs="Times New Roman"/>
               </w:rPr>
-              <w:t>222</w:t>
-            </w:r>
-          </w:p>
-        </w:tc>
-        <w:tc>
-          <w:tcPr>
-            <w:tcW w:w="7285" w:type="dxa"/>
-            <w:vAlign w:val="center"/>
-          </w:tcPr>
-          <w:p>
-            <w:pPr>
-              <w:spacing w:after="0" w:line="240" w:lineRule="auto"/>
-              <w:rPr>
-                <w:rFonts w:ascii="Times New Roman" w:hAnsi="Times New Roman" w:cs="Times New Roman"/>
-              </w:rPr>
-            </w:pPr>
-            <w:r>
-              <w:rPr>
-                <w:rFonts w:ascii="Times New Roman" w:hAnsi="Times New Roman" w:cs="Times New Roman"/>
-                <w:color w:val="000000"/>
-                <w:shd w:val="clear" w:color="auto" w:fill="FFFFFF"/>
-              </w:rPr>
-              <w:t>(5)Sebagai Pembeli saya ingin bisa login ke aplikasi agar bisa berbelanja dengan saldo yang saya miliki di akun saya</w:t>
-            </w:r>
-          </w:p>
-        </w:tc>
-      </w:tr>
-      <w:tr>
-        <w:tblPrEx>
-          <w:tblBorders>
-            <w:top w:val="single" w:color="auto" w:sz="4" w:space="0"/>
-            <w:left w:val="single" w:color="auto" w:sz="4" w:space="0"/>
-            <w:bottom w:val="single" w:color="auto" w:sz="4" w:space="0"/>
-            <w:right w:val="single" w:color="auto" w:sz="4" w:space="0"/>
-            <w:insideH w:val="single" w:color="auto" w:sz="4" w:space="0"/>
-            <w:insideV w:val="single" w:color="auto" w:sz="4" w:space="0"/>
-          </w:tblBorders>
-        </w:tblPrEx>
-        <w:tc>
-          <w:tcPr>
-            <w:tcW w:w="2065" w:type="dxa"/>
-            <w:vAlign w:val="center"/>
-          </w:tcPr>
-          <w:p>
-            <w:pPr>
-              <w:spacing w:after="0" w:line="240" w:lineRule="auto"/>
-              <w:jc w:val="center"/>
-              <w:rPr>
-                <w:rFonts w:ascii="Times New Roman" w:hAnsi="Times New Roman" w:cs="Times New Roman"/>
-              </w:rPr>
-            </w:pPr>
-            <w:r>
-              <w:rPr>
-                <w:rFonts w:ascii="Times New Roman" w:hAnsi="Times New Roman" w:cs="Times New Roman"/>
-              </w:rPr>
-              <w:t>333</w:t>
-            </w:r>
-          </w:p>
-        </w:tc>
-        <w:tc>
-          <w:tcPr>
-            <w:tcW w:w="7285" w:type="dxa"/>
-            <w:vAlign w:val="center"/>
-          </w:tcPr>
-          <w:p>
-            <w:pPr>
-              <w:spacing w:after="0" w:line="240" w:lineRule="auto"/>
-              <w:rPr>
-                <w:rFonts w:ascii="Times New Roman" w:hAnsi="Times New Roman" w:cs="Times New Roman"/>
-              </w:rPr>
-            </w:pPr>
-            <w:r>
-              <w:rPr>
-                <w:rFonts w:ascii="Times New Roman" w:hAnsi="Times New Roman" w:cs="Times New Roman"/>
-                <w:color w:val="000000"/>
-                <w:shd w:val="clear" w:color="auto" w:fill="FFFFFF"/>
-              </w:rPr>
-              <w:t>(3)Sebagai Pembeli saya ingin mengganti password jika lupa agar dapat masuk ke aplikasi kembali</w:t>
+              <w:t>Sprint Backlog :</w:t>
             </w:r>
           </w:p>
         </w:tc>
@@ -3500,7 +3276,7 @@
               <w:rPr>
                 <w:rFonts w:ascii="Times New Roman" w:hAnsi="Times New Roman" w:cs="Times New Roman"/>
               </w:rPr>
-              <w:t>444</w:t>
+              <w:t>ID</w:t>
             </w:r>
           </w:p>
         </w:tc>
@@ -3519,10 +3295,8 @@
             <w:r>
               <w:rPr>
                 <w:rFonts w:ascii="Times New Roman" w:hAnsi="Times New Roman" w:cs="Times New Roman"/>
-                <w:color w:val="000000"/>
-                <w:shd w:val="clear" w:color="auto" w:fill="FFFFFF"/>
-              </w:rPr>
-              <w:t>(13)Sebagai Penjual saya ingin dapat melihat menu makanan agar mengetahui makanan apa yang saya jual</w:t>
+              </w:rPr>
+              <w:t>Backlog Items :</w:t>
             </w:r>
           </w:p>
         </w:tc>
@@ -3561,7 +3335,7 @@
               <w:rPr>
                 <w:rFonts w:ascii="Times New Roman" w:hAnsi="Times New Roman" w:cs="Times New Roman"/>
               </w:rPr>
-              <w:t>555</w:t>
+              <w:t>111</w:t>
             </w:r>
           </w:p>
         </w:tc>
@@ -3583,7 +3357,7 @@
                 <w:color w:val="000000"/>
                 <w:shd w:val="clear" w:color="auto" w:fill="FFFFFF"/>
               </w:rPr>
-              <w:t>(13)Sebagai Pembeli saya ingin dapat melihat menu makanan agar dapat memilih pesanan</w:t>
+              <w:t>(5)Sebagai Pembeli saya ingin bisa meregistrasi akun agar bisa berbelanja dengan akun pribadi</w:t>
             </w:r>
           </w:p>
         </w:tc>
@@ -3622,7 +3396,7 @@
               <w:rPr>
                 <w:rFonts w:ascii="Times New Roman" w:hAnsi="Times New Roman" w:cs="Times New Roman"/>
               </w:rPr>
-              <w:t>666</w:t>
+              <w:t>222</w:t>
             </w:r>
           </w:p>
         </w:tc>
@@ -3644,7 +3418,7 @@
                 <w:color w:val="000000"/>
                 <w:shd w:val="clear" w:color="auto" w:fill="FFFFFF"/>
               </w:rPr>
-              <w:t>(5)Sebagai Pembeli saya ingin dapat melihat profil agar tahu sedang menggunakan akun siapa dan sisa saldo</w:t>
+              <w:t>(5)Sebagai Pembeli saya ingin bisa login ke aplikasi agar bisa berbelanja dengan saldo yang saya miliki di akun saya</w:t>
             </w:r>
           </w:p>
         </w:tc>
@@ -3683,7 +3457,7 @@
               <w:rPr>
                 <w:rFonts w:ascii="Times New Roman" w:hAnsi="Times New Roman" w:cs="Times New Roman"/>
               </w:rPr>
-              <w:t>777</w:t>
+              <w:t>333</w:t>
             </w:r>
           </w:p>
         </w:tc>
@@ -3705,7 +3479,7 @@
                 <w:color w:val="000000"/>
                 <w:shd w:val="clear" w:color="auto" w:fill="FFFFFF"/>
               </w:rPr>
-              <w:t>(8)Sebagai Pembeli saya ingin dapat melihat detail makanan agar dapat melihat rincian dan harga makanan</w:t>
+              <w:t>(3)Sebagai Pembeli saya ingin mengganti password jika lupa agar dapat masuk ke aplikasi kembali</w:t>
             </w:r>
           </w:p>
         </w:tc>
@@ -3729,16 +3503,45 @@
         </w:tblPrEx>
         <w:tc>
           <w:tcPr>
-            <w:tcW w:w="9350" w:type="dxa"/>
-            <w:gridSpan w:val="2"/>
-          </w:tcPr>
-          <w:p>
-            <w:pPr>
-              <w:spacing w:after="0" w:line="240" w:lineRule="auto"/>
-              <w:rPr>
-                <w:rFonts w:ascii="Times New Roman" w:hAnsi="Times New Roman" w:cs="Times New Roman"/>
-              </w:rPr>
-            </w:pPr>
+            <w:tcW w:w="2065" w:type="dxa"/>
+            <w:vAlign w:val="center"/>
+          </w:tcPr>
+          <w:p>
+            <w:pPr>
+              <w:spacing w:after="0" w:line="240" w:lineRule="auto"/>
+              <w:jc w:val="center"/>
+              <w:rPr>
+                <w:rFonts w:ascii="Times New Roman" w:hAnsi="Times New Roman" w:cs="Times New Roman"/>
+              </w:rPr>
+            </w:pPr>
+            <w:r>
+              <w:rPr>
+                <w:rFonts w:ascii="Times New Roman" w:hAnsi="Times New Roman" w:cs="Times New Roman"/>
+              </w:rPr>
+              <w:t>444</w:t>
+            </w:r>
+          </w:p>
+        </w:tc>
+        <w:tc>
+          <w:tcPr>
+            <w:tcW w:w="7285" w:type="dxa"/>
+            <w:vAlign w:val="center"/>
+          </w:tcPr>
+          <w:p>
+            <w:pPr>
+              <w:spacing w:after="0" w:line="240" w:lineRule="auto"/>
+              <w:rPr>
+                <w:rFonts w:ascii="Times New Roman" w:hAnsi="Times New Roman" w:cs="Times New Roman"/>
+              </w:rPr>
+            </w:pPr>
+            <w:r>
+              <w:rPr>
+                <w:rFonts w:ascii="Times New Roman" w:hAnsi="Times New Roman" w:cs="Times New Roman"/>
+                <w:color w:val="000000"/>
+                <w:shd w:val="clear" w:color="auto" w:fill="FFFFFF"/>
+              </w:rPr>
+              <w:t>(13)Sebagai Penjual saya ingin dapat melihat menu makanan agar mengetahui makanan apa yang saya jual</w:t>
+            </w:r>
           </w:p>
         </w:tc>
       </w:tr>
@@ -3761,9 +3564,7 @@
         </w:tblPrEx>
         <w:tc>
           <w:tcPr>
-            <w:tcW w:w="9350" w:type="dxa"/>
-            <w:gridSpan w:val="2"/>
-            <w:shd w:val="clear" w:color="auto" w:fill="92D050"/>
+            <w:tcW w:w="2065" w:type="dxa"/>
             <w:vAlign w:val="center"/>
           </w:tcPr>
           <w:p>
@@ -3772,55 +3573,35 @@
               <w:jc w:val="center"/>
               <w:rPr>
                 <w:rFonts w:ascii="Times New Roman" w:hAnsi="Times New Roman" w:cs="Times New Roman"/>
-                <w:b/>
-                <w:bCs/>
-              </w:rPr>
-            </w:pPr>
-            <w:r>
-              <w:rPr>
-                <w:rFonts w:ascii="Times New Roman" w:hAnsi="Times New Roman" w:cs="Times New Roman"/>
-                <w:b/>
-                <w:bCs/>
-              </w:rPr>
-              <w:t>Sprint 2</w:t>
-            </w:r>
-          </w:p>
-        </w:tc>
-      </w:tr>
-      <w:tr>
-        <w:tblPrEx>
-          <w:tblBorders>
-            <w:top w:val="single" w:color="auto" w:sz="4" w:space="0"/>
-            <w:left w:val="single" w:color="auto" w:sz="4" w:space="0"/>
-            <w:bottom w:val="single" w:color="auto" w:sz="4" w:space="0"/>
-            <w:right w:val="single" w:color="auto" w:sz="4" w:space="0"/>
-            <w:insideH w:val="single" w:color="auto" w:sz="4" w:space="0"/>
-            <w:insideV w:val="single" w:color="auto" w:sz="4" w:space="0"/>
-          </w:tblBorders>
-        </w:tblPrEx>
-        <w:tc>
-          <w:tcPr>
-            <w:tcW w:w="9350" w:type="dxa"/>
-            <w:gridSpan w:val="2"/>
+              </w:rPr>
+            </w:pPr>
+            <w:r>
+              <w:rPr>
+                <w:rFonts w:ascii="Times New Roman" w:hAnsi="Times New Roman" w:cs="Times New Roman"/>
+              </w:rPr>
+              <w:t>555</w:t>
+            </w:r>
+          </w:p>
+        </w:tc>
+        <w:tc>
+          <w:tcPr>
+            <w:tcW w:w="7285" w:type="dxa"/>
             <w:vAlign w:val="center"/>
           </w:tcPr>
           <w:p>
             <w:pPr>
               <w:spacing w:after="0" w:line="240" w:lineRule="auto"/>
-              <w:jc w:val="center"/>
-              <w:rPr>
-                <w:rFonts w:ascii="Times New Roman" w:hAnsi="Times New Roman" w:cs="Times New Roman"/>
-                <w:b/>
-                <w:bCs/>
-              </w:rPr>
-            </w:pPr>
-            <w:r>
-              <w:rPr>
-                <w:rFonts w:ascii="Times New Roman" w:hAnsi="Times New Roman" w:cs="Times New Roman"/>
-                <w:b/>
-                <w:bCs/>
-              </w:rPr>
-              <w:t>Sprint Goals :</w:t>
+              <w:rPr>
+                <w:rFonts w:ascii="Times New Roman" w:hAnsi="Times New Roman" w:cs="Times New Roman"/>
+              </w:rPr>
+            </w:pPr>
+            <w:r>
+              <w:rPr>
+                <w:rFonts w:ascii="Times New Roman" w:hAnsi="Times New Roman" w:cs="Times New Roman"/>
+                <w:color w:val="000000"/>
+                <w:shd w:val="clear" w:color="auto" w:fill="FFFFFF"/>
+              </w:rPr>
+              <w:t>(13)Sebagai Pembeli saya ingin dapat melihat menu makanan agar dapat memilih pesanan</w:t>
             </w:r>
           </w:p>
         </w:tc>
@@ -3859,13 +3640,14 @@
               <w:rPr>
                 <w:rFonts w:ascii="Times New Roman" w:hAnsi="Times New Roman" w:cs="Times New Roman"/>
               </w:rPr>
-              <w:t>8</w:t>
+              <w:t>666</w:t>
             </w:r>
           </w:p>
         </w:tc>
         <w:tc>
           <w:tcPr>
             <w:tcW w:w="7285" w:type="dxa"/>
+            <w:vAlign w:val="center"/>
           </w:tcPr>
           <w:p>
             <w:pPr>
@@ -3880,7 +3662,7 @@
                 <w:color w:val="000000"/>
                 <w:shd w:val="clear" w:color="auto" w:fill="FFFFFF"/>
               </w:rPr>
-              <w:t>Pembeli dapat menekan floating action button</w:t>
+              <w:t>(5)Sebagai Pembeli saya ingin dapat melihat profil agar tahu sedang menggunakan akun siapa dan sisa saldo</w:t>
             </w:r>
           </w:p>
         </w:tc>
@@ -3919,13 +3701,14 @@
               <w:rPr>
                 <w:rFonts w:ascii="Times New Roman" w:hAnsi="Times New Roman" w:cs="Times New Roman"/>
               </w:rPr>
-              <w:t>9</w:t>
+              <w:t>777</w:t>
             </w:r>
           </w:p>
         </w:tc>
         <w:tc>
           <w:tcPr>
             <w:tcW w:w="7285" w:type="dxa"/>
+            <w:vAlign w:val="center"/>
           </w:tcPr>
           <w:p>
             <w:pPr>
@@ -3940,62 +3723,7 @@
                 <w:color w:val="000000"/>
                 <w:shd w:val="clear" w:color="auto" w:fill="FFFFFF"/>
               </w:rPr>
-              <w:t>Pembeli dapat melihat keranjang belanjanya</w:t>
-            </w:r>
-          </w:p>
-        </w:tc>
-      </w:tr>
-      <w:tr>
-        <w:tblPrEx>
-          <w:tblBorders>
-            <w:top w:val="single" w:color="auto" w:sz="4" w:space="0"/>
-            <w:left w:val="single" w:color="auto" w:sz="4" w:space="0"/>
-            <w:bottom w:val="single" w:color="auto" w:sz="4" w:space="0"/>
-            <w:right w:val="single" w:color="auto" w:sz="4" w:space="0"/>
-            <w:insideH w:val="single" w:color="auto" w:sz="4" w:space="0"/>
-            <w:insideV w:val="single" w:color="auto" w:sz="4" w:space="0"/>
-          </w:tblBorders>
-        </w:tblPrEx>
-        <w:tc>
-          <w:tcPr>
-            <w:tcW w:w="2065" w:type="dxa"/>
-            <w:vAlign w:val="center"/>
-          </w:tcPr>
-          <w:p>
-            <w:pPr>
-              <w:spacing w:after="0" w:line="240" w:lineRule="auto"/>
-              <w:jc w:val="center"/>
-              <w:rPr>
-                <w:rFonts w:ascii="Times New Roman" w:hAnsi="Times New Roman" w:cs="Times New Roman"/>
-              </w:rPr>
-            </w:pPr>
-            <w:r>
-              <w:rPr>
-                <w:rFonts w:ascii="Times New Roman" w:hAnsi="Times New Roman" w:cs="Times New Roman"/>
-              </w:rPr>
-              <w:t>10</w:t>
-            </w:r>
-          </w:p>
-        </w:tc>
-        <w:tc>
-          <w:tcPr>
-            <w:tcW w:w="7285" w:type="dxa"/>
-          </w:tcPr>
-          <w:p>
-            <w:pPr>
-              <w:spacing w:after="0" w:line="240" w:lineRule="auto"/>
-              <w:jc w:val="both"/>
-              <w:rPr>
-                <w:rFonts w:ascii="Times New Roman" w:hAnsi="Times New Roman" w:cs="Times New Roman"/>
-              </w:rPr>
-            </w:pPr>
-            <w:r>
-              <w:rPr>
-                <w:rFonts w:ascii="Times New Roman" w:hAnsi="Times New Roman" w:cs="Times New Roman"/>
-                <w:color w:val="000000"/>
-                <w:shd w:val="clear" w:color="auto" w:fill="FFFFFF"/>
-              </w:rPr>
-              <w:t>Pembeli dapat mengisi informasi kontak dan lokasinya</w:t>
+              <w:t>(8)Sebagai Pembeli saya ingin dapat melihat detail makanan agar dapat melihat rincian dan harga makanan</w:t>
             </w:r>
           </w:p>
         </w:tc>
@@ -4019,44 +3747,16 @@
         </w:tblPrEx>
         <w:tc>
           <w:tcPr>
-            <w:tcW w:w="2065" w:type="dxa"/>
-            <w:vAlign w:val="center"/>
-          </w:tcPr>
-          <w:p>
-            <w:pPr>
-              <w:spacing w:after="0" w:line="240" w:lineRule="auto"/>
-              <w:jc w:val="center"/>
-              <w:rPr>
-                <w:rFonts w:ascii="Times New Roman" w:hAnsi="Times New Roman" w:cs="Times New Roman"/>
-              </w:rPr>
-            </w:pPr>
-            <w:r>
-              <w:rPr>
-                <w:rFonts w:ascii="Times New Roman" w:hAnsi="Times New Roman" w:cs="Times New Roman"/>
-              </w:rPr>
-              <w:t>11</w:t>
-            </w:r>
-          </w:p>
-        </w:tc>
-        <w:tc>
-          <w:tcPr>
-            <w:tcW w:w="7285" w:type="dxa"/>
-          </w:tcPr>
-          <w:p>
-            <w:pPr>
-              <w:spacing w:after="0" w:line="240" w:lineRule="auto"/>
-              <w:rPr>
-                <w:rFonts w:ascii="Times New Roman" w:hAnsi="Times New Roman" w:cs="Times New Roman"/>
-              </w:rPr>
-            </w:pPr>
-            <w:r>
-              <w:rPr>
-                <w:rFonts w:ascii="Times New Roman" w:hAnsi="Times New Roman" w:cs="Times New Roman"/>
-                <w:color w:val="000000"/>
-                <w:shd w:val="clear" w:color="auto" w:fill="FFFFFF"/>
-              </w:rPr>
-              <w:t>Penjual dapat mengetahui jika ada pembeli yang memesan makanannya</w:t>
-            </w:r>
+            <w:tcW w:w="9350" w:type="dxa"/>
+            <w:gridSpan w:val="2"/>
+          </w:tcPr>
+          <w:p>
+            <w:pPr>
+              <w:spacing w:after="0" w:line="240" w:lineRule="auto"/>
+              <w:rPr>
+                <w:rFonts w:ascii="Times New Roman" w:hAnsi="Times New Roman" w:cs="Times New Roman"/>
+              </w:rPr>
+            </w:pPr>
           </w:p>
         </w:tc>
       </w:tr>
@@ -4081,6 +3781,7 @@
           <w:tcPr>
             <w:tcW w:w="9350" w:type="dxa"/>
             <w:gridSpan w:val="2"/>
+            <w:shd w:val="clear" w:color="auto" w:fill="92D050"/>
             <w:vAlign w:val="center"/>
           </w:tcPr>
           <w:p>
@@ -4089,41 +3790,17 @@
               <w:jc w:val="center"/>
               <w:rPr>
                 <w:rFonts w:ascii="Times New Roman" w:hAnsi="Times New Roman" w:cs="Times New Roman"/>
-              </w:rPr>
-            </w:pPr>
-          </w:p>
-        </w:tc>
-      </w:tr>
-      <w:tr>
-        <w:tblPrEx>
-          <w:tblBorders>
-            <w:top w:val="single" w:color="auto" w:sz="4" w:space="0"/>
-            <w:left w:val="single" w:color="auto" w:sz="4" w:space="0"/>
-            <w:bottom w:val="single" w:color="auto" w:sz="4" w:space="0"/>
-            <w:right w:val="single" w:color="auto" w:sz="4" w:space="0"/>
-            <w:insideH w:val="single" w:color="auto" w:sz="4" w:space="0"/>
-            <w:insideV w:val="single" w:color="auto" w:sz="4" w:space="0"/>
-          </w:tblBorders>
-        </w:tblPrEx>
-        <w:tc>
-          <w:tcPr>
-            <w:tcW w:w="9350" w:type="dxa"/>
-            <w:gridSpan w:val="2"/>
-            <w:vAlign w:val="center"/>
-          </w:tcPr>
-          <w:p>
-            <w:pPr>
-              <w:spacing w:after="0" w:line="240" w:lineRule="auto"/>
-              <w:jc w:val="center"/>
-              <w:rPr>
-                <w:rFonts w:ascii="Times New Roman" w:hAnsi="Times New Roman" w:cs="Times New Roman"/>
-              </w:rPr>
-            </w:pPr>
-            <w:r>
-              <w:rPr>
-                <w:rFonts w:ascii="Times New Roman" w:hAnsi="Times New Roman" w:cs="Times New Roman"/>
-              </w:rPr>
-              <w:t>Sprint Backlog :</w:t>
+                <w:b/>
+                <w:bCs/>
+              </w:rPr>
+            </w:pPr>
+            <w:r>
+              <w:rPr>
+                <w:rFonts w:ascii="Times New Roman" w:hAnsi="Times New Roman" w:cs="Times New Roman"/>
+                <w:b/>
+                <w:bCs/>
+              </w:rPr>
+              <w:t>Sprint 2</w:t>
             </w:r>
           </w:p>
         </w:tc>
@@ -4147,7 +3824,8 @@
         </w:tblPrEx>
         <w:tc>
           <w:tcPr>
-            <w:tcW w:w="2065" w:type="dxa"/>
+            <w:tcW w:w="9350" w:type="dxa"/>
+            <w:gridSpan w:val="2"/>
             <w:vAlign w:val="center"/>
           </w:tcPr>
           <w:p>
@@ -4156,32 +3834,17 @@
               <w:jc w:val="center"/>
               <w:rPr>
                 <w:rFonts w:ascii="Times New Roman" w:hAnsi="Times New Roman" w:cs="Times New Roman"/>
-              </w:rPr>
-            </w:pPr>
-            <w:r>
-              <w:rPr>
-                <w:rFonts w:ascii="Times New Roman" w:hAnsi="Times New Roman" w:cs="Times New Roman"/>
-              </w:rPr>
-              <w:t>ID</w:t>
-            </w:r>
-          </w:p>
-        </w:tc>
-        <w:tc>
-          <w:tcPr>
-            <w:tcW w:w="7285" w:type="dxa"/>
-          </w:tcPr>
-          <w:p>
-            <w:pPr>
-              <w:spacing w:after="0" w:line="240" w:lineRule="auto"/>
-              <w:rPr>
-                <w:rFonts w:ascii="Times New Roman" w:hAnsi="Times New Roman" w:cs="Times New Roman"/>
-              </w:rPr>
-            </w:pPr>
-            <w:r>
-              <w:rPr>
-                <w:rFonts w:ascii="Times New Roman" w:hAnsi="Times New Roman" w:cs="Times New Roman"/>
-              </w:rPr>
-              <w:t>Backlog Items:</w:t>
+                <w:b/>
+                <w:bCs/>
+              </w:rPr>
+            </w:pPr>
+            <w:r>
+              <w:rPr>
+                <w:rFonts w:ascii="Times New Roman" w:hAnsi="Times New Roman" w:cs="Times New Roman"/>
+                <w:b/>
+                <w:bCs/>
+              </w:rPr>
+              <w:t>Sprint Goals :</w:t>
             </w:r>
           </w:p>
         </w:tc>
@@ -4220,7 +3883,7 @@
               <w:rPr>
                 <w:rFonts w:ascii="Times New Roman" w:hAnsi="Times New Roman" w:cs="Times New Roman"/>
               </w:rPr>
-              <w:t>888</w:t>
+              <w:t>8</w:t>
             </w:r>
           </w:p>
         </w:tc>
@@ -4241,7 +3904,7 @@
                 <w:color w:val="000000"/>
                 <w:shd w:val="clear" w:color="auto" w:fill="FFFFFF"/>
               </w:rPr>
-              <w:t>(8)Sebagai Pembeli saya ingin menekan floating action button agar bisa menuju ke halaman cart</w:t>
+              <w:t>Pembeli dapat menekan floating action button</w:t>
             </w:r>
           </w:p>
         </w:tc>
@@ -4280,7 +3943,7 @@
               <w:rPr>
                 <w:rFonts w:ascii="Times New Roman" w:hAnsi="Times New Roman" w:cs="Times New Roman"/>
               </w:rPr>
-              <w:t>999</w:t>
+              <w:t>9</w:t>
             </w:r>
           </w:p>
         </w:tc>
@@ -4301,7 +3964,7 @@
                 <w:color w:val="000000"/>
                 <w:shd w:val="clear" w:color="auto" w:fill="FFFFFF"/>
               </w:rPr>
-              <w:t>(8)Sebagai Pembeli saya ingin melihat keranjang belanja saya agar dapat melihat makanan yang telah saya tambahkan ke dalam keranjang</w:t>
+              <w:t>Pembeli dapat melihat keranjang belanjanya</w:t>
             </w:r>
           </w:p>
         </w:tc>
@@ -4316,6 +3979,385 @@
             <w:insideH w:val="single" w:color="auto" w:sz="4" w:space="0"/>
             <w:insideV w:val="single" w:color="auto" w:sz="4" w:space="0"/>
           </w:tblBorders>
+          <w:tblCellMar>
+            <w:top w:w="0" w:type="dxa"/>
+            <w:left w:w="108" w:type="dxa"/>
+            <w:bottom w:w="0" w:type="dxa"/>
+            <w:right w:w="108" w:type="dxa"/>
+          </w:tblCellMar>
+        </w:tblPrEx>
+        <w:tc>
+          <w:tcPr>
+            <w:tcW w:w="2065" w:type="dxa"/>
+            <w:vAlign w:val="center"/>
+          </w:tcPr>
+          <w:p>
+            <w:pPr>
+              <w:spacing w:after="0" w:line="240" w:lineRule="auto"/>
+              <w:jc w:val="center"/>
+              <w:rPr>
+                <w:rFonts w:ascii="Times New Roman" w:hAnsi="Times New Roman" w:cs="Times New Roman"/>
+              </w:rPr>
+            </w:pPr>
+            <w:r>
+              <w:rPr>
+                <w:rFonts w:ascii="Times New Roman" w:hAnsi="Times New Roman" w:cs="Times New Roman"/>
+              </w:rPr>
+              <w:t>10</w:t>
+            </w:r>
+          </w:p>
+        </w:tc>
+        <w:tc>
+          <w:tcPr>
+            <w:tcW w:w="7285" w:type="dxa"/>
+          </w:tcPr>
+          <w:p>
+            <w:pPr>
+              <w:spacing w:after="0" w:line="240" w:lineRule="auto"/>
+              <w:jc w:val="both"/>
+              <w:rPr>
+                <w:rFonts w:ascii="Times New Roman" w:hAnsi="Times New Roman" w:cs="Times New Roman"/>
+              </w:rPr>
+            </w:pPr>
+            <w:r>
+              <w:rPr>
+                <w:rFonts w:ascii="Times New Roman" w:hAnsi="Times New Roman" w:cs="Times New Roman"/>
+                <w:color w:val="000000"/>
+                <w:shd w:val="clear" w:color="auto" w:fill="FFFFFF"/>
+              </w:rPr>
+              <w:t>Pembeli dapat mengisi informasi kontak dan lokasinya</w:t>
+            </w:r>
+          </w:p>
+        </w:tc>
+      </w:tr>
+      <w:tr>
+        <w:tblPrEx>
+          <w:tblBorders>
+            <w:top w:val="single" w:color="auto" w:sz="4" w:space="0"/>
+            <w:left w:val="single" w:color="auto" w:sz="4" w:space="0"/>
+            <w:bottom w:val="single" w:color="auto" w:sz="4" w:space="0"/>
+            <w:right w:val="single" w:color="auto" w:sz="4" w:space="0"/>
+            <w:insideH w:val="single" w:color="auto" w:sz="4" w:space="0"/>
+            <w:insideV w:val="single" w:color="auto" w:sz="4" w:space="0"/>
+          </w:tblBorders>
+          <w:tblCellMar>
+            <w:top w:w="0" w:type="dxa"/>
+            <w:left w:w="108" w:type="dxa"/>
+            <w:bottom w:w="0" w:type="dxa"/>
+            <w:right w:w="108" w:type="dxa"/>
+          </w:tblCellMar>
+        </w:tblPrEx>
+        <w:tc>
+          <w:tcPr>
+            <w:tcW w:w="2065" w:type="dxa"/>
+            <w:vAlign w:val="center"/>
+          </w:tcPr>
+          <w:p>
+            <w:pPr>
+              <w:spacing w:after="0" w:line="240" w:lineRule="auto"/>
+              <w:jc w:val="center"/>
+              <w:rPr>
+                <w:rFonts w:ascii="Times New Roman" w:hAnsi="Times New Roman" w:cs="Times New Roman"/>
+              </w:rPr>
+            </w:pPr>
+            <w:r>
+              <w:rPr>
+                <w:rFonts w:ascii="Times New Roman" w:hAnsi="Times New Roman" w:cs="Times New Roman"/>
+              </w:rPr>
+              <w:t>11</w:t>
+            </w:r>
+          </w:p>
+        </w:tc>
+        <w:tc>
+          <w:tcPr>
+            <w:tcW w:w="7285" w:type="dxa"/>
+          </w:tcPr>
+          <w:p>
+            <w:pPr>
+              <w:spacing w:after="0" w:line="240" w:lineRule="auto"/>
+              <w:rPr>
+                <w:rFonts w:ascii="Times New Roman" w:hAnsi="Times New Roman" w:cs="Times New Roman"/>
+              </w:rPr>
+            </w:pPr>
+            <w:r>
+              <w:rPr>
+                <w:rFonts w:ascii="Times New Roman" w:hAnsi="Times New Roman" w:cs="Times New Roman"/>
+                <w:color w:val="000000"/>
+                <w:shd w:val="clear" w:color="auto" w:fill="FFFFFF"/>
+              </w:rPr>
+              <w:t>Penjual dapat mengetahui jika ada pembeli yang memesan makanannya</w:t>
+            </w:r>
+          </w:p>
+        </w:tc>
+      </w:tr>
+      <w:tr>
+        <w:tblPrEx>
+          <w:tblBorders>
+            <w:top w:val="single" w:color="auto" w:sz="4" w:space="0"/>
+            <w:left w:val="single" w:color="auto" w:sz="4" w:space="0"/>
+            <w:bottom w:val="single" w:color="auto" w:sz="4" w:space="0"/>
+            <w:right w:val="single" w:color="auto" w:sz="4" w:space="0"/>
+            <w:insideH w:val="single" w:color="auto" w:sz="4" w:space="0"/>
+            <w:insideV w:val="single" w:color="auto" w:sz="4" w:space="0"/>
+          </w:tblBorders>
+          <w:tblCellMar>
+            <w:top w:w="0" w:type="dxa"/>
+            <w:left w:w="108" w:type="dxa"/>
+            <w:bottom w:w="0" w:type="dxa"/>
+            <w:right w:w="108" w:type="dxa"/>
+          </w:tblCellMar>
+        </w:tblPrEx>
+        <w:tc>
+          <w:tcPr>
+            <w:tcW w:w="9350" w:type="dxa"/>
+            <w:gridSpan w:val="2"/>
+            <w:vAlign w:val="center"/>
+          </w:tcPr>
+          <w:p>
+            <w:pPr>
+              <w:spacing w:after="0" w:line="240" w:lineRule="auto"/>
+              <w:jc w:val="center"/>
+              <w:rPr>
+                <w:rFonts w:ascii="Times New Roman" w:hAnsi="Times New Roman" w:cs="Times New Roman"/>
+              </w:rPr>
+            </w:pPr>
+          </w:p>
+        </w:tc>
+      </w:tr>
+      <w:tr>
+        <w:tblPrEx>
+          <w:tblBorders>
+            <w:top w:val="single" w:color="auto" w:sz="4" w:space="0"/>
+            <w:left w:val="single" w:color="auto" w:sz="4" w:space="0"/>
+            <w:bottom w:val="single" w:color="auto" w:sz="4" w:space="0"/>
+            <w:right w:val="single" w:color="auto" w:sz="4" w:space="0"/>
+            <w:insideH w:val="single" w:color="auto" w:sz="4" w:space="0"/>
+            <w:insideV w:val="single" w:color="auto" w:sz="4" w:space="0"/>
+          </w:tblBorders>
+          <w:tblCellMar>
+            <w:top w:w="0" w:type="dxa"/>
+            <w:left w:w="108" w:type="dxa"/>
+            <w:bottom w:w="0" w:type="dxa"/>
+            <w:right w:w="108" w:type="dxa"/>
+          </w:tblCellMar>
+        </w:tblPrEx>
+        <w:tc>
+          <w:tcPr>
+            <w:tcW w:w="9350" w:type="dxa"/>
+            <w:gridSpan w:val="2"/>
+            <w:vAlign w:val="center"/>
+          </w:tcPr>
+          <w:p>
+            <w:pPr>
+              <w:spacing w:after="0" w:line="240" w:lineRule="auto"/>
+              <w:jc w:val="center"/>
+              <w:rPr>
+                <w:rFonts w:ascii="Times New Roman" w:hAnsi="Times New Roman" w:cs="Times New Roman"/>
+              </w:rPr>
+            </w:pPr>
+            <w:r>
+              <w:rPr>
+                <w:rFonts w:ascii="Times New Roman" w:hAnsi="Times New Roman" w:cs="Times New Roman"/>
+              </w:rPr>
+              <w:t>Sprint Backlog :</w:t>
+            </w:r>
+          </w:p>
+        </w:tc>
+      </w:tr>
+      <w:tr>
+        <w:tblPrEx>
+          <w:tblBorders>
+            <w:top w:val="single" w:color="auto" w:sz="4" w:space="0"/>
+            <w:left w:val="single" w:color="auto" w:sz="4" w:space="0"/>
+            <w:bottom w:val="single" w:color="auto" w:sz="4" w:space="0"/>
+            <w:right w:val="single" w:color="auto" w:sz="4" w:space="0"/>
+            <w:insideH w:val="single" w:color="auto" w:sz="4" w:space="0"/>
+            <w:insideV w:val="single" w:color="auto" w:sz="4" w:space="0"/>
+          </w:tblBorders>
+          <w:tblCellMar>
+            <w:top w:w="0" w:type="dxa"/>
+            <w:left w:w="108" w:type="dxa"/>
+            <w:bottom w:w="0" w:type="dxa"/>
+            <w:right w:w="108" w:type="dxa"/>
+          </w:tblCellMar>
+        </w:tblPrEx>
+        <w:tc>
+          <w:tcPr>
+            <w:tcW w:w="2065" w:type="dxa"/>
+            <w:vAlign w:val="center"/>
+          </w:tcPr>
+          <w:p>
+            <w:pPr>
+              <w:spacing w:after="0" w:line="240" w:lineRule="auto"/>
+              <w:jc w:val="center"/>
+              <w:rPr>
+                <w:rFonts w:ascii="Times New Roman" w:hAnsi="Times New Roman" w:cs="Times New Roman"/>
+              </w:rPr>
+            </w:pPr>
+            <w:r>
+              <w:rPr>
+                <w:rFonts w:ascii="Times New Roman" w:hAnsi="Times New Roman" w:cs="Times New Roman"/>
+              </w:rPr>
+              <w:t>ID</w:t>
+            </w:r>
+          </w:p>
+        </w:tc>
+        <w:tc>
+          <w:tcPr>
+            <w:tcW w:w="7285" w:type="dxa"/>
+          </w:tcPr>
+          <w:p>
+            <w:pPr>
+              <w:spacing w:after="0" w:line="240" w:lineRule="auto"/>
+              <w:rPr>
+                <w:rFonts w:ascii="Times New Roman" w:hAnsi="Times New Roman" w:cs="Times New Roman"/>
+              </w:rPr>
+            </w:pPr>
+            <w:r>
+              <w:rPr>
+                <w:rFonts w:ascii="Times New Roman" w:hAnsi="Times New Roman" w:cs="Times New Roman"/>
+              </w:rPr>
+              <w:t>Backlog Items:</w:t>
+            </w:r>
+          </w:p>
+        </w:tc>
+      </w:tr>
+      <w:tr>
+        <w:tblPrEx>
+          <w:tblBorders>
+            <w:top w:val="single" w:color="auto" w:sz="4" w:space="0"/>
+            <w:left w:val="single" w:color="auto" w:sz="4" w:space="0"/>
+            <w:bottom w:val="single" w:color="auto" w:sz="4" w:space="0"/>
+            <w:right w:val="single" w:color="auto" w:sz="4" w:space="0"/>
+            <w:insideH w:val="single" w:color="auto" w:sz="4" w:space="0"/>
+            <w:insideV w:val="single" w:color="auto" w:sz="4" w:space="0"/>
+          </w:tblBorders>
+          <w:tblCellMar>
+            <w:top w:w="0" w:type="dxa"/>
+            <w:left w:w="108" w:type="dxa"/>
+            <w:bottom w:w="0" w:type="dxa"/>
+            <w:right w:w="108" w:type="dxa"/>
+          </w:tblCellMar>
+        </w:tblPrEx>
+        <w:tc>
+          <w:tcPr>
+            <w:tcW w:w="2065" w:type="dxa"/>
+            <w:vAlign w:val="center"/>
+          </w:tcPr>
+          <w:p>
+            <w:pPr>
+              <w:spacing w:after="0" w:line="240" w:lineRule="auto"/>
+              <w:jc w:val="center"/>
+              <w:rPr>
+                <w:rFonts w:ascii="Times New Roman" w:hAnsi="Times New Roman" w:cs="Times New Roman"/>
+              </w:rPr>
+            </w:pPr>
+            <w:r>
+              <w:rPr>
+                <w:rFonts w:ascii="Times New Roman" w:hAnsi="Times New Roman" w:cs="Times New Roman"/>
+              </w:rPr>
+              <w:t>888</w:t>
+            </w:r>
+          </w:p>
+        </w:tc>
+        <w:tc>
+          <w:tcPr>
+            <w:tcW w:w="7285" w:type="dxa"/>
+          </w:tcPr>
+          <w:p>
+            <w:pPr>
+              <w:spacing w:after="0" w:line="240" w:lineRule="auto"/>
+              <w:rPr>
+                <w:rFonts w:ascii="Times New Roman" w:hAnsi="Times New Roman" w:cs="Times New Roman"/>
+              </w:rPr>
+            </w:pPr>
+            <w:r>
+              <w:rPr>
+                <w:rFonts w:ascii="Times New Roman" w:hAnsi="Times New Roman" w:cs="Times New Roman"/>
+                <w:color w:val="000000"/>
+                <w:shd w:val="clear" w:color="auto" w:fill="FFFFFF"/>
+              </w:rPr>
+              <w:t>(8)Sebagai Pembeli saya ingin menekan floating action button agar bisa menuju ke halaman cart</w:t>
+            </w:r>
+          </w:p>
+        </w:tc>
+      </w:tr>
+      <w:tr>
+        <w:tblPrEx>
+          <w:tblBorders>
+            <w:top w:val="single" w:color="auto" w:sz="4" w:space="0"/>
+            <w:left w:val="single" w:color="auto" w:sz="4" w:space="0"/>
+            <w:bottom w:val="single" w:color="auto" w:sz="4" w:space="0"/>
+            <w:right w:val="single" w:color="auto" w:sz="4" w:space="0"/>
+            <w:insideH w:val="single" w:color="auto" w:sz="4" w:space="0"/>
+            <w:insideV w:val="single" w:color="auto" w:sz="4" w:space="0"/>
+          </w:tblBorders>
+          <w:tblCellMar>
+            <w:top w:w="0" w:type="dxa"/>
+            <w:left w:w="108" w:type="dxa"/>
+            <w:bottom w:w="0" w:type="dxa"/>
+            <w:right w:w="108" w:type="dxa"/>
+          </w:tblCellMar>
+        </w:tblPrEx>
+        <w:tc>
+          <w:tcPr>
+            <w:tcW w:w="2065" w:type="dxa"/>
+            <w:vAlign w:val="center"/>
+          </w:tcPr>
+          <w:p>
+            <w:pPr>
+              <w:spacing w:after="0" w:line="240" w:lineRule="auto"/>
+              <w:jc w:val="center"/>
+              <w:rPr>
+                <w:rFonts w:ascii="Times New Roman" w:hAnsi="Times New Roman" w:cs="Times New Roman"/>
+              </w:rPr>
+            </w:pPr>
+            <w:r>
+              <w:rPr>
+                <w:rFonts w:ascii="Times New Roman" w:hAnsi="Times New Roman" w:cs="Times New Roman"/>
+              </w:rPr>
+              <w:t>999</w:t>
+            </w:r>
+          </w:p>
+        </w:tc>
+        <w:tc>
+          <w:tcPr>
+            <w:tcW w:w="7285" w:type="dxa"/>
+          </w:tcPr>
+          <w:p>
+            <w:pPr>
+              <w:spacing w:after="0" w:line="240" w:lineRule="auto"/>
+              <w:rPr>
+                <w:rFonts w:ascii="Times New Roman" w:hAnsi="Times New Roman" w:cs="Times New Roman"/>
+              </w:rPr>
+            </w:pPr>
+            <w:r>
+              <w:rPr>
+                <w:rFonts w:ascii="Times New Roman" w:hAnsi="Times New Roman" w:cs="Times New Roman"/>
+                <w:color w:val="000000"/>
+                <w:shd w:val="clear" w:color="auto" w:fill="FFFFFF"/>
+              </w:rPr>
+              <w:t>(8)Sebagai Pembeli saya ingin melihat keranjang belanja saya agar dapat melihat makanan yang telah saya tambahkan ke dalam keranjang</w:t>
+            </w:r>
+          </w:p>
+        </w:tc>
+      </w:tr>
+      <w:tr>
+        <w:tblPrEx>
+          <w:tblBorders>
+            <w:top w:val="single" w:color="auto" w:sz="4" w:space="0"/>
+            <w:left w:val="single" w:color="auto" w:sz="4" w:space="0"/>
+            <w:bottom w:val="single" w:color="auto" w:sz="4" w:space="0"/>
+            <w:right w:val="single" w:color="auto" w:sz="4" w:space="0"/>
+            <w:insideH w:val="single" w:color="auto" w:sz="4" w:space="0"/>
+            <w:insideV w:val="single" w:color="auto" w:sz="4" w:space="0"/>
+          </w:tblBorders>
+          <w:tblCellMar>
+            <w:top w:w="0" w:type="dxa"/>
+            <w:left w:w="108" w:type="dxa"/>
+            <w:bottom w:w="0" w:type="dxa"/>
+            <w:right w:w="108" w:type="dxa"/>
+          </w:tblCellMar>
         </w:tblPrEx>
         <w:tc>
           <w:tcPr>
@@ -10473,12 +10515,6 @@
             <w:insideH w:val="single" w:color="auto" w:sz="4" w:space="0"/>
             <w:insideV w:val="single" w:color="auto" w:sz="4" w:space="0"/>
           </w:tblBorders>
-          <w:tblCellMar>
-            <w:top w:w="0" w:type="dxa"/>
-            <w:left w:w="108" w:type="dxa"/>
-            <w:bottom w:w="0" w:type="dxa"/>
-            <w:right w:w="108" w:type="dxa"/>
-          </w:tblCellMar>
         </w:tblPrEx>
         <w:tc>
           <w:tcPr>
@@ -16483,12 +16519,6 @@
             <w:insideH w:val="single" w:color="000000" w:sz="4" w:space="0"/>
             <w:insideV w:val="single" w:color="000000" w:sz="4" w:space="0"/>
           </w:tblBorders>
-          <w:tblCellMar>
-            <w:top w:w="0" w:type="dxa"/>
-            <w:left w:w="0" w:type="dxa"/>
-            <w:bottom w:w="0" w:type="dxa"/>
-            <w:right w:w="0" w:type="dxa"/>
-          </w:tblCellMar>
         </w:tblPrEx>
         <w:trPr>
           <w:trHeight w:val="290" w:hRule="atLeast"/>
@@ -19514,6 +19544,1731 @@
                 <w:lang w:val="ms-MY"/>
               </w:rPr>
             </w:pPr>
+          </w:p>
+        </w:tc>
+      </w:tr>
+    </w:tbl>
+    <w:p>
+      <w:pPr>
+        <w:pStyle w:val="2"/>
+        <w:spacing w:before="78"/>
+        <w:ind w:left="0"/>
+        <w:rPr>
+          <w:sz w:val="24"/>
+          <w:szCs w:val="24"/>
+        </w:rPr>
+      </w:pPr>
+    </w:p>
+    <w:p>
+      <w:pPr>
+        <w:rPr>
+          <w:rFonts w:ascii="Times New Roman" w:hAnsi="Times New Roman" w:cs="Times New Roman"/>
+          <w:b/>
+          <w:bCs/>
+          <w:sz w:val="28"/>
+          <w:szCs w:val="28"/>
+        </w:rPr>
+      </w:pPr>
+    </w:p>
+    <w:p>
+      <w:pPr>
+        <w:rPr>
+          <w:rFonts w:ascii="Times New Roman" w:hAnsi="Times New Roman" w:cs="Times New Roman"/>
+          <w:b/>
+          <w:bCs/>
+          <w:sz w:val="28"/>
+          <w:szCs w:val="28"/>
+        </w:rPr>
+      </w:pPr>
+    </w:p>
+    <w:p>
+      <w:pPr>
+        <w:rPr>
+          <w:rFonts w:ascii="Times New Roman" w:hAnsi="Times New Roman" w:cs="Times New Roman"/>
+          <w:b/>
+          <w:bCs/>
+          <w:sz w:val="28"/>
+          <w:szCs w:val="28"/>
+        </w:rPr>
+      </w:pPr>
+    </w:p>
+    <w:p>
+      <w:pPr>
+        <w:spacing w:before="226"/>
+        <w:rPr>
+          <w:rFonts w:ascii="Times New Roman" w:hAnsi="Times New Roman" w:cs="Times New Roman"/>
+          <w:b/>
+          <w:sz w:val="28"/>
+        </w:rPr>
+      </w:pPr>
+      <w:r>
+        <w:rPr>
+          <w:rFonts w:ascii="Times New Roman" w:hAnsi="Times New Roman" w:cs="Times New Roman"/>
+          <w:b/>
+          <w:sz w:val="28"/>
+        </w:rPr>
+        <w:t>Laporan Hasil Sprint Retrospective</w:t>
+      </w:r>
+    </w:p>
+    <w:tbl>
+      <w:tblPr>
+        <w:tblStyle w:val="4"/>
+        <w:tblW w:w="9611" w:type="dxa"/>
+        <w:tblInd w:w="117" w:type="dxa"/>
+        <w:tblBorders>
+          <w:top w:val="single" w:color="000000" w:sz="4" w:space="0"/>
+          <w:left w:val="single" w:color="000000" w:sz="4" w:space="0"/>
+          <w:bottom w:val="single" w:color="000000" w:sz="4" w:space="0"/>
+          <w:right w:val="single" w:color="000000" w:sz="4" w:space="0"/>
+          <w:insideH w:val="single" w:color="000000" w:sz="4" w:space="0"/>
+          <w:insideV w:val="single" w:color="000000" w:sz="4" w:space="0"/>
+        </w:tblBorders>
+        <w:tblLayout w:type="fixed"/>
+        <w:tblCellMar>
+          <w:top w:w="0" w:type="dxa"/>
+          <w:left w:w="0" w:type="dxa"/>
+          <w:bottom w:w="0" w:type="dxa"/>
+          <w:right w:w="0" w:type="dxa"/>
+        </w:tblCellMar>
+      </w:tblPr>
+      <w:tblGrid>
+        <w:gridCol w:w="1581"/>
+        <w:gridCol w:w="2338"/>
+        <w:gridCol w:w="1804"/>
+        <w:gridCol w:w="1925"/>
+        <w:gridCol w:w="1963"/>
+      </w:tblGrid>
+      <w:tr>
+        <w:tblPrEx>
+          <w:tblBorders>
+            <w:top w:val="single" w:color="000000" w:sz="4" w:space="0"/>
+            <w:left w:val="single" w:color="000000" w:sz="4" w:space="0"/>
+            <w:bottom w:val="single" w:color="000000" w:sz="4" w:space="0"/>
+            <w:right w:val="single" w:color="000000" w:sz="4" w:space="0"/>
+            <w:insideH w:val="single" w:color="000000" w:sz="4" w:space="0"/>
+            <w:insideV w:val="single" w:color="000000" w:sz="4" w:space="0"/>
+          </w:tblBorders>
+          <w:tblCellMar>
+            <w:top w:w="0" w:type="dxa"/>
+            <w:left w:w="0" w:type="dxa"/>
+            <w:bottom w:w="0" w:type="dxa"/>
+            <w:right w:w="0" w:type="dxa"/>
+          </w:tblCellMar>
+        </w:tblPrEx>
+        <w:trPr>
+          <w:trHeight w:val="282" w:hRule="atLeast"/>
+        </w:trPr>
+        <w:tc>
+          <w:tcPr>
+            <w:tcW w:w="9611" w:type="dxa"/>
+            <w:gridSpan w:val="5"/>
+            <w:shd w:val="clear" w:color="auto" w:fill="92D050"/>
+          </w:tcPr>
+          <w:p>
+            <w:pPr>
+              <w:pStyle w:val="9"/>
+              <w:spacing w:before="10" w:line="259" w:lineRule="exact"/>
+              <w:ind w:left="3839" w:right="3827"/>
+              <w:rPr>
+                <w:rFonts w:ascii="Times New Roman" w:hAnsi="Times New Roman" w:cs="Times New Roman"/>
+                <w:b/>
+              </w:rPr>
+            </w:pPr>
+            <w:r>
+              <w:rPr>
+                <w:rFonts w:ascii="Times New Roman" w:hAnsi="Times New Roman" w:cs="Times New Roman"/>
+                <w:b/>
+              </w:rPr>
+              <w:t>Sprint Retrospective</w:t>
+            </w:r>
+          </w:p>
+        </w:tc>
+      </w:tr>
+      <w:tr>
+        <w:tblPrEx>
+          <w:tblBorders>
+            <w:top w:val="single" w:color="000000" w:sz="4" w:space="0"/>
+            <w:left w:val="single" w:color="000000" w:sz="4" w:space="0"/>
+            <w:bottom w:val="single" w:color="000000" w:sz="4" w:space="0"/>
+            <w:right w:val="single" w:color="000000" w:sz="4" w:space="0"/>
+            <w:insideH w:val="single" w:color="000000" w:sz="4" w:space="0"/>
+            <w:insideV w:val="single" w:color="000000" w:sz="4" w:space="0"/>
+          </w:tblBorders>
+          <w:tblCellMar>
+            <w:top w:w="0" w:type="dxa"/>
+            <w:left w:w="0" w:type="dxa"/>
+            <w:bottom w:w="0" w:type="dxa"/>
+            <w:right w:w="0" w:type="dxa"/>
+          </w:tblCellMar>
+        </w:tblPrEx>
+        <w:trPr>
+          <w:trHeight w:val="282" w:hRule="atLeast"/>
+        </w:trPr>
+        <w:tc>
+          <w:tcPr>
+            <w:tcW w:w="9611" w:type="dxa"/>
+            <w:gridSpan w:val="5"/>
+            <w:shd w:val="clear" w:color="auto" w:fill="A8D08D" w:themeFill="accent6" w:themeFillTint="99"/>
+          </w:tcPr>
+          <w:p>
+            <w:pPr>
+              <w:pStyle w:val="9"/>
+              <w:spacing w:before="10" w:line="259" w:lineRule="exact"/>
+              <w:ind w:left="3835" w:right="3827"/>
+              <w:rPr>
+                <w:rFonts w:ascii="Times New Roman" w:hAnsi="Times New Roman" w:cs="Times New Roman"/>
+                <w:b/>
+              </w:rPr>
+            </w:pPr>
+            <w:r>
+              <w:rPr>
+                <w:rFonts w:ascii="Times New Roman" w:hAnsi="Times New Roman" w:cs="Times New Roman"/>
+                <w:b/>
+              </w:rPr>
+              <w:t>Sprint 1</w:t>
+            </w:r>
+          </w:p>
+        </w:tc>
+      </w:tr>
+      <w:tr>
+        <w:tblPrEx>
+          <w:tblBorders>
+            <w:top w:val="single" w:color="000000" w:sz="4" w:space="0"/>
+            <w:left w:val="single" w:color="000000" w:sz="4" w:space="0"/>
+            <w:bottom w:val="single" w:color="000000" w:sz="4" w:space="0"/>
+            <w:right w:val="single" w:color="000000" w:sz="4" w:space="0"/>
+            <w:insideH w:val="single" w:color="000000" w:sz="4" w:space="0"/>
+            <w:insideV w:val="single" w:color="000000" w:sz="4" w:space="0"/>
+          </w:tblBorders>
+          <w:tblCellMar>
+            <w:top w:w="0" w:type="dxa"/>
+            <w:left w:w="0" w:type="dxa"/>
+            <w:bottom w:w="0" w:type="dxa"/>
+            <w:right w:w="0" w:type="dxa"/>
+          </w:tblCellMar>
+        </w:tblPrEx>
+        <w:trPr>
+          <w:trHeight w:val="282" w:hRule="atLeast"/>
+        </w:trPr>
+        <w:tc>
+          <w:tcPr>
+            <w:tcW w:w="3919" w:type="dxa"/>
+            <w:gridSpan w:val="2"/>
+            <w:shd w:val="clear" w:color="auto" w:fill="E2EFD9" w:themeFill="accent6" w:themeFillTint="33"/>
+          </w:tcPr>
+          <w:p>
+            <w:pPr>
+              <w:pStyle w:val="9"/>
+              <w:spacing w:before="10" w:line="259" w:lineRule="exact"/>
+              <w:ind w:left="1559" w:right="1549"/>
+              <w:rPr>
+                <w:rFonts w:ascii="Times New Roman" w:hAnsi="Times New Roman" w:cs="Times New Roman"/>
+                <w:b/>
+              </w:rPr>
+            </w:pPr>
+            <w:r>
+              <w:rPr>
+                <w:rFonts w:ascii="Times New Roman" w:hAnsi="Times New Roman" w:cs="Times New Roman"/>
+                <w:b/>
+              </w:rPr>
+              <w:t>Analysis</w:t>
+            </w:r>
+          </w:p>
+        </w:tc>
+        <w:tc>
+          <w:tcPr>
+            <w:tcW w:w="5692" w:type="dxa"/>
+            <w:gridSpan w:val="3"/>
+            <w:shd w:val="clear" w:color="auto" w:fill="E2EFD9" w:themeFill="accent6" w:themeFillTint="33"/>
+          </w:tcPr>
+          <w:p>
+            <w:pPr>
+              <w:pStyle w:val="9"/>
+              <w:spacing w:before="10" w:line="259" w:lineRule="exact"/>
+              <w:ind w:left="2475" w:right="2465"/>
+              <w:rPr>
+                <w:rFonts w:ascii="Times New Roman" w:hAnsi="Times New Roman" w:cs="Times New Roman"/>
+                <w:b/>
+              </w:rPr>
+            </w:pPr>
+            <w:r>
+              <w:rPr>
+                <w:rFonts w:ascii="Times New Roman" w:hAnsi="Times New Roman" w:cs="Times New Roman"/>
+                <w:b/>
+              </w:rPr>
+              <w:t>Actions</w:t>
+            </w:r>
+          </w:p>
+        </w:tc>
+      </w:tr>
+      <w:tr>
+        <w:tblPrEx>
+          <w:tblBorders>
+            <w:top w:val="single" w:color="000000" w:sz="4" w:space="0"/>
+            <w:left w:val="single" w:color="000000" w:sz="4" w:space="0"/>
+            <w:bottom w:val="single" w:color="000000" w:sz="4" w:space="0"/>
+            <w:right w:val="single" w:color="000000" w:sz="4" w:space="0"/>
+            <w:insideH w:val="single" w:color="000000" w:sz="4" w:space="0"/>
+            <w:insideV w:val="single" w:color="000000" w:sz="4" w:space="0"/>
+          </w:tblBorders>
+          <w:tblCellMar>
+            <w:top w:w="0" w:type="dxa"/>
+            <w:left w:w="0" w:type="dxa"/>
+            <w:bottom w:w="0" w:type="dxa"/>
+            <w:right w:w="0" w:type="dxa"/>
+          </w:tblCellMar>
+        </w:tblPrEx>
+        <w:trPr>
+          <w:trHeight w:val="525" w:hRule="atLeast"/>
+        </w:trPr>
+        <w:tc>
+          <w:tcPr>
+            <w:tcW w:w="1581" w:type="dxa"/>
+            <w:shd w:val="clear" w:color="auto" w:fill="E2EFD9" w:themeFill="accent6" w:themeFillTint="33"/>
+          </w:tcPr>
+          <w:p>
+            <w:pPr>
+              <w:pStyle w:val="9"/>
+              <w:spacing w:line="267" w:lineRule="exact"/>
+              <w:ind w:left="146" w:right="136"/>
+              <w:rPr>
+                <w:rFonts w:ascii="Times New Roman" w:hAnsi="Times New Roman" w:cs="Times New Roman"/>
+                <w:b/>
+              </w:rPr>
+            </w:pPr>
+            <w:r>
+              <w:rPr>
+                <w:rFonts w:ascii="Times New Roman" w:hAnsi="Times New Roman" w:cs="Times New Roman"/>
+                <w:b/>
+                <w:color w:val="444444"/>
+              </w:rPr>
+              <w:t>What went</w:t>
+            </w:r>
+          </w:p>
+          <w:p>
+            <w:pPr>
+              <w:pStyle w:val="9"/>
+              <w:spacing w:line="250" w:lineRule="exact"/>
+              <w:ind w:left="145" w:right="136"/>
+              <w:rPr>
+                <w:rFonts w:ascii="Times New Roman" w:hAnsi="Times New Roman" w:cs="Times New Roman"/>
+                <w:b/>
+              </w:rPr>
+            </w:pPr>
+            <w:r>
+              <w:rPr>
+                <w:rFonts w:ascii="Times New Roman" w:hAnsi="Times New Roman" w:cs="Times New Roman"/>
+                <w:b/>
+                <w:color w:val="444444"/>
+              </w:rPr>
+              <w:t>well?</w:t>
+            </w:r>
+          </w:p>
+        </w:tc>
+        <w:tc>
+          <w:tcPr>
+            <w:tcW w:w="2337" w:type="dxa"/>
+            <w:shd w:val="clear" w:color="auto" w:fill="E2EFD9" w:themeFill="accent6" w:themeFillTint="33"/>
+          </w:tcPr>
+          <w:p>
+            <w:pPr>
+              <w:pStyle w:val="9"/>
+              <w:spacing w:line="267" w:lineRule="exact"/>
+              <w:ind w:left="325" w:right="315"/>
+              <w:rPr>
+                <w:rFonts w:ascii="Times New Roman" w:hAnsi="Times New Roman" w:cs="Times New Roman"/>
+                <w:b/>
+              </w:rPr>
+            </w:pPr>
+            <w:r>
+              <w:rPr>
+                <w:rFonts w:ascii="Times New Roman" w:hAnsi="Times New Roman" w:cs="Times New Roman"/>
+                <w:b/>
+                <w:color w:val="444444"/>
+              </w:rPr>
+              <w:t>What could be</w:t>
+            </w:r>
+          </w:p>
+          <w:p>
+            <w:pPr>
+              <w:pStyle w:val="9"/>
+              <w:spacing w:line="250" w:lineRule="exact"/>
+              <w:ind w:left="325" w:right="314"/>
+              <w:rPr>
+                <w:rFonts w:ascii="Times New Roman" w:hAnsi="Times New Roman" w:cs="Times New Roman"/>
+                <w:b/>
+              </w:rPr>
+            </w:pPr>
+            <w:r>
+              <w:rPr>
+                <w:rFonts w:ascii="Times New Roman" w:hAnsi="Times New Roman" w:cs="Times New Roman"/>
+                <w:b/>
+                <w:color w:val="444444"/>
+              </w:rPr>
+              <w:t>improved?</w:t>
+            </w:r>
+          </w:p>
+        </w:tc>
+        <w:tc>
+          <w:tcPr>
+            <w:tcW w:w="1804" w:type="dxa"/>
+            <w:shd w:val="clear" w:color="auto" w:fill="E2EFD9" w:themeFill="accent6" w:themeFillTint="33"/>
+          </w:tcPr>
+          <w:p>
+            <w:pPr>
+              <w:pStyle w:val="9"/>
+              <w:spacing w:line="267" w:lineRule="exact"/>
+              <w:ind w:left="281" w:right="271"/>
+              <w:rPr>
+                <w:rFonts w:ascii="Times New Roman" w:hAnsi="Times New Roman" w:cs="Times New Roman"/>
+                <w:b/>
+              </w:rPr>
+            </w:pPr>
+            <w:r>
+              <w:rPr>
+                <w:rFonts w:ascii="Times New Roman" w:hAnsi="Times New Roman" w:cs="Times New Roman"/>
+                <w:b/>
+                <w:color w:val="444444"/>
+              </w:rPr>
+              <w:t>What to stop</w:t>
+            </w:r>
+          </w:p>
+          <w:p>
+            <w:pPr>
+              <w:pStyle w:val="9"/>
+              <w:spacing w:line="250" w:lineRule="exact"/>
+              <w:ind w:left="279" w:right="271"/>
+              <w:rPr>
+                <w:rFonts w:ascii="Times New Roman" w:hAnsi="Times New Roman" w:cs="Times New Roman"/>
+                <w:b/>
+              </w:rPr>
+            </w:pPr>
+            <w:r>
+              <w:rPr>
+                <w:rFonts w:ascii="Times New Roman" w:hAnsi="Times New Roman" w:cs="Times New Roman"/>
+                <w:b/>
+                <w:color w:val="444444"/>
+              </w:rPr>
+              <w:t>doing?</w:t>
+            </w:r>
+          </w:p>
+        </w:tc>
+        <w:tc>
+          <w:tcPr>
+            <w:tcW w:w="1925" w:type="dxa"/>
+            <w:shd w:val="clear" w:color="auto" w:fill="E2EFD9" w:themeFill="accent6" w:themeFillTint="33"/>
+          </w:tcPr>
+          <w:p>
+            <w:pPr>
+              <w:pStyle w:val="9"/>
+              <w:spacing w:line="267" w:lineRule="exact"/>
+              <w:ind w:left="288" w:right="278"/>
+              <w:rPr>
+                <w:rFonts w:ascii="Times New Roman" w:hAnsi="Times New Roman" w:cs="Times New Roman"/>
+                <w:b/>
+              </w:rPr>
+            </w:pPr>
+            <w:r>
+              <w:rPr>
+                <w:rFonts w:ascii="Times New Roman" w:hAnsi="Times New Roman" w:cs="Times New Roman"/>
+                <w:b/>
+                <w:color w:val="444444"/>
+              </w:rPr>
+              <w:t>What to keep</w:t>
+            </w:r>
+          </w:p>
+          <w:p>
+            <w:pPr>
+              <w:pStyle w:val="9"/>
+              <w:spacing w:line="250" w:lineRule="exact"/>
+              <w:ind w:left="288" w:right="280"/>
+              <w:rPr>
+                <w:rFonts w:ascii="Times New Roman" w:hAnsi="Times New Roman" w:cs="Times New Roman"/>
+                <w:b/>
+              </w:rPr>
+            </w:pPr>
+            <w:r>
+              <w:rPr>
+                <w:rFonts w:ascii="Times New Roman" w:hAnsi="Times New Roman" w:cs="Times New Roman"/>
+                <w:b/>
+                <w:color w:val="444444"/>
+              </w:rPr>
+              <w:t>doing?</w:t>
+            </w:r>
+          </w:p>
+        </w:tc>
+        <w:tc>
+          <w:tcPr>
+            <w:tcW w:w="1962" w:type="dxa"/>
+            <w:shd w:val="clear" w:color="auto" w:fill="E2EFD9" w:themeFill="accent6" w:themeFillTint="33"/>
+          </w:tcPr>
+          <w:p>
+            <w:pPr>
+              <w:pStyle w:val="9"/>
+              <w:spacing w:line="267" w:lineRule="exact"/>
+              <w:ind w:left="342" w:right="334"/>
+              <w:rPr>
+                <w:rFonts w:ascii="Times New Roman" w:hAnsi="Times New Roman" w:cs="Times New Roman"/>
+                <w:b/>
+              </w:rPr>
+            </w:pPr>
+            <w:r>
+              <w:rPr>
+                <w:rFonts w:ascii="Times New Roman" w:hAnsi="Times New Roman" w:cs="Times New Roman"/>
+                <w:b/>
+                <w:color w:val="444444"/>
+              </w:rPr>
+              <w:t>What to start</w:t>
+            </w:r>
+          </w:p>
+          <w:p>
+            <w:pPr>
+              <w:pStyle w:val="9"/>
+              <w:spacing w:line="250" w:lineRule="exact"/>
+              <w:ind w:left="341" w:right="334"/>
+              <w:rPr>
+                <w:rFonts w:ascii="Times New Roman" w:hAnsi="Times New Roman" w:cs="Times New Roman"/>
+                <w:b/>
+              </w:rPr>
+            </w:pPr>
+            <w:r>
+              <w:rPr>
+                <w:rFonts w:ascii="Times New Roman" w:hAnsi="Times New Roman" w:cs="Times New Roman"/>
+                <w:b/>
+                <w:color w:val="444444"/>
+              </w:rPr>
+              <w:t>doing?</w:t>
+            </w:r>
+          </w:p>
+        </w:tc>
+      </w:tr>
+      <w:tr>
+        <w:tblPrEx>
+          <w:tblBorders>
+            <w:top w:val="single" w:color="000000" w:sz="4" w:space="0"/>
+            <w:left w:val="single" w:color="000000" w:sz="4" w:space="0"/>
+            <w:bottom w:val="single" w:color="000000" w:sz="4" w:space="0"/>
+            <w:right w:val="single" w:color="000000" w:sz="4" w:space="0"/>
+            <w:insideH w:val="single" w:color="000000" w:sz="4" w:space="0"/>
+            <w:insideV w:val="single" w:color="000000" w:sz="4" w:space="0"/>
+          </w:tblBorders>
+          <w:tblCellMar>
+            <w:top w:w="0" w:type="dxa"/>
+            <w:left w:w="0" w:type="dxa"/>
+            <w:bottom w:w="0" w:type="dxa"/>
+            <w:right w:w="0" w:type="dxa"/>
+          </w:tblCellMar>
+        </w:tblPrEx>
+        <w:trPr>
+          <w:trHeight w:val="787" w:hRule="atLeast"/>
+        </w:trPr>
+        <w:tc>
+          <w:tcPr>
+            <w:tcW w:w="1581" w:type="dxa"/>
+          </w:tcPr>
+          <w:p>
+            <w:pPr>
+              <w:pStyle w:val="9"/>
+              <w:spacing w:before="3"/>
+              <w:jc w:val="left"/>
+              <w:rPr>
+                <w:rFonts w:ascii="Times New Roman" w:hAnsi="Times New Roman" w:cs="Times New Roman"/>
+                <w:b/>
+                <w:sz w:val="23"/>
+              </w:rPr>
+            </w:pPr>
+          </w:p>
+          <w:p>
+            <w:pPr>
+              <w:pStyle w:val="9"/>
+              <w:ind w:left="429"/>
+              <w:jc w:val="left"/>
+              <w:rPr>
+                <w:rFonts w:ascii="Times New Roman" w:hAnsi="Times New Roman" w:cs="Times New Roman"/>
+              </w:rPr>
+            </w:pPr>
+            <w:r>
+              <w:rPr>
+                <w:rFonts w:ascii="Times New Roman" w:hAnsi="Times New Roman" w:cs="Times New Roman"/>
+                <w:color w:val="444444"/>
+              </w:rPr>
+              <w:t>Nothing</w:t>
+            </w:r>
+          </w:p>
+        </w:tc>
+        <w:tc>
+          <w:tcPr>
+            <w:tcW w:w="2337" w:type="dxa"/>
+          </w:tcPr>
+          <w:p>
+            <w:pPr>
+              <w:pStyle w:val="9"/>
+              <w:spacing w:line="267" w:lineRule="exact"/>
+              <w:ind w:left="322" w:right="316"/>
+              <w:rPr>
+                <w:rFonts w:ascii="Times New Roman" w:hAnsi="Times New Roman" w:cs="Times New Roman"/>
+              </w:rPr>
+            </w:pPr>
+            <w:r>
+              <w:rPr>
+                <w:rFonts w:ascii="Times New Roman" w:hAnsi="Times New Roman" w:cs="Times New Roman"/>
+                <w:color w:val="444444"/>
+              </w:rPr>
+              <w:t>Knowledge and</w:t>
+            </w:r>
+          </w:p>
+          <w:p>
+            <w:pPr>
+              <w:pStyle w:val="9"/>
+              <w:spacing w:line="270" w:lineRule="atLeast"/>
+              <w:ind w:left="325" w:right="316"/>
+              <w:rPr>
+                <w:rFonts w:ascii="Times New Roman" w:hAnsi="Times New Roman" w:cs="Times New Roman"/>
+              </w:rPr>
+            </w:pPr>
+            <w:r>
+              <w:rPr>
+                <w:rFonts w:ascii="Times New Roman" w:hAnsi="Times New Roman" w:cs="Times New Roman"/>
+                <w:color w:val="444444"/>
+              </w:rPr>
+              <w:t>information about trello</w:t>
+            </w:r>
+          </w:p>
+        </w:tc>
+        <w:tc>
+          <w:tcPr>
+            <w:tcW w:w="1804" w:type="dxa"/>
+          </w:tcPr>
+          <w:p>
+            <w:pPr>
+              <w:pStyle w:val="9"/>
+              <w:spacing w:before="135" w:line="237" w:lineRule="auto"/>
+              <w:ind w:left="531" w:hanging="130"/>
+              <w:jc w:val="left"/>
+              <w:rPr>
+                <w:rFonts w:ascii="Times New Roman" w:hAnsi="Times New Roman" w:cs="Times New Roman"/>
+              </w:rPr>
+            </w:pPr>
+            <w:r>
+              <w:rPr>
+                <w:rFonts w:ascii="Times New Roman" w:hAnsi="Times New Roman" w:cs="Times New Roman"/>
+                <w:color w:val="444444"/>
+              </w:rPr>
+              <w:t>Late to join meeting</w:t>
+            </w:r>
+          </w:p>
+        </w:tc>
+        <w:tc>
+          <w:tcPr>
+            <w:tcW w:w="1925" w:type="dxa"/>
+          </w:tcPr>
+          <w:p>
+            <w:pPr>
+              <w:pStyle w:val="9"/>
+              <w:spacing w:line="267" w:lineRule="exact"/>
+              <w:ind w:left="286" w:right="280"/>
+              <w:rPr>
+                <w:rFonts w:ascii="Times New Roman" w:hAnsi="Times New Roman" w:cs="Times New Roman"/>
+              </w:rPr>
+            </w:pPr>
+            <w:r>
+              <w:rPr>
+                <w:rFonts w:ascii="Times New Roman" w:hAnsi="Times New Roman" w:cs="Times New Roman"/>
+                <w:color w:val="444444"/>
+              </w:rPr>
+              <w:t>Express our</w:t>
+            </w:r>
+          </w:p>
+          <w:p>
+            <w:pPr>
+              <w:pStyle w:val="9"/>
+              <w:spacing w:line="270" w:lineRule="atLeast"/>
+              <w:ind w:left="288" w:right="280"/>
+              <w:rPr>
+                <w:rFonts w:ascii="Times New Roman" w:hAnsi="Times New Roman" w:cs="Times New Roman"/>
+              </w:rPr>
+            </w:pPr>
+            <w:r>
+              <w:rPr>
+                <w:rFonts w:ascii="Times New Roman" w:hAnsi="Times New Roman" w:cs="Times New Roman"/>
+                <w:color w:val="444444"/>
+              </w:rPr>
+              <w:t>opinion and be critic</w:t>
+            </w:r>
+          </w:p>
+        </w:tc>
+        <w:tc>
+          <w:tcPr>
+            <w:tcW w:w="1962" w:type="dxa"/>
+          </w:tcPr>
+          <w:p>
+            <w:pPr>
+              <w:pStyle w:val="9"/>
+              <w:spacing w:before="135" w:line="237" w:lineRule="auto"/>
+              <w:ind w:left="768" w:right="234" w:hanging="504"/>
+              <w:jc w:val="left"/>
+              <w:rPr>
+                <w:rFonts w:ascii="Times New Roman" w:hAnsi="Times New Roman" w:cs="Times New Roman"/>
+              </w:rPr>
+            </w:pPr>
+            <w:r>
+              <w:rPr>
+                <w:rFonts w:ascii="Times New Roman" w:hAnsi="Times New Roman" w:cs="Times New Roman"/>
+                <w:color w:val="444444"/>
+              </w:rPr>
+              <w:t>Join meeting on time</w:t>
+            </w:r>
+          </w:p>
+        </w:tc>
+      </w:tr>
+      <w:tr>
+        <w:tblPrEx>
+          <w:tblBorders>
+            <w:top w:val="single" w:color="000000" w:sz="4" w:space="0"/>
+            <w:left w:val="single" w:color="000000" w:sz="4" w:space="0"/>
+            <w:bottom w:val="single" w:color="000000" w:sz="4" w:space="0"/>
+            <w:right w:val="single" w:color="000000" w:sz="4" w:space="0"/>
+            <w:insideH w:val="single" w:color="000000" w:sz="4" w:space="0"/>
+            <w:insideV w:val="single" w:color="000000" w:sz="4" w:space="0"/>
+          </w:tblBorders>
+          <w:tblCellMar>
+            <w:top w:w="0" w:type="dxa"/>
+            <w:left w:w="0" w:type="dxa"/>
+            <w:bottom w:w="0" w:type="dxa"/>
+            <w:right w:w="0" w:type="dxa"/>
+          </w:tblCellMar>
+        </w:tblPrEx>
+        <w:trPr>
+          <w:trHeight w:val="281" w:hRule="atLeast"/>
+        </w:trPr>
+        <w:tc>
+          <w:tcPr>
+            <w:tcW w:w="9611" w:type="dxa"/>
+            <w:gridSpan w:val="5"/>
+          </w:tcPr>
+          <w:p>
+            <w:pPr>
+              <w:pStyle w:val="9"/>
+              <w:jc w:val="left"/>
+              <w:rPr>
+                <w:rFonts w:ascii="Times New Roman" w:hAnsi="Times New Roman" w:cs="Times New Roman"/>
+                <w:sz w:val="20"/>
+              </w:rPr>
+            </w:pPr>
+          </w:p>
+        </w:tc>
+      </w:tr>
+      <w:tr>
+        <w:tblPrEx>
+          <w:tblBorders>
+            <w:top w:val="single" w:color="000000" w:sz="4" w:space="0"/>
+            <w:left w:val="single" w:color="000000" w:sz="4" w:space="0"/>
+            <w:bottom w:val="single" w:color="000000" w:sz="4" w:space="0"/>
+            <w:right w:val="single" w:color="000000" w:sz="4" w:space="0"/>
+            <w:insideH w:val="single" w:color="000000" w:sz="4" w:space="0"/>
+            <w:insideV w:val="single" w:color="000000" w:sz="4" w:space="0"/>
+          </w:tblBorders>
+          <w:tblCellMar>
+            <w:top w:w="0" w:type="dxa"/>
+            <w:left w:w="0" w:type="dxa"/>
+            <w:bottom w:w="0" w:type="dxa"/>
+            <w:right w:w="0" w:type="dxa"/>
+          </w:tblCellMar>
+        </w:tblPrEx>
+        <w:trPr>
+          <w:trHeight w:val="282" w:hRule="atLeast"/>
+        </w:trPr>
+        <w:tc>
+          <w:tcPr>
+            <w:tcW w:w="9611" w:type="dxa"/>
+            <w:gridSpan w:val="5"/>
+            <w:shd w:val="clear" w:color="auto" w:fill="A8D08D" w:themeFill="accent6" w:themeFillTint="99"/>
+          </w:tcPr>
+          <w:p>
+            <w:pPr>
+              <w:pStyle w:val="9"/>
+              <w:spacing w:before="10" w:line="259" w:lineRule="exact"/>
+              <w:ind w:left="3835" w:right="3827"/>
+              <w:rPr>
+                <w:rFonts w:ascii="Times New Roman" w:hAnsi="Times New Roman" w:cs="Times New Roman"/>
+                <w:b/>
+              </w:rPr>
+            </w:pPr>
+            <w:r>
+              <w:rPr>
+                <w:rFonts w:ascii="Times New Roman" w:hAnsi="Times New Roman" w:cs="Times New Roman"/>
+                <w:b/>
+              </w:rPr>
+              <w:t>Sprint 2</w:t>
+            </w:r>
+          </w:p>
+        </w:tc>
+      </w:tr>
+      <w:tr>
+        <w:tblPrEx>
+          <w:tblBorders>
+            <w:top w:val="single" w:color="000000" w:sz="4" w:space="0"/>
+            <w:left w:val="single" w:color="000000" w:sz="4" w:space="0"/>
+            <w:bottom w:val="single" w:color="000000" w:sz="4" w:space="0"/>
+            <w:right w:val="single" w:color="000000" w:sz="4" w:space="0"/>
+            <w:insideH w:val="single" w:color="000000" w:sz="4" w:space="0"/>
+            <w:insideV w:val="single" w:color="000000" w:sz="4" w:space="0"/>
+          </w:tblBorders>
+          <w:tblCellMar>
+            <w:top w:w="0" w:type="dxa"/>
+            <w:left w:w="0" w:type="dxa"/>
+            <w:bottom w:w="0" w:type="dxa"/>
+            <w:right w:w="0" w:type="dxa"/>
+          </w:tblCellMar>
+        </w:tblPrEx>
+        <w:trPr>
+          <w:trHeight w:val="164" w:hRule="atLeast"/>
+        </w:trPr>
+        <w:tc>
+          <w:tcPr>
+            <w:tcW w:w="3919" w:type="dxa"/>
+            <w:gridSpan w:val="2"/>
+            <w:shd w:val="clear" w:color="auto" w:fill="E2EFD9" w:themeFill="accent6" w:themeFillTint="33"/>
+          </w:tcPr>
+          <w:p>
+            <w:pPr>
+              <w:pStyle w:val="9"/>
+              <w:spacing w:line="259" w:lineRule="exact"/>
+              <w:ind w:left="1559" w:right="1549"/>
+              <w:rPr>
+                <w:rFonts w:ascii="Times New Roman" w:hAnsi="Times New Roman" w:cs="Times New Roman"/>
+                <w:b/>
+              </w:rPr>
+            </w:pPr>
+            <w:r>
+              <w:rPr>
+                <w:rFonts w:ascii="Times New Roman" w:hAnsi="Times New Roman" w:cs="Times New Roman"/>
+                <w:b/>
+              </w:rPr>
+              <w:t>Analysis</w:t>
+            </w:r>
+          </w:p>
+        </w:tc>
+        <w:tc>
+          <w:tcPr>
+            <w:tcW w:w="5692" w:type="dxa"/>
+            <w:gridSpan w:val="3"/>
+            <w:shd w:val="clear" w:color="auto" w:fill="E2EFD9" w:themeFill="accent6" w:themeFillTint="33"/>
+          </w:tcPr>
+          <w:p>
+            <w:pPr>
+              <w:pStyle w:val="9"/>
+              <w:spacing w:before="10" w:line="259" w:lineRule="exact"/>
+              <w:ind w:left="2475" w:right="2465"/>
+              <w:rPr>
+                <w:rFonts w:ascii="Times New Roman" w:hAnsi="Times New Roman" w:cs="Times New Roman"/>
+                <w:b/>
+              </w:rPr>
+            </w:pPr>
+            <w:r>
+              <w:rPr>
+                <w:rFonts w:ascii="Times New Roman" w:hAnsi="Times New Roman" w:cs="Times New Roman"/>
+                <w:b/>
+              </w:rPr>
+              <w:t>Actions</w:t>
+            </w:r>
+          </w:p>
+        </w:tc>
+      </w:tr>
+      <w:tr>
+        <w:tblPrEx>
+          <w:tblBorders>
+            <w:top w:val="single" w:color="000000" w:sz="4" w:space="0"/>
+            <w:left w:val="single" w:color="000000" w:sz="4" w:space="0"/>
+            <w:bottom w:val="single" w:color="000000" w:sz="4" w:space="0"/>
+            <w:right w:val="single" w:color="000000" w:sz="4" w:space="0"/>
+            <w:insideH w:val="single" w:color="000000" w:sz="4" w:space="0"/>
+            <w:insideV w:val="single" w:color="000000" w:sz="4" w:space="0"/>
+          </w:tblBorders>
+          <w:tblCellMar>
+            <w:top w:w="0" w:type="dxa"/>
+            <w:left w:w="0" w:type="dxa"/>
+            <w:bottom w:w="0" w:type="dxa"/>
+            <w:right w:w="0" w:type="dxa"/>
+          </w:tblCellMar>
+        </w:tblPrEx>
+        <w:trPr>
+          <w:trHeight w:val="525" w:hRule="atLeast"/>
+        </w:trPr>
+        <w:tc>
+          <w:tcPr>
+            <w:tcW w:w="1581" w:type="dxa"/>
+            <w:shd w:val="clear" w:color="auto" w:fill="E2EFD9" w:themeFill="accent6" w:themeFillTint="33"/>
+          </w:tcPr>
+          <w:p>
+            <w:pPr>
+              <w:pStyle w:val="9"/>
+              <w:spacing w:line="267" w:lineRule="exact"/>
+              <w:ind w:left="146" w:right="136"/>
+              <w:rPr>
+                <w:rFonts w:ascii="Times New Roman" w:hAnsi="Times New Roman" w:cs="Times New Roman"/>
+                <w:b/>
+              </w:rPr>
+            </w:pPr>
+            <w:r>
+              <w:rPr>
+                <w:rFonts w:ascii="Times New Roman" w:hAnsi="Times New Roman" w:cs="Times New Roman"/>
+                <w:b/>
+                <w:color w:val="444444"/>
+              </w:rPr>
+              <w:t>What went</w:t>
+            </w:r>
+          </w:p>
+          <w:p>
+            <w:pPr>
+              <w:pStyle w:val="9"/>
+              <w:spacing w:line="249" w:lineRule="exact"/>
+              <w:ind w:left="145" w:right="136"/>
+              <w:rPr>
+                <w:rFonts w:ascii="Times New Roman" w:hAnsi="Times New Roman" w:cs="Times New Roman"/>
+                <w:b/>
+              </w:rPr>
+            </w:pPr>
+            <w:r>
+              <w:rPr>
+                <w:rFonts w:ascii="Times New Roman" w:hAnsi="Times New Roman" w:cs="Times New Roman"/>
+                <w:b/>
+                <w:color w:val="444444"/>
+              </w:rPr>
+              <w:t>well?</w:t>
+            </w:r>
+          </w:p>
+        </w:tc>
+        <w:tc>
+          <w:tcPr>
+            <w:tcW w:w="2337" w:type="dxa"/>
+            <w:shd w:val="clear" w:color="auto" w:fill="E2EFD9" w:themeFill="accent6" w:themeFillTint="33"/>
+          </w:tcPr>
+          <w:p>
+            <w:pPr>
+              <w:pStyle w:val="9"/>
+              <w:spacing w:line="267" w:lineRule="exact"/>
+              <w:ind w:left="325" w:right="315"/>
+              <w:rPr>
+                <w:rFonts w:ascii="Times New Roman" w:hAnsi="Times New Roman" w:cs="Times New Roman"/>
+                <w:b/>
+              </w:rPr>
+            </w:pPr>
+            <w:r>
+              <w:rPr>
+                <w:rFonts w:ascii="Times New Roman" w:hAnsi="Times New Roman" w:cs="Times New Roman"/>
+                <w:b/>
+                <w:color w:val="444444"/>
+              </w:rPr>
+              <w:t>What could be</w:t>
+            </w:r>
+          </w:p>
+          <w:p>
+            <w:pPr>
+              <w:pStyle w:val="9"/>
+              <w:spacing w:line="249" w:lineRule="exact"/>
+              <w:ind w:left="325" w:right="314"/>
+              <w:rPr>
+                <w:rFonts w:ascii="Times New Roman" w:hAnsi="Times New Roman" w:cs="Times New Roman"/>
+                <w:b/>
+              </w:rPr>
+            </w:pPr>
+            <w:r>
+              <w:rPr>
+                <w:rFonts w:ascii="Times New Roman" w:hAnsi="Times New Roman" w:cs="Times New Roman"/>
+                <w:b/>
+                <w:color w:val="444444"/>
+              </w:rPr>
+              <w:t>improved?</w:t>
+            </w:r>
+          </w:p>
+        </w:tc>
+        <w:tc>
+          <w:tcPr>
+            <w:tcW w:w="1804" w:type="dxa"/>
+            <w:shd w:val="clear" w:color="auto" w:fill="E2EFD9" w:themeFill="accent6" w:themeFillTint="33"/>
+          </w:tcPr>
+          <w:p>
+            <w:pPr>
+              <w:pStyle w:val="9"/>
+              <w:spacing w:line="267" w:lineRule="exact"/>
+              <w:ind w:left="281" w:right="271"/>
+              <w:rPr>
+                <w:rFonts w:ascii="Times New Roman" w:hAnsi="Times New Roman" w:cs="Times New Roman"/>
+                <w:b/>
+              </w:rPr>
+            </w:pPr>
+            <w:r>
+              <w:rPr>
+                <w:rFonts w:ascii="Times New Roman" w:hAnsi="Times New Roman" w:cs="Times New Roman"/>
+                <w:b/>
+                <w:color w:val="444444"/>
+              </w:rPr>
+              <w:t>What to stop</w:t>
+            </w:r>
+          </w:p>
+          <w:p>
+            <w:pPr>
+              <w:pStyle w:val="9"/>
+              <w:spacing w:line="249" w:lineRule="exact"/>
+              <w:ind w:left="279" w:right="271"/>
+              <w:rPr>
+                <w:rFonts w:ascii="Times New Roman" w:hAnsi="Times New Roman" w:cs="Times New Roman"/>
+                <w:b/>
+              </w:rPr>
+            </w:pPr>
+            <w:r>
+              <w:rPr>
+                <w:rFonts w:ascii="Times New Roman" w:hAnsi="Times New Roman" w:cs="Times New Roman"/>
+                <w:b/>
+                <w:color w:val="444444"/>
+              </w:rPr>
+              <w:t>doing?</w:t>
+            </w:r>
+          </w:p>
+        </w:tc>
+        <w:tc>
+          <w:tcPr>
+            <w:tcW w:w="1925" w:type="dxa"/>
+            <w:shd w:val="clear" w:color="auto" w:fill="E2EFD9" w:themeFill="accent6" w:themeFillTint="33"/>
+          </w:tcPr>
+          <w:p>
+            <w:pPr>
+              <w:pStyle w:val="9"/>
+              <w:spacing w:line="267" w:lineRule="exact"/>
+              <w:ind w:left="288" w:right="278"/>
+              <w:rPr>
+                <w:rFonts w:ascii="Times New Roman" w:hAnsi="Times New Roman" w:cs="Times New Roman"/>
+                <w:b/>
+              </w:rPr>
+            </w:pPr>
+            <w:r>
+              <w:rPr>
+                <w:rFonts w:ascii="Times New Roman" w:hAnsi="Times New Roman" w:cs="Times New Roman"/>
+                <w:b/>
+                <w:color w:val="444444"/>
+              </w:rPr>
+              <w:t>What to keep</w:t>
+            </w:r>
+          </w:p>
+          <w:p>
+            <w:pPr>
+              <w:pStyle w:val="9"/>
+              <w:spacing w:line="249" w:lineRule="exact"/>
+              <w:ind w:left="288" w:right="280"/>
+              <w:rPr>
+                <w:rFonts w:ascii="Times New Roman" w:hAnsi="Times New Roman" w:cs="Times New Roman"/>
+                <w:b/>
+              </w:rPr>
+            </w:pPr>
+            <w:r>
+              <w:rPr>
+                <w:rFonts w:ascii="Times New Roman" w:hAnsi="Times New Roman" w:cs="Times New Roman"/>
+                <w:b/>
+                <w:color w:val="444444"/>
+              </w:rPr>
+              <w:t>doing?</w:t>
+            </w:r>
+          </w:p>
+        </w:tc>
+        <w:tc>
+          <w:tcPr>
+            <w:tcW w:w="1962" w:type="dxa"/>
+            <w:shd w:val="clear" w:color="auto" w:fill="E2EFD9" w:themeFill="accent6" w:themeFillTint="33"/>
+          </w:tcPr>
+          <w:p>
+            <w:pPr>
+              <w:pStyle w:val="9"/>
+              <w:spacing w:line="267" w:lineRule="exact"/>
+              <w:ind w:left="342" w:right="334"/>
+              <w:rPr>
+                <w:rFonts w:ascii="Times New Roman" w:hAnsi="Times New Roman" w:cs="Times New Roman"/>
+                <w:b/>
+              </w:rPr>
+            </w:pPr>
+            <w:r>
+              <w:rPr>
+                <w:rFonts w:ascii="Times New Roman" w:hAnsi="Times New Roman" w:cs="Times New Roman"/>
+                <w:b/>
+                <w:color w:val="444444"/>
+              </w:rPr>
+              <w:t>What to start</w:t>
+            </w:r>
+          </w:p>
+          <w:p>
+            <w:pPr>
+              <w:pStyle w:val="9"/>
+              <w:spacing w:line="249" w:lineRule="exact"/>
+              <w:ind w:left="341" w:right="334"/>
+              <w:rPr>
+                <w:rFonts w:ascii="Times New Roman" w:hAnsi="Times New Roman" w:cs="Times New Roman"/>
+                <w:b/>
+              </w:rPr>
+            </w:pPr>
+            <w:r>
+              <w:rPr>
+                <w:rFonts w:ascii="Times New Roman" w:hAnsi="Times New Roman" w:cs="Times New Roman"/>
+                <w:b/>
+                <w:color w:val="444444"/>
+              </w:rPr>
+              <w:t>doing?</w:t>
+            </w:r>
+          </w:p>
+        </w:tc>
+      </w:tr>
+      <w:tr>
+        <w:tblPrEx>
+          <w:tblBorders>
+            <w:top w:val="single" w:color="000000" w:sz="4" w:space="0"/>
+            <w:left w:val="single" w:color="000000" w:sz="4" w:space="0"/>
+            <w:bottom w:val="single" w:color="000000" w:sz="4" w:space="0"/>
+            <w:right w:val="single" w:color="000000" w:sz="4" w:space="0"/>
+            <w:insideH w:val="single" w:color="000000" w:sz="4" w:space="0"/>
+            <w:insideV w:val="single" w:color="000000" w:sz="4" w:space="0"/>
+          </w:tblBorders>
+          <w:tblCellMar>
+            <w:top w:w="0" w:type="dxa"/>
+            <w:left w:w="0" w:type="dxa"/>
+            <w:bottom w:w="0" w:type="dxa"/>
+            <w:right w:w="0" w:type="dxa"/>
+          </w:tblCellMar>
+        </w:tblPrEx>
+        <w:trPr>
+          <w:trHeight w:val="1050" w:hRule="atLeast"/>
+        </w:trPr>
+        <w:tc>
+          <w:tcPr>
+            <w:tcW w:w="1581" w:type="dxa"/>
+          </w:tcPr>
+          <w:p>
+            <w:pPr>
+              <w:pStyle w:val="9"/>
+              <w:ind w:left="146" w:right="136"/>
+              <w:rPr>
+                <w:rFonts w:ascii="Times New Roman" w:hAnsi="Times New Roman" w:cs="Times New Roman"/>
+              </w:rPr>
+            </w:pPr>
+            <w:r>
+              <w:rPr>
+                <w:rFonts w:ascii="Times New Roman" w:hAnsi="Times New Roman" w:cs="Times New Roman"/>
+                <w:color w:val="444444"/>
+              </w:rPr>
+              <w:t>Discussion for fixing sprint 1</w:t>
+            </w:r>
+          </w:p>
+          <w:p>
+            <w:pPr>
+              <w:pStyle w:val="9"/>
+              <w:spacing w:line="270" w:lineRule="atLeast"/>
+              <w:ind w:left="232" w:right="218" w:hanging="3"/>
+              <w:rPr>
+                <w:rFonts w:ascii="Times New Roman" w:hAnsi="Times New Roman" w:cs="Times New Roman"/>
+              </w:rPr>
+            </w:pPr>
+            <w:r>
+              <w:rPr>
+                <w:rFonts w:ascii="Times New Roman" w:hAnsi="Times New Roman" w:cs="Times New Roman"/>
+                <w:color w:val="444444"/>
+              </w:rPr>
+              <w:t>error and sprint 2 plan</w:t>
+            </w:r>
+          </w:p>
+        </w:tc>
+        <w:tc>
+          <w:tcPr>
+            <w:tcW w:w="2337" w:type="dxa"/>
+          </w:tcPr>
+          <w:p>
+            <w:pPr>
+              <w:pStyle w:val="9"/>
+              <w:spacing w:before="133"/>
+              <w:ind w:left="346" w:right="337" w:firstLine="3"/>
+              <w:rPr>
+                <w:rFonts w:ascii="Times New Roman" w:hAnsi="Times New Roman" w:cs="Times New Roman"/>
+              </w:rPr>
+            </w:pPr>
+            <w:r>
+              <w:rPr>
+                <w:rFonts w:ascii="Times New Roman" w:hAnsi="Times New Roman" w:cs="Times New Roman"/>
+                <w:color w:val="444444"/>
+              </w:rPr>
+              <w:t xml:space="preserve">Knowledge and information </w:t>
+            </w:r>
+            <w:r>
+              <w:rPr>
+                <w:rFonts w:ascii="Times New Roman" w:hAnsi="Times New Roman" w:cs="Times New Roman"/>
+                <w:color w:val="444444"/>
+                <w:spacing w:val="-4"/>
+              </w:rPr>
+              <w:t xml:space="preserve">about </w:t>
+            </w:r>
+            <w:r>
+              <w:rPr>
+                <w:rFonts w:ascii="Times New Roman" w:hAnsi="Times New Roman" w:cs="Times New Roman"/>
+                <w:color w:val="444444"/>
+              </w:rPr>
+              <w:t>sprint</w:t>
+            </w:r>
+          </w:p>
+        </w:tc>
+        <w:tc>
+          <w:tcPr>
+            <w:tcW w:w="1804" w:type="dxa"/>
+          </w:tcPr>
+          <w:p>
+            <w:pPr>
+              <w:pStyle w:val="9"/>
+              <w:spacing w:before="133"/>
+              <w:ind w:left="219" w:right="206" w:hanging="1"/>
+              <w:rPr>
+                <w:rFonts w:ascii="Times New Roman" w:hAnsi="Times New Roman" w:cs="Times New Roman"/>
+              </w:rPr>
+            </w:pPr>
+            <w:r>
+              <w:rPr>
+                <w:rFonts w:ascii="Times New Roman" w:hAnsi="Times New Roman" w:cs="Times New Roman"/>
+                <w:color w:val="444444"/>
+              </w:rPr>
+              <w:t>Delaying discussion with nonsense</w:t>
+            </w:r>
+          </w:p>
+        </w:tc>
+        <w:tc>
+          <w:tcPr>
+            <w:tcW w:w="1925" w:type="dxa"/>
+          </w:tcPr>
+          <w:p>
+            <w:pPr>
+              <w:pStyle w:val="9"/>
+              <w:spacing w:before="133"/>
+              <w:ind w:left="288" w:right="280" w:firstLine="3"/>
+              <w:rPr>
+                <w:rFonts w:ascii="Times New Roman" w:hAnsi="Times New Roman" w:cs="Times New Roman"/>
+              </w:rPr>
+            </w:pPr>
+            <w:r>
+              <w:rPr>
+                <w:rFonts w:ascii="Times New Roman" w:hAnsi="Times New Roman" w:cs="Times New Roman"/>
+                <w:color w:val="444444"/>
+              </w:rPr>
+              <w:t>Express our opinion and be critic</w:t>
+            </w:r>
+          </w:p>
+        </w:tc>
+        <w:tc>
+          <w:tcPr>
+            <w:tcW w:w="1962" w:type="dxa"/>
+          </w:tcPr>
+          <w:p>
+            <w:pPr>
+              <w:pStyle w:val="9"/>
+              <w:spacing w:before="3"/>
+              <w:jc w:val="left"/>
+              <w:rPr>
+                <w:rFonts w:ascii="Times New Roman" w:hAnsi="Times New Roman" w:cs="Times New Roman"/>
+                <w:b/>
+                <w:sz w:val="23"/>
+              </w:rPr>
+            </w:pPr>
+          </w:p>
+          <w:p>
+            <w:pPr>
+              <w:pStyle w:val="9"/>
+              <w:ind w:left="564" w:hanging="425"/>
+              <w:jc w:val="left"/>
+              <w:rPr>
+                <w:rFonts w:ascii="Times New Roman" w:hAnsi="Times New Roman" w:cs="Times New Roman"/>
+                <w:color w:val="444444"/>
+              </w:rPr>
+            </w:pPr>
+            <w:r>
+              <w:rPr>
+                <w:rFonts w:ascii="Times New Roman" w:hAnsi="Times New Roman" w:cs="Times New Roman"/>
+                <w:color w:val="444444"/>
+              </w:rPr>
+              <w:t>Discussion must to the point</w:t>
+            </w:r>
+          </w:p>
+          <w:p>
+            <w:pPr>
+              <w:pStyle w:val="9"/>
+              <w:jc w:val="left"/>
+              <w:rPr>
+                <w:rFonts w:ascii="Times New Roman" w:hAnsi="Times New Roman" w:cs="Times New Roman"/>
+              </w:rPr>
+            </w:pPr>
+          </w:p>
+        </w:tc>
+      </w:tr>
+      <w:tr>
+        <w:tblPrEx>
+          <w:tblBorders>
+            <w:top w:val="single" w:color="000000" w:sz="4" w:space="0"/>
+            <w:left w:val="single" w:color="000000" w:sz="4" w:space="0"/>
+            <w:bottom w:val="single" w:color="000000" w:sz="4" w:space="0"/>
+            <w:right w:val="single" w:color="000000" w:sz="4" w:space="0"/>
+            <w:insideH w:val="single" w:color="000000" w:sz="4" w:space="0"/>
+            <w:insideV w:val="single" w:color="000000" w:sz="4" w:space="0"/>
+          </w:tblBorders>
+          <w:tblCellMar>
+            <w:top w:w="0" w:type="dxa"/>
+            <w:left w:w="0" w:type="dxa"/>
+            <w:bottom w:w="0" w:type="dxa"/>
+            <w:right w:w="0" w:type="dxa"/>
+          </w:tblCellMar>
+        </w:tblPrEx>
+        <w:trPr>
+          <w:trHeight w:val="235" w:hRule="atLeast"/>
+        </w:trPr>
+        <w:tc>
+          <w:tcPr>
+            <w:tcW w:w="9611" w:type="dxa"/>
+            <w:gridSpan w:val="5"/>
+          </w:tcPr>
+          <w:p>
+            <w:pPr>
+              <w:pStyle w:val="9"/>
+              <w:spacing w:before="3"/>
+              <w:jc w:val="left"/>
+              <w:rPr>
+                <w:rFonts w:ascii="Times New Roman" w:hAnsi="Times New Roman" w:cs="Times New Roman"/>
+                <w:b/>
+                <w:sz w:val="23"/>
+              </w:rPr>
+            </w:pPr>
+          </w:p>
+        </w:tc>
+      </w:tr>
+      <w:tr>
+        <w:tblPrEx>
+          <w:tblBorders>
+            <w:top w:val="single" w:color="000000" w:sz="4" w:space="0"/>
+            <w:left w:val="single" w:color="000000" w:sz="4" w:space="0"/>
+            <w:bottom w:val="single" w:color="000000" w:sz="4" w:space="0"/>
+            <w:right w:val="single" w:color="000000" w:sz="4" w:space="0"/>
+            <w:insideH w:val="single" w:color="000000" w:sz="4" w:space="0"/>
+            <w:insideV w:val="single" w:color="000000" w:sz="4" w:space="0"/>
+          </w:tblBorders>
+          <w:tblCellMar>
+            <w:top w:w="0" w:type="dxa"/>
+            <w:left w:w="0" w:type="dxa"/>
+            <w:bottom w:w="0" w:type="dxa"/>
+            <w:right w:w="0" w:type="dxa"/>
+          </w:tblCellMar>
+        </w:tblPrEx>
+        <w:trPr>
+          <w:trHeight w:val="235" w:hRule="atLeast"/>
+        </w:trPr>
+        <w:tc>
+          <w:tcPr>
+            <w:tcW w:w="9611" w:type="dxa"/>
+            <w:gridSpan w:val="5"/>
+            <w:shd w:val="clear" w:color="auto" w:fill="A8D08D" w:themeFill="accent6" w:themeFillTint="99"/>
+          </w:tcPr>
+          <w:p>
+            <w:pPr>
+              <w:pStyle w:val="9"/>
+              <w:spacing w:before="3"/>
+              <w:rPr>
+                <w:rFonts w:ascii="Times New Roman" w:hAnsi="Times New Roman" w:cs="Times New Roman"/>
+                <w:b/>
+                <w:sz w:val="23"/>
+              </w:rPr>
+            </w:pPr>
+            <w:r>
+              <w:rPr>
+                <w:rFonts w:ascii="Times New Roman" w:hAnsi="Times New Roman" w:cs="Times New Roman"/>
+                <w:b/>
+                <w:sz w:val="23"/>
+              </w:rPr>
+              <w:t>Sprint 3</w:t>
+            </w:r>
+          </w:p>
+        </w:tc>
+      </w:tr>
+      <w:tr>
+        <w:tblPrEx>
+          <w:tblBorders>
+            <w:top w:val="single" w:color="000000" w:sz="4" w:space="0"/>
+            <w:left w:val="single" w:color="000000" w:sz="4" w:space="0"/>
+            <w:bottom w:val="single" w:color="000000" w:sz="4" w:space="0"/>
+            <w:right w:val="single" w:color="000000" w:sz="4" w:space="0"/>
+            <w:insideH w:val="single" w:color="000000" w:sz="4" w:space="0"/>
+            <w:insideV w:val="single" w:color="000000" w:sz="4" w:space="0"/>
+          </w:tblBorders>
+          <w:tblCellMar>
+            <w:top w:w="0" w:type="dxa"/>
+            <w:left w:w="0" w:type="dxa"/>
+            <w:bottom w:w="0" w:type="dxa"/>
+            <w:right w:w="0" w:type="dxa"/>
+          </w:tblCellMar>
+        </w:tblPrEx>
+        <w:trPr>
+          <w:trHeight w:val="235" w:hRule="atLeast"/>
+        </w:trPr>
+        <w:tc>
+          <w:tcPr>
+            <w:tcW w:w="3919" w:type="dxa"/>
+            <w:gridSpan w:val="2"/>
+            <w:shd w:val="clear" w:color="auto" w:fill="E2EFD9" w:themeFill="accent6" w:themeFillTint="33"/>
+            <w:vAlign w:val="center"/>
+          </w:tcPr>
+          <w:p>
+            <w:pPr>
+              <w:pStyle w:val="9"/>
+              <w:ind w:left="346" w:right="337" w:firstLine="3"/>
+              <w:rPr>
+                <w:rFonts w:ascii="Times New Roman" w:hAnsi="Times New Roman" w:cs="Times New Roman"/>
+                <w:b/>
+                <w:bCs/>
+                <w:color w:val="444444"/>
+              </w:rPr>
+            </w:pPr>
+            <w:r>
+              <w:rPr>
+                <w:rFonts w:ascii="Times New Roman" w:hAnsi="Times New Roman" w:cs="Times New Roman"/>
+                <w:b/>
+                <w:bCs/>
+                <w:color w:val="444444"/>
+              </w:rPr>
+              <w:t>Analysis</w:t>
+            </w:r>
+          </w:p>
+        </w:tc>
+        <w:tc>
+          <w:tcPr>
+            <w:tcW w:w="5692" w:type="dxa"/>
+            <w:gridSpan w:val="3"/>
+            <w:shd w:val="clear" w:color="auto" w:fill="E2EFD9" w:themeFill="accent6" w:themeFillTint="33"/>
+          </w:tcPr>
+          <w:p>
+            <w:pPr>
+              <w:pStyle w:val="9"/>
+              <w:rPr>
+                <w:rFonts w:ascii="Times New Roman" w:hAnsi="Times New Roman" w:cs="Times New Roman"/>
+                <w:b/>
+                <w:bCs/>
+                <w:sz w:val="23"/>
+              </w:rPr>
+            </w:pPr>
+            <w:r>
+              <w:rPr>
+                <w:rFonts w:ascii="Times New Roman" w:hAnsi="Times New Roman" w:cs="Times New Roman"/>
+                <w:b/>
+                <w:bCs/>
+                <w:sz w:val="23"/>
+              </w:rPr>
+              <w:t>Actions</w:t>
+            </w:r>
+          </w:p>
+        </w:tc>
+      </w:tr>
+      <w:tr>
+        <w:tblPrEx>
+          <w:tblBorders>
+            <w:top w:val="single" w:color="000000" w:sz="4" w:space="0"/>
+            <w:left w:val="single" w:color="000000" w:sz="4" w:space="0"/>
+            <w:bottom w:val="single" w:color="000000" w:sz="4" w:space="0"/>
+            <w:right w:val="single" w:color="000000" w:sz="4" w:space="0"/>
+            <w:insideH w:val="single" w:color="000000" w:sz="4" w:space="0"/>
+            <w:insideV w:val="single" w:color="000000" w:sz="4" w:space="0"/>
+          </w:tblBorders>
+          <w:tblCellMar>
+            <w:top w:w="0" w:type="dxa"/>
+            <w:left w:w="0" w:type="dxa"/>
+            <w:bottom w:w="0" w:type="dxa"/>
+            <w:right w:w="0" w:type="dxa"/>
+          </w:tblCellMar>
+        </w:tblPrEx>
+        <w:trPr>
+          <w:trHeight w:val="403" w:hRule="atLeast"/>
+        </w:trPr>
+        <w:tc>
+          <w:tcPr>
+            <w:tcW w:w="1581" w:type="dxa"/>
+            <w:shd w:val="clear" w:color="auto" w:fill="E2EFD9" w:themeFill="accent6" w:themeFillTint="33"/>
+          </w:tcPr>
+          <w:p>
+            <w:pPr>
+              <w:pStyle w:val="9"/>
+              <w:ind w:left="146" w:right="136"/>
+              <w:rPr>
+                <w:rFonts w:ascii="Times New Roman" w:hAnsi="Times New Roman" w:cs="Times New Roman"/>
+                <w:b/>
+                <w:bCs/>
+                <w:color w:val="444444"/>
+              </w:rPr>
+            </w:pPr>
+            <w:r>
+              <w:rPr>
+                <w:rFonts w:ascii="Times New Roman" w:hAnsi="Times New Roman" w:cs="Times New Roman"/>
+                <w:b/>
+                <w:bCs/>
+                <w:color w:val="444444"/>
+              </w:rPr>
+              <w:t>What went well?</w:t>
+            </w:r>
+          </w:p>
+        </w:tc>
+        <w:tc>
+          <w:tcPr>
+            <w:tcW w:w="2337" w:type="dxa"/>
+            <w:shd w:val="clear" w:color="auto" w:fill="E2EFD9" w:themeFill="accent6" w:themeFillTint="33"/>
+            <w:vAlign w:val="center"/>
+          </w:tcPr>
+          <w:p>
+            <w:pPr>
+              <w:pStyle w:val="9"/>
+              <w:ind w:left="346" w:right="337" w:firstLine="3"/>
+              <w:rPr>
+                <w:rFonts w:ascii="Times New Roman" w:hAnsi="Times New Roman" w:cs="Times New Roman"/>
+                <w:b/>
+                <w:bCs/>
+                <w:color w:val="444444"/>
+              </w:rPr>
+            </w:pPr>
+            <w:r>
+              <w:rPr>
+                <w:rFonts w:ascii="Times New Roman" w:hAnsi="Times New Roman" w:cs="Times New Roman"/>
+                <w:b/>
+                <w:bCs/>
+                <w:color w:val="444444"/>
+              </w:rPr>
+              <w:t>What could be improved?</w:t>
+            </w:r>
+          </w:p>
+        </w:tc>
+        <w:tc>
+          <w:tcPr>
+            <w:tcW w:w="1804" w:type="dxa"/>
+            <w:shd w:val="clear" w:color="auto" w:fill="E2EFD9" w:themeFill="accent6" w:themeFillTint="33"/>
+          </w:tcPr>
+          <w:p>
+            <w:pPr>
+              <w:pStyle w:val="9"/>
+              <w:ind w:left="219" w:right="206" w:hanging="1"/>
+              <w:rPr>
+                <w:rFonts w:ascii="Times New Roman" w:hAnsi="Times New Roman" w:cs="Times New Roman"/>
+                <w:b/>
+                <w:bCs/>
+                <w:color w:val="444444"/>
+              </w:rPr>
+            </w:pPr>
+            <w:r>
+              <w:rPr>
+                <w:rFonts w:ascii="Times New Roman" w:hAnsi="Times New Roman" w:cs="Times New Roman"/>
+                <w:b/>
+                <w:bCs/>
+                <w:color w:val="444444"/>
+              </w:rPr>
+              <w:t>What to stop doing?</w:t>
+            </w:r>
+          </w:p>
+        </w:tc>
+        <w:tc>
+          <w:tcPr>
+            <w:tcW w:w="1925" w:type="dxa"/>
+            <w:shd w:val="clear" w:color="auto" w:fill="E2EFD9" w:themeFill="accent6" w:themeFillTint="33"/>
+          </w:tcPr>
+          <w:p>
+            <w:pPr>
+              <w:pStyle w:val="9"/>
+              <w:ind w:left="288" w:right="280" w:firstLine="3"/>
+              <w:rPr>
+                <w:rFonts w:ascii="Times New Roman" w:hAnsi="Times New Roman" w:cs="Times New Roman"/>
+                <w:b/>
+                <w:bCs/>
+                <w:color w:val="444444"/>
+              </w:rPr>
+            </w:pPr>
+            <w:r>
+              <w:rPr>
+                <w:rFonts w:ascii="Times New Roman" w:hAnsi="Times New Roman" w:cs="Times New Roman"/>
+                <w:b/>
+                <w:bCs/>
+                <w:color w:val="444444"/>
+              </w:rPr>
+              <w:t>What to keep doing?</w:t>
+            </w:r>
+          </w:p>
+        </w:tc>
+        <w:tc>
+          <w:tcPr>
+            <w:tcW w:w="1962" w:type="dxa"/>
+            <w:shd w:val="clear" w:color="auto" w:fill="E2EFD9" w:themeFill="accent6" w:themeFillTint="33"/>
+          </w:tcPr>
+          <w:p>
+            <w:pPr>
+              <w:pStyle w:val="9"/>
+              <w:rPr>
+                <w:rFonts w:ascii="Times New Roman" w:hAnsi="Times New Roman" w:cs="Times New Roman"/>
+                <w:b/>
+                <w:bCs/>
+                <w:sz w:val="23"/>
+              </w:rPr>
+            </w:pPr>
+            <w:r>
+              <w:rPr>
+                <w:rFonts w:ascii="Times New Roman" w:hAnsi="Times New Roman" w:cs="Times New Roman"/>
+                <w:b/>
+                <w:bCs/>
+                <w:sz w:val="23"/>
+              </w:rPr>
+              <w:t>What to start doing?</w:t>
+            </w:r>
+          </w:p>
+        </w:tc>
+      </w:tr>
+      <w:tr>
+        <w:tblPrEx>
+          <w:tblBorders>
+            <w:top w:val="single" w:color="000000" w:sz="4" w:space="0"/>
+            <w:left w:val="single" w:color="000000" w:sz="4" w:space="0"/>
+            <w:bottom w:val="single" w:color="000000" w:sz="4" w:space="0"/>
+            <w:right w:val="single" w:color="000000" w:sz="4" w:space="0"/>
+            <w:insideH w:val="single" w:color="000000" w:sz="4" w:space="0"/>
+            <w:insideV w:val="single" w:color="000000" w:sz="4" w:space="0"/>
+          </w:tblBorders>
+          <w:tblCellMar>
+            <w:top w:w="0" w:type="dxa"/>
+            <w:left w:w="0" w:type="dxa"/>
+            <w:bottom w:w="0" w:type="dxa"/>
+            <w:right w:w="0" w:type="dxa"/>
+          </w:tblCellMar>
+        </w:tblPrEx>
+        <w:trPr>
+          <w:trHeight w:val="235" w:hRule="atLeast"/>
+        </w:trPr>
+        <w:tc>
+          <w:tcPr>
+            <w:tcW w:w="1581" w:type="dxa"/>
+          </w:tcPr>
+          <w:p>
+            <w:pPr>
+              <w:pStyle w:val="9"/>
+              <w:ind w:left="146" w:right="136"/>
+              <w:rPr>
+                <w:rFonts w:ascii="Times New Roman" w:hAnsi="Times New Roman" w:cs="Times New Roman"/>
+                <w:color w:val="444444"/>
+              </w:rPr>
+            </w:pPr>
+            <w:r>
+              <w:rPr>
+                <w:rFonts w:ascii="Times New Roman" w:hAnsi="Times New Roman" w:cs="Times New Roman"/>
+                <w:color w:val="444444"/>
+              </w:rPr>
+              <w:t>Expressing each other's opinions</w:t>
+            </w:r>
+          </w:p>
+        </w:tc>
+        <w:tc>
+          <w:tcPr>
+            <w:tcW w:w="2337" w:type="dxa"/>
+          </w:tcPr>
+          <w:p>
+            <w:pPr>
+              <w:pStyle w:val="9"/>
+              <w:ind w:left="346" w:right="337"/>
+              <w:rPr>
+                <w:rFonts w:ascii="Times New Roman" w:hAnsi="Times New Roman" w:cs="Times New Roman"/>
+                <w:color w:val="444444"/>
+              </w:rPr>
+            </w:pPr>
+            <w:r>
+              <w:rPr>
+                <w:rFonts w:ascii="Times New Roman" w:hAnsi="Times New Roman" w:cs="Times New Roman"/>
+                <w:color w:val="444444"/>
+              </w:rPr>
+              <w:t>Use time more efficiently than last time</w:t>
+            </w:r>
+          </w:p>
+        </w:tc>
+        <w:tc>
+          <w:tcPr>
+            <w:tcW w:w="1804" w:type="dxa"/>
+            <w:vAlign w:val="center"/>
+          </w:tcPr>
+          <w:p>
+            <w:pPr>
+              <w:pStyle w:val="9"/>
+              <w:ind w:left="219" w:right="206" w:hanging="1"/>
+              <w:rPr>
+                <w:rFonts w:ascii="Times New Roman" w:hAnsi="Times New Roman" w:cs="Times New Roman"/>
+                <w:color w:val="444444"/>
+              </w:rPr>
+            </w:pPr>
+            <w:r>
+              <w:rPr>
+                <w:rFonts w:ascii="Times New Roman" w:hAnsi="Times New Roman" w:cs="Times New Roman"/>
+                <w:color w:val="444444"/>
+              </w:rPr>
+              <w:t>Delaying discussion with nonsense</w:t>
+            </w:r>
+          </w:p>
+        </w:tc>
+        <w:tc>
+          <w:tcPr>
+            <w:tcW w:w="1925" w:type="dxa"/>
+          </w:tcPr>
+          <w:p>
+            <w:pPr>
+              <w:pStyle w:val="9"/>
+              <w:ind w:left="288" w:right="280" w:firstLine="3"/>
+              <w:rPr>
+                <w:rFonts w:ascii="Times New Roman" w:hAnsi="Times New Roman" w:cs="Times New Roman"/>
+                <w:color w:val="444444"/>
+              </w:rPr>
+            </w:pPr>
+            <w:r>
+              <w:rPr>
+                <w:rFonts w:ascii="Times New Roman" w:hAnsi="Times New Roman" w:cs="Times New Roman"/>
+                <w:color w:val="444444"/>
+              </w:rPr>
+              <w:t>Express our opinion and be critic</w:t>
+            </w:r>
+          </w:p>
+        </w:tc>
+        <w:tc>
+          <w:tcPr>
+            <w:tcW w:w="1962" w:type="dxa"/>
+          </w:tcPr>
+          <w:p>
+            <w:pPr>
+              <w:pStyle w:val="9"/>
+              <w:spacing w:before="3"/>
+              <w:rPr>
+                <w:rFonts w:ascii="Times New Roman" w:hAnsi="Times New Roman" w:cs="Times New Roman"/>
+                <w:bCs/>
+                <w:sz w:val="23"/>
+              </w:rPr>
+            </w:pPr>
+            <w:r>
+              <w:rPr>
+                <w:rFonts w:ascii="Times New Roman" w:hAnsi="Times New Roman" w:cs="Times New Roman"/>
+                <w:bCs/>
+                <w:sz w:val="23"/>
+              </w:rPr>
+              <w:t xml:space="preserve">Join meeting on </w:t>
+            </w:r>
+          </w:p>
+          <w:p>
+            <w:pPr>
+              <w:pStyle w:val="9"/>
+              <w:spacing w:before="3"/>
+              <w:rPr>
+                <w:rFonts w:ascii="Times New Roman" w:hAnsi="Times New Roman" w:cs="Times New Roman"/>
+                <w:bCs/>
+                <w:sz w:val="23"/>
+              </w:rPr>
+            </w:pPr>
+            <w:r>
+              <w:rPr>
+                <w:rFonts w:ascii="Times New Roman" w:hAnsi="Times New Roman" w:cs="Times New Roman"/>
+                <w:bCs/>
+                <w:sz w:val="23"/>
+              </w:rPr>
+              <w:t>time</w:t>
+            </w:r>
           </w:p>
         </w:tc>
       </w:tr>

</xml_diff>

<commit_message>
Screenshot Board Trello (1)
</commit_message>
<xml_diff>
--- a/SummonS2_Tugas2.docx
+++ b/SummonS2_Tugas2.docx
@@ -207,6 +207,12 @@
             <w:insideH w:val="single" w:color="auto" w:sz="4" w:space="0"/>
             <w:insideV w:val="single" w:color="auto" w:sz="4" w:space="0"/>
           </w:tblBorders>
+          <w:tblCellMar>
+            <w:top w:w="0" w:type="dxa"/>
+            <w:left w:w="108" w:type="dxa"/>
+            <w:bottom w:w="0" w:type="dxa"/>
+            <w:right w:w="108" w:type="dxa"/>
+          </w:tblCellMar>
         </w:tblPrEx>
         <w:trPr>
           <w:jc w:val="center"/>
@@ -1227,6 +1233,12 @@
             <w:insideH w:val="single" w:color="auto" w:sz="4" w:space="0"/>
             <w:insideV w:val="single" w:color="auto" w:sz="4" w:space="0"/>
           </w:tblBorders>
+          <w:tblCellMar>
+            <w:top w:w="0" w:type="dxa"/>
+            <w:left w:w="108" w:type="dxa"/>
+            <w:bottom w:w="0" w:type="dxa"/>
+            <w:right w:w="108" w:type="dxa"/>
+          </w:tblCellMar>
         </w:tblPrEx>
         <w:trPr>
           <w:jc w:val="center"/>
@@ -1798,6 +1810,12 @@
             <w:insideH w:val="single" w:color="auto" w:sz="4" w:space="0"/>
             <w:insideV w:val="single" w:color="auto" w:sz="4" w:space="0"/>
           </w:tblBorders>
+          <w:tblCellMar>
+            <w:top w:w="0" w:type="dxa"/>
+            <w:left w:w="108" w:type="dxa"/>
+            <w:bottom w:w="0" w:type="dxa"/>
+            <w:right w:w="108" w:type="dxa"/>
+          </w:tblCellMar>
         </w:tblPrEx>
         <w:trPr>
           <w:jc w:val="center"/>
@@ -2186,6 +2204,12 @@
             <w:insideH w:val="single" w:color="auto" w:sz="4" w:space="0"/>
             <w:insideV w:val="single" w:color="auto" w:sz="4" w:space="0"/>
           </w:tblBorders>
+          <w:tblCellMar>
+            <w:top w:w="0" w:type="dxa"/>
+            <w:left w:w="108" w:type="dxa"/>
+            <w:bottom w:w="0" w:type="dxa"/>
+            <w:right w:w="108" w:type="dxa"/>
+          </w:tblCellMar>
         </w:tblPrEx>
         <w:trPr>
           <w:jc w:val="center"/>
@@ -9705,12 +9729,6 @@
             <w:insideH w:val="single" w:color="auto" w:sz="4" w:space="0"/>
             <w:insideV w:val="single" w:color="auto" w:sz="4" w:space="0"/>
           </w:tblBorders>
-          <w:tblCellMar>
-            <w:top w:w="0" w:type="dxa"/>
-            <w:left w:w="108" w:type="dxa"/>
-            <w:bottom w:w="0" w:type="dxa"/>
-            <w:right w:w="108" w:type="dxa"/>
-          </w:tblCellMar>
         </w:tblPrEx>
         <w:tc>
           <w:tcPr>
@@ -10515,6 +10533,12 @@
             <w:insideH w:val="single" w:color="auto" w:sz="4" w:space="0"/>
             <w:insideV w:val="single" w:color="auto" w:sz="4" w:space="0"/>
           </w:tblBorders>
+          <w:tblCellMar>
+            <w:top w:w="0" w:type="dxa"/>
+            <w:left w:w="108" w:type="dxa"/>
+            <w:bottom w:w="0" w:type="dxa"/>
+            <w:right w:w="108" w:type="dxa"/>
+          </w:tblCellMar>
         </w:tblPrEx>
         <w:tc>
           <w:tcPr>
@@ -11586,12 +11610,6 @@
             <w:insideH w:val="single" w:color="auto" w:sz="4" w:space="0"/>
             <w:insideV w:val="single" w:color="auto" w:sz="4" w:space="0"/>
           </w:tblBorders>
-          <w:tblCellMar>
-            <w:top w:w="0" w:type="dxa"/>
-            <w:left w:w="108" w:type="dxa"/>
-            <w:bottom w:w="0" w:type="dxa"/>
-            <w:right w:w="108" w:type="dxa"/>
-          </w:tblCellMar>
         </w:tblPrEx>
         <w:tc>
           <w:tcPr>
@@ -12161,12 +12179,6 @@
             <w:insideH w:val="single" w:color="auto" w:sz="4" w:space="0"/>
             <w:insideV w:val="single" w:color="auto" w:sz="4" w:space="0"/>
           </w:tblBorders>
-          <w:tblCellMar>
-            <w:top w:w="0" w:type="dxa"/>
-            <w:left w:w="108" w:type="dxa"/>
-            <w:bottom w:w="0" w:type="dxa"/>
-            <w:right w:w="108" w:type="dxa"/>
-          </w:tblCellMar>
         </w:tblPrEx>
         <w:tc>
           <w:tcPr>
@@ -16519,6 +16531,12 @@
             <w:insideH w:val="single" w:color="000000" w:sz="4" w:space="0"/>
             <w:insideV w:val="single" w:color="000000" w:sz="4" w:space="0"/>
           </w:tblBorders>
+          <w:tblCellMar>
+            <w:top w:w="0" w:type="dxa"/>
+            <w:left w:w="0" w:type="dxa"/>
+            <w:bottom w:w="0" w:type="dxa"/>
+            <w:right w:w="0" w:type="dxa"/>
+          </w:tblCellMar>
         </w:tblPrEx>
         <w:trPr>
           <w:trHeight w:val="290" w:hRule="atLeast"/>
@@ -21294,6 +21312,220 @@
           <w:szCs w:val="28"/>
         </w:rPr>
       </w:pPr>
+    </w:p>
+    <w:p>
+      <w:pPr>
+        <w:rPr>
+          <w:rFonts w:ascii="Times New Roman" w:hAnsi="Times New Roman" w:cs="Times New Roman"/>
+          <w:b/>
+          <w:bCs/>
+          <w:sz w:val="28"/>
+          <w:szCs w:val="28"/>
+        </w:rPr>
+      </w:pPr>
+    </w:p>
+    <w:p>
+      <w:pPr>
+        <w:rPr>
+          <w:rFonts w:ascii="Times New Roman" w:hAnsi="Times New Roman" w:cs="Times New Roman"/>
+          <w:b/>
+          <w:bCs/>
+          <w:sz w:val="28"/>
+          <w:szCs w:val="28"/>
+        </w:rPr>
+      </w:pPr>
+    </w:p>
+    <w:p>
+      <w:pPr>
+        <w:rPr>
+          <w:rFonts w:ascii="Times New Roman" w:hAnsi="Times New Roman" w:cs="Times New Roman"/>
+          <w:b/>
+          <w:bCs/>
+          <w:sz w:val="28"/>
+          <w:szCs w:val="28"/>
+        </w:rPr>
+      </w:pPr>
+    </w:p>
+    <w:p>
+      <w:pPr>
+        <w:rPr>
+          <w:rFonts w:ascii="Times New Roman" w:hAnsi="Times New Roman" w:cs="Times New Roman"/>
+          <w:b/>
+          <w:bCs/>
+          <w:sz w:val="28"/>
+          <w:szCs w:val="28"/>
+        </w:rPr>
+      </w:pPr>
+    </w:p>
+    <w:p>
+      <w:pPr>
+        <w:rPr>
+          <w:rFonts w:ascii="Times New Roman" w:hAnsi="Times New Roman" w:cs="Times New Roman"/>
+          <w:b/>
+          <w:bCs/>
+          <w:sz w:val="28"/>
+          <w:szCs w:val="28"/>
+        </w:rPr>
+      </w:pPr>
+    </w:p>
+    <w:p>
+      <w:pPr>
+        <w:rPr>
+          <w:rFonts w:ascii="Times New Roman" w:hAnsi="Times New Roman" w:cs="Times New Roman"/>
+          <w:b/>
+          <w:bCs/>
+          <w:sz w:val="28"/>
+          <w:szCs w:val="28"/>
+        </w:rPr>
+      </w:pPr>
+    </w:p>
+    <w:p>
+      <w:pPr>
+        <w:rPr>
+          <w:rFonts w:ascii="Times New Roman" w:hAnsi="Times New Roman" w:cs="Times New Roman"/>
+          <w:b/>
+          <w:bCs/>
+          <w:sz w:val="28"/>
+          <w:szCs w:val="28"/>
+        </w:rPr>
+      </w:pPr>
+    </w:p>
+    <w:p>
+      <w:pPr>
+        <w:rPr>
+          <w:rFonts w:ascii="Times New Roman" w:hAnsi="Times New Roman" w:cs="Times New Roman"/>
+          <w:b/>
+          <w:bCs/>
+          <w:sz w:val="28"/>
+          <w:szCs w:val="28"/>
+        </w:rPr>
+      </w:pPr>
+    </w:p>
+    <w:p>
+      <w:pPr>
+        <w:rPr>
+          <w:rFonts w:ascii="Times New Roman" w:hAnsi="Times New Roman" w:cs="Times New Roman"/>
+          <w:b/>
+          <w:bCs/>
+          <w:sz w:val="28"/>
+          <w:szCs w:val="28"/>
+        </w:rPr>
+      </w:pPr>
+    </w:p>
+    <w:p>
+      <w:pPr>
+        <w:pStyle w:val="2"/>
+        <w:tabs>
+          <w:tab w:val="left" w:pos="3969"/>
+        </w:tabs>
+        <w:spacing w:before="78"/>
+        <w:ind w:left="0"/>
+      </w:pPr>
+      <w:r>
+        <w:t>Screenshoot Board Trello</w:t>
+      </w:r>
+      <w:r>
+        <w:tab/>
+      </w:r>
+    </w:p>
+    <w:p>
+      <w:pPr>
+        <w:pStyle w:val="2"/>
+        <w:tabs>
+          <w:tab w:val="left" w:pos="3969"/>
+        </w:tabs>
+        <w:spacing w:before="78"/>
+        <w:ind w:left="0"/>
+      </w:pPr>
+      <w:r>
+        <w:drawing>
+          <wp:inline distT="0" distB="0" distL="0" distR="0">
+            <wp:extent cx="5943600" cy="3343275"/>
+            <wp:effectExtent l="0" t="0" r="0" b="9525"/>
+            <wp:docPr id="203847490" name="Picture 1"/>
+            <wp:cNvGraphicFramePr>
+              <a:graphicFrameLocks xmlns:a="http://schemas.openxmlformats.org/drawingml/2006/main" noChangeAspect="1"/>
+            </wp:cNvGraphicFramePr>
+            <a:graphic xmlns:a="http://schemas.openxmlformats.org/drawingml/2006/main">
+              <a:graphicData uri="http://schemas.openxmlformats.org/drawingml/2006/picture">
+                <pic:pic xmlns:pic="http://schemas.openxmlformats.org/drawingml/2006/picture">
+                  <pic:nvPicPr>
+                    <pic:cNvPr id="203847490" name="Picture 1"/>
+                    <pic:cNvPicPr>
+                      <a:picLocks noChangeAspect="1"/>
+                    </pic:cNvPicPr>
+                  </pic:nvPicPr>
+                  <pic:blipFill>
+                    <a:blip r:embed="rId10"/>
+                    <a:stretch>
+                      <a:fillRect/>
+                    </a:stretch>
+                  </pic:blipFill>
+                  <pic:spPr>
+                    <a:xfrm>
+                      <a:off x="0" y="0"/>
+                      <a:ext cx="5943600" cy="3343275"/>
+                    </a:xfrm>
+                    <a:prstGeom prst="rect">
+                      <a:avLst/>
+                    </a:prstGeom>
+                  </pic:spPr>
+                </pic:pic>
+              </a:graphicData>
+            </a:graphic>
+          </wp:inline>
+        </w:drawing>
+      </w:r>
+    </w:p>
+    <w:p>
+      <w:pPr>
+        <w:rPr>
+          <w:rFonts w:ascii="Times New Roman" w:hAnsi="Times New Roman" w:cs="Times New Roman"/>
+          <w:b/>
+          <w:bCs/>
+          <w:sz w:val="28"/>
+          <w:szCs w:val="28"/>
+        </w:rPr>
+      </w:pPr>
+      <w:r>
+        <w:drawing>
+          <wp:inline distT="0" distB="0" distL="0" distR="0">
+            <wp:extent cx="5943600" cy="3343275"/>
+            <wp:effectExtent l="0" t="0" r="0" b="9525"/>
+            <wp:docPr id="2012950833" name="Picture 1"/>
+            <wp:cNvGraphicFramePr>
+              <a:graphicFrameLocks xmlns:a="http://schemas.openxmlformats.org/drawingml/2006/main" noChangeAspect="1"/>
+            </wp:cNvGraphicFramePr>
+            <a:graphic xmlns:a="http://schemas.openxmlformats.org/drawingml/2006/main">
+              <a:graphicData uri="http://schemas.openxmlformats.org/drawingml/2006/picture">
+                <pic:pic xmlns:pic="http://schemas.openxmlformats.org/drawingml/2006/picture">
+                  <pic:nvPicPr>
+                    <pic:cNvPr id="2012950833" name="Picture 1"/>
+                    <pic:cNvPicPr>
+                      <a:picLocks noChangeAspect="1"/>
+                    </pic:cNvPicPr>
+                  </pic:nvPicPr>
+                  <pic:blipFill>
+                    <a:blip r:embed="rId11"/>
+                    <a:stretch>
+                      <a:fillRect/>
+                    </a:stretch>
+                  </pic:blipFill>
+                  <pic:spPr>
+                    <a:xfrm>
+                      <a:off x="0" y="0"/>
+                      <a:ext cx="5943600" cy="3343275"/>
+                    </a:xfrm>
+                    <a:prstGeom prst="rect">
+                      <a:avLst/>
+                    </a:prstGeom>
+                  </pic:spPr>
+                </pic:pic>
+              </a:graphicData>
+            </a:graphic>
+          </wp:inline>
+        </w:drawing>
+      </w:r>
       <w:bookmarkStart w:id="0" w:name="_GoBack"/>
       <w:bookmarkEnd w:id="0"/>
     </w:p>

</xml_diff>